<commit_message>
Wednesday May 23 Updates
</commit_message>
<xml_diff>
--- a/General/To Do.docx
+++ b/General/To Do.docx
@@ -65,72 +65,233 @@
     </w:p>
     <w:p>
       <w:pPr>
-        <w:pStyle w:val="paragraph"/>
-        <w:spacing w:before="0" w:beforeAutospacing="0" w:after="0" w:afterAutospacing="0"/>
-        <w:textAlignment w:val="baseline"/>
-        <w:rPr>
-          <w:rStyle w:val="normaltextrun"/>
-          <w:rFonts w:ascii="Calibri" w:hAnsi="Calibri" w:cs="Segoe UI"/>
-          <w:bCs/>
-          <w:sz w:val="22"/>
-          <w:szCs w:val="22"/>
-        </w:rPr>
-      </w:pPr>
-      <w:r>
-        <w:rPr>
-          <w:rStyle w:val="normaltextrun"/>
-          <w:rFonts w:ascii="Calibri" w:hAnsi="Calibri" w:cs="Segoe UI"/>
-          <w:bCs/>
-          <w:sz w:val="22"/>
-          <w:szCs w:val="22"/>
-        </w:rPr>
-        <w:t xml:space="preserve">Review </w:t>
-      </w:r>
-      <w:proofErr w:type="spellStart"/>
-      <w:r>
-        <w:rPr>
-          <w:rStyle w:val="normaltextrun"/>
-          <w:rFonts w:ascii="Calibri" w:hAnsi="Calibri" w:cs="Segoe UI"/>
-          <w:bCs/>
-          <w:sz w:val="22"/>
-          <w:szCs w:val="22"/>
-        </w:rPr>
-        <w:t>SoloLearn</w:t>
-      </w:r>
-      <w:proofErr w:type="spellEnd"/>
-      <w:r>
-        <w:rPr>
-          <w:rStyle w:val="normaltextrun"/>
-          <w:rFonts w:ascii="Calibri" w:hAnsi="Calibri" w:cs="Segoe UI"/>
-          <w:bCs/>
-          <w:sz w:val="22"/>
-          <w:szCs w:val="22"/>
-        </w:rPr>
-        <w:t>, Videos and Book</w:t>
-      </w:r>
-    </w:p>
-    <w:p>
-      <w:pPr>
-        <w:pStyle w:val="paragraph"/>
-        <w:spacing w:before="0" w:beforeAutospacing="0" w:after="0" w:afterAutospacing="0"/>
-        <w:textAlignment w:val="baseline"/>
-        <w:rPr>
-          <w:rStyle w:val="normaltextrun"/>
-          <w:rFonts w:ascii="Calibri" w:hAnsi="Calibri" w:cs="Segoe UI"/>
-          <w:bCs/>
-          <w:sz w:val="22"/>
-          <w:szCs w:val="22"/>
-        </w:rPr>
-      </w:pPr>
-      <w:r>
-        <w:rPr>
-          <w:rStyle w:val="normaltextrun"/>
-          <w:rFonts w:ascii="Calibri" w:hAnsi="Calibri" w:cs="Segoe UI"/>
-          <w:bCs/>
-          <w:sz w:val="22"/>
-          <w:szCs w:val="22"/>
-        </w:rPr>
-        <w:t>Finish Assignment 3</w:t>
+        <w:spacing w:after="0" w:line="240" w:lineRule="auto"/>
+        <w:textAlignment w:val="baseline"/>
+        <w:rPr>
+          <w:rFonts w:ascii="Calibri" w:eastAsia="Times New Roman" w:hAnsi="Calibri" w:cs="Segoe UI"/>
+        </w:rPr>
+      </w:pPr>
+      <w:r>
+        <w:rPr>
+          <w:rFonts w:ascii="Calibri" w:eastAsia="Times New Roman" w:hAnsi="Calibri" w:cs="Segoe UI"/>
+        </w:rPr>
+        <w:t>Study Assignment 3 and 4 Angular Processes</w:t>
+      </w:r>
+    </w:p>
+    <w:p>
+      <w:pPr>
+        <w:spacing w:after="0" w:line="240" w:lineRule="auto"/>
+        <w:textAlignment w:val="baseline"/>
+        <w:rPr>
+          <w:rFonts w:ascii="Segoe UI" w:eastAsia="Times New Roman" w:hAnsi="Segoe UI" w:cs="Segoe UI"/>
+          <w:sz w:val="18"/>
+          <w:szCs w:val="18"/>
+        </w:rPr>
+      </w:pPr>
+      <w:r>
+        <w:rPr>
+          <w:rFonts w:ascii="Calibri" w:eastAsia="Times New Roman" w:hAnsi="Calibri" w:cs="Segoe UI"/>
+        </w:rPr>
+        <w:t>Watch Angular Videos</w:t>
+      </w:r>
+    </w:p>
+    <w:p>
+      <w:pPr>
+        <w:spacing w:after="0" w:line="240" w:lineRule="auto"/>
+        <w:textAlignment w:val="baseline"/>
+        <w:rPr>
+          <w:rFonts w:ascii="Calibri" w:eastAsia="Times New Roman" w:hAnsi="Calibri" w:cs="Segoe UI"/>
+        </w:rPr>
+      </w:pPr>
+      <w:r>
+        <w:rPr>
+          <w:rFonts w:ascii="Calibri" w:eastAsia="Times New Roman" w:hAnsi="Calibri" w:cs="Segoe UI"/>
+        </w:rPr>
+        <w:t>Work on Assignment 4</w:t>
+      </w:r>
+    </w:p>
+    <w:p>
+      <w:pPr>
+        <w:spacing w:after="0" w:line="240" w:lineRule="auto"/>
+        <w:textAlignment w:val="baseline"/>
+        <w:rPr>
+          <w:rFonts w:ascii="Segoe UI" w:eastAsia="Times New Roman" w:hAnsi="Segoe UI" w:cs="Segoe UI"/>
+          <w:sz w:val="18"/>
+          <w:szCs w:val="18"/>
+        </w:rPr>
+      </w:pPr>
+      <w:r>
+        <w:rPr>
+          <w:rFonts w:ascii="Calibri" w:eastAsia="Times New Roman" w:hAnsi="Calibri" w:cs="Segoe UI"/>
+        </w:rPr>
+        <w:t>Take Notes from the Book: </w:t>
+      </w:r>
+    </w:p>
+    <w:p>
+      <w:pPr>
+        <w:pStyle w:val="ListParagraph"/>
+        <w:numPr>
+          <w:ilvl w:val="0"/>
+          <w:numId w:val="3"/>
+        </w:numPr>
+        <w:spacing w:after="0" w:line="240" w:lineRule="auto"/>
+        <w:textAlignment w:val="baseline"/>
+        <w:rPr>
+          <w:rFonts w:ascii="Segoe UI" w:eastAsia="Times New Roman" w:hAnsi="Segoe UI" w:cs="Segoe UI"/>
+          <w:sz w:val="18"/>
+          <w:szCs w:val="18"/>
+        </w:rPr>
+      </w:pPr>
+      <w:r>
+        <w:rPr>
+          <w:rFonts w:ascii="Calibri" w:eastAsia="Times New Roman" w:hAnsi="Calibri" w:cs="Segoe UI"/>
+        </w:rPr>
+        <w:t>Pg. 9 HTML, CSS </w:t>
+      </w:r>
+    </w:p>
+    <w:p>
+      <w:pPr>
+        <w:pStyle w:val="ListParagraph"/>
+        <w:numPr>
+          <w:ilvl w:val="0"/>
+          <w:numId w:val="3"/>
+        </w:numPr>
+        <w:spacing w:after="0" w:line="240" w:lineRule="auto"/>
+        <w:textAlignment w:val="baseline"/>
+        <w:rPr>
+          <w:rFonts w:ascii="Segoe UI" w:eastAsia="Times New Roman" w:hAnsi="Segoe UI" w:cs="Segoe UI"/>
+          <w:sz w:val="18"/>
+          <w:szCs w:val="18"/>
+        </w:rPr>
+      </w:pPr>
+      <w:r>
+        <w:rPr>
+          <w:rFonts w:ascii="Calibri" w:eastAsia="Times New Roman" w:hAnsi="Calibri" w:cs="Segoe UI"/>
+        </w:rPr>
+        <w:t>Pg. 28-35,50 Objects, properties, events, methods </w:t>
+      </w:r>
+    </w:p>
+    <w:p>
+      <w:pPr>
+        <w:pStyle w:val="ListParagraph"/>
+        <w:numPr>
+          <w:ilvl w:val="0"/>
+          <w:numId w:val="3"/>
+        </w:numPr>
+        <w:spacing w:after="0" w:line="240" w:lineRule="auto"/>
+        <w:textAlignment w:val="baseline"/>
+        <w:rPr>
+          <w:rFonts w:ascii="Segoe UI" w:eastAsia="Times New Roman" w:hAnsi="Segoe UI" w:cs="Segoe UI"/>
+          <w:sz w:val="18"/>
+          <w:szCs w:val="18"/>
+        </w:rPr>
+      </w:pPr>
+      <w:r>
+        <w:rPr>
+          <w:rFonts w:ascii="Calibri" w:eastAsia="Times New Roman" w:hAnsi="Calibri" w:cs="Segoe UI"/>
+        </w:rPr>
+        <w:t>Pg. 56-69 Statements and Variables </w:t>
+      </w:r>
+    </w:p>
+    <w:p>
+      <w:pPr>
+        <w:pStyle w:val="ListParagraph"/>
+        <w:numPr>
+          <w:ilvl w:val="0"/>
+          <w:numId w:val="3"/>
+        </w:numPr>
+        <w:spacing w:after="0" w:line="240" w:lineRule="auto"/>
+        <w:textAlignment w:val="baseline"/>
+        <w:rPr>
+          <w:rFonts w:ascii="Segoe UI" w:eastAsia="Times New Roman" w:hAnsi="Segoe UI" w:cs="Segoe UI"/>
+          <w:sz w:val="18"/>
+          <w:szCs w:val="18"/>
+        </w:rPr>
+      </w:pPr>
+      <w:r>
+        <w:rPr>
+          <w:rFonts w:ascii="Calibri" w:eastAsia="Times New Roman" w:hAnsi="Calibri" w:cs="Segoe UI"/>
+        </w:rPr>
+        <w:t>Pg. 70-73 Arrays </w:t>
+      </w:r>
+    </w:p>
+    <w:p>
+      <w:pPr>
+        <w:pStyle w:val="ListParagraph"/>
+        <w:numPr>
+          <w:ilvl w:val="0"/>
+          <w:numId w:val="3"/>
+        </w:numPr>
+        <w:spacing w:after="0" w:line="240" w:lineRule="auto"/>
+        <w:textAlignment w:val="baseline"/>
+        <w:rPr>
+          <w:rFonts w:ascii="Segoe UI" w:eastAsia="Times New Roman" w:hAnsi="Segoe UI" w:cs="Segoe UI"/>
+          <w:sz w:val="18"/>
+          <w:szCs w:val="18"/>
+        </w:rPr>
+      </w:pPr>
+      <w:r>
+        <w:rPr>
+          <w:rFonts w:ascii="Calibri" w:eastAsia="Times New Roman" w:hAnsi="Calibri" w:cs="Segoe UI"/>
+        </w:rPr>
+        <w:t>Pg. 74-79 Expressions and Operators </w:t>
+      </w:r>
+    </w:p>
+    <w:p>
+      <w:pPr>
+        <w:pStyle w:val="ListParagraph"/>
+        <w:numPr>
+          <w:ilvl w:val="0"/>
+          <w:numId w:val="3"/>
+        </w:numPr>
+        <w:spacing w:after="0" w:line="240" w:lineRule="auto"/>
+        <w:textAlignment w:val="baseline"/>
+        <w:rPr>
+          <w:rFonts w:ascii="Segoe UI" w:eastAsia="Times New Roman" w:hAnsi="Segoe UI" w:cs="Segoe UI"/>
+          <w:sz w:val="18"/>
+          <w:szCs w:val="18"/>
+        </w:rPr>
+      </w:pPr>
+      <w:r>
+        <w:rPr>
+          <w:rFonts w:ascii="Calibri" w:eastAsia="Times New Roman" w:hAnsi="Calibri" w:cs="Segoe UI"/>
+        </w:rPr>
+        <w:t>Pg. 86-117 Functions, Methods, Objects </w:t>
+      </w:r>
+    </w:p>
+    <w:p>
+      <w:pPr>
+        <w:spacing w:after="0" w:line="240" w:lineRule="auto"/>
+        <w:textAlignment w:val="baseline"/>
+        <w:rPr>
+          <w:rFonts w:ascii="Segoe UI" w:eastAsia="Times New Roman" w:hAnsi="Segoe UI" w:cs="Segoe UI"/>
+          <w:sz w:val="18"/>
+          <w:szCs w:val="18"/>
+        </w:rPr>
+      </w:pPr>
+      <w:r>
+        <w:rPr>
+          <w:rFonts w:ascii="Calibri" w:eastAsia="Times New Roman" w:hAnsi="Calibri" w:cs="Segoe UI"/>
+        </w:rPr>
+        <w:t>Read Slack Articles</w:t>
+      </w:r>
+    </w:p>
+    <w:p>
+      <w:pPr>
+        <w:spacing w:after="0" w:line="240" w:lineRule="auto"/>
+        <w:textAlignment w:val="baseline"/>
+        <w:rPr>
+          <w:rStyle w:val="normaltextrun"/>
+          <w:rFonts w:ascii="Segoe UI" w:eastAsia="Times New Roman" w:hAnsi="Segoe UI" w:cs="Segoe UI"/>
+          <w:sz w:val="18"/>
+          <w:szCs w:val="18"/>
+        </w:rPr>
+      </w:pPr>
+      <w:r>
+        <w:rPr>
+          <w:rFonts w:ascii="Calibri" w:eastAsia="Times New Roman" w:hAnsi="Calibri" w:cs="Segoe UI"/>
+        </w:rPr>
+        <w:t>Plan Project and Personal Website </w:t>
       </w:r>
     </w:p>
     <w:p>
@@ -328,51 +489,460 @@
           <w:sz w:val="22"/>
           <w:szCs w:val="22"/>
         </w:rPr>
-        <w:t>Outline and Conceptualize Personal Website</w:t>
-      </w:r>
-      <w:r>
-        <w:rPr>
-          <w:rStyle w:val="normaltextrun"/>
-          <w:rFonts w:ascii="Calibri" w:hAnsi="Calibri" w:cs="Segoe UI"/>
-          <w:bCs/>
-          <w:sz w:val="22"/>
-          <w:szCs w:val="22"/>
-        </w:rPr>
-        <w:t xml:space="preserve"> - DONE</w:t>
-      </w:r>
-    </w:p>
-    <w:p>
-      <w:pPr>
-        <w:pStyle w:val="paragraph"/>
-        <w:spacing w:before="0" w:beforeAutospacing="0" w:after="0" w:afterAutospacing="0"/>
-        <w:textAlignment w:val="baseline"/>
-        <w:rPr>
-          <w:rStyle w:val="normaltextrun"/>
-          <w:rFonts w:ascii="Calibri" w:hAnsi="Calibri" w:cs="Segoe UI"/>
-          <w:bCs/>
-          <w:sz w:val="22"/>
-          <w:szCs w:val="22"/>
-        </w:rPr>
-      </w:pPr>
-      <w:r>
-        <w:rPr>
-          <w:rStyle w:val="normaltextrun"/>
-          <w:rFonts w:ascii="Calibri" w:hAnsi="Calibri" w:cs="Segoe UI"/>
-          <w:bCs/>
-          <w:sz w:val="22"/>
-          <w:szCs w:val="22"/>
-        </w:rPr>
-        <w:t>Outline and Conceptualize Course Project</w:t>
-      </w:r>
-      <w:r>
-        <w:rPr>
-          <w:rStyle w:val="normaltextrun"/>
-          <w:rFonts w:ascii="Calibri" w:hAnsi="Calibri" w:cs="Segoe UI"/>
-          <w:bCs/>
-          <w:sz w:val="22"/>
-          <w:szCs w:val="22"/>
-        </w:rPr>
-        <w:t xml:space="preserve"> – DONE</w:t>
+        <w:t>Review the Project Document and Create a ReadMe for the Project and Website</w:t>
+      </w:r>
+    </w:p>
+    <w:p>
+      <w:pPr>
+        <w:pStyle w:val="paragraph"/>
+        <w:spacing w:before="0" w:beforeAutospacing="0" w:after="0" w:afterAutospacing="0"/>
+        <w:textAlignment w:val="baseline"/>
+        <w:rPr>
+          <w:rStyle w:val="normaltextrun"/>
+          <w:rFonts w:ascii="Calibri" w:hAnsi="Calibri" w:cs="Segoe UI"/>
+          <w:bCs/>
+          <w:sz w:val="22"/>
+          <w:szCs w:val="22"/>
+        </w:rPr>
+      </w:pPr>
+      <w:r>
+        <w:rPr>
+          <w:rStyle w:val="normaltextrun"/>
+          <w:rFonts w:ascii="Calibri" w:hAnsi="Calibri" w:cs="Segoe UI"/>
+          <w:bCs/>
+          <w:sz w:val="22"/>
+          <w:szCs w:val="22"/>
+        </w:rPr>
+        <w:t>Watch JQuery Videos</w:t>
+      </w:r>
+    </w:p>
+    <w:p>
+      <w:pPr>
+        <w:pStyle w:val="paragraph"/>
+        <w:spacing w:before="0" w:beforeAutospacing="0" w:after="0" w:afterAutospacing="0"/>
+        <w:textAlignment w:val="baseline"/>
+        <w:rPr>
+          <w:rStyle w:val="normaltextrun"/>
+          <w:rFonts w:ascii="Calibri" w:hAnsi="Calibri" w:cs="Segoe UI"/>
+          <w:bCs/>
+          <w:sz w:val="22"/>
+          <w:szCs w:val="22"/>
+        </w:rPr>
+      </w:pPr>
+      <w:r>
+        <w:rPr>
+          <w:rStyle w:val="normaltextrun"/>
+          <w:rFonts w:ascii="Calibri" w:hAnsi="Calibri" w:cs="Segoe UI"/>
+          <w:bCs/>
+          <w:sz w:val="22"/>
+          <w:szCs w:val="22"/>
+        </w:rPr>
+        <w:t>Install Sublime Text Add-Ons</w:t>
+      </w:r>
+      <w:r>
+        <w:rPr>
+          <w:rStyle w:val="normaltextrun"/>
+          <w:rFonts w:ascii="Calibri" w:hAnsi="Calibri" w:cs="Segoe UI"/>
+          <w:bCs/>
+          <w:sz w:val="22"/>
+          <w:szCs w:val="22"/>
+        </w:rPr>
+        <w:t>:</w:t>
+      </w:r>
+    </w:p>
+    <w:p>
+      <w:pPr>
+        <w:pStyle w:val="paragraph"/>
+        <w:spacing w:before="0" w:beforeAutospacing="0" w:after="0" w:afterAutospacing="0"/>
+        <w:ind w:firstLine="720"/>
+        <w:textAlignment w:val="baseline"/>
+        <w:rPr>
+          <w:rStyle w:val="normaltextrun"/>
+          <w:rFonts w:ascii="Calibri" w:hAnsi="Calibri" w:cs="Segoe UI"/>
+          <w:bCs/>
+          <w:sz w:val="22"/>
+          <w:szCs w:val="22"/>
+        </w:rPr>
+      </w:pPr>
+      <w:r>
+        <w:rPr>
+          <w:rStyle w:val="normaltextrun"/>
+          <w:rFonts w:ascii="Calibri" w:hAnsi="Calibri" w:cs="Segoe UI"/>
+          <w:bCs/>
+          <w:sz w:val="22"/>
+          <w:szCs w:val="22"/>
+        </w:rPr>
+        <w:t xml:space="preserve">Tools </w:t>
+      </w:r>
+      <w:r>
+        <w:rPr>
+          <w:rStyle w:val="normaltextrun"/>
+          <w:rFonts w:ascii="Calibri" w:hAnsi="Calibri" w:cs="Segoe UI"/>
+          <w:bCs/>
+          <w:sz w:val="22"/>
+          <w:szCs w:val="22"/>
+        </w:rPr>
+        <w:sym w:font="Wingdings" w:char="F0E0"/>
+      </w:r>
+      <w:r>
+        <w:rPr>
+          <w:rStyle w:val="normaltextrun"/>
+          <w:rFonts w:ascii="Calibri" w:hAnsi="Calibri" w:cs="Segoe UI"/>
+          <w:bCs/>
+          <w:sz w:val="22"/>
+          <w:szCs w:val="22"/>
+        </w:rPr>
+        <w:t xml:space="preserve"> Install Package Control</w:t>
+      </w:r>
+    </w:p>
+    <w:p>
+      <w:pPr>
+        <w:pStyle w:val="paragraph"/>
+        <w:spacing w:before="0" w:beforeAutospacing="0" w:after="0" w:afterAutospacing="0"/>
+        <w:ind w:firstLine="720"/>
+        <w:textAlignment w:val="baseline"/>
+        <w:rPr>
+          <w:rStyle w:val="normaltextrun"/>
+          <w:rFonts w:ascii="Calibri" w:hAnsi="Calibri" w:cs="Segoe UI"/>
+          <w:bCs/>
+          <w:sz w:val="22"/>
+          <w:szCs w:val="22"/>
+        </w:rPr>
+      </w:pPr>
+      <w:r>
+        <w:rPr>
+          <w:rStyle w:val="normaltextrun"/>
+          <w:rFonts w:ascii="Calibri" w:hAnsi="Calibri" w:cs="Segoe UI"/>
+          <w:bCs/>
+          <w:sz w:val="22"/>
+          <w:szCs w:val="22"/>
+        </w:rPr>
+        <w:t xml:space="preserve">Prerence </w:t>
+      </w:r>
+      <w:r>
+        <w:rPr>
+          <w:rStyle w:val="normaltextrun"/>
+          <w:rFonts w:ascii="Calibri" w:hAnsi="Calibri" w:cs="Segoe UI"/>
+          <w:bCs/>
+          <w:sz w:val="22"/>
+          <w:szCs w:val="22"/>
+        </w:rPr>
+        <w:sym w:font="Wingdings" w:char="F0E0"/>
+      </w:r>
+      <w:r>
+        <w:rPr>
+          <w:rStyle w:val="normaltextrun"/>
+          <w:rFonts w:ascii="Calibri" w:hAnsi="Calibri" w:cs="Segoe UI"/>
+          <w:bCs/>
+          <w:sz w:val="22"/>
+          <w:szCs w:val="22"/>
+        </w:rPr>
+        <w:t xml:space="preserve"> Package Control </w:t>
+      </w:r>
+      <w:r>
+        <w:rPr>
+          <w:rStyle w:val="normaltextrun"/>
+          <w:rFonts w:ascii="Calibri" w:hAnsi="Calibri" w:cs="Segoe UI"/>
+          <w:bCs/>
+          <w:sz w:val="22"/>
+          <w:szCs w:val="22"/>
+        </w:rPr>
+        <w:sym w:font="Wingdings" w:char="F0E0"/>
+      </w:r>
+      <w:r>
+        <w:rPr>
+          <w:rStyle w:val="normaltextrun"/>
+          <w:rFonts w:ascii="Calibri" w:hAnsi="Calibri" w:cs="Segoe UI"/>
+          <w:bCs/>
+          <w:sz w:val="22"/>
+          <w:szCs w:val="22"/>
+        </w:rPr>
+        <w:t xml:space="preserve"> Install Package </w:t>
+      </w:r>
+      <w:r>
+        <w:rPr>
+          <w:rStyle w:val="normaltextrun"/>
+          <w:rFonts w:ascii="Calibri" w:hAnsi="Calibri" w:cs="Segoe UI"/>
+          <w:bCs/>
+          <w:sz w:val="22"/>
+          <w:szCs w:val="22"/>
+        </w:rPr>
+        <w:sym w:font="Wingdings" w:char="F0E0"/>
+      </w:r>
+      <w:r>
+        <w:rPr>
+          <w:rStyle w:val="normaltextrun"/>
+          <w:rFonts w:ascii="Calibri" w:hAnsi="Calibri" w:cs="Segoe UI"/>
+          <w:bCs/>
+          <w:sz w:val="22"/>
+          <w:szCs w:val="22"/>
+        </w:rPr>
+        <w:t xml:space="preserve"> JavaScript Completions</w:t>
+      </w:r>
+    </w:p>
+    <w:p>
+      <w:pPr>
+        <w:pStyle w:val="paragraph"/>
+        <w:spacing w:before="0" w:beforeAutospacing="0" w:after="0" w:afterAutospacing="0"/>
+        <w:ind w:firstLine="720"/>
+        <w:textAlignment w:val="baseline"/>
+        <w:rPr>
+          <w:rStyle w:val="normaltextrun"/>
+          <w:rFonts w:ascii="Calibri" w:hAnsi="Calibri" w:cs="Segoe UI"/>
+          <w:bCs/>
+          <w:sz w:val="22"/>
+          <w:szCs w:val="22"/>
+        </w:rPr>
+      </w:pPr>
+      <w:r>
+        <w:rPr>
+          <w:rStyle w:val="normaltextrun"/>
+          <w:rFonts w:ascii="Calibri" w:hAnsi="Calibri" w:cs="Segoe UI"/>
+          <w:bCs/>
+          <w:sz w:val="22"/>
+          <w:szCs w:val="22"/>
+        </w:rPr>
+        <w:t>Re-Open Sublime</w:t>
+      </w:r>
+    </w:p>
+    <w:p>
+      <w:pPr>
+        <w:pStyle w:val="paragraph"/>
+        <w:spacing w:before="0" w:beforeAutospacing="0" w:after="0" w:afterAutospacing="0"/>
+        <w:textAlignment w:val="baseline"/>
+        <w:rPr>
+          <w:rStyle w:val="normaltextrun"/>
+          <w:rFonts w:ascii="Calibri" w:hAnsi="Calibri" w:cs="Segoe UI"/>
+          <w:bCs/>
+          <w:sz w:val="22"/>
+          <w:szCs w:val="22"/>
+        </w:rPr>
+      </w:pPr>
+    </w:p>
+    <w:p>
+      <w:pPr>
+        <w:pStyle w:val="paragraph"/>
+        <w:spacing w:before="0" w:beforeAutospacing="0" w:after="0" w:afterAutospacing="0"/>
+        <w:textAlignment w:val="baseline"/>
+        <w:rPr>
+          <w:rStyle w:val="normaltextrun"/>
+          <w:rFonts w:ascii="Calibri" w:hAnsi="Calibri" w:cs="Segoe UI"/>
+          <w:b/>
+          <w:bCs/>
+          <w:sz w:val="22"/>
+          <w:szCs w:val="22"/>
+        </w:rPr>
+      </w:pPr>
+      <w:r>
+        <w:rPr>
+          <w:rStyle w:val="normaltextrun"/>
+          <w:rFonts w:ascii="Calibri" w:hAnsi="Calibri" w:cs="Segoe UI"/>
+          <w:b/>
+          <w:bCs/>
+          <w:sz w:val="22"/>
+          <w:szCs w:val="22"/>
+        </w:rPr>
+        <w:t>Study:</w:t>
+      </w:r>
+    </w:p>
+    <w:p>
+      <w:pPr>
+        <w:pStyle w:val="paragraph"/>
+        <w:spacing w:before="0" w:beforeAutospacing="0" w:after="0" w:afterAutospacing="0"/>
+        <w:textAlignment w:val="baseline"/>
+        <w:rPr>
+          <w:rStyle w:val="normaltextrun"/>
+          <w:rFonts w:ascii="Calibri" w:hAnsi="Calibri" w:cs="Segoe UI"/>
+          <w:b/>
+          <w:bCs/>
+          <w:i/>
+          <w:sz w:val="22"/>
+          <w:szCs w:val="22"/>
+        </w:rPr>
+      </w:pPr>
+      <w:r>
+        <w:rPr>
+          <w:rStyle w:val="normaltextrun"/>
+          <w:rFonts w:ascii="Calibri" w:hAnsi="Calibri" w:cs="Segoe UI"/>
+          <w:b/>
+          <w:bCs/>
+          <w:i/>
+          <w:sz w:val="22"/>
+          <w:szCs w:val="22"/>
+        </w:rPr>
+        <w:t>HTML</w:t>
+      </w:r>
+    </w:p>
+    <w:p>
+      <w:pPr>
+        <w:pStyle w:val="paragraph"/>
+        <w:spacing w:before="0" w:beforeAutospacing="0" w:after="0" w:afterAutospacing="0"/>
+        <w:textAlignment w:val="baseline"/>
+        <w:rPr>
+          <w:rStyle w:val="normaltextrun"/>
+          <w:rFonts w:ascii="Calibri" w:hAnsi="Calibri" w:cs="Segoe UI"/>
+          <w:bCs/>
+          <w:sz w:val="22"/>
+          <w:szCs w:val="22"/>
+        </w:rPr>
+      </w:pPr>
+      <w:r>
+        <w:rPr>
+          <w:rStyle w:val="normaltextrun"/>
+          <w:rFonts w:ascii="Calibri" w:hAnsi="Calibri" w:cs="Segoe UI"/>
+          <w:bCs/>
+          <w:sz w:val="22"/>
+          <w:szCs w:val="22"/>
+        </w:rPr>
+        <w:t>Review Excel Guide and Practices</w:t>
+      </w:r>
+    </w:p>
+    <w:p>
+      <w:pPr>
+        <w:pStyle w:val="paragraph"/>
+        <w:spacing w:before="0" w:beforeAutospacing="0" w:after="0" w:afterAutospacing="0"/>
+        <w:textAlignment w:val="baseline"/>
+        <w:rPr>
+          <w:rStyle w:val="normaltextrun"/>
+          <w:rFonts w:ascii="Calibri" w:hAnsi="Calibri" w:cs="Segoe UI"/>
+          <w:bCs/>
+          <w:sz w:val="22"/>
+          <w:szCs w:val="22"/>
+        </w:rPr>
+      </w:pPr>
+      <w:r>
+        <w:rPr>
+          <w:rStyle w:val="normaltextrun"/>
+          <w:rFonts w:ascii="Calibri" w:hAnsi="Calibri" w:cs="Segoe UI"/>
+          <w:bCs/>
+          <w:sz w:val="22"/>
+          <w:szCs w:val="22"/>
+        </w:rPr>
+        <w:t>See resource sites and consolidate information</w:t>
+      </w:r>
+    </w:p>
+    <w:p>
+      <w:pPr>
+        <w:pStyle w:val="paragraph"/>
+        <w:spacing w:before="0" w:beforeAutospacing="0" w:after="0" w:afterAutospacing="0"/>
+        <w:textAlignment w:val="baseline"/>
+        <w:rPr>
+          <w:rStyle w:val="normaltextrun"/>
+          <w:rFonts w:ascii="Calibri" w:hAnsi="Calibri" w:cs="Segoe UI"/>
+          <w:bCs/>
+          <w:sz w:val="22"/>
+          <w:szCs w:val="22"/>
+        </w:rPr>
+      </w:pPr>
+      <w:r>
+        <w:rPr>
+          <w:rStyle w:val="normaltextrun"/>
+          <w:rFonts w:ascii="Calibri" w:hAnsi="Calibri" w:cs="Segoe UI"/>
+          <w:bCs/>
+          <w:sz w:val="22"/>
+          <w:szCs w:val="22"/>
+        </w:rPr>
+        <w:t>Study Assignment 1</w:t>
+      </w:r>
+    </w:p>
+    <w:p>
+      <w:pPr>
+        <w:pStyle w:val="paragraph"/>
+        <w:spacing w:before="0" w:beforeAutospacing="0" w:after="0" w:afterAutospacing="0"/>
+        <w:textAlignment w:val="baseline"/>
+        <w:rPr>
+          <w:rStyle w:val="normaltextrun"/>
+          <w:rFonts w:ascii="Calibri" w:hAnsi="Calibri" w:cs="Segoe UI"/>
+          <w:b/>
+          <w:bCs/>
+          <w:i/>
+          <w:sz w:val="22"/>
+          <w:szCs w:val="22"/>
+        </w:rPr>
+      </w:pPr>
+      <w:r>
+        <w:rPr>
+          <w:rStyle w:val="normaltextrun"/>
+          <w:rFonts w:ascii="Calibri" w:hAnsi="Calibri" w:cs="Segoe UI"/>
+          <w:b/>
+          <w:bCs/>
+          <w:i/>
+          <w:sz w:val="22"/>
+          <w:szCs w:val="22"/>
+        </w:rPr>
+        <w:t>CSS</w:t>
+      </w:r>
+    </w:p>
+    <w:p>
+      <w:pPr>
+        <w:pStyle w:val="paragraph"/>
+        <w:spacing w:before="0" w:beforeAutospacing="0" w:after="0" w:afterAutospacing="0"/>
+        <w:textAlignment w:val="baseline"/>
+        <w:rPr>
+          <w:rStyle w:val="normaltextrun"/>
+          <w:rFonts w:ascii="Calibri" w:hAnsi="Calibri" w:cs="Segoe UI"/>
+          <w:bCs/>
+          <w:sz w:val="22"/>
+          <w:szCs w:val="22"/>
+        </w:rPr>
+      </w:pPr>
+      <w:r>
+        <w:rPr>
+          <w:rStyle w:val="normaltextrun"/>
+          <w:rFonts w:ascii="Calibri" w:hAnsi="Calibri" w:cs="Segoe UI"/>
+          <w:bCs/>
+          <w:sz w:val="22"/>
+          <w:szCs w:val="22"/>
+        </w:rPr>
+        <w:t>Review Excel Guide and Practices</w:t>
+      </w:r>
+    </w:p>
+    <w:p>
+      <w:pPr>
+        <w:pStyle w:val="paragraph"/>
+        <w:spacing w:before="0" w:beforeAutospacing="0" w:after="0" w:afterAutospacing="0"/>
+        <w:textAlignment w:val="baseline"/>
+        <w:rPr>
+          <w:rStyle w:val="normaltextrun"/>
+          <w:rFonts w:ascii="Calibri" w:hAnsi="Calibri" w:cs="Segoe UI"/>
+          <w:bCs/>
+          <w:sz w:val="22"/>
+          <w:szCs w:val="22"/>
+        </w:rPr>
+      </w:pPr>
+      <w:r>
+        <w:rPr>
+          <w:rStyle w:val="normaltextrun"/>
+          <w:rFonts w:ascii="Calibri" w:hAnsi="Calibri" w:cs="Segoe UI"/>
+          <w:bCs/>
+          <w:sz w:val="22"/>
+          <w:szCs w:val="22"/>
+        </w:rPr>
+        <w:t>See resource sites and consolidate information</w:t>
+      </w:r>
+    </w:p>
+    <w:p>
+      <w:pPr>
+        <w:pStyle w:val="paragraph"/>
+        <w:spacing w:before="0" w:beforeAutospacing="0" w:after="0" w:afterAutospacing="0"/>
+        <w:textAlignment w:val="baseline"/>
+        <w:rPr>
+          <w:rStyle w:val="normaltextrun"/>
+          <w:rFonts w:ascii="Calibri" w:hAnsi="Calibri" w:cs="Segoe UI"/>
+          <w:bCs/>
+          <w:sz w:val="22"/>
+          <w:szCs w:val="22"/>
+        </w:rPr>
+      </w:pPr>
+      <w:r>
+        <w:rPr>
+          <w:rStyle w:val="normaltextrun"/>
+          <w:rFonts w:ascii="Calibri" w:hAnsi="Calibri" w:cs="Segoe UI"/>
+          <w:bCs/>
+          <w:sz w:val="22"/>
+          <w:szCs w:val="22"/>
+        </w:rPr>
+        <w:t>Study Assignment 1</w:t>
       </w:r>
       <w:bookmarkStart w:id="0" w:name="_GoBack"/>
       <w:bookmarkEnd w:id="0"/>
@@ -385,131 +955,96 @@
         <w:rPr>
           <w:rStyle w:val="normaltextrun"/>
           <w:rFonts w:ascii="Calibri" w:hAnsi="Calibri" w:cs="Segoe UI"/>
-          <w:bCs/>
-          <w:sz w:val="22"/>
-          <w:szCs w:val="22"/>
-        </w:rPr>
-      </w:pPr>
-      <w:r>
-        <w:rPr>
-          <w:rStyle w:val="normaltextrun"/>
-          <w:rFonts w:ascii="Calibri" w:hAnsi="Calibri" w:cs="Segoe UI"/>
-          <w:bCs/>
-          <w:sz w:val="22"/>
-          <w:szCs w:val="22"/>
-        </w:rPr>
-        <w:t>Review the Project Document and Create a ReadMe for the Project and Website</w:t>
-      </w:r>
-    </w:p>
-    <w:p>
-      <w:pPr>
-        <w:pStyle w:val="paragraph"/>
-        <w:spacing w:before="0" w:beforeAutospacing="0" w:after="0" w:afterAutospacing="0"/>
-        <w:textAlignment w:val="baseline"/>
-        <w:rPr>
-          <w:rStyle w:val="normaltextrun"/>
-          <w:rFonts w:ascii="Calibri" w:hAnsi="Calibri" w:cs="Segoe UI"/>
-          <w:bCs/>
-          <w:sz w:val="22"/>
-          <w:szCs w:val="22"/>
-        </w:rPr>
-      </w:pPr>
-      <w:r>
-        <w:rPr>
-          <w:rStyle w:val="normaltextrun"/>
-          <w:rFonts w:ascii="Calibri" w:hAnsi="Calibri" w:cs="Segoe UI"/>
-          <w:bCs/>
-          <w:sz w:val="22"/>
-          <w:szCs w:val="22"/>
-        </w:rPr>
-        <w:t>Install Sublime Text Add-Ons</w:t>
-      </w:r>
-      <w:r>
-        <w:rPr>
-          <w:rStyle w:val="normaltextrun"/>
-          <w:rFonts w:ascii="Calibri" w:hAnsi="Calibri" w:cs="Segoe UI"/>
-          <w:bCs/>
-          <w:sz w:val="22"/>
-          <w:szCs w:val="22"/>
-        </w:rPr>
-        <w:t>:</w:t>
-      </w:r>
-    </w:p>
-    <w:p>
-      <w:pPr>
-        <w:pStyle w:val="paragraph"/>
-        <w:spacing w:before="0" w:beforeAutospacing="0" w:after="0" w:afterAutospacing="0"/>
-        <w:ind w:firstLine="720"/>
-        <w:textAlignment w:val="baseline"/>
-        <w:rPr>
-          <w:rStyle w:val="normaltextrun"/>
-          <w:rFonts w:ascii="Calibri" w:hAnsi="Calibri" w:cs="Segoe UI"/>
-          <w:bCs/>
-          <w:sz w:val="22"/>
-          <w:szCs w:val="22"/>
-        </w:rPr>
-      </w:pPr>
-      <w:r>
-        <w:rPr>
-          <w:rStyle w:val="normaltextrun"/>
-          <w:rFonts w:ascii="Calibri" w:hAnsi="Calibri" w:cs="Segoe UI"/>
-          <w:bCs/>
-          <w:sz w:val="22"/>
-          <w:szCs w:val="22"/>
-        </w:rPr>
-        <w:t xml:space="preserve">Tools </w:t>
-      </w:r>
-      <w:r>
-        <w:rPr>
-          <w:rStyle w:val="normaltextrun"/>
-          <w:rFonts w:ascii="Calibri" w:hAnsi="Calibri" w:cs="Segoe UI"/>
-          <w:bCs/>
-          <w:sz w:val="22"/>
-          <w:szCs w:val="22"/>
-        </w:rPr>
-        <w:sym w:font="Wingdings" w:char="F0E0"/>
-      </w:r>
-      <w:r>
-        <w:rPr>
-          <w:rStyle w:val="normaltextrun"/>
-          <w:rFonts w:ascii="Calibri" w:hAnsi="Calibri" w:cs="Segoe UI"/>
-          <w:bCs/>
-          <w:sz w:val="22"/>
-          <w:szCs w:val="22"/>
-        </w:rPr>
-        <w:t xml:space="preserve"> Install Package Control</w:t>
-      </w:r>
-    </w:p>
-    <w:p>
-      <w:pPr>
-        <w:pStyle w:val="paragraph"/>
-        <w:spacing w:before="0" w:beforeAutospacing="0" w:after="0" w:afterAutospacing="0"/>
-        <w:ind w:firstLine="720"/>
-        <w:textAlignment w:val="baseline"/>
-        <w:rPr>
-          <w:rStyle w:val="normaltextrun"/>
-          <w:rFonts w:ascii="Calibri" w:hAnsi="Calibri" w:cs="Segoe UI"/>
-          <w:bCs/>
-          <w:sz w:val="22"/>
-          <w:szCs w:val="22"/>
-        </w:rPr>
-      </w:pPr>
-      <w:proofErr w:type="spellStart"/>
-      <w:r>
-        <w:rPr>
-          <w:rStyle w:val="normaltextrun"/>
-          <w:rFonts w:ascii="Calibri" w:hAnsi="Calibri" w:cs="Segoe UI"/>
-          <w:bCs/>
-          <w:sz w:val="22"/>
-          <w:szCs w:val="22"/>
-        </w:rPr>
-        <w:t>Prerence</w:t>
-      </w:r>
-      <w:proofErr w:type="spellEnd"/>
-      <w:r>
-        <w:rPr>
-          <w:rStyle w:val="normaltextrun"/>
-          <w:rFonts w:ascii="Calibri" w:hAnsi="Calibri" w:cs="Segoe UI"/>
+          <w:b/>
+          <w:bCs/>
+          <w:i/>
+          <w:sz w:val="22"/>
+          <w:szCs w:val="22"/>
+        </w:rPr>
+      </w:pPr>
+      <w:r>
+        <w:rPr>
+          <w:rStyle w:val="normaltextrun"/>
+          <w:rFonts w:ascii="Calibri" w:hAnsi="Calibri" w:cs="Segoe UI"/>
+          <w:b/>
+          <w:bCs/>
+          <w:i/>
+          <w:sz w:val="22"/>
+          <w:szCs w:val="22"/>
+        </w:rPr>
+        <w:t>JavaScript</w:t>
+      </w:r>
+      <w:r>
+        <w:rPr>
+          <w:rStyle w:val="normaltextrun"/>
+          <w:rFonts w:ascii="Calibri" w:hAnsi="Calibri" w:cs="Segoe UI"/>
+          <w:b/>
+          <w:bCs/>
+          <w:i/>
+          <w:sz w:val="22"/>
+          <w:szCs w:val="22"/>
+        </w:rPr>
+        <w:t xml:space="preserve"> (Focus More Time on This!)</w:t>
+      </w:r>
+    </w:p>
+    <w:p>
+      <w:pPr>
+        <w:pStyle w:val="paragraph"/>
+        <w:spacing w:before="0" w:beforeAutospacing="0" w:after="0" w:afterAutospacing="0"/>
+        <w:textAlignment w:val="baseline"/>
+        <w:rPr>
+          <w:rStyle w:val="normaltextrun"/>
+          <w:rFonts w:ascii="Calibri" w:hAnsi="Calibri" w:cs="Segoe UI"/>
+          <w:bCs/>
+          <w:sz w:val="22"/>
+          <w:szCs w:val="22"/>
+        </w:rPr>
+      </w:pPr>
+      <w:r>
+        <w:rPr>
+          <w:rStyle w:val="normaltextrun"/>
+          <w:rFonts w:ascii="Calibri" w:hAnsi="Calibri" w:cs="Segoe UI"/>
+          <w:bCs/>
+          <w:sz w:val="22"/>
+          <w:szCs w:val="22"/>
+        </w:rPr>
+        <w:t>Read JavaScript Book</w:t>
+      </w:r>
+    </w:p>
+    <w:p>
+      <w:pPr>
+        <w:pStyle w:val="paragraph"/>
+        <w:numPr>
+          <w:ilvl w:val="0"/>
+          <w:numId w:val="4"/>
+        </w:numPr>
+        <w:spacing w:before="0" w:beforeAutospacing="0" w:after="0" w:afterAutospacing="0"/>
+        <w:textAlignment w:val="baseline"/>
+        <w:rPr>
+          <w:rStyle w:val="normaltextrun"/>
+          <w:rFonts w:ascii="Calibri" w:hAnsi="Calibri" w:cs="Segoe UI"/>
+          <w:b/>
+          <w:bCs/>
+          <w:sz w:val="22"/>
+          <w:szCs w:val="22"/>
+        </w:rPr>
+      </w:pPr>
+      <w:r>
+        <w:rPr>
+          <w:rStyle w:val="normaltextrun"/>
+          <w:rFonts w:ascii="Calibri" w:hAnsi="Calibri" w:cs="Segoe UI"/>
+          <w:b/>
+          <w:bCs/>
+          <w:sz w:val="22"/>
+          <w:szCs w:val="22"/>
+        </w:rPr>
+        <w:t>JS Study Goal:</w:t>
+      </w:r>
+      <w:r>
+        <w:rPr>
+          <w:rStyle w:val="normaltextrun"/>
+          <w:rFonts w:ascii="Calibri" w:hAnsi="Calibri" w:cs="Segoe UI"/>
+          <w:b/>
           <w:bCs/>
           <w:sz w:val="22"/>
           <w:szCs w:val="22"/>
@@ -524,103 +1059,9 @@
           <w:sz w:val="22"/>
           <w:szCs w:val="22"/>
         </w:rPr>
-        <w:sym w:font="Wingdings" w:char="F0E0"/>
-      </w:r>
-      <w:r>
-        <w:rPr>
-          <w:rStyle w:val="normaltextrun"/>
-          <w:rFonts w:ascii="Calibri" w:hAnsi="Calibri" w:cs="Segoe UI"/>
-          <w:bCs/>
-          <w:sz w:val="22"/>
-          <w:szCs w:val="22"/>
-        </w:rPr>
-        <w:t xml:space="preserve"> Package Control </w:t>
-      </w:r>
-      <w:r>
-        <w:rPr>
-          <w:rStyle w:val="normaltextrun"/>
-          <w:rFonts w:ascii="Calibri" w:hAnsi="Calibri" w:cs="Segoe UI"/>
-          <w:bCs/>
-          <w:sz w:val="22"/>
-          <w:szCs w:val="22"/>
-        </w:rPr>
-        <w:sym w:font="Wingdings" w:char="F0E0"/>
-      </w:r>
-      <w:r>
-        <w:rPr>
-          <w:rStyle w:val="normaltextrun"/>
-          <w:rFonts w:ascii="Calibri" w:hAnsi="Calibri" w:cs="Segoe UI"/>
-          <w:bCs/>
-          <w:sz w:val="22"/>
-          <w:szCs w:val="22"/>
-        </w:rPr>
-        <w:t xml:space="preserve"> Install Package </w:t>
-      </w:r>
-      <w:r>
-        <w:rPr>
-          <w:rStyle w:val="normaltextrun"/>
-          <w:rFonts w:ascii="Calibri" w:hAnsi="Calibri" w:cs="Segoe UI"/>
-          <w:bCs/>
-          <w:sz w:val="22"/>
-          <w:szCs w:val="22"/>
-        </w:rPr>
-        <w:sym w:font="Wingdings" w:char="F0E0"/>
-      </w:r>
-      <w:r>
-        <w:rPr>
-          <w:rStyle w:val="normaltextrun"/>
-          <w:rFonts w:ascii="Calibri" w:hAnsi="Calibri" w:cs="Segoe UI"/>
-          <w:bCs/>
-          <w:sz w:val="22"/>
-          <w:szCs w:val="22"/>
-        </w:rPr>
-        <w:t xml:space="preserve"> JavaScript Completions</w:t>
-      </w:r>
-    </w:p>
-    <w:p>
-      <w:pPr>
-        <w:pStyle w:val="paragraph"/>
-        <w:spacing w:before="0" w:beforeAutospacing="0" w:after="0" w:afterAutospacing="0"/>
-        <w:ind w:firstLine="720"/>
-        <w:textAlignment w:val="baseline"/>
-        <w:rPr>
-          <w:rStyle w:val="normaltextrun"/>
-          <w:rFonts w:ascii="Calibri" w:hAnsi="Calibri" w:cs="Segoe UI"/>
-          <w:bCs/>
-          <w:sz w:val="22"/>
-          <w:szCs w:val="22"/>
-        </w:rPr>
-      </w:pPr>
-      <w:r>
-        <w:rPr>
-          <w:rStyle w:val="normaltextrun"/>
-          <w:rFonts w:ascii="Calibri" w:hAnsi="Calibri" w:cs="Segoe UI"/>
-          <w:bCs/>
-          <w:sz w:val="22"/>
-          <w:szCs w:val="22"/>
-        </w:rPr>
-        <w:t>Re-Open Sublime</w:t>
-      </w:r>
-    </w:p>
-    <w:p>
-      <w:pPr>
-        <w:pStyle w:val="paragraph"/>
-        <w:spacing w:before="0" w:beforeAutospacing="0" w:after="0" w:afterAutospacing="0"/>
-        <w:textAlignment w:val="baseline"/>
-        <w:rPr>
-          <w:rStyle w:val="normaltextrun"/>
-          <w:rFonts w:ascii="Calibri" w:hAnsi="Calibri" w:cs="Segoe UI"/>
-          <w:bCs/>
-          <w:sz w:val="22"/>
-          <w:szCs w:val="22"/>
-        </w:rPr>
-      </w:pPr>
-    </w:p>
-    <w:p>
-      <w:pPr>
-        <w:pStyle w:val="paragraph"/>
-        <w:spacing w:before="0" w:beforeAutospacing="0" w:after="0" w:afterAutospacing="0"/>
-        <w:textAlignment w:val="baseline"/>
+        <w:t>Learn the basics, the bits and pieces, what is used and why it is used, and how to make it work.</w:t>
+      </w:r>
+      <w:r>
         <w:rPr>
           <w:rStyle w:val="normaltextrun"/>
           <w:rFonts w:ascii="Calibri" w:hAnsi="Calibri" w:cs="Segoe UI"/>
@@ -629,8 +1070,28 @@
           <w:sz w:val="22"/>
           <w:szCs w:val="22"/>
         </w:rPr>
-      </w:pPr>
-      <w:r>
+        <w:t xml:space="preserve"> </w:t>
+      </w:r>
+      <w:r>
+        <w:rPr>
+          <w:rStyle w:val="normaltextrun"/>
+          <w:rFonts w:ascii="Calibri" w:hAnsi="Calibri" w:cs="Segoe UI"/>
+          <w:bCs/>
+          <w:sz w:val="22"/>
+          <w:szCs w:val="22"/>
+        </w:rPr>
+        <w:t>Focus on loops.</w:t>
+      </w:r>
+    </w:p>
+    <w:p>
+      <w:pPr>
+        <w:pStyle w:val="paragraph"/>
+        <w:numPr>
+          <w:ilvl w:val="0"/>
+          <w:numId w:val="4"/>
+        </w:numPr>
+        <w:spacing w:before="0" w:beforeAutospacing="0" w:after="0" w:afterAutospacing="0"/>
+        <w:textAlignment w:val="baseline"/>
         <w:rPr>
           <w:rStyle w:val="normaltextrun"/>
           <w:rFonts w:ascii="Calibri" w:hAnsi="Calibri" w:cs="Segoe UI"/>
@@ -639,19 +1100,79 @@
           <w:sz w:val="22"/>
           <w:szCs w:val="22"/>
         </w:rPr>
-        <w:t>Study:</w:t>
-      </w:r>
-    </w:p>
-    <w:p>
-      <w:pPr>
-        <w:pStyle w:val="paragraph"/>
-        <w:spacing w:before="0" w:beforeAutospacing="0" w:after="0" w:afterAutospacing="0"/>
-        <w:textAlignment w:val="baseline"/>
+      </w:pPr>
+      <w:r>
         <w:rPr>
           <w:rStyle w:val="normaltextrun"/>
           <w:rFonts w:ascii="Calibri" w:hAnsi="Calibri" w:cs="Segoe UI"/>
           <w:b/>
           <w:bCs/>
+          <w:sz w:val="22"/>
+          <w:szCs w:val="22"/>
+        </w:rPr>
+        <w:t>Issue:</w:t>
+      </w:r>
+      <w:r>
+        <w:rPr>
+          <w:rStyle w:val="normaltextrun"/>
+          <w:rFonts w:ascii="Calibri" w:hAnsi="Calibri" w:cs="Segoe UI"/>
+          <w:bCs/>
+          <w:sz w:val="22"/>
+          <w:szCs w:val="22"/>
+        </w:rPr>
+        <w:t xml:space="preserve"> I see the purpose of loops, but I don’t know how to set them up to do exactly what I want them to do. I’m following the class projects and videos, but if left on my own, I wouldn’t know </w:t>
+      </w:r>
+      <w:r>
+        <w:rPr>
+          <w:rStyle w:val="normaltextrun"/>
+          <w:rFonts w:ascii="Calibri" w:hAnsi="Calibri" w:cs="Segoe UI"/>
+          <w:bCs/>
+          <w:sz w:val="22"/>
+          <w:szCs w:val="22"/>
+        </w:rPr>
+        <w:t xml:space="preserve">to do what I saw in class or </w:t>
+      </w:r>
+      <w:r>
+        <w:rPr>
+          <w:rStyle w:val="normaltextrun"/>
+          <w:rFonts w:ascii="Calibri" w:hAnsi="Calibri" w:cs="Segoe UI"/>
+          <w:bCs/>
+          <w:sz w:val="22"/>
+          <w:szCs w:val="22"/>
+        </w:rPr>
+        <w:t>where to start. It’s just not intuitive to me at all.</w:t>
+      </w:r>
+      <w:r>
+        <w:rPr>
+          <w:rStyle w:val="normaltextrun"/>
+          <w:rFonts w:ascii="Calibri" w:hAnsi="Calibri" w:cs="Segoe UI"/>
+          <w:bCs/>
+          <w:sz w:val="22"/>
+          <w:szCs w:val="22"/>
+        </w:rPr>
+        <w:t xml:space="preserve"> Loops in general confuse me. The functions are no better.</w:t>
+      </w:r>
+      <w:r>
+        <w:rPr>
+          <w:rStyle w:val="normaltextrun"/>
+          <w:rFonts w:ascii="Calibri" w:hAnsi="Calibri" w:cs="Segoe UI"/>
+          <w:bCs/>
+          <w:sz w:val="22"/>
+          <w:szCs w:val="22"/>
+        </w:rPr>
+        <w:t xml:space="preserve"> The in-class examples are advanced, but we’re still beginners. I have to take all of that and break it down before knowing and being totally comfortable with the basics. I learn from the ground up (whatever that learning/teaching style is), and we didn’t really get the pieces first. It’s like learning a new language by speaking in full sentences first, then learning the vocabulary and grammar as we go along.</w:t>
+      </w:r>
+    </w:p>
+    <w:p>
+      <w:pPr>
+        <w:pStyle w:val="paragraph"/>
+        <w:spacing w:before="0" w:beforeAutospacing="0" w:after="0" w:afterAutospacing="0"/>
+        <w:textAlignment w:val="baseline"/>
+        <w:rPr>
+          <w:rStyle w:val="normaltextrun"/>
+          <w:rFonts w:ascii="Calibri" w:hAnsi="Calibri" w:cs="Segoe UI"/>
+          <w:b/>
+          <w:bCs/>
           <w:i/>
           <w:sz w:val="22"/>
           <w:szCs w:val="22"/>
@@ -667,55 +1188,32 @@
           <w:sz w:val="22"/>
           <w:szCs w:val="22"/>
         </w:rPr>
-        <w:t>HTML</w:t>
-      </w:r>
-    </w:p>
-    <w:p>
-      <w:pPr>
-        <w:pStyle w:val="paragraph"/>
-        <w:spacing w:before="0" w:beforeAutospacing="0" w:after="0" w:afterAutospacing="0"/>
-        <w:textAlignment w:val="baseline"/>
-        <w:rPr>
-          <w:rStyle w:val="normaltextrun"/>
-          <w:rFonts w:ascii="Calibri" w:hAnsi="Calibri" w:cs="Segoe UI"/>
-          <w:bCs/>
-          <w:sz w:val="22"/>
-          <w:szCs w:val="22"/>
-        </w:rPr>
-      </w:pPr>
-      <w:r>
-        <w:rPr>
-          <w:rStyle w:val="normaltextrun"/>
-          <w:rFonts w:ascii="Calibri" w:hAnsi="Calibri" w:cs="Segoe UI"/>
-          <w:bCs/>
-          <w:sz w:val="22"/>
-          <w:szCs w:val="22"/>
-        </w:rPr>
-        <w:t>Review Excel Guide and Practices</w:t>
-      </w:r>
-    </w:p>
-    <w:p>
-      <w:pPr>
-        <w:pStyle w:val="paragraph"/>
-        <w:spacing w:before="0" w:beforeAutospacing="0" w:after="0" w:afterAutospacing="0"/>
-        <w:textAlignment w:val="baseline"/>
-        <w:rPr>
-          <w:rStyle w:val="normaltextrun"/>
-          <w:rFonts w:ascii="Calibri" w:hAnsi="Calibri" w:cs="Segoe UI"/>
-          <w:bCs/>
-          <w:sz w:val="22"/>
-          <w:szCs w:val="22"/>
-        </w:rPr>
-      </w:pPr>
-      <w:r>
-        <w:rPr>
-          <w:rStyle w:val="normaltextrun"/>
-          <w:rFonts w:ascii="Calibri" w:hAnsi="Calibri" w:cs="Segoe UI"/>
-          <w:bCs/>
-          <w:sz w:val="22"/>
-          <w:szCs w:val="22"/>
-        </w:rPr>
-        <w:t>See resource sites and consolidate information</w:t>
+        <w:lastRenderedPageBreak/>
+        <w:t>JQuery</w:t>
+      </w:r>
+    </w:p>
+    <w:p>
+      <w:pPr>
+        <w:pStyle w:val="paragraph"/>
+        <w:spacing w:before="0" w:beforeAutospacing="0" w:after="0" w:afterAutospacing="0"/>
+        <w:textAlignment w:val="baseline"/>
+        <w:rPr>
+          <w:rStyle w:val="normaltextrun"/>
+          <w:rFonts w:ascii="Calibri" w:hAnsi="Calibri" w:cs="Segoe UI"/>
+          <w:bCs/>
+          <w:sz w:val="22"/>
+          <w:szCs w:val="22"/>
+        </w:rPr>
+      </w:pPr>
+      <w:r>
+        <w:rPr>
+          <w:rStyle w:val="normaltextrun"/>
+          <w:rFonts w:ascii="Calibri" w:hAnsi="Calibri" w:cs="Segoe UI"/>
+          <w:bCs/>
+          <w:sz w:val="22"/>
+          <w:szCs w:val="22"/>
+        </w:rPr>
+        <w:t>Watch videos</w:t>
       </w:r>
     </w:p>
     <w:p>
@@ -743,364 +1241,7 @@
           <w:sz w:val="22"/>
           <w:szCs w:val="22"/>
         </w:rPr>
-        <w:t>CSS</w:t>
-      </w:r>
-    </w:p>
-    <w:p>
-      <w:pPr>
-        <w:pStyle w:val="paragraph"/>
-        <w:spacing w:before="0" w:beforeAutospacing="0" w:after="0" w:afterAutospacing="0"/>
-        <w:textAlignment w:val="baseline"/>
-        <w:rPr>
-          <w:rStyle w:val="normaltextrun"/>
-          <w:rFonts w:ascii="Calibri" w:hAnsi="Calibri" w:cs="Segoe UI"/>
-          <w:bCs/>
-          <w:sz w:val="22"/>
-          <w:szCs w:val="22"/>
-        </w:rPr>
-      </w:pPr>
-      <w:r>
-        <w:rPr>
-          <w:rStyle w:val="normaltextrun"/>
-          <w:rFonts w:ascii="Calibri" w:hAnsi="Calibri" w:cs="Segoe UI"/>
-          <w:bCs/>
-          <w:sz w:val="22"/>
-          <w:szCs w:val="22"/>
-        </w:rPr>
-        <w:t>Review Excel Guide and Practices</w:t>
-      </w:r>
-    </w:p>
-    <w:p>
-      <w:pPr>
-        <w:pStyle w:val="paragraph"/>
-        <w:spacing w:before="0" w:beforeAutospacing="0" w:after="0" w:afterAutospacing="0"/>
-        <w:textAlignment w:val="baseline"/>
-        <w:rPr>
-          <w:rStyle w:val="normaltextrun"/>
-          <w:rFonts w:ascii="Calibri" w:hAnsi="Calibri" w:cs="Segoe UI"/>
-          <w:bCs/>
-          <w:sz w:val="22"/>
-          <w:szCs w:val="22"/>
-        </w:rPr>
-      </w:pPr>
-      <w:r>
-        <w:rPr>
-          <w:rStyle w:val="normaltextrun"/>
-          <w:rFonts w:ascii="Calibri" w:hAnsi="Calibri" w:cs="Segoe UI"/>
-          <w:bCs/>
-          <w:sz w:val="22"/>
-          <w:szCs w:val="22"/>
-        </w:rPr>
-        <w:t>See resource sites and consolidate information</w:t>
-      </w:r>
-    </w:p>
-    <w:p>
-      <w:pPr>
-        <w:pStyle w:val="paragraph"/>
-        <w:spacing w:before="0" w:beforeAutospacing="0" w:after="0" w:afterAutospacing="0"/>
-        <w:textAlignment w:val="baseline"/>
-        <w:rPr>
-          <w:rStyle w:val="normaltextrun"/>
-          <w:rFonts w:ascii="Calibri" w:hAnsi="Calibri" w:cs="Segoe UI"/>
-          <w:b/>
-          <w:bCs/>
-          <w:i/>
-          <w:sz w:val="22"/>
-          <w:szCs w:val="22"/>
-        </w:rPr>
-      </w:pPr>
-      <w:r>
-        <w:rPr>
-          <w:rStyle w:val="normaltextrun"/>
-          <w:rFonts w:ascii="Calibri" w:hAnsi="Calibri" w:cs="Segoe UI"/>
-          <w:b/>
-          <w:bCs/>
-          <w:i/>
-          <w:sz w:val="22"/>
-          <w:szCs w:val="22"/>
-        </w:rPr>
-        <w:t>JavaScript</w:t>
-      </w:r>
-      <w:r>
-        <w:rPr>
-          <w:rStyle w:val="normaltextrun"/>
-          <w:rFonts w:ascii="Calibri" w:hAnsi="Calibri" w:cs="Segoe UI"/>
-          <w:b/>
-          <w:bCs/>
-          <w:i/>
-          <w:sz w:val="22"/>
-          <w:szCs w:val="22"/>
-        </w:rPr>
-        <w:t xml:space="preserve"> (Focus More Time on This!)</w:t>
-      </w:r>
-    </w:p>
-    <w:p>
-      <w:pPr>
-        <w:pStyle w:val="paragraph"/>
-        <w:spacing w:before="0" w:beforeAutospacing="0" w:after="0" w:afterAutospacing="0"/>
-        <w:textAlignment w:val="baseline"/>
-        <w:rPr>
-          <w:rStyle w:val="normaltextrun"/>
-          <w:rFonts w:ascii="Calibri" w:hAnsi="Calibri" w:cs="Segoe UI"/>
-          <w:bCs/>
-          <w:sz w:val="22"/>
-          <w:szCs w:val="22"/>
-        </w:rPr>
-      </w:pPr>
-      <w:r>
-        <w:rPr>
-          <w:rStyle w:val="normaltextrun"/>
-          <w:rFonts w:ascii="Calibri" w:hAnsi="Calibri" w:cs="Segoe UI"/>
-          <w:bCs/>
-          <w:sz w:val="22"/>
-          <w:szCs w:val="22"/>
-        </w:rPr>
-        <w:t>Read JavaScript Book</w:t>
-      </w:r>
-    </w:p>
-    <w:p>
-      <w:pPr>
-        <w:pStyle w:val="paragraph"/>
-        <w:spacing w:before="0" w:beforeAutospacing="0" w:after="0" w:afterAutospacing="0"/>
-        <w:textAlignment w:val="baseline"/>
-        <w:rPr>
-          <w:rStyle w:val="normaltextrun"/>
-          <w:rFonts w:ascii="Calibri" w:hAnsi="Calibri" w:cs="Segoe UI"/>
-          <w:bCs/>
-          <w:sz w:val="22"/>
-          <w:szCs w:val="22"/>
-        </w:rPr>
-      </w:pPr>
-      <w:r>
-        <w:rPr>
-          <w:rStyle w:val="normaltextrun"/>
-          <w:rFonts w:ascii="Calibri" w:hAnsi="Calibri" w:cs="Segoe UI"/>
-          <w:bCs/>
-          <w:sz w:val="22"/>
-          <w:szCs w:val="22"/>
-        </w:rPr>
-        <w:t>Practice for Quiz on Friday</w:t>
-      </w:r>
-    </w:p>
-    <w:p>
-      <w:pPr>
-        <w:pStyle w:val="paragraph"/>
-        <w:spacing w:before="0" w:beforeAutospacing="0" w:after="0" w:afterAutospacing="0"/>
-        <w:textAlignment w:val="baseline"/>
-        <w:rPr>
-          <w:rStyle w:val="normaltextrun"/>
-          <w:rFonts w:ascii="Calibri" w:hAnsi="Calibri" w:cs="Segoe UI"/>
-          <w:bCs/>
-          <w:sz w:val="22"/>
-          <w:szCs w:val="22"/>
-        </w:rPr>
-      </w:pPr>
-      <w:r>
-        <w:rPr>
-          <w:rStyle w:val="normaltextrun"/>
-          <w:rFonts w:ascii="Calibri" w:hAnsi="Calibri" w:cs="Segoe UI"/>
-          <w:bCs/>
-          <w:sz w:val="22"/>
-          <w:szCs w:val="22"/>
-        </w:rPr>
-        <w:t>Finish Watching the JavaScript Video</w:t>
-      </w:r>
-      <w:r>
-        <w:rPr>
-          <w:rStyle w:val="normaltextrun"/>
-          <w:rFonts w:ascii="Calibri" w:hAnsi="Calibri" w:cs="Segoe UI"/>
-          <w:bCs/>
-          <w:sz w:val="22"/>
-          <w:szCs w:val="22"/>
-        </w:rPr>
-        <w:t>s</w:t>
-      </w:r>
-      <w:r>
-        <w:rPr>
-          <w:rStyle w:val="normaltextrun"/>
-          <w:rFonts w:ascii="Calibri" w:hAnsi="Calibri" w:cs="Segoe UI"/>
-          <w:bCs/>
-          <w:sz w:val="22"/>
-          <w:szCs w:val="22"/>
-        </w:rPr>
-        <w:t xml:space="preserve"> and Take Notes</w:t>
-      </w:r>
-    </w:p>
-    <w:p>
-      <w:pPr>
-        <w:pStyle w:val="paragraph"/>
-        <w:spacing w:before="0" w:beforeAutospacing="0" w:after="0" w:afterAutospacing="0"/>
-        <w:textAlignment w:val="baseline"/>
-        <w:rPr>
-          <w:rStyle w:val="normaltextrun"/>
-          <w:rFonts w:ascii="Calibri" w:hAnsi="Calibri" w:cs="Segoe UI"/>
-          <w:b/>
-          <w:bCs/>
-          <w:sz w:val="22"/>
-          <w:szCs w:val="22"/>
-        </w:rPr>
-      </w:pPr>
-      <w:r>
-        <w:rPr>
-          <w:rStyle w:val="normaltextrun"/>
-          <w:rFonts w:ascii="Calibri" w:hAnsi="Calibri" w:cs="Segoe UI"/>
-          <w:b/>
-          <w:bCs/>
-          <w:sz w:val="22"/>
-          <w:szCs w:val="22"/>
-        </w:rPr>
-        <w:t>JS Study Goal:</w:t>
-      </w:r>
-    </w:p>
-    <w:p>
-      <w:pPr>
-        <w:pStyle w:val="paragraph"/>
-        <w:spacing w:before="0" w:beforeAutospacing="0" w:after="0" w:afterAutospacing="0"/>
-        <w:textAlignment w:val="baseline"/>
-        <w:rPr>
-          <w:rStyle w:val="normaltextrun"/>
-          <w:rFonts w:ascii="Calibri" w:hAnsi="Calibri" w:cs="Segoe UI"/>
-          <w:bCs/>
-          <w:sz w:val="22"/>
-          <w:szCs w:val="22"/>
-        </w:rPr>
-      </w:pPr>
-      <w:r>
-        <w:rPr>
-          <w:rStyle w:val="normaltextrun"/>
-          <w:rFonts w:ascii="Calibri" w:hAnsi="Calibri" w:cs="Segoe UI"/>
-          <w:bCs/>
-          <w:sz w:val="22"/>
-          <w:szCs w:val="22"/>
-        </w:rPr>
-        <w:t>Learn the basics, the bits and pieces, what is used and why it is used, and how to make it work.</w:t>
-      </w:r>
-    </w:p>
-    <w:p>
-      <w:pPr>
-        <w:pStyle w:val="paragraph"/>
-        <w:spacing w:before="0" w:beforeAutospacing="0" w:after="0" w:afterAutospacing="0"/>
-        <w:textAlignment w:val="baseline"/>
-        <w:rPr>
-          <w:rStyle w:val="normaltextrun"/>
-          <w:rFonts w:ascii="Calibri" w:hAnsi="Calibri" w:cs="Segoe UI"/>
-          <w:bCs/>
-          <w:sz w:val="22"/>
-          <w:szCs w:val="22"/>
-        </w:rPr>
-      </w:pPr>
-      <w:r>
-        <w:rPr>
-          <w:rStyle w:val="normaltextrun"/>
-          <w:rFonts w:ascii="Calibri" w:hAnsi="Calibri" w:cs="Segoe UI"/>
-          <w:bCs/>
-          <w:sz w:val="22"/>
-          <w:szCs w:val="22"/>
-        </w:rPr>
-        <w:t>Focus on loops.</w:t>
-      </w:r>
-    </w:p>
-    <w:p>
-      <w:pPr>
-        <w:pStyle w:val="paragraph"/>
-        <w:spacing w:before="0" w:beforeAutospacing="0" w:after="0" w:afterAutospacing="0"/>
-        <w:textAlignment w:val="baseline"/>
-        <w:rPr>
-          <w:rStyle w:val="normaltextrun"/>
-          <w:rFonts w:ascii="Calibri" w:hAnsi="Calibri" w:cs="Segoe UI"/>
-          <w:bCs/>
-          <w:sz w:val="22"/>
-          <w:szCs w:val="22"/>
-        </w:rPr>
-      </w:pPr>
-      <w:r>
-        <w:rPr>
-          <w:rStyle w:val="normaltextrun"/>
-          <w:rFonts w:ascii="Calibri" w:hAnsi="Calibri" w:cs="Segoe UI"/>
-          <w:b/>
-          <w:bCs/>
-          <w:sz w:val="22"/>
-          <w:szCs w:val="22"/>
-        </w:rPr>
-        <w:t>Issue:</w:t>
-      </w:r>
-      <w:r>
-        <w:rPr>
-          <w:rStyle w:val="normaltextrun"/>
-          <w:rFonts w:ascii="Calibri" w:hAnsi="Calibri" w:cs="Segoe UI"/>
-          <w:bCs/>
-          <w:sz w:val="22"/>
-          <w:szCs w:val="22"/>
-        </w:rPr>
-        <w:t xml:space="preserve"> I see the purpose of loops, but I don’t know how to set them up to do exactly what I want them to do. I’m following the class projects and videos, but if left on my own, I wouldn’t know </w:t>
-      </w:r>
-      <w:r>
-        <w:rPr>
-          <w:rStyle w:val="normaltextrun"/>
-          <w:rFonts w:ascii="Calibri" w:hAnsi="Calibri" w:cs="Segoe UI"/>
-          <w:bCs/>
-          <w:sz w:val="22"/>
-          <w:szCs w:val="22"/>
-        </w:rPr>
-        <w:t xml:space="preserve">to do what I saw in class or </w:t>
-      </w:r>
-      <w:r>
-        <w:rPr>
-          <w:rStyle w:val="normaltextrun"/>
-          <w:rFonts w:ascii="Calibri" w:hAnsi="Calibri" w:cs="Segoe UI"/>
-          <w:bCs/>
-          <w:sz w:val="22"/>
-          <w:szCs w:val="22"/>
-        </w:rPr>
-        <w:t>where to start. It’s just not intuitive to me at all.</w:t>
-      </w:r>
-      <w:r>
-        <w:rPr>
-          <w:rStyle w:val="normaltextrun"/>
-          <w:rFonts w:ascii="Calibri" w:hAnsi="Calibri" w:cs="Segoe UI"/>
-          <w:bCs/>
-          <w:sz w:val="22"/>
-          <w:szCs w:val="22"/>
-        </w:rPr>
-        <w:t xml:space="preserve"> Loops in general confuse me. The functions are no better.</w:t>
-      </w:r>
-      <w:r>
-        <w:rPr>
-          <w:rStyle w:val="normaltextrun"/>
-          <w:rFonts w:ascii="Calibri" w:hAnsi="Calibri" w:cs="Segoe UI"/>
-          <w:bCs/>
-          <w:sz w:val="22"/>
-          <w:szCs w:val="22"/>
-        </w:rPr>
-        <w:t xml:space="preserve"> The in-class examples are advanced, but we’re still beginners. I have to take all of that and break it down before knowing and being totally comfortable with the basics. I learn from the ground up (whatever that learning/teaching style is), and we didn’t really get the pieces first. It’s like learning a new language by speaking in full sentences first, then learning the vocabulary and grammar as we go along.</w:t>
-      </w:r>
-    </w:p>
-    <w:p>
-      <w:pPr>
-        <w:pStyle w:val="paragraph"/>
-        <w:spacing w:before="0" w:beforeAutospacing="0" w:after="0" w:afterAutospacing="0"/>
-        <w:textAlignment w:val="baseline"/>
-        <w:rPr>
-          <w:rStyle w:val="normaltextrun"/>
-          <w:rFonts w:ascii="Calibri" w:hAnsi="Calibri" w:cs="Segoe UI"/>
-          <w:b/>
-          <w:bCs/>
-          <w:i/>
-          <w:sz w:val="22"/>
-          <w:szCs w:val="22"/>
-        </w:rPr>
-      </w:pPr>
-      <w:r>
-        <w:rPr>
-          <w:rStyle w:val="normaltextrun"/>
-          <w:rFonts w:ascii="Calibri" w:hAnsi="Calibri" w:cs="Segoe UI"/>
-          <w:b/>
-          <w:bCs/>
-          <w:i/>
-          <w:sz w:val="22"/>
-          <w:szCs w:val="22"/>
-        </w:rPr>
-        <w:t>JQuery</w:t>
+        <w:t>Angular</w:t>
       </w:r>
     </w:p>
     <w:p>
@@ -1135,48 +1276,44 @@
         <w:rPr>
           <w:rStyle w:val="normaltextrun"/>
           <w:rFonts w:ascii="Calibri" w:hAnsi="Calibri" w:cs="Segoe UI"/>
-          <w:b/>
-          <w:bCs/>
-          <w:i/>
-          <w:sz w:val="22"/>
-          <w:szCs w:val="22"/>
-        </w:rPr>
-      </w:pPr>
-      <w:r>
-        <w:rPr>
-          <w:rStyle w:val="normaltextrun"/>
-          <w:rFonts w:ascii="Calibri" w:hAnsi="Calibri" w:cs="Segoe UI"/>
-          <w:b/>
-          <w:bCs/>
-          <w:i/>
-          <w:sz w:val="22"/>
-          <w:szCs w:val="22"/>
-        </w:rPr>
-        <w:t>Angular</w:t>
-      </w:r>
-    </w:p>
-    <w:p>
-      <w:pPr>
-        <w:pStyle w:val="paragraph"/>
-        <w:spacing w:before="0" w:beforeAutospacing="0" w:after="0" w:afterAutospacing="0"/>
-        <w:textAlignment w:val="baseline"/>
-        <w:rPr>
-          <w:rStyle w:val="normaltextrun"/>
-          <w:rFonts w:ascii="Calibri" w:hAnsi="Calibri" w:cs="Segoe UI"/>
-          <w:bCs/>
-          <w:sz w:val="22"/>
-          <w:szCs w:val="22"/>
-        </w:rPr>
-      </w:pPr>
-      <w:r>
-        <w:rPr>
-          <w:rStyle w:val="normaltextrun"/>
-          <w:rFonts w:ascii="Calibri" w:hAnsi="Calibri" w:cs="Segoe UI"/>
-          <w:bCs/>
-          <w:sz w:val="22"/>
-          <w:szCs w:val="22"/>
-        </w:rPr>
-        <w:t>Watch videos</w:t>
+          <w:bCs/>
+          <w:sz w:val="22"/>
+          <w:szCs w:val="22"/>
+        </w:rPr>
+      </w:pPr>
+      <w:r>
+        <w:rPr>
+          <w:rStyle w:val="normaltextrun"/>
+          <w:rFonts w:ascii="Calibri" w:hAnsi="Calibri" w:cs="Segoe UI"/>
+          <w:bCs/>
+          <w:sz w:val="22"/>
+          <w:szCs w:val="22"/>
+        </w:rPr>
+        <w:t>Work on Assignment 3 and 4</w:t>
+      </w:r>
+    </w:p>
+    <w:p>
+      <w:pPr>
+        <w:pStyle w:val="paragraph"/>
+        <w:spacing w:before="0" w:beforeAutospacing="0" w:after="0" w:afterAutospacing="0"/>
+        <w:textAlignment w:val="baseline"/>
+        <w:rPr>
+          <w:rStyle w:val="normaltextrun"/>
+          <w:rFonts w:ascii="Calibri" w:hAnsi="Calibri" w:cs="Segoe UI"/>
+          <w:bCs/>
+          <w:sz w:val="22"/>
+          <w:szCs w:val="22"/>
+        </w:rPr>
+      </w:pPr>
+      <w:r>
+        <w:rPr>
+          <w:rStyle w:val="normaltextrun"/>
+          <w:rFonts w:ascii="Calibri" w:hAnsi="Calibri" w:cs="Segoe UI"/>
+          <w:bCs/>
+          <w:sz w:val="22"/>
+          <w:szCs w:val="22"/>
+        </w:rPr>
+        <w:t>Read Angular Online Tutorial</w:t>
       </w:r>
     </w:p>
     <w:p>
@@ -2298,27 +2435,7 @@
           <w:sz w:val="22"/>
           <w:szCs w:val="22"/>
         </w:rPr>
-        <w:t xml:space="preserve">Organize </w:t>
-      </w:r>
-      <w:proofErr w:type="spellStart"/>
-      <w:r>
-        <w:rPr>
-          <w:rStyle w:val="eop"/>
-          <w:rFonts w:ascii="Calibri" w:hAnsi="Calibri" w:cs="Segoe UI"/>
-          <w:sz w:val="22"/>
-          <w:szCs w:val="22"/>
-        </w:rPr>
-        <w:t>Git</w:t>
-      </w:r>
-      <w:proofErr w:type="spellEnd"/>
-      <w:r>
-        <w:rPr>
-          <w:rStyle w:val="eop"/>
-          <w:rFonts w:ascii="Calibri" w:hAnsi="Calibri" w:cs="Segoe UI"/>
-          <w:sz w:val="22"/>
-          <w:szCs w:val="22"/>
-        </w:rPr>
-        <w:t xml:space="preserve"> Hub – DONE</w:t>
+        <w:t>Organize Git Hub – DONE</w:t>
       </w:r>
     </w:p>
     <w:p>
@@ -2392,15 +2509,103 @@
       </w:r>
     </w:p>
     <w:p>
-      <w:r>
-        <w:rPr>
-          <w:rStyle w:val="normaltextrun"/>
-          <w:rFonts w:ascii="Calibri" w:hAnsi="Calibri" w:cs="Segoe UI"/>
-          <w:bCs/>
+      <w:pPr>
+        <w:pStyle w:val="paragraph"/>
+        <w:spacing w:before="0" w:beforeAutospacing="0" w:after="0" w:afterAutospacing="0"/>
+        <w:textAlignment w:val="baseline"/>
+        <w:rPr>
+          <w:rStyle w:val="normaltextrun"/>
+          <w:rFonts w:ascii="Calibri" w:hAnsi="Calibri" w:cs="Segoe UI"/>
+          <w:bCs/>
+          <w:sz w:val="22"/>
+          <w:szCs w:val="22"/>
+        </w:rPr>
+      </w:pPr>
+      <w:r>
+        <w:rPr>
+          <w:rStyle w:val="normaltextrun"/>
+          <w:rFonts w:ascii="Calibri" w:hAnsi="Calibri" w:cs="Segoe UI"/>
+          <w:bCs/>
+          <w:sz w:val="22"/>
+          <w:szCs w:val="22"/>
         </w:rPr>
         <w:t>Assignment 2 (Due 5/7) – Start Weekend – DONE</w:t>
       </w:r>
     </w:p>
+    <w:p>
+      <w:pPr>
+        <w:pStyle w:val="paragraph"/>
+        <w:spacing w:before="0" w:beforeAutospacing="0" w:after="0" w:afterAutospacing="0"/>
+        <w:textAlignment w:val="baseline"/>
+        <w:rPr>
+          <w:rStyle w:val="normaltextrun"/>
+          <w:rFonts w:ascii="Calibri" w:hAnsi="Calibri" w:cs="Segoe UI"/>
+          <w:bCs/>
+          <w:sz w:val="22"/>
+          <w:szCs w:val="22"/>
+        </w:rPr>
+      </w:pPr>
+      <w:r>
+        <w:rPr>
+          <w:rStyle w:val="normaltextrun"/>
+          <w:rFonts w:ascii="Calibri" w:hAnsi="Calibri" w:cs="Segoe UI"/>
+          <w:bCs/>
+          <w:sz w:val="22"/>
+          <w:szCs w:val="22"/>
+        </w:rPr>
+        <w:lastRenderedPageBreak/>
+        <w:t>Outline and Conceptualize Personal Website - DONE</w:t>
+      </w:r>
+    </w:p>
+    <w:p>
+      <w:pPr>
+        <w:pStyle w:val="paragraph"/>
+        <w:spacing w:before="0" w:beforeAutospacing="0" w:after="0" w:afterAutospacing="0"/>
+        <w:textAlignment w:val="baseline"/>
+        <w:rPr>
+          <w:rStyle w:val="normaltextrun"/>
+          <w:rFonts w:ascii="Calibri" w:hAnsi="Calibri" w:cs="Segoe UI"/>
+          <w:bCs/>
+          <w:sz w:val="22"/>
+          <w:szCs w:val="22"/>
+        </w:rPr>
+      </w:pPr>
+      <w:r>
+        <w:rPr>
+          <w:rStyle w:val="normaltextrun"/>
+          <w:rFonts w:ascii="Calibri" w:hAnsi="Calibri" w:cs="Segoe UI"/>
+          <w:bCs/>
+          <w:sz w:val="22"/>
+          <w:szCs w:val="22"/>
+        </w:rPr>
+        <w:t>Outline and Conceptualize Course Project – DONE</w:t>
+      </w:r>
+    </w:p>
+    <w:p>
+      <w:pPr>
+        <w:pStyle w:val="paragraph"/>
+        <w:spacing w:before="0" w:beforeAutospacing="0" w:after="0" w:afterAutospacing="0"/>
+        <w:textAlignment w:val="baseline"/>
+        <w:rPr>
+          <w:rStyle w:val="normaltextrun"/>
+          <w:rFonts w:ascii="Calibri" w:hAnsi="Calibri" w:cs="Segoe UI"/>
+          <w:bCs/>
+          <w:sz w:val="22"/>
+          <w:szCs w:val="22"/>
+        </w:rPr>
+      </w:pPr>
+      <w:r>
+        <w:rPr>
+          <w:rStyle w:val="normaltextrun"/>
+          <w:rFonts w:ascii="Calibri" w:hAnsi="Calibri" w:cs="Segoe UI"/>
+          <w:bCs/>
+          <w:sz w:val="22"/>
+          <w:szCs w:val="22"/>
+        </w:rPr>
+        <w:t>Finish Assignment 3 – DONE</w:t>
+      </w:r>
+    </w:p>
+    <w:p/>
     <w:sectPr>
       <w:pgSz w:w="12240" w:h="15840"/>
       <w:pgMar w:top="1440" w:right="1440" w:bottom="1440" w:left="1440" w:header="720" w:footer="720" w:gutter="0"/>
@@ -2639,11 +2844,243 @@
       </w:pPr>
     </w:lvl>
   </w:abstractNum>
+  <w:abstractNum w:abstractNumId="2" w15:restartNumberingAfterBreak="0">
+    <w:nsid w:val="6AC84271"/>
+    <w:multiLevelType w:val="hybridMultilevel"/>
+    <w:tmpl w:val="354867AA"/>
+    <w:lvl w:ilvl="0" w:tplc="04090005">
+      <w:start w:val="1"/>
+      <w:numFmt w:val="bullet"/>
+      <w:lvlText w:val=""/>
+      <w:lvlJc w:val="left"/>
+      <w:pPr>
+        <w:ind w:left="720" w:hanging="360"/>
+      </w:pPr>
+      <w:rPr>
+        <w:rFonts w:ascii="Wingdings" w:hAnsi="Wingdings" w:hint="default"/>
+      </w:rPr>
+    </w:lvl>
+    <w:lvl w:ilvl="1" w:tplc="04090003" w:tentative="1">
+      <w:start w:val="1"/>
+      <w:numFmt w:val="bullet"/>
+      <w:lvlText w:val="o"/>
+      <w:lvlJc w:val="left"/>
+      <w:pPr>
+        <w:ind w:left="1440" w:hanging="360"/>
+      </w:pPr>
+      <w:rPr>
+        <w:rFonts w:ascii="Courier New" w:hAnsi="Courier New" w:cs="Courier New" w:hint="default"/>
+      </w:rPr>
+    </w:lvl>
+    <w:lvl w:ilvl="2" w:tplc="04090005" w:tentative="1">
+      <w:start w:val="1"/>
+      <w:numFmt w:val="bullet"/>
+      <w:lvlText w:val=""/>
+      <w:lvlJc w:val="left"/>
+      <w:pPr>
+        <w:ind w:left="2160" w:hanging="360"/>
+      </w:pPr>
+      <w:rPr>
+        <w:rFonts w:ascii="Wingdings" w:hAnsi="Wingdings" w:hint="default"/>
+      </w:rPr>
+    </w:lvl>
+    <w:lvl w:ilvl="3" w:tplc="04090001" w:tentative="1">
+      <w:start w:val="1"/>
+      <w:numFmt w:val="bullet"/>
+      <w:lvlText w:val=""/>
+      <w:lvlJc w:val="left"/>
+      <w:pPr>
+        <w:ind w:left="2880" w:hanging="360"/>
+      </w:pPr>
+      <w:rPr>
+        <w:rFonts w:ascii="Symbol" w:hAnsi="Symbol" w:hint="default"/>
+      </w:rPr>
+    </w:lvl>
+    <w:lvl w:ilvl="4" w:tplc="04090003" w:tentative="1">
+      <w:start w:val="1"/>
+      <w:numFmt w:val="bullet"/>
+      <w:lvlText w:val="o"/>
+      <w:lvlJc w:val="left"/>
+      <w:pPr>
+        <w:ind w:left="3600" w:hanging="360"/>
+      </w:pPr>
+      <w:rPr>
+        <w:rFonts w:ascii="Courier New" w:hAnsi="Courier New" w:cs="Courier New" w:hint="default"/>
+      </w:rPr>
+    </w:lvl>
+    <w:lvl w:ilvl="5" w:tplc="04090005" w:tentative="1">
+      <w:start w:val="1"/>
+      <w:numFmt w:val="bullet"/>
+      <w:lvlText w:val=""/>
+      <w:lvlJc w:val="left"/>
+      <w:pPr>
+        <w:ind w:left="4320" w:hanging="360"/>
+      </w:pPr>
+      <w:rPr>
+        <w:rFonts w:ascii="Wingdings" w:hAnsi="Wingdings" w:hint="default"/>
+      </w:rPr>
+    </w:lvl>
+    <w:lvl w:ilvl="6" w:tplc="04090001" w:tentative="1">
+      <w:start w:val="1"/>
+      <w:numFmt w:val="bullet"/>
+      <w:lvlText w:val=""/>
+      <w:lvlJc w:val="left"/>
+      <w:pPr>
+        <w:ind w:left="5040" w:hanging="360"/>
+      </w:pPr>
+      <w:rPr>
+        <w:rFonts w:ascii="Symbol" w:hAnsi="Symbol" w:hint="default"/>
+      </w:rPr>
+    </w:lvl>
+    <w:lvl w:ilvl="7" w:tplc="04090003" w:tentative="1">
+      <w:start w:val="1"/>
+      <w:numFmt w:val="bullet"/>
+      <w:lvlText w:val="o"/>
+      <w:lvlJc w:val="left"/>
+      <w:pPr>
+        <w:ind w:left="5760" w:hanging="360"/>
+      </w:pPr>
+      <w:rPr>
+        <w:rFonts w:ascii="Courier New" w:hAnsi="Courier New" w:cs="Courier New" w:hint="default"/>
+      </w:rPr>
+    </w:lvl>
+    <w:lvl w:ilvl="8" w:tplc="04090005" w:tentative="1">
+      <w:start w:val="1"/>
+      <w:numFmt w:val="bullet"/>
+      <w:lvlText w:val=""/>
+      <w:lvlJc w:val="left"/>
+      <w:pPr>
+        <w:ind w:left="6480" w:hanging="360"/>
+      </w:pPr>
+      <w:rPr>
+        <w:rFonts w:ascii="Wingdings" w:hAnsi="Wingdings" w:hint="default"/>
+      </w:rPr>
+    </w:lvl>
+  </w:abstractNum>
+  <w:abstractNum w:abstractNumId="3" w15:restartNumberingAfterBreak="0">
+    <w:nsid w:val="79CD7D50"/>
+    <w:multiLevelType w:val="hybridMultilevel"/>
+    <w:tmpl w:val="4FBC3D34"/>
+    <w:lvl w:ilvl="0" w:tplc="04090005">
+      <w:start w:val="1"/>
+      <w:numFmt w:val="bullet"/>
+      <w:lvlText w:val=""/>
+      <w:lvlJc w:val="left"/>
+      <w:pPr>
+        <w:ind w:left="630" w:hanging="360"/>
+      </w:pPr>
+      <w:rPr>
+        <w:rFonts w:ascii="Wingdings" w:hAnsi="Wingdings" w:hint="default"/>
+      </w:rPr>
+    </w:lvl>
+    <w:lvl w:ilvl="1" w:tplc="04090003" w:tentative="1">
+      <w:start w:val="1"/>
+      <w:numFmt w:val="bullet"/>
+      <w:lvlText w:val="o"/>
+      <w:lvlJc w:val="left"/>
+      <w:pPr>
+        <w:ind w:left="1350" w:hanging="360"/>
+      </w:pPr>
+      <w:rPr>
+        <w:rFonts w:ascii="Courier New" w:hAnsi="Courier New" w:cs="Courier New" w:hint="default"/>
+      </w:rPr>
+    </w:lvl>
+    <w:lvl w:ilvl="2" w:tplc="04090005" w:tentative="1">
+      <w:start w:val="1"/>
+      <w:numFmt w:val="bullet"/>
+      <w:lvlText w:val=""/>
+      <w:lvlJc w:val="left"/>
+      <w:pPr>
+        <w:ind w:left="2070" w:hanging="360"/>
+      </w:pPr>
+      <w:rPr>
+        <w:rFonts w:ascii="Wingdings" w:hAnsi="Wingdings" w:hint="default"/>
+      </w:rPr>
+    </w:lvl>
+    <w:lvl w:ilvl="3" w:tplc="04090001" w:tentative="1">
+      <w:start w:val="1"/>
+      <w:numFmt w:val="bullet"/>
+      <w:lvlText w:val=""/>
+      <w:lvlJc w:val="left"/>
+      <w:pPr>
+        <w:ind w:left="2790" w:hanging="360"/>
+      </w:pPr>
+      <w:rPr>
+        <w:rFonts w:ascii="Symbol" w:hAnsi="Symbol" w:hint="default"/>
+      </w:rPr>
+    </w:lvl>
+    <w:lvl w:ilvl="4" w:tplc="04090003" w:tentative="1">
+      <w:start w:val="1"/>
+      <w:numFmt w:val="bullet"/>
+      <w:lvlText w:val="o"/>
+      <w:lvlJc w:val="left"/>
+      <w:pPr>
+        <w:ind w:left="3510" w:hanging="360"/>
+      </w:pPr>
+      <w:rPr>
+        <w:rFonts w:ascii="Courier New" w:hAnsi="Courier New" w:cs="Courier New" w:hint="default"/>
+      </w:rPr>
+    </w:lvl>
+    <w:lvl w:ilvl="5" w:tplc="04090005" w:tentative="1">
+      <w:start w:val="1"/>
+      <w:numFmt w:val="bullet"/>
+      <w:lvlText w:val=""/>
+      <w:lvlJc w:val="left"/>
+      <w:pPr>
+        <w:ind w:left="4230" w:hanging="360"/>
+      </w:pPr>
+      <w:rPr>
+        <w:rFonts w:ascii="Wingdings" w:hAnsi="Wingdings" w:hint="default"/>
+      </w:rPr>
+    </w:lvl>
+    <w:lvl w:ilvl="6" w:tplc="04090001" w:tentative="1">
+      <w:start w:val="1"/>
+      <w:numFmt w:val="bullet"/>
+      <w:lvlText w:val=""/>
+      <w:lvlJc w:val="left"/>
+      <w:pPr>
+        <w:ind w:left="4950" w:hanging="360"/>
+      </w:pPr>
+      <w:rPr>
+        <w:rFonts w:ascii="Symbol" w:hAnsi="Symbol" w:hint="default"/>
+      </w:rPr>
+    </w:lvl>
+    <w:lvl w:ilvl="7" w:tplc="04090003" w:tentative="1">
+      <w:start w:val="1"/>
+      <w:numFmt w:val="bullet"/>
+      <w:lvlText w:val="o"/>
+      <w:lvlJc w:val="left"/>
+      <w:pPr>
+        <w:ind w:left="5670" w:hanging="360"/>
+      </w:pPr>
+      <w:rPr>
+        <w:rFonts w:ascii="Courier New" w:hAnsi="Courier New" w:cs="Courier New" w:hint="default"/>
+      </w:rPr>
+    </w:lvl>
+    <w:lvl w:ilvl="8" w:tplc="04090005" w:tentative="1">
+      <w:start w:val="1"/>
+      <w:numFmt w:val="bullet"/>
+      <w:lvlText w:val=""/>
+      <w:lvlJc w:val="left"/>
+      <w:pPr>
+        <w:ind w:left="6390" w:hanging="360"/>
+      </w:pPr>
+      <w:rPr>
+        <w:rFonts w:ascii="Wingdings" w:hAnsi="Wingdings" w:hint="default"/>
+      </w:rPr>
+    </w:lvl>
+  </w:abstractNum>
   <w:num w:numId="1">
     <w:abstractNumId w:val="1"/>
   </w:num>
   <w:num w:numId="2">
     <w:abstractNumId w:val="0"/>
+  </w:num>
+  <w:num w:numId="3">
+    <w:abstractNumId w:val="3"/>
+  </w:num>
+  <w:num w:numId="4">
+    <w:abstractNumId w:val="2"/>
   </w:num>
 </w:numbering>
 </file>
@@ -3153,6 +3590,17 @@
       <w:u w:val="single"/>
     </w:rPr>
   </w:style>
+  <w:style w:type="paragraph" w:styleId="ListParagraph">
+    <w:name w:val="List Paragraph"/>
+    <w:basedOn w:val="Normal"/>
+    <w:uiPriority w:val="34"/>
+    <w:qFormat/>
+    <w:rsid w:val="008232F3"/>
+    <w:pPr>
+      <w:ind w:left="720"/>
+      <w:contextualSpacing/>
+    </w:pPr>
+  </w:style>
 </w:styles>
 </file>
 

</xml_diff>

<commit_message>
May 24 Evening Update
</commit_message>
<xml_diff>
--- a/General/To Do.docx
+++ b/General/To Do.docx
@@ -529,195 +529,6 @@
           <w:szCs w:val="22"/>
         </w:rPr>
       </w:pPr>
-      <w:r>
-        <w:rPr>
-          <w:rStyle w:val="normaltextrun"/>
-          <w:rFonts w:ascii="Calibri" w:hAnsi="Calibri" w:cs="Segoe UI"/>
-          <w:bCs/>
-          <w:sz w:val="22"/>
-          <w:szCs w:val="22"/>
-        </w:rPr>
-        <w:t>Install Sublime Text Add-Ons</w:t>
-      </w:r>
-      <w:r>
-        <w:rPr>
-          <w:rStyle w:val="normaltextrun"/>
-          <w:rFonts w:ascii="Calibri" w:hAnsi="Calibri" w:cs="Segoe UI"/>
-          <w:bCs/>
-          <w:sz w:val="22"/>
-          <w:szCs w:val="22"/>
-        </w:rPr>
-        <w:t>:</w:t>
-      </w:r>
-    </w:p>
-    <w:p>
-      <w:pPr>
-        <w:pStyle w:val="paragraph"/>
-        <w:spacing w:before="0" w:beforeAutospacing="0" w:after="0" w:afterAutospacing="0"/>
-        <w:ind w:firstLine="720"/>
-        <w:textAlignment w:val="baseline"/>
-        <w:rPr>
-          <w:rStyle w:val="normaltextrun"/>
-          <w:rFonts w:ascii="Calibri" w:hAnsi="Calibri" w:cs="Segoe UI"/>
-          <w:bCs/>
-          <w:sz w:val="22"/>
-          <w:szCs w:val="22"/>
-        </w:rPr>
-      </w:pPr>
-      <w:r>
-        <w:rPr>
-          <w:rStyle w:val="normaltextrun"/>
-          <w:rFonts w:ascii="Calibri" w:hAnsi="Calibri" w:cs="Segoe UI"/>
-          <w:bCs/>
-          <w:sz w:val="22"/>
-          <w:szCs w:val="22"/>
-        </w:rPr>
-        <w:t xml:space="preserve">Tools </w:t>
-      </w:r>
-      <w:r>
-        <w:rPr>
-          <w:rStyle w:val="normaltextrun"/>
-          <w:rFonts w:ascii="Calibri" w:hAnsi="Calibri" w:cs="Segoe UI"/>
-          <w:bCs/>
-          <w:sz w:val="22"/>
-          <w:szCs w:val="22"/>
-        </w:rPr>
-        <w:sym w:font="Wingdings" w:char="F0E0"/>
-      </w:r>
-      <w:r>
-        <w:rPr>
-          <w:rStyle w:val="normaltextrun"/>
-          <w:rFonts w:ascii="Calibri" w:hAnsi="Calibri" w:cs="Segoe UI"/>
-          <w:bCs/>
-          <w:sz w:val="22"/>
-          <w:szCs w:val="22"/>
-        </w:rPr>
-        <w:t xml:space="preserve"> Install Package Control</w:t>
-      </w:r>
-    </w:p>
-    <w:p>
-      <w:pPr>
-        <w:pStyle w:val="paragraph"/>
-        <w:spacing w:before="0" w:beforeAutospacing="0" w:after="0" w:afterAutospacing="0"/>
-        <w:ind w:firstLine="720"/>
-        <w:textAlignment w:val="baseline"/>
-        <w:rPr>
-          <w:rStyle w:val="normaltextrun"/>
-          <w:rFonts w:ascii="Calibri" w:hAnsi="Calibri" w:cs="Segoe UI"/>
-          <w:bCs/>
-          <w:sz w:val="22"/>
-          <w:szCs w:val="22"/>
-        </w:rPr>
-      </w:pPr>
-      <w:r>
-        <w:rPr>
-          <w:rStyle w:val="normaltextrun"/>
-          <w:rFonts w:ascii="Calibri" w:hAnsi="Calibri" w:cs="Segoe UI"/>
-          <w:bCs/>
-          <w:sz w:val="22"/>
-          <w:szCs w:val="22"/>
-        </w:rPr>
-        <w:t xml:space="preserve">Prerence </w:t>
-      </w:r>
-      <w:r>
-        <w:rPr>
-          <w:rStyle w:val="normaltextrun"/>
-          <w:rFonts w:ascii="Calibri" w:hAnsi="Calibri" w:cs="Segoe UI"/>
-          <w:bCs/>
-          <w:sz w:val="22"/>
-          <w:szCs w:val="22"/>
-        </w:rPr>
-        <w:sym w:font="Wingdings" w:char="F0E0"/>
-      </w:r>
-      <w:r>
-        <w:rPr>
-          <w:rStyle w:val="normaltextrun"/>
-          <w:rFonts w:ascii="Calibri" w:hAnsi="Calibri" w:cs="Segoe UI"/>
-          <w:bCs/>
-          <w:sz w:val="22"/>
-          <w:szCs w:val="22"/>
-        </w:rPr>
-        <w:t xml:space="preserve"> Package Control </w:t>
-      </w:r>
-      <w:r>
-        <w:rPr>
-          <w:rStyle w:val="normaltextrun"/>
-          <w:rFonts w:ascii="Calibri" w:hAnsi="Calibri" w:cs="Segoe UI"/>
-          <w:bCs/>
-          <w:sz w:val="22"/>
-          <w:szCs w:val="22"/>
-        </w:rPr>
-        <w:sym w:font="Wingdings" w:char="F0E0"/>
-      </w:r>
-      <w:r>
-        <w:rPr>
-          <w:rStyle w:val="normaltextrun"/>
-          <w:rFonts w:ascii="Calibri" w:hAnsi="Calibri" w:cs="Segoe UI"/>
-          <w:bCs/>
-          <w:sz w:val="22"/>
-          <w:szCs w:val="22"/>
-        </w:rPr>
-        <w:t xml:space="preserve"> Install Package </w:t>
-      </w:r>
-      <w:r>
-        <w:rPr>
-          <w:rStyle w:val="normaltextrun"/>
-          <w:rFonts w:ascii="Calibri" w:hAnsi="Calibri" w:cs="Segoe UI"/>
-          <w:bCs/>
-          <w:sz w:val="22"/>
-          <w:szCs w:val="22"/>
-        </w:rPr>
-        <w:sym w:font="Wingdings" w:char="F0E0"/>
-      </w:r>
-      <w:r>
-        <w:rPr>
-          <w:rStyle w:val="normaltextrun"/>
-          <w:rFonts w:ascii="Calibri" w:hAnsi="Calibri" w:cs="Segoe UI"/>
-          <w:bCs/>
-          <w:sz w:val="22"/>
-          <w:szCs w:val="22"/>
-        </w:rPr>
-        <w:t xml:space="preserve"> JavaScript Completions</w:t>
-      </w:r>
-    </w:p>
-    <w:p>
-      <w:pPr>
-        <w:pStyle w:val="paragraph"/>
-        <w:spacing w:before="0" w:beforeAutospacing="0" w:after="0" w:afterAutospacing="0"/>
-        <w:ind w:firstLine="720"/>
-        <w:textAlignment w:val="baseline"/>
-        <w:rPr>
-          <w:rStyle w:val="normaltextrun"/>
-          <w:rFonts w:ascii="Calibri" w:hAnsi="Calibri" w:cs="Segoe UI"/>
-          <w:bCs/>
-          <w:sz w:val="22"/>
-          <w:szCs w:val="22"/>
-        </w:rPr>
-      </w:pPr>
-      <w:r>
-        <w:rPr>
-          <w:rStyle w:val="normaltextrun"/>
-          <w:rFonts w:ascii="Calibri" w:hAnsi="Calibri" w:cs="Segoe UI"/>
-          <w:bCs/>
-          <w:sz w:val="22"/>
-          <w:szCs w:val="22"/>
-        </w:rPr>
-        <w:t>Re-Open Sublime</w:t>
-      </w:r>
-    </w:p>
-    <w:p>
-      <w:pPr>
-        <w:pStyle w:val="paragraph"/>
-        <w:spacing w:before="0" w:beforeAutospacing="0" w:after="0" w:afterAutospacing="0"/>
-        <w:textAlignment w:val="baseline"/>
-        <w:rPr>
-          <w:rStyle w:val="normaltextrun"/>
-          <w:rFonts w:ascii="Calibri" w:hAnsi="Calibri" w:cs="Segoe UI"/>
-          <w:bCs/>
-          <w:sz w:val="22"/>
-          <w:szCs w:val="22"/>
-        </w:rPr>
-      </w:pPr>
     </w:p>
     <w:p>
       <w:pPr>
@@ -944,8 +755,6 @@
         </w:rPr>
         <w:t>Study Assignment 1</w:t>
       </w:r>
-      <w:bookmarkStart w:id="0" w:name="_GoBack"/>
-      <w:bookmarkEnd w:id="0"/>
     </w:p>
     <w:p>
       <w:pPr>
@@ -1188,107 +997,107 @@
           <w:sz w:val="22"/>
           <w:szCs w:val="22"/>
         </w:rPr>
+        <w:t>JQuery</w:t>
+      </w:r>
+    </w:p>
+    <w:p>
+      <w:pPr>
+        <w:pStyle w:val="paragraph"/>
+        <w:spacing w:before="0" w:beforeAutospacing="0" w:after="0" w:afterAutospacing="0"/>
+        <w:textAlignment w:val="baseline"/>
+        <w:rPr>
+          <w:rStyle w:val="normaltextrun"/>
+          <w:rFonts w:ascii="Calibri" w:hAnsi="Calibri" w:cs="Segoe UI"/>
+          <w:bCs/>
+          <w:sz w:val="22"/>
+          <w:szCs w:val="22"/>
+        </w:rPr>
+      </w:pPr>
+      <w:r>
+        <w:rPr>
+          <w:rStyle w:val="normaltextrun"/>
+          <w:rFonts w:ascii="Calibri" w:hAnsi="Calibri" w:cs="Segoe UI"/>
+          <w:bCs/>
+          <w:sz w:val="22"/>
+          <w:szCs w:val="22"/>
+        </w:rPr>
+        <w:t>Watch videos</w:t>
+      </w:r>
+    </w:p>
+    <w:p>
+      <w:pPr>
+        <w:pStyle w:val="paragraph"/>
+        <w:spacing w:before="0" w:beforeAutospacing="0" w:after="0" w:afterAutospacing="0"/>
+        <w:textAlignment w:val="baseline"/>
+        <w:rPr>
+          <w:rStyle w:val="normaltextrun"/>
+          <w:rFonts w:ascii="Calibri" w:hAnsi="Calibri" w:cs="Segoe UI"/>
+          <w:b/>
+          <w:bCs/>
+          <w:i/>
+          <w:sz w:val="22"/>
+          <w:szCs w:val="22"/>
+        </w:rPr>
+      </w:pPr>
+      <w:r>
+        <w:rPr>
+          <w:rStyle w:val="normaltextrun"/>
+          <w:rFonts w:ascii="Calibri" w:hAnsi="Calibri" w:cs="Segoe UI"/>
+          <w:b/>
+          <w:bCs/>
+          <w:i/>
+          <w:sz w:val="22"/>
+          <w:szCs w:val="22"/>
+        </w:rPr>
+        <w:t>Angular</w:t>
+      </w:r>
+    </w:p>
+    <w:p>
+      <w:pPr>
+        <w:pStyle w:val="paragraph"/>
+        <w:spacing w:before="0" w:beforeAutospacing="0" w:after="0" w:afterAutospacing="0"/>
+        <w:textAlignment w:val="baseline"/>
+        <w:rPr>
+          <w:rStyle w:val="normaltextrun"/>
+          <w:rFonts w:ascii="Calibri" w:hAnsi="Calibri" w:cs="Segoe UI"/>
+          <w:bCs/>
+          <w:sz w:val="22"/>
+          <w:szCs w:val="22"/>
+        </w:rPr>
+      </w:pPr>
+      <w:r>
+        <w:rPr>
+          <w:rStyle w:val="normaltextrun"/>
+          <w:rFonts w:ascii="Calibri" w:hAnsi="Calibri" w:cs="Segoe UI"/>
+          <w:bCs/>
+          <w:sz w:val="22"/>
+          <w:szCs w:val="22"/>
+        </w:rPr>
+        <w:t>Watch videos</w:t>
+      </w:r>
+    </w:p>
+    <w:p>
+      <w:pPr>
+        <w:pStyle w:val="paragraph"/>
+        <w:spacing w:before="0" w:beforeAutospacing="0" w:after="0" w:afterAutospacing="0"/>
+        <w:textAlignment w:val="baseline"/>
+        <w:rPr>
+          <w:rStyle w:val="normaltextrun"/>
+          <w:rFonts w:ascii="Calibri" w:hAnsi="Calibri" w:cs="Segoe UI"/>
+          <w:bCs/>
+          <w:sz w:val="22"/>
+          <w:szCs w:val="22"/>
+        </w:rPr>
+      </w:pPr>
+      <w:r>
+        <w:rPr>
+          <w:rStyle w:val="normaltextrun"/>
+          <w:rFonts w:ascii="Calibri" w:hAnsi="Calibri" w:cs="Segoe UI"/>
+          <w:bCs/>
+          <w:sz w:val="22"/>
+          <w:szCs w:val="22"/>
+        </w:rPr>
         <w:lastRenderedPageBreak/>
-        <w:t>JQuery</w:t>
-      </w:r>
-    </w:p>
-    <w:p>
-      <w:pPr>
-        <w:pStyle w:val="paragraph"/>
-        <w:spacing w:before="0" w:beforeAutospacing="0" w:after="0" w:afterAutospacing="0"/>
-        <w:textAlignment w:val="baseline"/>
-        <w:rPr>
-          <w:rStyle w:val="normaltextrun"/>
-          <w:rFonts w:ascii="Calibri" w:hAnsi="Calibri" w:cs="Segoe UI"/>
-          <w:bCs/>
-          <w:sz w:val="22"/>
-          <w:szCs w:val="22"/>
-        </w:rPr>
-      </w:pPr>
-      <w:r>
-        <w:rPr>
-          <w:rStyle w:val="normaltextrun"/>
-          <w:rFonts w:ascii="Calibri" w:hAnsi="Calibri" w:cs="Segoe UI"/>
-          <w:bCs/>
-          <w:sz w:val="22"/>
-          <w:szCs w:val="22"/>
-        </w:rPr>
-        <w:t>Watch videos</w:t>
-      </w:r>
-    </w:p>
-    <w:p>
-      <w:pPr>
-        <w:pStyle w:val="paragraph"/>
-        <w:spacing w:before="0" w:beforeAutospacing="0" w:after="0" w:afterAutospacing="0"/>
-        <w:textAlignment w:val="baseline"/>
-        <w:rPr>
-          <w:rStyle w:val="normaltextrun"/>
-          <w:rFonts w:ascii="Calibri" w:hAnsi="Calibri" w:cs="Segoe UI"/>
-          <w:b/>
-          <w:bCs/>
-          <w:i/>
-          <w:sz w:val="22"/>
-          <w:szCs w:val="22"/>
-        </w:rPr>
-      </w:pPr>
-      <w:r>
-        <w:rPr>
-          <w:rStyle w:val="normaltextrun"/>
-          <w:rFonts w:ascii="Calibri" w:hAnsi="Calibri" w:cs="Segoe UI"/>
-          <w:b/>
-          <w:bCs/>
-          <w:i/>
-          <w:sz w:val="22"/>
-          <w:szCs w:val="22"/>
-        </w:rPr>
-        <w:t>Angular</w:t>
-      </w:r>
-    </w:p>
-    <w:p>
-      <w:pPr>
-        <w:pStyle w:val="paragraph"/>
-        <w:spacing w:before="0" w:beforeAutospacing="0" w:after="0" w:afterAutospacing="0"/>
-        <w:textAlignment w:val="baseline"/>
-        <w:rPr>
-          <w:rStyle w:val="normaltextrun"/>
-          <w:rFonts w:ascii="Calibri" w:hAnsi="Calibri" w:cs="Segoe UI"/>
-          <w:bCs/>
-          <w:sz w:val="22"/>
-          <w:szCs w:val="22"/>
-        </w:rPr>
-      </w:pPr>
-      <w:r>
-        <w:rPr>
-          <w:rStyle w:val="normaltextrun"/>
-          <w:rFonts w:ascii="Calibri" w:hAnsi="Calibri" w:cs="Segoe UI"/>
-          <w:bCs/>
-          <w:sz w:val="22"/>
-          <w:szCs w:val="22"/>
-        </w:rPr>
-        <w:t>Watch videos</w:t>
-      </w:r>
-    </w:p>
-    <w:p>
-      <w:pPr>
-        <w:pStyle w:val="paragraph"/>
-        <w:spacing w:before="0" w:beforeAutospacing="0" w:after="0" w:afterAutospacing="0"/>
-        <w:textAlignment w:val="baseline"/>
-        <w:rPr>
-          <w:rStyle w:val="normaltextrun"/>
-          <w:rFonts w:ascii="Calibri" w:hAnsi="Calibri" w:cs="Segoe UI"/>
-          <w:bCs/>
-          <w:sz w:val="22"/>
-          <w:szCs w:val="22"/>
-        </w:rPr>
-      </w:pPr>
-      <w:r>
-        <w:rPr>
-          <w:rStyle w:val="normaltextrun"/>
-          <w:rFonts w:ascii="Calibri" w:hAnsi="Calibri" w:cs="Segoe UI"/>
-          <w:bCs/>
-          <w:sz w:val="22"/>
-          <w:szCs w:val="22"/>
-        </w:rPr>
         <w:t>Work on Assignment 3 and 4</w:t>
       </w:r>
     </w:p>
@@ -2435,7 +2244,27 @@
           <w:sz w:val="22"/>
           <w:szCs w:val="22"/>
         </w:rPr>
-        <w:t>Organize Git Hub – DONE</w:t>
+        <w:t xml:space="preserve">Organize </w:t>
+      </w:r>
+      <w:proofErr w:type="spellStart"/>
+      <w:r>
+        <w:rPr>
+          <w:rStyle w:val="eop"/>
+          <w:rFonts w:ascii="Calibri" w:hAnsi="Calibri" w:cs="Segoe UI"/>
+          <w:sz w:val="22"/>
+          <w:szCs w:val="22"/>
+        </w:rPr>
+        <w:t>Git</w:t>
+      </w:r>
+      <w:proofErr w:type="spellEnd"/>
+      <w:r>
+        <w:rPr>
+          <w:rStyle w:val="eop"/>
+          <w:rFonts w:ascii="Calibri" w:hAnsi="Calibri" w:cs="Segoe UI"/>
+          <w:sz w:val="22"/>
+          <w:szCs w:val="22"/>
+        </w:rPr>
+        <w:t xml:space="preserve"> Hub – DONE</w:t>
       </w:r>
     </w:p>
     <w:p>
@@ -2553,59 +2382,253 @@
           <w:sz w:val="22"/>
           <w:szCs w:val="22"/>
         </w:rPr>
+        <w:t>Outline and Conceptualize Personal Website - DONE</w:t>
+      </w:r>
+    </w:p>
+    <w:p>
+      <w:pPr>
+        <w:pStyle w:val="paragraph"/>
+        <w:spacing w:before="0" w:beforeAutospacing="0" w:after="0" w:afterAutospacing="0"/>
+        <w:textAlignment w:val="baseline"/>
+        <w:rPr>
+          <w:rStyle w:val="normaltextrun"/>
+          <w:rFonts w:ascii="Calibri" w:hAnsi="Calibri" w:cs="Segoe UI"/>
+          <w:bCs/>
+          <w:sz w:val="22"/>
+          <w:szCs w:val="22"/>
+        </w:rPr>
+      </w:pPr>
+      <w:r>
+        <w:rPr>
+          <w:rStyle w:val="normaltextrun"/>
+          <w:rFonts w:ascii="Calibri" w:hAnsi="Calibri" w:cs="Segoe UI"/>
+          <w:bCs/>
+          <w:sz w:val="22"/>
+          <w:szCs w:val="22"/>
+        </w:rPr>
+        <w:t>Outline and Conceptualize Course Project – DONE</w:t>
+      </w:r>
+    </w:p>
+    <w:p>
+      <w:pPr>
+        <w:pStyle w:val="paragraph"/>
+        <w:spacing w:before="0" w:beforeAutospacing="0" w:after="0" w:afterAutospacing="0"/>
+        <w:textAlignment w:val="baseline"/>
+        <w:rPr>
+          <w:rStyle w:val="normaltextrun"/>
+          <w:rFonts w:ascii="Calibri" w:hAnsi="Calibri" w:cs="Segoe UI"/>
+          <w:bCs/>
+          <w:sz w:val="22"/>
+          <w:szCs w:val="22"/>
+        </w:rPr>
+      </w:pPr>
+      <w:r>
+        <w:rPr>
+          <w:rStyle w:val="normaltextrun"/>
+          <w:rFonts w:ascii="Calibri" w:hAnsi="Calibri" w:cs="Segoe UI"/>
+          <w:bCs/>
+          <w:sz w:val="22"/>
+          <w:szCs w:val="22"/>
+        </w:rPr>
+        <w:t>Finish Assignment 3 – DONE</w:t>
+      </w:r>
+    </w:p>
+    <w:p>
+      <w:pPr>
+        <w:pStyle w:val="paragraph"/>
+        <w:spacing w:before="0" w:beforeAutospacing="0" w:after="0" w:afterAutospacing="0"/>
+        <w:textAlignment w:val="baseline"/>
+        <w:rPr>
+          <w:rStyle w:val="normaltextrun"/>
+          <w:rFonts w:ascii="Calibri" w:hAnsi="Calibri" w:cs="Segoe UI"/>
+          <w:bCs/>
+          <w:sz w:val="22"/>
+          <w:szCs w:val="22"/>
+        </w:rPr>
+      </w:pPr>
+      <w:r>
+        <w:rPr>
+          <w:rStyle w:val="normaltextrun"/>
+          <w:rFonts w:ascii="Calibri" w:hAnsi="Calibri" w:cs="Segoe UI"/>
+          <w:bCs/>
+          <w:sz w:val="22"/>
+          <w:szCs w:val="22"/>
+        </w:rPr>
+        <w:t>Install Sublime Text Add-Ons – DONE</w:t>
+      </w:r>
+    </w:p>
+    <w:p>
+      <w:pPr>
+        <w:pStyle w:val="paragraph"/>
+        <w:spacing w:before="0" w:beforeAutospacing="0" w:after="0" w:afterAutospacing="0"/>
+        <w:ind w:firstLine="720"/>
+        <w:textAlignment w:val="baseline"/>
+        <w:rPr>
+          <w:rStyle w:val="normaltextrun"/>
+          <w:rFonts w:ascii="Calibri" w:hAnsi="Calibri" w:cs="Segoe UI"/>
+          <w:bCs/>
+          <w:sz w:val="22"/>
+          <w:szCs w:val="22"/>
+        </w:rPr>
+      </w:pPr>
+      <w:r>
+        <w:rPr>
+          <w:rStyle w:val="normaltextrun"/>
+          <w:rFonts w:ascii="Calibri" w:hAnsi="Calibri" w:cs="Segoe UI"/>
+          <w:bCs/>
+          <w:sz w:val="22"/>
+          <w:szCs w:val="22"/>
+        </w:rPr>
         <w:lastRenderedPageBreak/>
-        <w:t>Outline and Conceptualize Personal Website - DONE</w:t>
-      </w:r>
-    </w:p>
-    <w:p>
-      <w:pPr>
-        <w:pStyle w:val="paragraph"/>
-        <w:spacing w:before="0" w:beforeAutospacing="0" w:after="0" w:afterAutospacing="0"/>
-        <w:textAlignment w:val="baseline"/>
-        <w:rPr>
-          <w:rStyle w:val="normaltextrun"/>
-          <w:rFonts w:ascii="Calibri" w:hAnsi="Calibri" w:cs="Segoe UI"/>
-          <w:bCs/>
-          <w:sz w:val="22"/>
-          <w:szCs w:val="22"/>
-        </w:rPr>
-      </w:pPr>
-      <w:r>
-        <w:rPr>
-          <w:rStyle w:val="normaltextrun"/>
-          <w:rFonts w:ascii="Calibri" w:hAnsi="Calibri" w:cs="Segoe UI"/>
-          <w:bCs/>
-          <w:sz w:val="22"/>
-          <w:szCs w:val="22"/>
-        </w:rPr>
-        <w:t>Outline and Conceptualize Course Project – DONE</w:t>
-      </w:r>
-    </w:p>
-    <w:p>
-      <w:pPr>
-        <w:pStyle w:val="paragraph"/>
-        <w:spacing w:before="0" w:beforeAutospacing="0" w:after="0" w:afterAutospacing="0"/>
-        <w:textAlignment w:val="baseline"/>
-        <w:rPr>
-          <w:rStyle w:val="normaltextrun"/>
-          <w:rFonts w:ascii="Calibri" w:hAnsi="Calibri" w:cs="Segoe UI"/>
-          <w:bCs/>
-          <w:sz w:val="22"/>
-          <w:szCs w:val="22"/>
-        </w:rPr>
-      </w:pPr>
-      <w:r>
-        <w:rPr>
-          <w:rStyle w:val="normaltextrun"/>
-          <w:rFonts w:ascii="Calibri" w:hAnsi="Calibri" w:cs="Segoe UI"/>
-          <w:bCs/>
-          <w:sz w:val="22"/>
-          <w:szCs w:val="22"/>
-        </w:rPr>
-        <w:t>Finish Assignment 3 – DONE</w:t>
-      </w:r>
-    </w:p>
-    <w:p/>
+        <w:t xml:space="preserve">Tools </w:t>
+      </w:r>
+      <w:r>
+        <w:rPr>
+          <w:rStyle w:val="normaltextrun"/>
+          <w:rFonts w:ascii="Calibri" w:hAnsi="Calibri" w:cs="Segoe UI"/>
+          <w:bCs/>
+          <w:sz w:val="22"/>
+          <w:szCs w:val="22"/>
+        </w:rPr>
+        <w:sym w:font="Wingdings" w:char="F0E0"/>
+      </w:r>
+      <w:r>
+        <w:rPr>
+          <w:rStyle w:val="normaltextrun"/>
+          <w:rFonts w:ascii="Calibri" w:hAnsi="Calibri" w:cs="Segoe UI"/>
+          <w:bCs/>
+          <w:sz w:val="22"/>
+          <w:szCs w:val="22"/>
+        </w:rPr>
+        <w:t xml:space="preserve"> Install Package Control</w:t>
+      </w:r>
+    </w:p>
+    <w:p>
+      <w:pPr>
+        <w:pStyle w:val="paragraph"/>
+        <w:spacing w:before="0" w:beforeAutospacing="0" w:after="0" w:afterAutospacing="0"/>
+        <w:ind w:firstLine="720"/>
+        <w:textAlignment w:val="baseline"/>
+        <w:rPr>
+          <w:rStyle w:val="normaltextrun"/>
+          <w:rFonts w:ascii="Calibri" w:hAnsi="Calibri" w:cs="Segoe UI"/>
+          <w:bCs/>
+          <w:sz w:val="22"/>
+          <w:szCs w:val="22"/>
+        </w:rPr>
+      </w:pPr>
+      <w:proofErr w:type="spellStart"/>
+      <w:r>
+        <w:rPr>
+          <w:rStyle w:val="normaltextrun"/>
+          <w:rFonts w:ascii="Calibri" w:hAnsi="Calibri" w:cs="Segoe UI"/>
+          <w:bCs/>
+          <w:sz w:val="22"/>
+          <w:szCs w:val="22"/>
+        </w:rPr>
+        <w:t>Prerence</w:t>
+      </w:r>
+      <w:proofErr w:type="spellEnd"/>
+      <w:r>
+        <w:rPr>
+          <w:rStyle w:val="normaltextrun"/>
+          <w:rFonts w:ascii="Calibri" w:hAnsi="Calibri" w:cs="Segoe UI"/>
+          <w:bCs/>
+          <w:sz w:val="22"/>
+          <w:szCs w:val="22"/>
+        </w:rPr>
+        <w:t xml:space="preserve"> </w:t>
+      </w:r>
+      <w:r>
+        <w:rPr>
+          <w:rStyle w:val="normaltextrun"/>
+          <w:rFonts w:ascii="Calibri" w:hAnsi="Calibri" w:cs="Segoe UI"/>
+          <w:bCs/>
+          <w:sz w:val="22"/>
+          <w:szCs w:val="22"/>
+        </w:rPr>
+        <w:sym w:font="Wingdings" w:char="F0E0"/>
+      </w:r>
+      <w:r>
+        <w:rPr>
+          <w:rStyle w:val="normaltextrun"/>
+          <w:rFonts w:ascii="Calibri" w:hAnsi="Calibri" w:cs="Segoe UI"/>
+          <w:bCs/>
+          <w:sz w:val="22"/>
+          <w:szCs w:val="22"/>
+        </w:rPr>
+        <w:t xml:space="preserve"> Package Control </w:t>
+      </w:r>
+      <w:r>
+        <w:rPr>
+          <w:rStyle w:val="normaltextrun"/>
+          <w:rFonts w:ascii="Calibri" w:hAnsi="Calibri" w:cs="Segoe UI"/>
+          <w:bCs/>
+          <w:sz w:val="22"/>
+          <w:szCs w:val="22"/>
+        </w:rPr>
+        <w:sym w:font="Wingdings" w:char="F0E0"/>
+      </w:r>
+      <w:r>
+        <w:rPr>
+          <w:rStyle w:val="normaltextrun"/>
+          <w:rFonts w:ascii="Calibri" w:hAnsi="Calibri" w:cs="Segoe UI"/>
+          <w:bCs/>
+          <w:sz w:val="22"/>
+          <w:szCs w:val="22"/>
+        </w:rPr>
+        <w:t xml:space="preserve"> Install Package </w:t>
+      </w:r>
+      <w:r>
+        <w:rPr>
+          <w:rStyle w:val="normaltextrun"/>
+          <w:rFonts w:ascii="Calibri" w:hAnsi="Calibri" w:cs="Segoe UI"/>
+          <w:bCs/>
+          <w:sz w:val="22"/>
+          <w:szCs w:val="22"/>
+        </w:rPr>
+        <w:sym w:font="Wingdings" w:char="F0E0"/>
+      </w:r>
+      <w:r>
+        <w:rPr>
+          <w:rStyle w:val="normaltextrun"/>
+          <w:rFonts w:ascii="Calibri" w:hAnsi="Calibri" w:cs="Segoe UI"/>
+          <w:bCs/>
+          <w:sz w:val="22"/>
+          <w:szCs w:val="22"/>
+        </w:rPr>
+        <w:t xml:space="preserve"> JavaScript Completions</w:t>
+      </w:r>
+    </w:p>
+    <w:p>
+      <w:pPr>
+        <w:pStyle w:val="paragraph"/>
+        <w:spacing w:before="0" w:beforeAutospacing="0" w:after="0" w:afterAutospacing="0"/>
+        <w:ind w:firstLine="720"/>
+        <w:textAlignment w:val="baseline"/>
+        <w:rPr>
+          <w:rStyle w:val="normaltextrun"/>
+          <w:rFonts w:ascii="Calibri" w:hAnsi="Calibri" w:cs="Segoe UI"/>
+          <w:bCs/>
+          <w:sz w:val="22"/>
+          <w:szCs w:val="22"/>
+        </w:rPr>
+      </w:pPr>
+      <w:r>
+        <w:rPr>
+          <w:rStyle w:val="normaltextrun"/>
+          <w:rFonts w:ascii="Calibri" w:hAnsi="Calibri" w:cs="Segoe UI"/>
+          <w:bCs/>
+          <w:sz w:val="22"/>
+          <w:szCs w:val="22"/>
+        </w:rPr>
+        <w:t>Re-Open Sublime</w:t>
+      </w:r>
+    </w:p>
+    <w:p>
+      <w:bookmarkStart w:id="0" w:name="_GoBack"/>
+      <w:bookmarkEnd w:id="0"/>
+    </w:p>
     <w:sectPr>
       <w:pgSz w:w="12240" w:h="15840"/>
       <w:pgMar w:top="1440" w:right="1440" w:bottom="1440" w:left="1440" w:header="720" w:footer="720" w:gutter="0"/>

</xml_diff>

<commit_message>
Wednesday May 30 Updates
</commit_message>
<xml_diff>
--- a/General/To Do.docx
+++ b/General/To Do.docx
@@ -8,55 +8,17 @@
         <w:spacing w:before="0" w:beforeAutospacing="0" w:after="0" w:afterAutospacing="0"/>
         <w:textAlignment w:val="baseline"/>
         <w:rPr>
-          <w:rFonts w:ascii="Segoe UI" w:hAnsi="Segoe UI" w:cs="Segoe UI"/>
-          <w:sz w:val="18"/>
-          <w:szCs w:val="18"/>
-        </w:rPr>
-      </w:pPr>
-      <w:r>
-        <w:rPr>
-          <w:rStyle w:val="normaltextrun"/>
+          <w:rStyle w:val="normaltextrun"/>
+          <w:rFonts w:ascii="Calibri" w:hAnsi="Calibri" w:cs="Segoe UI"/>
+          <w:sz w:val="22"/>
+          <w:szCs w:val="22"/>
+        </w:rPr>
+      </w:pPr>
+      <w:r>
+        <w:rPr>
+          <w:rStyle w:val="eop"/>
           <w:rFonts w:ascii="Calibri" w:hAnsi="Calibri" w:cs="Segoe UI"/>
           <w:b/>
-          <w:bCs/>
-          <w:sz w:val="22"/>
-          <w:szCs w:val="22"/>
-          <w:u w:val="single"/>
-        </w:rPr>
-        <w:t>April 6</w:t>
-      </w:r>
-    </w:p>
-    <w:p>
-      <w:pPr>
-        <w:pStyle w:val="paragraph"/>
-        <w:spacing w:before="0" w:beforeAutospacing="0" w:after="0" w:afterAutospacing="0"/>
-        <w:textAlignment w:val="baseline"/>
-        <w:rPr>
-          <w:rStyle w:val="eop"/>
-          <w:rFonts w:ascii="Calibri" w:hAnsi="Calibri" w:cs="Segoe UI"/>
-          <w:b/>
-          <w:sz w:val="22"/>
-          <w:szCs w:val="22"/>
-        </w:rPr>
-      </w:pPr>
-    </w:p>
-    <w:p>
-      <w:pPr>
-        <w:pStyle w:val="paragraph"/>
-        <w:spacing w:before="0" w:beforeAutospacing="0" w:after="0" w:afterAutospacing="0"/>
-        <w:textAlignment w:val="baseline"/>
-        <w:rPr>
-          <w:rStyle w:val="normaltextrun"/>
-          <w:rFonts w:ascii="Calibri" w:hAnsi="Calibri" w:cs="Segoe UI"/>
-          <w:sz w:val="22"/>
-          <w:szCs w:val="22"/>
-        </w:rPr>
-      </w:pPr>
-      <w:r>
-        <w:rPr>
-          <w:rStyle w:val="eop"/>
-          <w:rFonts w:ascii="Calibri" w:hAnsi="Calibri" w:cs="Segoe UI"/>
-          <w:b/>
           <w:sz w:val="22"/>
           <w:szCs w:val="22"/>
         </w:rPr>
@@ -75,56 +37,7 @@
         <w:rPr>
           <w:rFonts w:ascii="Calibri" w:eastAsia="Times New Roman" w:hAnsi="Calibri" w:cs="Segoe UI"/>
         </w:rPr>
-        <w:t>Study Assignment 3 and 4 Angular Processes</w:t>
-      </w:r>
-    </w:p>
-    <w:p>
-      <w:pPr>
-        <w:spacing w:after="0" w:line="240" w:lineRule="auto"/>
-        <w:textAlignment w:val="baseline"/>
-        <w:rPr>
-          <w:rFonts w:ascii="Segoe UI" w:eastAsia="Times New Roman" w:hAnsi="Segoe UI" w:cs="Segoe UI"/>
-          <w:sz w:val="18"/>
-          <w:szCs w:val="18"/>
-        </w:rPr>
-      </w:pPr>
-      <w:r>
-        <w:rPr>
-          <w:rFonts w:ascii="Calibri" w:eastAsia="Times New Roman" w:hAnsi="Calibri" w:cs="Segoe UI"/>
-        </w:rPr>
-        <w:t>Watch Angular Videos</w:t>
-      </w:r>
-    </w:p>
-    <w:p>
-      <w:pPr>
-        <w:spacing w:after="0" w:line="240" w:lineRule="auto"/>
-        <w:textAlignment w:val="baseline"/>
-        <w:rPr>
-          <w:rFonts w:ascii="Calibri" w:eastAsia="Times New Roman" w:hAnsi="Calibri" w:cs="Segoe UI"/>
-        </w:rPr>
-      </w:pPr>
-      <w:r>
-        <w:rPr>
-          <w:rFonts w:ascii="Calibri" w:eastAsia="Times New Roman" w:hAnsi="Calibri" w:cs="Segoe UI"/>
-        </w:rPr>
-        <w:t>Work on Assignment 4</w:t>
-      </w:r>
-    </w:p>
-    <w:p>
-      <w:pPr>
-        <w:spacing w:after="0" w:line="240" w:lineRule="auto"/>
-        <w:textAlignment w:val="baseline"/>
-        <w:rPr>
-          <w:rFonts w:ascii="Segoe UI" w:eastAsia="Times New Roman" w:hAnsi="Segoe UI" w:cs="Segoe UI"/>
-          <w:sz w:val="18"/>
-          <w:szCs w:val="18"/>
-        </w:rPr>
-      </w:pPr>
-      <w:r>
-        <w:rPr>
-          <w:rFonts w:ascii="Calibri" w:eastAsia="Times New Roman" w:hAnsi="Calibri" w:cs="Segoe UI"/>
-        </w:rPr>
-        <w:t>Take Notes from the Book: </w:t>
+        <w:t>Finish Working on Assignment 4</w:t>
       </w:r>
     </w:p>
     <w:p>
@@ -137,16 +50,21 @@
         <w:spacing w:after="0" w:line="240" w:lineRule="auto"/>
         <w:textAlignment w:val="baseline"/>
         <w:rPr>
-          <w:rFonts w:ascii="Segoe UI" w:eastAsia="Times New Roman" w:hAnsi="Segoe UI" w:cs="Segoe UI"/>
-          <w:sz w:val="18"/>
-          <w:szCs w:val="18"/>
-        </w:rPr>
-      </w:pPr>
-      <w:r>
-        <w:rPr>
           <w:rFonts w:ascii="Calibri" w:eastAsia="Times New Roman" w:hAnsi="Calibri" w:cs="Segoe UI"/>
         </w:rPr>
-        <w:t>Pg. 9 HTML, CSS </w:t>
+      </w:pPr>
+      <w:r>
+        <w:rPr>
+          <w:rFonts w:ascii="Calibri" w:eastAsia="Times New Roman" w:hAnsi="Calibri" w:cs="Segoe UI"/>
+          <w:b/>
+        </w:rPr>
+        <w:t>Note:</w:t>
+      </w:r>
+      <w:r>
+        <w:rPr>
+          <w:rFonts w:ascii="Calibri" w:eastAsia="Times New Roman" w:hAnsi="Calibri" w:cs="Segoe UI"/>
+        </w:rPr>
+        <w:t xml:space="preserve"> The important thing is to at least get the work done. Then, it’s important to review for understanding and organization.</w:t>
       </w:r>
     </w:p>
     <w:p>
@@ -159,16 +77,14 @@
         <w:spacing w:after="0" w:line="240" w:lineRule="auto"/>
         <w:textAlignment w:val="baseline"/>
         <w:rPr>
-          <w:rFonts w:ascii="Segoe UI" w:eastAsia="Times New Roman" w:hAnsi="Segoe UI" w:cs="Segoe UI"/>
-          <w:sz w:val="18"/>
-          <w:szCs w:val="18"/>
-        </w:rPr>
-      </w:pPr>
-      <w:r>
-        <w:rPr>
           <w:rFonts w:ascii="Calibri" w:eastAsia="Times New Roman" w:hAnsi="Calibri" w:cs="Segoe UI"/>
         </w:rPr>
-        <w:t>Pg. 28-35,50 Objects, properties, events, methods </w:t>
+      </w:pPr>
+      <w:r>
+        <w:rPr>
+          <w:rFonts w:ascii="Calibri" w:eastAsia="Times New Roman" w:hAnsi="Calibri" w:cs="Segoe UI"/>
+        </w:rPr>
+        <w:t>Watch video, follow along and complete the assignment. Make sure it’s functional!</w:t>
       </w:r>
     </w:p>
     <w:p>
@@ -190,7 +106,53 @@
         <w:rPr>
           <w:rFonts w:ascii="Calibri" w:eastAsia="Times New Roman" w:hAnsi="Calibri" w:cs="Segoe UI"/>
         </w:rPr>
-        <w:t>Pg. 56-69 Statements and Variables </w:t>
+        <w:t>Organize</w:t>
+      </w:r>
+      <w:r>
+        <w:rPr>
+          <w:rFonts w:ascii="Calibri" w:eastAsia="Times New Roman" w:hAnsi="Calibri" w:cs="Segoe UI"/>
+        </w:rPr>
+        <w:t>, make corrections,</w:t>
+      </w:r>
+      <w:r>
+        <w:rPr>
+          <w:rFonts w:ascii="Calibri" w:eastAsia="Times New Roman" w:hAnsi="Calibri" w:cs="Segoe UI"/>
+        </w:rPr>
+        <w:t xml:space="preserve"> and (gray) label code to be easier to read</w:t>
+      </w:r>
+    </w:p>
+    <w:p>
+      <w:pPr>
+        <w:pStyle w:val="ListParagraph"/>
+        <w:numPr>
+          <w:ilvl w:val="1"/>
+          <w:numId w:val="3"/>
+        </w:numPr>
+        <w:spacing w:after="0" w:line="240" w:lineRule="auto"/>
+        <w:textAlignment w:val="baseline"/>
+        <w:rPr>
+          <w:rFonts w:ascii="Segoe UI" w:eastAsia="Times New Roman" w:hAnsi="Segoe UI" w:cs="Segoe UI"/>
+          <w:sz w:val="18"/>
+          <w:szCs w:val="18"/>
+        </w:rPr>
+      </w:pPr>
+      <w:r>
+        <w:rPr>
+          <w:rFonts w:ascii="Calibri" w:eastAsia="Times New Roman" w:hAnsi="Calibri" w:cs="Segoe UI"/>
+        </w:rPr>
+        <w:t>Some containers are container-fluid in the teacher’s version, but not yours.</w:t>
+      </w:r>
+      <w:r>
+        <w:rPr>
+          <w:rFonts w:ascii="Calibri" w:eastAsia="Times New Roman" w:hAnsi="Calibri" w:cs="Segoe UI"/>
+        </w:rPr>
+        <w:t xml:space="preserve"> Why?</w:t>
+      </w:r>
+      <w:r>
+        <w:rPr>
+          <w:rFonts w:ascii="Calibri" w:eastAsia="Times New Roman" w:hAnsi="Calibri" w:cs="Segoe UI"/>
+        </w:rPr>
+        <w:t xml:space="preserve"> Find out the actual difference and make changes if necessary. Basically, play around with it.</w:t>
       </w:r>
     </w:p>
     <w:p>
@@ -208,11 +170,43 @@
           <w:szCs w:val="18"/>
         </w:rPr>
       </w:pPr>
+      <w:bookmarkStart w:id="0" w:name="_GoBack"/>
+      <w:bookmarkEnd w:id="0"/>
       <w:r>
         <w:rPr>
           <w:rFonts w:ascii="Calibri" w:eastAsia="Times New Roman" w:hAnsi="Calibri" w:cs="Segoe UI"/>
         </w:rPr>
-        <w:t>Pg. 70-73 Arrays </w:t>
+        <w:t>Gather</w:t>
+      </w:r>
+      <w:r>
+        <w:rPr>
+          <w:rFonts w:ascii="Calibri" w:eastAsia="Times New Roman" w:hAnsi="Calibri" w:cs="Segoe UI"/>
+        </w:rPr>
+        <w:t xml:space="preserve"> questions that came up and try to answer them to the best of your ability on your own via the video and online sources. For the others, bring them back to class for better clarification.</w:t>
+      </w:r>
+    </w:p>
+    <w:p>
+      <w:pPr>
+        <w:spacing w:after="0" w:line="240" w:lineRule="auto"/>
+        <w:textAlignment w:val="baseline"/>
+        <w:rPr>
+          <w:rFonts w:ascii="Calibri" w:eastAsia="Times New Roman" w:hAnsi="Calibri" w:cs="Segoe UI"/>
+        </w:rPr>
+      </w:pPr>
+    </w:p>
+    <w:p>
+      <w:pPr>
+        <w:spacing w:after="0" w:line="240" w:lineRule="auto"/>
+        <w:textAlignment w:val="baseline"/>
+        <w:rPr>
+          <w:rFonts w:ascii="Calibri" w:eastAsia="Times New Roman" w:hAnsi="Calibri" w:cs="Segoe UI"/>
+        </w:rPr>
+      </w:pPr>
+      <w:r>
+        <w:rPr>
+          <w:rFonts w:ascii="Calibri" w:eastAsia="Times New Roman" w:hAnsi="Calibri" w:cs="Segoe UI"/>
+        </w:rPr>
+        <w:t>Study Assignment 3 and 4 Angular Processes</w:t>
       </w:r>
     </w:p>
     <w:p>
@@ -234,7 +228,71 @@
         <w:rPr>
           <w:rFonts w:ascii="Calibri" w:eastAsia="Times New Roman" w:hAnsi="Calibri" w:cs="Segoe UI"/>
         </w:rPr>
-        <w:t>Pg. 74-79 Expressions and Operators </w:t>
+        <w:t>Watch videos, take notes on the processes and study it.</w:t>
+      </w:r>
+    </w:p>
+    <w:p>
+      <w:pPr>
+        <w:spacing w:after="0" w:line="240" w:lineRule="auto"/>
+        <w:textAlignment w:val="baseline"/>
+        <w:rPr>
+          <w:rFonts w:ascii="Calibri" w:eastAsia="Times New Roman" w:hAnsi="Calibri" w:cs="Segoe UI"/>
+        </w:rPr>
+      </w:pPr>
+    </w:p>
+    <w:p>
+      <w:pPr>
+        <w:spacing w:after="0" w:line="240" w:lineRule="auto"/>
+        <w:textAlignment w:val="baseline"/>
+        <w:rPr>
+          <w:rFonts w:ascii="Segoe UI" w:eastAsia="Times New Roman" w:hAnsi="Segoe UI" w:cs="Segoe UI"/>
+          <w:sz w:val="18"/>
+          <w:szCs w:val="18"/>
+        </w:rPr>
+      </w:pPr>
+      <w:r>
+        <w:rPr>
+          <w:rFonts w:ascii="Calibri" w:eastAsia="Times New Roman" w:hAnsi="Calibri" w:cs="Segoe UI"/>
+        </w:rPr>
+        <w:t xml:space="preserve">Watch </w:t>
+      </w:r>
+      <w:r>
+        <w:rPr>
+          <w:rFonts w:ascii="Calibri" w:eastAsia="Times New Roman" w:hAnsi="Calibri" w:cs="Segoe UI"/>
+        </w:rPr>
+        <w:t xml:space="preserve">YouTube </w:t>
+      </w:r>
+      <w:r>
+        <w:rPr>
+          <w:rFonts w:ascii="Calibri" w:eastAsia="Times New Roman" w:hAnsi="Calibri" w:cs="Segoe UI"/>
+        </w:rPr>
+        <w:t>Angular Videos</w:t>
+      </w:r>
+    </w:p>
+    <w:p>
+      <w:pPr>
+        <w:spacing w:after="0" w:line="240" w:lineRule="auto"/>
+        <w:textAlignment w:val="baseline"/>
+        <w:rPr>
+          <w:rFonts w:ascii="Calibri" w:eastAsia="Times New Roman" w:hAnsi="Calibri" w:cs="Segoe UI"/>
+        </w:rPr>
+      </w:pPr>
+    </w:p>
+    <w:p>
+      <w:pPr>
+        <w:spacing w:after="0" w:line="240" w:lineRule="auto"/>
+        <w:textAlignment w:val="baseline"/>
+        <w:rPr>
+          <w:rFonts w:ascii="Segoe UI" w:eastAsia="Times New Roman" w:hAnsi="Segoe UI" w:cs="Segoe UI"/>
+          <w:sz w:val="18"/>
+          <w:szCs w:val="18"/>
+        </w:rPr>
+      </w:pPr>
+      <w:r>
+        <w:rPr>
+          <w:rFonts w:ascii="Calibri" w:eastAsia="Times New Roman" w:hAnsi="Calibri" w:cs="Segoe UI"/>
+        </w:rPr>
+        <w:t>Take Notes from the Book: </w:t>
       </w:r>
     </w:p>
     <w:p>
@@ -256,11 +314,16 @@
         <w:rPr>
           <w:rFonts w:ascii="Calibri" w:eastAsia="Times New Roman" w:hAnsi="Calibri" w:cs="Segoe UI"/>
         </w:rPr>
-        <w:t>Pg. 86-117 Functions, Methods, Objects </w:t>
-      </w:r>
-    </w:p>
-    <w:p>
-      <w:pPr>
+        <w:t>Pg. 9 HTML, CSS </w:t>
+      </w:r>
+    </w:p>
+    <w:p>
+      <w:pPr>
+        <w:pStyle w:val="ListParagraph"/>
+        <w:numPr>
+          <w:ilvl w:val="0"/>
+          <w:numId w:val="3"/>
+        </w:numPr>
         <w:spacing w:after="0" w:line="240" w:lineRule="auto"/>
         <w:textAlignment w:val="baseline"/>
         <w:rPr>
@@ -273,15 +336,19 @@
         <w:rPr>
           <w:rFonts w:ascii="Calibri" w:eastAsia="Times New Roman" w:hAnsi="Calibri" w:cs="Segoe UI"/>
         </w:rPr>
-        <w:t>Read Slack Articles</w:t>
-      </w:r>
-    </w:p>
-    <w:p>
-      <w:pPr>
+        <w:t>Pg. 28-35,50 Objects, properties, events, methods </w:t>
+      </w:r>
+    </w:p>
+    <w:p>
+      <w:pPr>
+        <w:pStyle w:val="ListParagraph"/>
+        <w:numPr>
+          <w:ilvl w:val="0"/>
+          <w:numId w:val="3"/>
+        </w:numPr>
         <w:spacing w:after="0" w:line="240" w:lineRule="auto"/>
         <w:textAlignment w:val="baseline"/>
         <w:rPr>
-          <w:rStyle w:val="normaltextrun"/>
           <w:rFonts w:ascii="Segoe UI" w:eastAsia="Times New Roman" w:hAnsi="Segoe UI" w:cs="Segoe UI"/>
           <w:sz w:val="18"/>
           <w:szCs w:val="18"/>
@@ -291,8 +358,163 @@
         <w:rPr>
           <w:rFonts w:ascii="Calibri" w:eastAsia="Times New Roman" w:hAnsi="Calibri" w:cs="Segoe UI"/>
         </w:rPr>
-        <w:t>Plan Project and Personal Website </w:t>
-      </w:r>
+        <w:t>Pg. 56-69 Statements and Variables </w:t>
+      </w:r>
+    </w:p>
+    <w:p>
+      <w:pPr>
+        <w:pStyle w:val="ListParagraph"/>
+        <w:numPr>
+          <w:ilvl w:val="0"/>
+          <w:numId w:val="3"/>
+        </w:numPr>
+        <w:spacing w:after="0" w:line="240" w:lineRule="auto"/>
+        <w:textAlignment w:val="baseline"/>
+        <w:rPr>
+          <w:rFonts w:ascii="Segoe UI" w:eastAsia="Times New Roman" w:hAnsi="Segoe UI" w:cs="Segoe UI"/>
+          <w:sz w:val="18"/>
+          <w:szCs w:val="18"/>
+        </w:rPr>
+      </w:pPr>
+      <w:r>
+        <w:rPr>
+          <w:rFonts w:ascii="Calibri" w:eastAsia="Times New Roman" w:hAnsi="Calibri" w:cs="Segoe UI"/>
+        </w:rPr>
+        <w:t>Pg. 70-73 Arrays </w:t>
+      </w:r>
+    </w:p>
+    <w:p>
+      <w:pPr>
+        <w:pStyle w:val="ListParagraph"/>
+        <w:numPr>
+          <w:ilvl w:val="0"/>
+          <w:numId w:val="3"/>
+        </w:numPr>
+        <w:spacing w:after="0" w:line="240" w:lineRule="auto"/>
+        <w:textAlignment w:val="baseline"/>
+        <w:rPr>
+          <w:rFonts w:ascii="Segoe UI" w:eastAsia="Times New Roman" w:hAnsi="Segoe UI" w:cs="Segoe UI"/>
+          <w:sz w:val="18"/>
+          <w:szCs w:val="18"/>
+        </w:rPr>
+      </w:pPr>
+      <w:r>
+        <w:rPr>
+          <w:rFonts w:ascii="Calibri" w:eastAsia="Times New Roman" w:hAnsi="Calibri" w:cs="Segoe UI"/>
+        </w:rPr>
+        <w:t>Pg. 74-79 Expressions and Operators </w:t>
+      </w:r>
+    </w:p>
+    <w:p>
+      <w:pPr>
+        <w:pStyle w:val="ListParagraph"/>
+        <w:numPr>
+          <w:ilvl w:val="0"/>
+          <w:numId w:val="3"/>
+        </w:numPr>
+        <w:spacing w:after="0" w:line="240" w:lineRule="auto"/>
+        <w:textAlignment w:val="baseline"/>
+        <w:rPr>
+          <w:rFonts w:ascii="Segoe UI" w:eastAsia="Times New Roman" w:hAnsi="Segoe UI" w:cs="Segoe UI"/>
+          <w:sz w:val="18"/>
+          <w:szCs w:val="18"/>
+        </w:rPr>
+      </w:pPr>
+      <w:r>
+        <w:rPr>
+          <w:rFonts w:ascii="Calibri" w:eastAsia="Times New Roman" w:hAnsi="Calibri" w:cs="Segoe UI"/>
+        </w:rPr>
+        <w:t>Pg. 86-117 Functions, Methods, Objects </w:t>
+      </w:r>
+    </w:p>
+    <w:p>
+      <w:pPr>
+        <w:spacing w:after="0" w:line="240" w:lineRule="auto"/>
+        <w:textAlignment w:val="baseline"/>
+        <w:rPr>
+          <w:rFonts w:ascii="Calibri" w:eastAsia="Times New Roman" w:hAnsi="Calibri" w:cs="Segoe UI"/>
+        </w:rPr>
+      </w:pPr>
+    </w:p>
+    <w:p>
+      <w:pPr>
+        <w:spacing w:after="0" w:line="240" w:lineRule="auto"/>
+        <w:textAlignment w:val="baseline"/>
+        <w:rPr>
+          <w:rFonts w:ascii="Segoe UI" w:eastAsia="Times New Roman" w:hAnsi="Segoe UI" w:cs="Segoe UI"/>
+          <w:sz w:val="18"/>
+          <w:szCs w:val="18"/>
+        </w:rPr>
+      </w:pPr>
+      <w:r>
+        <w:rPr>
+          <w:rFonts w:ascii="Calibri" w:eastAsia="Times New Roman" w:hAnsi="Calibri" w:cs="Segoe UI"/>
+        </w:rPr>
+        <w:t>Read Slack Articles</w:t>
+      </w:r>
+    </w:p>
+    <w:p>
+      <w:pPr>
+        <w:spacing w:after="0" w:line="240" w:lineRule="auto"/>
+        <w:textAlignment w:val="baseline"/>
+        <w:rPr>
+          <w:rFonts w:ascii="Calibri" w:eastAsia="Times New Roman" w:hAnsi="Calibri" w:cs="Segoe UI"/>
+        </w:rPr>
+      </w:pPr>
+    </w:p>
+    <w:p>
+      <w:pPr>
+        <w:spacing w:after="0" w:line="240" w:lineRule="auto"/>
+        <w:textAlignment w:val="baseline"/>
+        <w:rPr>
+          <w:rFonts w:ascii="Calibri" w:eastAsia="Times New Roman" w:hAnsi="Calibri" w:cs="Segoe UI"/>
+        </w:rPr>
+      </w:pPr>
+      <w:r>
+        <w:rPr>
+          <w:rFonts w:ascii="Calibri" w:eastAsia="Times New Roman" w:hAnsi="Calibri" w:cs="Segoe UI"/>
+        </w:rPr>
+        <w:t>Pl</w:t>
+      </w:r>
+      <w:r>
+        <w:rPr>
+          <w:rFonts w:ascii="Calibri" w:eastAsia="Times New Roman" w:hAnsi="Calibri" w:cs="Segoe UI"/>
+        </w:rPr>
+        <w:t>an Project and Personal Website</w:t>
+      </w:r>
+    </w:p>
+    <w:p>
+      <w:pPr>
+        <w:spacing w:after="0" w:line="240" w:lineRule="auto"/>
+        <w:ind w:firstLine="720"/>
+        <w:textAlignment w:val="baseline"/>
+        <w:rPr>
+          <w:rStyle w:val="normaltextrun"/>
+          <w:rFonts w:ascii="Calibri" w:eastAsia="Times New Roman" w:hAnsi="Calibri" w:cs="Segoe UI"/>
+        </w:rPr>
+      </w:pPr>
+      <w:r>
+        <w:rPr>
+          <w:rStyle w:val="normaltextrun"/>
+          <w:rFonts w:ascii="Calibri" w:hAnsi="Calibri" w:cs="Segoe UI"/>
+          <w:bCs/>
+        </w:rPr>
+        <w:t>Review the Project Document and Create a ReadMe for the Project and Website</w:t>
+      </w:r>
+    </w:p>
+    <w:p>
+      <w:pPr>
+        <w:pStyle w:val="paragraph"/>
+        <w:spacing w:before="0" w:beforeAutospacing="0" w:after="0" w:afterAutospacing="0"/>
+        <w:textAlignment w:val="baseline"/>
+        <w:rPr>
+          <w:rStyle w:val="normaltextrun"/>
+          <w:rFonts w:ascii="Calibri" w:hAnsi="Calibri" w:cs="Segoe UI"/>
+          <w:bCs/>
+          <w:sz w:val="22"/>
+          <w:szCs w:val="22"/>
+        </w:rPr>
+      </w:pPr>
     </w:p>
     <w:p>
       <w:pPr>
@@ -457,6 +679,20 @@
           <w:szCs w:val="22"/>
         </w:rPr>
       </w:pPr>
+    </w:p>
+    <w:p>
+      <w:pPr>
+        <w:pStyle w:val="paragraph"/>
+        <w:spacing w:before="0" w:beforeAutospacing="0" w:after="0" w:afterAutospacing="0"/>
+        <w:textAlignment w:val="baseline"/>
+        <w:rPr>
+          <w:rStyle w:val="normaltextrun"/>
+          <w:rFonts w:ascii="Calibri" w:hAnsi="Calibri" w:cs="Segoe UI"/>
+          <w:bCs/>
+          <w:sz w:val="22"/>
+          <w:szCs w:val="22"/>
+        </w:rPr>
+      </w:pPr>
       <w:r>
         <w:rPr>
           <w:rStyle w:val="normaltextrun"/>
@@ -481,16 +717,6 @@
           <w:szCs w:val="22"/>
         </w:rPr>
       </w:pPr>
-      <w:r>
-        <w:rPr>
-          <w:rStyle w:val="normaltextrun"/>
-          <w:rFonts w:ascii="Calibri" w:hAnsi="Calibri" w:cs="Segoe UI"/>
-          <w:bCs/>
-          <w:sz w:val="22"/>
-          <w:szCs w:val="22"/>
-        </w:rPr>
-        <w:t>Review the Project Document and Create a ReadMe for the Project and Website</w:t>
-      </w:r>
     </w:p>
     <w:p>
       <w:pPr>
@@ -529,6 +755,20 @@
           <w:szCs w:val="22"/>
         </w:rPr>
       </w:pPr>
+    </w:p>
+    <w:p>
+      <w:pPr>
+        <w:pStyle w:val="paragraph"/>
+        <w:spacing w:before="0" w:beforeAutospacing="0" w:after="0" w:afterAutospacing="0"/>
+        <w:textAlignment w:val="baseline"/>
+        <w:rPr>
+          <w:rStyle w:val="normaltextrun"/>
+          <w:rFonts w:ascii="Calibri" w:hAnsi="Calibri" w:cs="Segoe UI"/>
+          <w:bCs/>
+          <w:sz w:val="22"/>
+          <w:szCs w:val="22"/>
+        </w:rPr>
+      </w:pPr>
       <w:r>
         <w:rPr>
           <w:rStyle w:val="normaltextrun"/>
@@ -609,15 +849,27 @@
           <w:szCs w:val="22"/>
         </w:rPr>
       </w:pPr>
-      <w:r>
-        <w:rPr>
-          <w:rStyle w:val="normaltextrun"/>
-          <w:rFonts w:ascii="Calibri" w:hAnsi="Calibri" w:cs="Segoe UI"/>
-          <w:bCs/>
-          <w:sz w:val="22"/>
-          <w:szCs w:val="22"/>
-        </w:rPr>
-        <w:t xml:space="preserve">Prerence </w:t>
+      <w:proofErr w:type="spellStart"/>
+      <w:r>
+        <w:rPr>
+          <w:rStyle w:val="normaltextrun"/>
+          <w:rFonts w:ascii="Calibri" w:hAnsi="Calibri" w:cs="Segoe UI"/>
+          <w:bCs/>
+          <w:sz w:val="22"/>
+          <w:szCs w:val="22"/>
+        </w:rPr>
+        <w:t>Prerence</w:t>
+      </w:r>
+      <w:proofErr w:type="spellEnd"/>
+      <w:r>
+        <w:rPr>
+          <w:rStyle w:val="normaltextrun"/>
+          <w:rFonts w:ascii="Calibri" w:hAnsi="Calibri" w:cs="Segoe UI"/>
+          <w:bCs/>
+          <w:sz w:val="22"/>
+          <w:szCs w:val="22"/>
+        </w:rPr>
+        <w:t xml:space="preserve"> </w:t>
       </w:r>
       <w:r>
         <w:rPr>
@@ -870,6 +1122,7 @@
           <w:sz w:val="22"/>
           <w:szCs w:val="22"/>
         </w:rPr>
+        <w:lastRenderedPageBreak/>
         <w:t>CSS</w:t>
       </w:r>
     </w:p>
@@ -944,8 +1197,6 @@
         </w:rPr>
         <w:t>Study Assignment 1</w:t>
       </w:r>
-      <w:bookmarkStart w:id="0" w:name="_GoBack"/>
-      <w:bookmarkEnd w:id="0"/>
     </w:p>
     <w:p>
       <w:pPr>
@@ -1188,7 +1439,6 @@
           <w:sz w:val="22"/>
           <w:szCs w:val="22"/>
         </w:rPr>
-        <w:lastRenderedPageBreak/>
         <w:t>JQuery</w:t>
       </w:r>
     </w:p>
@@ -2094,6 +2344,7 @@
           <w:sz w:val="22"/>
           <w:szCs w:val="22"/>
         </w:rPr>
+        <w:lastRenderedPageBreak/>
         <w:t>Widget Chooser - Double check links, add grey labels</w:t>
       </w:r>
       <w:r>
@@ -2435,7 +2686,27 @@
           <w:sz w:val="22"/>
           <w:szCs w:val="22"/>
         </w:rPr>
-        <w:t>Organize Git Hub – DONE</w:t>
+        <w:t xml:space="preserve">Organize </w:t>
+      </w:r>
+      <w:proofErr w:type="spellStart"/>
+      <w:r>
+        <w:rPr>
+          <w:rStyle w:val="eop"/>
+          <w:rFonts w:ascii="Calibri" w:hAnsi="Calibri" w:cs="Segoe UI"/>
+          <w:sz w:val="22"/>
+          <w:szCs w:val="22"/>
+        </w:rPr>
+        <w:t>Git</w:t>
+      </w:r>
+      <w:proofErr w:type="spellEnd"/>
+      <w:r>
+        <w:rPr>
+          <w:rStyle w:val="eop"/>
+          <w:rFonts w:ascii="Calibri" w:hAnsi="Calibri" w:cs="Segoe UI"/>
+          <w:sz w:val="22"/>
+          <w:szCs w:val="22"/>
+        </w:rPr>
+        <w:t xml:space="preserve"> Hub – DONE</w:t>
       </w:r>
     </w:p>
     <w:p>
@@ -2553,7 +2824,6 @@
           <w:sz w:val="22"/>
           <w:szCs w:val="22"/>
         </w:rPr>
-        <w:lastRenderedPageBreak/>
         <w:t>Outline and Conceptualize Personal Website - DONE</w:t>
       </w:r>
     </w:p>
@@ -2619,6 +2889,232 @@
 <file path=word/numbering.xml><?xml version="1.0" encoding="utf-8"?>
 <w:numbering xmlns:wpc="http://schemas.microsoft.com/office/word/2010/wordprocessingCanvas" xmlns:mc="http://schemas.openxmlformats.org/markup-compatibility/2006" xmlns:o="urn:schemas-microsoft-com:office:office" xmlns:r="http://schemas.openxmlformats.org/officeDocument/2006/relationships" xmlns:m="http://schemas.openxmlformats.org/officeDocument/2006/math" xmlns:v="urn:schemas-microsoft-com:vml" xmlns:wp14="http://schemas.microsoft.com/office/word/2010/wordprocessingDrawing" xmlns:wp="http://schemas.openxmlformats.org/drawingml/2006/wordprocessingDrawing" xmlns:w10="urn:schemas-microsoft-com:office:word" xmlns:w="http://schemas.openxmlformats.org/wordprocessingml/2006/main" xmlns:w14="http://schemas.microsoft.com/office/word/2010/wordml" xmlns:w15="http://schemas.microsoft.com/office/word/2012/wordml" xmlns:wpg="http://schemas.microsoft.com/office/word/2010/wordprocessingGroup" xmlns:wpi="http://schemas.microsoft.com/office/word/2010/wordprocessingInk" xmlns:wne="http://schemas.microsoft.com/office/word/2006/wordml" xmlns:wps="http://schemas.microsoft.com/office/word/2010/wordprocessingShape" mc:Ignorable="w14 w15 wp14">
   <w:abstractNum w:abstractNumId="0" w15:restartNumberingAfterBreak="0">
+    <w:nsid w:val="0F530C53"/>
+    <w:multiLevelType w:val="hybridMultilevel"/>
+    <w:tmpl w:val="0A42EF58"/>
+    <w:lvl w:ilvl="0" w:tplc="04090005">
+      <w:start w:val="1"/>
+      <w:numFmt w:val="bullet"/>
+      <w:lvlText w:val=""/>
+      <w:lvlJc w:val="left"/>
+      <w:pPr>
+        <w:ind w:left="540" w:hanging="360"/>
+      </w:pPr>
+      <w:rPr>
+        <w:rFonts w:ascii="Wingdings" w:hAnsi="Wingdings" w:hint="default"/>
+      </w:rPr>
+    </w:lvl>
+    <w:lvl w:ilvl="1" w:tplc="04090005">
+      <w:start w:val="1"/>
+      <w:numFmt w:val="bullet"/>
+      <w:lvlText w:val=""/>
+      <w:lvlJc w:val="left"/>
+      <w:pPr>
+        <w:ind w:left="1260" w:hanging="360"/>
+      </w:pPr>
+      <w:rPr>
+        <w:rFonts w:ascii="Wingdings" w:hAnsi="Wingdings" w:hint="default"/>
+      </w:rPr>
+    </w:lvl>
+    <w:lvl w:ilvl="2" w:tplc="04090005" w:tentative="1">
+      <w:start w:val="1"/>
+      <w:numFmt w:val="bullet"/>
+      <w:lvlText w:val=""/>
+      <w:lvlJc w:val="left"/>
+      <w:pPr>
+        <w:ind w:left="1980" w:hanging="360"/>
+      </w:pPr>
+      <w:rPr>
+        <w:rFonts w:ascii="Wingdings" w:hAnsi="Wingdings" w:hint="default"/>
+      </w:rPr>
+    </w:lvl>
+    <w:lvl w:ilvl="3" w:tplc="04090001" w:tentative="1">
+      <w:start w:val="1"/>
+      <w:numFmt w:val="bullet"/>
+      <w:lvlText w:val=""/>
+      <w:lvlJc w:val="left"/>
+      <w:pPr>
+        <w:ind w:left="2700" w:hanging="360"/>
+      </w:pPr>
+      <w:rPr>
+        <w:rFonts w:ascii="Symbol" w:hAnsi="Symbol" w:hint="default"/>
+      </w:rPr>
+    </w:lvl>
+    <w:lvl w:ilvl="4" w:tplc="04090003" w:tentative="1">
+      <w:start w:val="1"/>
+      <w:numFmt w:val="bullet"/>
+      <w:lvlText w:val="o"/>
+      <w:lvlJc w:val="left"/>
+      <w:pPr>
+        <w:ind w:left="3420" w:hanging="360"/>
+      </w:pPr>
+      <w:rPr>
+        <w:rFonts w:ascii="Courier New" w:hAnsi="Courier New" w:cs="Courier New" w:hint="default"/>
+      </w:rPr>
+    </w:lvl>
+    <w:lvl w:ilvl="5" w:tplc="04090005" w:tentative="1">
+      <w:start w:val="1"/>
+      <w:numFmt w:val="bullet"/>
+      <w:lvlText w:val=""/>
+      <w:lvlJc w:val="left"/>
+      <w:pPr>
+        <w:ind w:left="4140" w:hanging="360"/>
+      </w:pPr>
+      <w:rPr>
+        <w:rFonts w:ascii="Wingdings" w:hAnsi="Wingdings" w:hint="default"/>
+      </w:rPr>
+    </w:lvl>
+    <w:lvl w:ilvl="6" w:tplc="04090001" w:tentative="1">
+      <w:start w:val="1"/>
+      <w:numFmt w:val="bullet"/>
+      <w:lvlText w:val=""/>
+      <w:lvlJc w:val="left"/>
+      <w:pPr>
+        <w:ind w:left="4860" w:hanging="360"/>
+      </w:pPr>
+      <w:rPr>
+        <w:rFonts w:ascii="Symbol" w:hAnsi="Symbol" w:hint="default"/>
+      </w:rPr>
+    </w:lvl>
+    <w:lvl w:ilvl="7" w:tplc="04090003" w:tentative="1">
+      <w:start w:val="1"/>
+      <w:numFmt w:val="bullet"/>
+      <w:lvlText w:val="o"/>
+      <w:lvlJc w:val="left"/>
+      <w:pPr>
+        <w:ind w:left="5580" w:hanging="360"/>
+      </w:pPr>
+      <w:rPr>
+        <w:rFonts w:ascii="Courier New" w:hAnsi="Courier New" w:cs="Courier New" w:hint="default"/>
+      </w:rPr>
+    </w:lvl>
+    <w:lvl w:ilvl="8" w:tplc="04090005" w:tentative="1">
+      <w:start w:val="1"/>
+      <w:numFmt w:val="bullet"/>
+      <w:lvlText w:val=""/>
+      <w:lvlJc w:val="left"/>
+      <w:pPr>
+        <w:ind w:left="6300" w:hanging="360"/>
+      </w:pPr>
+      <w:rPr>
+        <w:rFonts w:ascii="Wingdings" w:hAnsi="Wingdings" w:hint="default"/>
+      </w:rPr>
+    </w:lvl>
+  </w:abstractNum>
+  <w:abstractNum w:abstractNumId="1" w15:restartNumberingAfterBreak="0">
+    <w:nsid w:val="46E1722B"/>
+    <w:multiLevelType w:val="hybridMultilevel"/>
+    <w:tmpl w:val="7806FC1C"/>
+    <w:lvl w:ilvl="0" w:tplc="04090005">
+      <w:start w:val="1"/>
+      <w:numFmt w:val="bullet"/>
+      <w:lvlText w:val=""/>
+      <w:lvlJc w:val="left"/>
+      <w:pPr>
+        <w:ind w:left="720" w:hanging="360"/>
+      </w:pPr>
+      <w:rPr>
+        <w:rFonts w:ascii="Wingdings" w:hAnsi="Wingdings" w:hint="default"/>
+      </w:rPr>
+    </w:lvl>
+    <w:lvl w:ilvl="1" w:tplc="04090003">
+      <w:start w:val="1"/>
+      <w:numFmt w:val="bullet"/>
+      <w:lvlText w:val="o"/>
+      <w:lvlJc w:val="left"/>
+      <w:pPr>
+        <w:ind w:left="1440" w:hanging="360"/>
+      </w:pPr>
+      <w:rPr>
+        <w:rFonts w:ascii="Courier New" w:hAnsi="Courier New" w:cs="Courier New" w:hint="default"/>
+      </w:rPr>
+    </w:lvl>
+    <w:lvl w:ilvl="2" w:tplc="04090005" w:tentative="1">
+      <w:start w:val="1"/>
+      <w:numFmt w:val="bullet"/>
+      <w:lvlText w:val=""/>
+      <w:lvlJc w:val="left"/>
+      <w:pPr>
+        <w:ind w:left="2160" w:hanging="360"/>
+      </w:pPr>
+      <w:rPr>
+        <w:rFonts w:ascii="Wingdings" w:hAnsi="Wingdings" w:hint="default"/>
+      </w:rPr>
+    </w:lvl>
+    <w:lvl w:ilvl="3" w:tplc="04090001" w:tentative="1">
+      <w:start w:val="1"/>
+      <w:numFmt w:val="bullet"/>
+      <w:lvlText w:val=""/>
+      <w:lvlJc w:val="left"/>
+      <w:pPr>
+        <w:ind w:left="2880" w:hanging="360"/>
+      </w:pPr>
+      <w:rPr>
+        <w:rFonts w:ascii="Symbol" w:hAnsi="Symbol" w:hint="default"/>
+      </w:rPr>
+    </w:lvl>
+    <w:lvl w:ilvl="4" w:tplc="04090003" w:tentative="1">
+      <w:start w:val="1"/>
+      <w:numFmt w:val="bullet"/>
+      <w:lvlText w:val="o"/>
+      <w:lvlJc w:val="left"/>
+      <w:pPr>
+        <w:ind w:left="3600" w:hanging="360"/>
+      </w:pPr>
+      <w:rPr>
+        <w:rFonts w:ascii="Courier New" w:hAnsi="Courier New" w:cs="Courier New" w:hint="default"/>
+      </w:rPr>
+    </w:lvl>
+    <w:lvl w:ilvl="5" w:tplc="04090005" w:tentative="1">
+      <w:start w:val="1"/>
+      <w:numFmt w:val="bullet"/>
+      <w:lvlText w:val=""/>
+      <w:lvlJc w:val="left"/>
+      <w:pPr>
+        <w:ind w:left="4320" w:hanging="360"/>
+      </w:pPr>
+      <w:rPr>
+        <w:rFonts w:ascii="Wingdings" w:hAnsi="Wingdings" w:hint="default"/>
+      </w:rPr>
+    </w:lvl>
+    <w:lvl w:ilvl="6" w:tplc="04090001" w:tentative="1">
+      <w:start w:val="1"/>
+      <w:numFmt w:val="bullet"/>
+      <w:lvlText w:val=""/>
+      <w:lvlJc w:val="left"/>
+      <w:pPr>
+        <w:ind w:left="5040" w:hanging="360"/>
+      </w:pPr>
+      <w:rPr>
+        <w:rFonts w:ascii="Symbol" w:hAnsi="Symbol" w:hint="default"/>
+      </w:rPr>
+    </w:lvl>
+    <w:lvl w:ilvl="7" w:tplc="04090003" w:tentative="1">
+      <w:start w:val="1"/>
+      <w:numFmt w:val="bullet"/>
+      <w:lvlText w:val="o"/>
+      <w:lvlJc w:val="left"/>
+      <w:pPr>
+        <w:ind w:left="5760" w:hanging="360"/>
+      </w:pPr>
+      <w:rPr>
+        <w:rFonts w:ascii="Courier New" w:hAnsi="Courier New" w:cs="Courier New" w:hint="default"/>
+      </w:rPr>
+    </w:lvl>
+    <w:lvl w:ilvl="8" w:tplc="04090005" w:tentative="1">
+      <w:start w:val="1"/>
+      <w:numFmt w:val="bullet"/>
+      <w:lvlText w:val=""/>
+      <w:lvlJc w:val="left"/>
+      <w:pPr>
+        <w:ind w:left="6480" w:hanging="360"/>
+      </w:pPr>
+      <w:rPr>
+        <w:rFonts w:ascii="Wingdings" w:hAnsi="Wingdings" w:hint="default"/>
+      </w:rPr>
+    </w:lvl>
+  </w:abstractNum>
+  <w:abstractNum w:abstractNumId="2" w15:restartNumberingAfterBreak="0">
     <w:nsid w:val="4F1F0EFB"/>
     <w:multiLevelType w:val="hybridMultilevel"/>
     <w:tmpl w:val="B002BB96"/>
@@ -2731,7 +3227,7 @@
       </w:rPr>
     </w:lvl>
   </w:abstractNum>
-  <w:abstractNum w:abstractNumId="1" w15:restartNumberingAfterBreak="0">
+  <w:abstractNum w:abstractNumId="3" w15:restartNumberingAfterBreak="0">
     <w:nsid w:val="5AC75B5B"/>
     <w:multiLevelType w:val="multilevel"/>
     <w:tmpl w:val="D7CC4D94"/>
@@ -2844,7 +3340,120 @@
       </w:pPr>
     </w:lvl>
   </w:abstractNum>
-  <w:abstractNum w:abstractNumId="2" w15:restartNumberingAfterBreak="0">
+  <w:abstractNum w:abstractNumId="4" w15:restartNumberingAfterBreak="0">
+    <w:nsid w:val="60974980"/>
+    <w:multiLevelType w:val="hybridMultilevel"/>
+    <w:tmpl w:val="0ADAC2B4"/>
+    <w:lvl w:ilvl="0" w:tplc="04090005">
+      <w:start w:val="1"/>
+      <w:numFmt w:val="bullet"/>
+      <w:lvlText w:val=""/>
+      <w:lvlJc w:val="left"/>
+      <w:pPr>
+        <w:ind w:left="1080" w:hanging="360"/>
+      </w:pPr>
+      <w:rPr>
+        <w:rFonts w:ascii="Wingdings" w:hAnsi="Wingdings" w:hint="default"/>
+      </w:rPr>
+    </w:lvl>
+    <w:lvl w:ilvl="1" w:tplc="04090003" w:tentative="1">
+      <w:start w:val="1"/>
+      <w:numFmt w:val="bullet"/>
+      <w:lvlText w:val="o"/>
+      <w:lvlJc w:val="left"/>
+      <w:pPr>
+        <w:ind w:left="1800" w:hanging="360"/>
+      </w:pPr>
+      <w:rPr>
+        <w:rFonts w:ascii="Courier New" w:hAnsi="Courier New" w:cs="Courier New" w:hint="default"/>
+      </w:rPr>
+    </w:lvl>
+    <w:lvl w:ilvl="2" w:tplc="04090005" w:tentative="1">
+      <w:start w:val="1"/>
+      <w:numFmt w:val="bullet"/>
+      <w:lvlText w:val=""/>
+      <w:lvlJc w:val="left"/>
+      <w:pPr>
+        <w:ind w:left="2520" w:hanging="360"/>
+      </w:pPr>
+      <w:rPr>
+        <w:rFonts w:ascii="Wingdings" w:hAnsi="Wingdings" w:hint="default"/>
+      </w:rPr>
+    </w:lvl>
+    <w:lvl w:ilvl="3" w:tplc="04090001" w:tentative="1">
+      <w:start w:val="1"/>
+      <w:numFmt w:val="bullet"/>
+      <w:lvlText w:val=""/>
+      <w:lvlJc w:val="left"/>
+      <w:pPr>
+        <w:ind w:left="3240" w:hanging="360"/>
+      </w:pPr>
+      <w:rPr>
+        <w:rFonts w:ascii="Symbol" w:hAnsi="Symbol" w:hint="default"/>
+      </w:rPr>
+    </w:lvl>
+    <w:lvl w:ilvl="4" w:tplc="04090003" w:tentative="1">
+      <w:start w:val="1"/>
+      <w:numFmt w:val="bullet"/>
+      <w:lvlText w:val="o"/>
+      <w:lvlJc w:val="left"/>
+      <w:pPr>
+        <w:ind w:left="3960" w:hanging="360"/>
+      </w:pPr>
+      <w:rPr>
+        <w:rFonts w:ascii="Courier New" w:hAnsi="Courier New" w:cs="Courier New" w:hint="default"/>
+      </w:rPr>
+    </w:lvl>
+    <w:lvl w:ilvl="5" w:tplc="04090005" w:tentative="1">
+      <w:start w:val="1"/>
+      <w:numFmt w:val="bullet"/>
+      <w:lvlText w:val=""/>
+      <w:lvlJc w:val="left"/>
+      <w:pPr>
+        <w:ind w:left="4680" w:hanging="360"/>
+      </w:pPr>
+      <w:rPr>
+        <w:rFonts w:ascii="Wingdings" w:hAnsi="Wingdings" w:hint="default"/>
+      </w:rPr>
+    </w:lvl>
+    <w:lvl w:ilvl="6" w:tplc="04090001" w:tentative="1">
+      <w:start w:val="1"/>
+      <w:numFmt w:val="bullet"/>
+      <w:lvlText w:val=""/>
+      <w:lvlJc w:val="left"/>
+      <w:pPr>
+        <w:ind w:left="5400" w:hanging="360"/>
+      </w:pPr>
+      <w:rPr>
+        <w:rFonts w:ascii="Symbol" w:hAnsi="Symbol" w:hint="default"/>
+      </w:rPr>
+    </w:lvl>
+    <w:lvl w:ilvl="7" w:tplc="04090003" w:tentative="1">
+      <w:start w:val="1"/>
+      <w:numFmt w:val="bullet"/>
+      <w:lvlText w:val="o"/>
+      <w:lvlJc w:val="left"/>
+      <w:pPr>
+        <w:ind w:left="6120" w:hanging="360"/>
+      </w:pPr>
+      <w:rPr>
+        <w:rFonts w:ascii="Courier New" w:hAnsi="Courier New" w:cs="Courier New" w:hint="default"/>
+      </w:rPr>
+    </w:lvl>
+    <w:lvl w:ilvl="8" w:tplc="04090005" w:tentative="1">
+      <w:start w:val="1"/>
+      <w:numFmt w:val="bullet"/>
+      <w:lvlText w:val=""/>
+      <w:lvlJc w:val="left"/>
+      <w:pPr>
+        <w:ind w:left="6840" w:hanging="360"/>
+      </w:pPr>
+      <w:rPr>
+        <w:rFonts w:ascii="Wingdings" w:hAnsi="Wingdings" w:hint="default"/>
+      </w:rPr>
+    </w:lvl>
+  </w:abstractNum>
+  <w:abstractNum w:abstractNumId="5" w15:restartNumberingAfterBreak="0">
     <w:nsid w:val="6AC84271"/>
     <w:multiLevelType w:val="hybridMultilevel"/>
     <w:tmpl w:val="354867AA"/>
@@ -2957,7 +3566,7 @@
       </w:rPr>
     </w:lvl>
   </w:abstractNum>
-  <w:abstractNum w:abstractNumId="3" w15:restartNumberingAfterBreak="0">
+  <w:abstractNum w:abstractNumId="6" w15:restartNumberingAfterBreak="0">
     <w:nsid w:val="79CD7D50"/>
     <w:multiLevelType w:val="hybridMultilevel"/>
     <w:tmpl w:val="4FBC3D34"/>
@@ -2973,7 +3582,7 @@
         <w:rFonts w:ascii="Wingdings" w:hAnsi="Wingdings" w:hint="default"/>
       </w:rPr>
     </w:lvl>
-    <w:lvl w:ilvl="1" w:tplc="04090003" w:tentative="1">
+    <w:lvl w:ilvl="1" w:tplc="04090003">
       <w:start w:val="1"/>
       <w:numFmt w:val="bullet"/>
       <w:lvlText w:val="o"/>
@@ -3071,16 +3680,25 @@
     </w:lvl>
   </w:abstractNum>
   <w:num w:numId="1">
+    <w:abstractNumId w:val="3"/>
+  </w:num>
+  <w:num w:numId="2">
+    <w:abstractNumId w:val="2"/>
+  </w:num>
+  <w:num w:numId="3">
+    <w:abstractNumId w:val="6"/>
+  </w:num>
+  <w:num w:numId="4">
+    <w:abstractNumId w:val="5"/>
+  </w:num>
+  <w:num w:numId="5">
     <w:abstractNumId w:val="1"/>
   </w:num>
-  <w:num w:numId="2">
+  <w:num w:numId="6">
     <w:abstractNumId w:val="0"/>
   </w:num>
-  <w:num w:numId="3">
-    <w:abstractNumId w:val="3"/>
-  </w:num>
-  <w:num w:numId="4">
-    <w:abstractNumId w:val="2"/>
+  <w:num w:numId="7">
+    <w:abstractNumId w:val="4"/>
   </w:num>
 </w:numbering>
 </file>

</xml_diff>

<commit_message>
Friday June 1 Morning Updates
</commit_message>
<xml_diff>
--- a/General/To Do.docx
+++ b/General/To Do.docx
@@ -170,8 +170,6 @@
           <w:szCs w:val="18"/>
         </w:rPr>
       </w:pPr>
-      <w:bookmarkStart w:id="0" w:name="_GoBack"/>
-      <w:bookmarkEnd w:id="0"/>
       <w:r>
         <w:rPr>
           <w:rFonts w:ascii="Calibri" w:eastAsia="Times New Roman" w:hAnsi="Calibri" w:cs="Segoe UI"/>
@@ -2876,6 +2874,240 @@
       </w:r>
     </w:p>
     <w:p/>
+    <w:p>
+      <w:r>
+        <w:br w:type="page"/>
+      </w:r>
+    </w:p>
+    <w:p>
+      <w:pPr>
+        <w:rPr>
+          <w:b/>
+          <w:u w:val="single"/>
+        </w:rPr>
+      </w:pPr>
+      <w:r>
+        <w:rPr>
+          <w:b/>
+          <w:u w:val="single"/>
+        </w:rPr>
+        <w:lastRenderedPageBreak/>
+        <w:t>User</w:t>
+      </w:r>
+    </w:p>
+    <w:p>
+      <w:r>
+        <w:t>Login - div class container, should it be container-fluid like in the teacher’s version? Check to make sure it works.</w:t>
+      </w:r>
+    </w:p>
+    <w:p>
+      <w:r>
+        <w:t xml:space="preserve">Register - Does the position of the alerts in the HTML matter? Check to make sure it works. In the </w:t>
+      </w:r>
+      <w:proofErr w:type="spellStart"/>
+      <w:r>
+        <w:t>ts</w:t>
+      </w:r>
+      <w:proofErr w:type="spellEnd"/>
+      <w:r>
+        <w:t xml:space="preserve">, is it </w:t>
+      </w:r>
+      <w:proofErr w:type="spellStart"/>
+      <w:proofErr w:type="gramStart"/>
+      <w:r>
+        <w:t>this.router.navigate</w:t>
+      </w:r>
+      <w:proofErr w:type="spellEnd"/>
+      <w:r>
+        <w:t>(</w:t>
+      </w:r>
+      <w:proofErr w:type="gramEnd"/>
+      <w:r>
+        <w:t xml:space="preserve">['user', </w:t>
+      </w:r>
+      <w:proofErr w:type="spellStart"/>
+      <w:r>
+        <w:t>user._id</w:t>
+      </w:r>
+      <w:proofErr w:type="spellEnd"/>
+      <w:r>
+        <w:t>]);</w:t>
+      </w:r>
+      <w:r>
+        <w:t xml:space="preserve"> or </w:t>
+      </w:r>
+      <w:proofErr w:type="spellStart"/>
+      <w:r>
+        <w:t>this</w:t>
+      </w:r>
+      <w:r>
+        <w:t>.router.navigate</w:t>
+      </w:r>
+      <w:proofErr w:type="spellEnd"/>
+      <w:r>
+        <w:t xml:space="preserve">(['user', </w:t>
+      </w:r>
+      <w:r>
+        <w:t>id]);</w:t>
+      </w:r>
+      <w:r>
+        <w:t>?</w:t>
+      </w:r>
+    </w:p>
+    <w:p>
+      <w:r>
+        <w:t>Profile – form div container, should it be container-fluid like in the teacher’s version? Does the position of the alerts in the HTML matter? Check to make sure it works.</w:t>
+      </w:r>
+    </w:p>
+    <w:p>
+      <w:r>
+        <w:t>Make notes. 4.1</w:t>
+      </w:r>
+    </w:p>
+    <w:p>
+      <w:pPr>
+        <w:rPr>
+          <w:b/>
+          <w:u w:val="single"/>
+        </w:rPr>
+      </w:pPr>
+      <w:r>
+        <w:rPr>
+          <w:b/>
+          <w:u w:val="single"/>
+        </w:rPr>
+        <w:t>Websites</w:t>
+      </w:r>
+    </w:p>
+    <w:p>
+      <w:r>
+        <w:t xml:space="preserve">Website List </w:t>
+      </w:r>
+      <w:r>
+        <w:t>&lt;</w:t>
+      </w:r>
+      <w:r>
+        <w:t>a</w:t>
+      </w:r>
+      <w:r>
+        <w:t xml:space="preserve"> </w:t>
+      </w:r>
+      <w:r>
+        <w:t>class</w:t>
+      </w:r>
+      <w:r>
+        <w:t>=</w:t>
+      </w:r>
+      <w:r>
+        <w:t>"</w:t>
+      </w:r>
+      <w:proofErr w:type="spellStart"/>
+      <w:r>
+        <w:t>navbar</w:t>
+      </w:r>
+      <w:proofErr w:type="spellEnd"/>
+      <w:r>
+        <w:t xml:space="preserve">-brand"&gt; or </w:t>
+      </w:r>
+      <w:r>
+        <w:t>&lt;</w:t>
+      </w:r>
+      <w:r>
+        <w:t>a</w:t>
+      </w:r>
+      <w:r>
+        <w:t xml:space="preserve"> </w:t>
+      </w:r>
+      <w:r>
+        <w:t>class</w:t>
+      </w:r>
+      <w:r>
+        <w:t>=</w:t>
+      </w:r>
+      <w:r>
+        <w:t>"</w:t>
+      </w:r>
+      <w:proofErr w:type="spellStart"/>
+      <w:r>
+        <w:t>navbar</w:t>
+      </w:r>
+      <w:proofErr w:type="spellEnd"/>
+      <w:r>
+        <w:t>-brand float-left"</w:t>
+      </w:r>
+      <w:r>
+        <w:t>&gt;</w:t>
+      </w:r>
+      <w:r>
+        <w:t>?</w:t>
+      </w:r>
+      <w:r>
+        <w:t xml:space="preserve"> Add </w:t>
+      </w:r>
+      <w:r>
+        <w:t>&lt;</w:t>
+      </w:r>
+      <w:r>
+        <w:t>div</w:t>
+      </w:r>
+      <w:r>
+        <w:t xml:space="preserve"> </w:t>
+      </w:r>
+      <w:r>
+        <w:t>class</w:t>
+      </w:r>
+      <w:r>
+        <w:t>=</w:t>
+      </w:r>
+      <w:r>
+        <w:t>"container-fluid"</w:t>
+      </w:r>
+      <w:r>
+        <w:t>&gt;</w:t>
+      </w:r>
+      <w:r>
+        <w:t xml:space="preserve"> to the Website List.</w:t>
+      </w:r>
+    </w:p>
+    <w:p>
+      <w:r>
+        <w:t>Make notes 4.2.</w:t>
+      </w:r>
+    </w:p>
+    <w:p>
+      <w:pPr>
+        <w:rPr>
+          <w:b/>
+          <w:u w:val="single"/>
+        </w:rPr>
+      </w:pPr>
+      <w:r>
+        <w:rPr>
+          <w:b/>
+          <w:u w:val="single"/>
+        </w:rPr>
+        <w:t>Widgets</w:t>
+      </w:r>
+    </w:p>
+    <w:p>
+      <w:pPr>
+        <w:rPr>
+          <w:b/>
+          <w:u w:val="single"/>
+        </w:rPr>
+      </w:pPr>
+      <w:r>
+        <w:rPr>
+          <w:b/>
+          <w:u w:val="single"/>
+        </w:rPr>
+        <w:t>Pages</w:t>
+      </w:r>
+    </w:p>
+    <w:p>
+      <w:bookmarkStart w:id="0" w:name="_GoBack"/>
+      <w:bookmarkEnd w:id="0"/>
+    </w:p>
     <w:sectPr>
       <w:pgSz w:w="12240" w:h="15840"/>
       <w:pgMar w:top="1440" w:right="1440" w:bottom="1440" w:left="1440" w:header="720" w:footer="720" w:gutter="0"/>
@@ -4219,6 +4451,26 @@
       <w:contextualSpacing/>
     </w:pPr>
   </w:style>
+  <w:style w:type="character" w:customStyle="1" w:styleId="pl-ent">
+    <w:name w:val="pl-ent"/>
+    <w:basedOn w:val="DefaultParagraphFont"/>
+    <w:rsid w:val="00C320C9"/>
+  </w:style>
+  <w:style w:type="character" w:customStyle="1" w:styleId="pl-e">
+    <w:name w:val="pl-e"/>
+    <w:basedOn w:val="DefaultParagraphFont"/>
+    <w:rsid w:val="00C320C9"/>
+  </w:style>
+  <w:style w:type="character" w:customStyle="1" w:styleId="pl-s">
+    <w:name w:val="pl-s"/>
+    <w:basedOn w:val="DefaultParagraphFont"/>
+    <w:rsid w:val="00C320C9"/>
+  </w:style>
+  <w:style w:type="character" w:customStyle="1" w:styleId="pl-pds">
+    <w:name w:val="pl-pds"/>
+    <w:basedOn w:val="DefaultParagraphFont"/>
+    <w:rsid w:val="00C320C9"/>
+  </w:style>
 </w:styles>
 </file>
 

</xml_diff>

<commit_message>
Friday June 1 Morning Update (2)
</commit_message>
<xml_diff>
--- a/General/To Do.docx
+++ b/General/To Do.docx
@@ -3075,6 +3075,29 @@
       </w:r>
     </w:p>
     <w:p>
+      <w:r>
+        <w:t>Website New – d-</w:t>
+      </w:r>
+      <w:proofErr w:type="spellStart"/>
+      <w:r>
+        <w:t>sm</w:t>
+      </w:r>
+      <w:proofErr w:type="spellEnd"/>
+      <w:r>
+        <w:t>-block</w:t>
+      </w:r>
+      <w:bookmarkStart w:id="0" w:name="_GoBack"/>
+      <w:bookmarkEnd w:id="0"/>
+      <w:r>
+        <w:t xml:space="preserve"> or d-md block</w:t>
+      </w:r>
+    </w:p>
+    <w:p>
+      <w:r>
+        <w:t>Make notes 4.3</w:t>
+      </w:r>
+    </w:p>
+    <w:p>
       <w:pPr>
         <w:rPr>
           <w:b/>
@@ -3104,10 +3127,7 @@
         <w:t>Pages</w:t>
       </w:r>
     </w:p>
-    <w:p>
-      <w:bookmarkStart w:id="0" w:name="_GoBack"/>
-      <w:bookmarkEnd w:id="0"/>
-    </w:p>
+    <w:p/>
     <w:sectPr>
       <w:pgSz w:w="12240" w:h="15840"/>
       <w:pgMar w:top="1440" w:right="1440" w:bottom="1440" w:left="1440" w:header="720" w:footer="720" w:gutter="0"/>

</xml_diff>

<commit_message>
Friday June 1 Afternoon Updates
</commit_message>
<xml_diff>
--- a/General/To Do.docx
+++ b/General/To Do.docx
@@ -2897,12 +2897,32 @@
     </w:p>
     <w:p>
       <w:r>
-        <w:t>Login - div class container, should it be container-fluid like in the teacher’s version? Check to make sure it works.</w:t>
-      </w:r>
-    </w:p>
-    <w:p>
-      <w:r>
-        <w:t xml:space="preserve">Register - Does the position of the alerts in the HTML matter? Check to make sure it works. In the </w:t>
+        <w:rPr>
+          <w:b/>
+          <w:i/>
+        </w:rPr>
+        <w:t>Login</w:t>
+      </w:r>
+      <w:r>
+        <w:t xml:space="preserve"> – </w:t>
+      </w:r>
+      <w:r>
+        <w:t>div class container, should it be container-fluid like in the teacher’s version? Check to make sure it works.</w:t>
+      </w:r>
+    </w:p>
+    <w:p>
+      <w:r>
+        <w:rPr>
+          <w:b/>
+          <w:i/>
+        </w:rPr>
+        <w:t>Register</w:t>
+      </w:r>
+      <w:r>
+        <w:t xml:space="preserve"> – </w:t>
+      </w:r>
+      <w:r>
+        <w:t xml:space="preserve">Does the position of the alerts in the HTML matter? Check to make sure it works. In the </w:t>
       </w:r>
       <w:proofErr w:type="spellStart"/>
       <w:r>
@@ -2913,17 +2933,12 @@
         <w:t xml:space="preserve">, is it </w:t>
       </w:r>
       <w:proofErr w:type="spellStart"/>
-      <w:proofErr w:type="gramStart"/>
       <w:r>
         <w:t>this.router.navigate</w:t>
       </w:r>
       <w:proofErr w:type="spellEnd"/>
       <w:r>
-        <w:t>(</w:t>
-      </w:r>
-      <w:proofErr w:type="gramEnd"/>
-      <w:r>
-        <w:t xml:space="preserve">['user', </w:t>
+        <w:t xml:space="preserve">(['user', </w:t>
       </w:r>
       <w:proofErr w:type="spellStart"/>
       <w:r>
@@ -2956,7 +2971,14 @@
     </w:p>
     <w:p>
       <w:r>
-        <w:t>Profile – form div container, should it be container-fluid like in the teacher’s version? Does the position of the alerts in the HTML matter? Check to make sure it works.</w:t>
+        <w:rPr>
+          <w:b/>
+          <w:i/>
+        </w:rPr>
+        <w:t>Profile</w:t>
+      </w:r>
+      <w:r>
+        <w:t xml:space="preserve"> – form div container, should it be container-fluid like in the teacher’s version? Does the position of the alerts in the HTML matter? Check to make sure it works.</w:t>
       </w:r>
     </w:p>
     <w:p>
@@ -2964,6 +2986,7 @@
         <w:t>Make notes. 4.1</w:t>
       </w:r>
     </w:p>
+    <w:p/>
     <w:p>
       <w:pPr>
         <w:rPr>
@@ -2981,102 +3004,153 @@
     </w:p>
     <w:p>
       <w:r>
-        <w:t xml:space="preserve">Website List </w:t>
-      </w:r>
-      <w:r>
-        <w:t>&lt;</w:t>
-      </w:r>
-      <w:r>
-        <w:t>a</w:t>
+        <w:rPr>
+          <w:b/>
+          <w:i/>
+        </w:rPr>
+        <w:t>Website List</w:t>
+      </w:r>
+      <w:r>
+        <w:t xml:space="preserve"> – Should I use </w:t>
+      </w:r>
+      <w:r>
+        <w:t>&lt;a class="</w:t>
+      </w:r>
+      <w:proofErr w:type="spellStart"/>
+      <w:r>
+        <w:t>navbar</w:t>
+      </w:r>
+      <w:proofErr w:type="spellEnd"/>
+      <w:r>
+        <w:t>-brand"&gt; or &lt;a class="</w:t>
+      </w:r>
+      <w:proofErr w:type="spellStart"/>
+      <w:r>
+        <w:t>navbar</w:t>
+      </w:r>
+      <w:proofErr w:type="spellEnd"/>
+      <w:r>
+        <w:t>-brand float-left"&gt;?</w:t>
+      </w:r>
+      <w:r>
+        <w:t xml:space="preserve"> Add &lt;div class="container-fluid"&gt; to the Website List.</w:t>
+      </w:r>
+    </w:p>
+    <w:p>
+      <w:r>
+        <w:t>Make notes 4.2.</w:t>
+      </w:r>
+    </w:p>
+    <w:p>
+      <w:r>
+        <w:rPr>
+          <w:b/>
+          <w:i/>
+        </w:rPr>
+        <w:t>Website New</w:t>
+      </w:r>
+      <w:r>
+        <w:t xml:space="preserve"> – d-</w:t>
+      </w:r>
+      <w:proofErr w:type="spellStart"/>
+      <w:r>
+        <w:t>sm</w:t>
+      </w:r>
+      <w:proofErr w:type="spellEnd"/>
+      <w:r>
+        <w:t>-block or d-md block</w:t>
+      </w:r>
+      <w:r>
+        <w:t xml:space="preserve">, </w:t>
+      </w:r>
+      <w:r>
+        <w:t>container or</w:t>
+      </w:r>
+      <w:r>
+        <w:t xml:space="preserve"> container-fluid under right form?</w:t>
+      </w:r>
+      <w:r>
+        <w:t xml:space="preserve"> Is </w:t>
+      </w:r>
+      <w:r>
+        <w:t>&lt;label for="website-description"&gt;&lt;b&gt;</w:t>
+      </w:r>
+      <w:r>
+        <w:t xml:space="preserve"> necessary?</w:t>
+      </w:r>
+    </w:p>
+    <w:p>
+      <w:r>
+        <w:t>Make notes 4.3</w:t>
+      </w:r>
+    </w:p>
+    <w:p>
+      <w:r>
+        <w:rPr>
+          <w:b/>
+          <w:i/>
+        </w:rPr>
+        <w:t>Website Edit</w:t>
+      </w:r>
+      <w:r>
+        <w:t xml:space="preserve"> – </w:t>
+      </w:r>
+      <w:r>
+        <w:t>d-</w:t>
+      </w:r>
+      <w:proofErr w:type="spellStart"/>
+      <w:r>
+        <w:t>sm</w:t>
+      </w:r>
+      <w:proofErr w:type="spellEnd"/>
+      <w:r>
+        <w:t>-block or d-md block</w:t>
+      </w:r>
+      <w:r>
+        <w:t xml:space="preserve">? </w:t>
+      </w:r>
+      <w:r>
+        <w:t>col-sm-8</w:t>
+      </w:r>
+      <w:r>
+        <w:t xml:space="preserve"> or col-md</w:t>
+      </w:r>
+      <w:r>
+        <w:t>-8</w:t>
+      </w:r>
+      <w:r>
+        <w:t xml:space="preserve"> in Right </w:t>
+      </w:r>
+      <w:proofErr w:type="spellStart"/>
+      <w:r>
+        <w:t>Nav</w:t>
+      </w:r>
+      <w:proofErr w:type="spellEnd"/>
+      <w:r>
+        <w:t xml:space="preserve"> and Right Fields</w:t>
+      </w:r>
+      <w:r>
+        <w:t>?</w:t>
       </w:r>
       <w:r>
         <w:t xml:space="preserve"> </w:t>
       </w:r>
-      <w:r>
-        <w:t>class</w:t>
-      </w:r>
-      <w:r>
-        <w:t>=</w:t>
-      </w:r>
-      <w:r>
-        <w:t>"</w:t>
-      </w:r>
-      <w:proofErr w:type="spellStart"/>
-      <w:r>
-        <w:t>navbar</w:t>
-      </w:r>
-      <w:proofErr w:type="spellEnd"/>
-      <w:r>
-        <w:t xml:space="preserve">-brand"&gt; or </w:t>
-      </w:r>
-      <w:r>
-        <w:t>&lt;</w:t>
-      </w:r>
-      <w:r>
-        <w:t>a</w:t>
-      </w:r>
-      <w:r>
-        <w:t xml:space="preserve"> </w:t>
-      </w:r>
-      <w:r>
-        <w:t>class</w:t>
-      </w:r>
-      <w:r>
-        <w:t>=</w:t>
-      </w:r>
-      <w:r>
-        <w:t>"</w:t>
-      </w:r>
-      <w:proofErr w:type="spellStart"/>
-      <w:r>
-        <w:t>navbar</w:t>
-      </w:r>
-      <w:proofErr w:type="spellEnd"/>
-      <w:r>
-        <w:t>-brand float-left"</w:t>
-      </w:r>
-      <w:r>
-        <w:t>&gt;</w:t>
-      </w:r>
-      <w:r>
-        <w:t>?</w:t>
-      </w:r>
-      <w:r>
-        <w:t xml:space="preserve"> Add </w:t>
-      </w:r>
-      <w:r>
-        <w:t>&lt;</w:t>
-      </w:r>
-      <w:r>
-        <w:t>div</w:t>
-      </w:r>
-      <w:r>
-        <w:t xml:space="preserve"> </w:t>
-      </w:r>
-      <w:r>
-        <w:t>class</w:t>
-      </w:r>
-      <w:r>
-        <w:t>=</w:t>
-      </w:r>
-      <w:r>
-        <w:t>"container-fluid"</w:t>
-      </w:r>
-      <w:r>
-        <w:t>&gt;</w:t>
-      </w:r>
-      <w:r>
-        <w:t xml:space="preserve"> to the Website List.</w:t>
-      </w:r>
-    </w:p>
-    <w:p>
-      <w:r>
-        <w:t>Make notes 4.2.</w:t>
-      </w:r>
-    </w:p>
-    <w:p>
-      <w:r>
-        <w:t>Website New – d-</w:t>
+      <w:proofErr w:type="spellStart"/>
+      <w:r>
+        <w:t>fas</w:t>
+      </w:r>
+      <w:proofErr w:type="spellEnd"/>
+      <w:r>
+        <w:t xml:space="preserve"> fa-chevron-left</w:t>
+      </w:r>
+      <w:r>
+        <w:t xml:space="preserve"> is in there twice, should that be there?</w:t>
+      </w:r>
+      <w:r>
+        <w:t xml:space="preserve"> Container or container-fluid in left list cogs? </w:t>
+      </w:r>
+      <w:r>
+        <w:t>col-sm-4 d-none d-</w:t>
       </w:r>
       <w:proofErr w:type="spellStart"/>
       <w:r>
@@ -3086,10 +3160,23 @@
       <w:r>
         <w:t>-block</w:t>
       </w:r>
-      <w:bookmarkStart w:id="0" w:name="_GoBack"/>
-      <w:bookmarkEnd w:id="0"/>
-      <w:r>
-        <w:t xml:space="preserve"> or d-md block</w:t>
+      <w:r>
+        <w:t xml:space="preserve"> or col-md-4 d-none d-md</w:t>
+      </w:r>
+      <w:r>
+        <w:t>-block</w:t>
+      </w:r>
+      <w:r>
+        <w:t xml:space="preserve"> in Left List?</w:t>
+      </w:r>
+      <w:r>
+        <w:t xml:space="preserve"> Is </w:t>
+      </w:r>
+      <w:r>
+        <w:t>for="website-name"</w:t>
+      </w:r>
+      <w:r>
+        <w:t xml:space="preserve"> needed in Website Name label?</w:t>
       </w:r>
     </w:p>
     <w:p>
@@ -3097,6 +3184,7 @@
         <w:t>Make notes 4.3</w:t>
       </w:r>
     </w:p>
+    <w:p/>
     <w:p>
       <w:pPr>
         <w:rPr>
@@ -3109,9 +3197,97 @@
           <w:b/>
           <w:u w:val="single"/>
         </w:rPr>
-        <w:t>Widgets</w:t>
-      </w:r>
-    </w:p>
+        <w:t>Pages</w:t>
+      </w:r>
+    </w:p>
+    <w:p>
+      <w:r>
+        <w:rPr>
+          <w:b/>
+          <w:i/>
+        </w:rPr>
+        <w:t>Page List</w:t>
+      </w:r>
+      <w:r>
+        <w:t xml:space="preserve"> – </w:t>
+      </w:r>
+      <w:r>
+        <w:t>class="</w:t>
+      </w:r>
+      <w:proofErr w:type="spellStart"/>
+      <w:r>
+        <w:t>sw</w:t>
+      </w:r>
+      <w:proofErr w:type="spellEnd"/>
+      <w:r>
+        <w:t xml:space="preserve">-left-padding </w:t>
+      </w:r>
+      <w:proofErr w:type="spellStart"/>
+      <w:r>
+        <w:t>sw</w:t>
+      </w:r>
+      <w:proofErr w:type="spellEnd"/>
+      <w:r>
+        <w:t>-no-underline"</w:t>
+      </w:r>
+      <w:r>
+        <w:t xml:space="preserve"> or “</w:t>
+      </w:r>
+      <w:proofErr w:type="spellStart"/>
+      <w:r>
+        <w:t>navbar</w:t>
+      </w:r>
+      <w:proofErr w:type="spellEnd"/>
+      <w:r>
+        <w:t>-brand float-left”?</w:t>
+      </w:r>
+    </w:p>
+    <w:p>
+      <w:r>
+        <w:t>Make notes 4.4</w:t>
+      </w:r>
+    </w:p>
+    <w:p>
+      <w:r>
+        <w:rPr>
+          <w:b/>
+          <w:i/>
+        </w:rPr>
+        <w:t>Page New</w:t>
+      </w:r>
+      <w:r>
+        <w:t xml:space="preserve"> – </w:t>
+      </w:r>
+      <w:r>
+        <w:t>Container or container-fluid?</w:t>
+      </w:r>
+    </w:p>
+    <w:p>
+      <w:r>
+        <w:t>Make notes 4.4</w:t>
+      </w:r>
+    </w:p>
+    <w:p>
+      <w:r>
+        <w:rPr>
+          <w:b/>
+          <w:i/>
+        </w:rPr>
+        <w:t>Page Edit</w:t>
+      </w:r>
+      <w:r>
+        <w:t xml:space="preserve"> – </w:t>
+      </w:r>
+      <w:r>
+        <w:t>Container or container-fluid?</w:t>
+      </w:r>
+    </w:p>
+    <w:p>
+      <w:r>
+        <w:t>Make notes 4.4</w:t>
+      </w:r>
+    </w:p>
+    <w:p/>
     <w:p>
       <w:pPr>
         <w:rPr>
@@ -3124,10 +3300,4356 @@
           <w:b/>
           <w:u w:val="single"/>
         </w:rPr>
-        <w:t>Pages</w:t>
-      </w:r>
-    </w:p>
-    <w:p/>
+        <w:t>Widgets</w:t>
+      </w:r>
+    </w:p>
+    <w:p>
+      <w:r>
+        <w:rPr>
+          <w:b/>
+          <w:i/>
+        </w:rPr>
+        <w:t>Widget Edit</w:t>
+      </w:r>
+      <w:r>
+        <w:t xml:space="preserve"> – Make notes 4.5</w:t>
+      </w:r>
+    </w:p>
+    <w:p>
+      <w:r>
+        <w:rPr>
+          <w:b/>
+          <w:i/>
+        </w:rPr>
+        <w:lastRenderedPageBreak/>
+        <w:t>W</w:t>
+      </w:r>
+      <w:r>
+        <w:rPr>
+          <w:b/>
+          <w:i/>
+        </w:rPr>
+        <w:t>idget</w:t>
+      </w:r>
+      <w:r>
+        <w:rPr>
+          <w:b/>
+          <w:i/>
+        </w:rPr>
+        <w:t xml:space="preserve"> Heading</w:t>
+      </w:r>
+      <w:r>
+        <w:t xml:space="preserve"> – Make notes 4.5</w:t>
+      </w:r>
+    </w:p>
+    <w:p>
+      <w:r>
+        <w:rPr>
+          <w:b/>
+          <w:i/>
+        </w:rPr>
+        <w:t>W</w:t>
+      </w:r>
+      <w:r>
+        <w:rPr>
+          <w:b/>
+          <w:i/>
+        </w:rPr>
+        <w:t>idget</w:t>
+      </w:r>
+      <w:r>
+        <w:rPr>
+          <w:b/>
+          <w:i/>
+        </w:rPr>
+        <w:t xml:space="preserve"> Image</w:t>
+      </w:r>
+      <w:r>
+        <w:t xml:space="preserve"> – Make notes 4.5</w:t>
+      </w:r>
+    </w:p>
+    <w:p>
+      <w:proofErr w:type="spellStart"/>
+      <w:r>
+        <w:rPr>
+          <w:b/>
+          <w:i/>
+        </w:rPr>
+        <w:t>Widgtet</w:t>
+      </w:r>
+      <w:proofErr w:type="spellEnd"/>
+      <w:r>
+        <w:rPr>
+          <w:b/>
+          <w:i/>
+        </w:rPr>
+        <w:t xml:space="preserve"> YouTube</w:t>
+      </w:r>
+      <w:r>
+        <w:t xml:space="preserve"> –</w:t>
+      </w:r>
+      <w:r>
+        <w:t xml:space="preserve"> </w:t>
+      </w:r>
+      <w:r>
+        <w:t>Make notes 4.5</w:t>
+      </w:r>
+    </w:p>
+    <w:p>
+      <w:r>
+        <w:rPr>
+          <w:b/>
+          <w:i/>
+        </w:rPr>
+        <w:t>Widget List</w:t>
+      </w:r>
+      <w:r>
+        <w:t xml:space="preserve"> –</w:t>
+      </w:r>
+      <w:r>
+        <w:t xml:space="preserve"> </w:t>
+      </w:r>
+      <w:r>
+        <w:t>Make notes 4.6</w:t>
+      </w:r>
+    </w:p>
+    <w:p>
+      <w:r>
+        <w:rPr>
+          <w:b/>
+          <w:i/>
+        </w:rPr>
+        <w:t>Widget Chooser</w:t>
+      </w:r>
+      <w:r>
+        <w:t xml:space="preserve"> – </w:t>
+      </w:r>
+      <w:r>
+        <w:t>&lt;</w:t>
+      </w:r>
+      <w:proofErr w:type="spellStart"/>
+      <w:r>
+        <w:t>ul</w:t>
+      </w:r>
+      <w:proofErr w:type="spellEnd"/>
+      <w:r>
+        <w:t xml:space="preserve"> </w:t>
+      </w:r>
+      <w:r>
+        <w:t>class</w:t>
+      </w:r>
+      <w:r>
+        <w:t>=</w:t>
+      </w:r>
+      <w:r>
+        <w:t>"list-group list-group-flush"</w:t>
+      </w:r>
+      <w:r>
+        <w:t>&gt;</w:t>
+      </w:r>
+      <w:r>
+        <w:t xml:space="preserve"> or </w:t>
+      </w:r>
+      <w:r>
+        <w:t>&lt;</w:t>
+      </w:r>
+      <w:proofErr w:type="spellStart"/>
+      <w:r>
+        <w:t>ul</w:t>
+      </w:r>
+      <w:proofErr w:type="spellEnd"/>
+      <w:r>
+        <w:t xml:space="preserve"> </w:t>
+      </w:r>
+      <w:r>
+        <w:t>class</w:t>
+      </w:r>
+      <w:r>
+        <w:t>=</w:t>
+      </w:r>
+      <w:r>
+        <w:t>"list-group"</w:t>
+      </w:r>
+      <w:r>
+        <w:t>&gt;</w:t>
+      </w:r>
+    </w:p>
+    <w:p>
+      <w:r>
+        <w:t>Make notes 4.7</w:t>
+      </w:r>
+    </w:p>
+    <w:p>
+      <w:r>
+        <w:br w:type="page"/>
+      </w:r>
+    </w:p>
+    <w:p>
+      <w:pPr>
+        <w:rPr>
+          <w:b/>
+          <w:u w:val="single"/>
+        </w:rPr>
+      </w:pPr>
+      <w:r>
+        <w:rPr>
+          <w:b/>
+          <w:u w:val="single"/>
+        </w:rPr>
+        <w:lastRenderedPageBreak/>
+        <w:t>Website New</w:t>
+      </w:r>
+    </w:p>
+    <w:p>
+      <w:r>
+        <w:t xml:space="preserve">&lt;!-- Website-new allows users to create new websites. It's </w:t>
+      </w:r>
+      <w:proofErr w:type="spellStart"/>
+      <w:r>
+        <w:t>currenly</w:t>
+      </w:r>
+      <w:proofErr w:type="spellEnd"/>
+      <w:r>
+        <w:t xml:space="preserve"> showing the default websites list and other default route paths. We have to make this dynamic the way we did website-list.</w:t>
+      </w:r>
+    </w:p>
+    <w:p/>
+    <w:p>
+      <w:r>
+        <w:t xml:space="preserve">We will need the same variables, imports, components and </w:t>
+      </w:r>
+      <w:proofErr w:type="spellStart"/>
+      <w:r>
+        <w:t>ngOnInit</w:t>
+      </w:r>
+      <w:proofErr w:type="spellEnd"/>
+      <w:r>
+        <w:t xml:space="preserve"> function from the website-list component </w:t>
+      </w:r>
+      <w:proofErr w:type="spellStart"/>
+      <w:r>
+        <w:t>ts</w:t>
+      </w:r>
+      <w:proofErr w:type="spellEnd"/>
+      <w:r>
+        <w:t xml:space="preserve"> for the website-new component </w:t>
+      </w:r>
+      <w:proofErr w:type="spellStart"/>
+      <w:r>
+        <w:t>ts</w:t>
+      </w:r>
+      <w:proofErr w:type="spellEnd"/>
+      <w:r>
+        <w:t>, so we can copy and paste them in their respective places.</w:t>
+      </w:r>
+    </w:p>
+    <w:p/>
+    <w:p>
+      <w:r>
+        <w:t>Then, we go to the html, delete all &lt;li&gt; items, except for the first one, which we will be editing.</w:t>
+      </w:r>
+    </w:p>
+    <w:p/>
+    <w:p>
+      <w:r>
+        <w:t>Change the "</w:t>
+      </w:r>
+      <w:proofErr w:type="spellStart"/>
+      <w:r>
+        <w:t>fas</w:t>
+      </w:r>
+      <w:proofErr w:type="spellEnd"/>
+      <w:r>
+        <w:t>-fa-check" &lt;a&gt; tag to a &lt;button&gt; with class="</w:t>
+      </w:r>
+      <w:proofErr w:type="spellStart"/>
+      <w:r>
+        <w:t>sw</w:t>
+      </w:r>
+      <w:proofErr w:type="spellEnd"/>
+      <w:r>
+        <w:t xml:space="preserve">-font-white float-right </w:t>
+      </w:r>
+      <w:proofErr w:type="spellStart"/>
+      <w:r>
+        <w:t>sw</w:t>
+      </w:r>
+      <w:proofErr w:type="spellEnd"/>
+      <w:r>
+        <w:t>-button-to-a", type="submit", form="</w:t>
+      </w:r>
+      <w:proofErr w:type="spellStart"/>
+      <w:r>
+        <w:t>websiteForm</w:t>
+      </w:r>
+      <w:proofErr w:type="spellEnd"/>
+      <w:r>
+        <w:t>" and [disabled]="</w:t>
+      </w:r>
+      <w:proofErr w:type="spellStart"/>
+      <w:r>
+        <w:t>f.invalid</w:t>
+      </w:r>
+      <w:proofErr w:type="spellEnd"/>
+      <w:r>
+        <w:t>".</w:t>
+      </w:r>
+    </w:p>
+    <w:p/>
+    <w:p>
+      <w:r>
+        <w:t>Then we update the list of websites by adding *</w:t>
+      </w:r>
+      <w:proofErr w:type="spellStart"/>
+      <w:r>
+        <w:t>ngFor</w:t>
+      </w:r>
+      <w:proofErr w:type="spellEnd"/>
+      <w:r>
+        <w:t xml:space="preserve"> = "let website of websites" to &lt;li&gt;, which lets the component </w:t>
+      </w:r>
+      <w:proofErr w:type="spellStart"/>
+      <w:r>
+        <w:t>ts</w:t>
+      </w:r>
+      <w:proofErr w:type="spellEnd"/>
+      <w:r>
+        <w:t xml:space="preserve"> doc know what we're using this list for. It will be a list of websites.</w:t>
+      </w:r>
+    </w:p>
+    <w:p/>
+    <w:p>
+      <w:r>
+        <w:t>Then we change:</w:t>
+      </w:r>
+    </w:p>
+    <w:p>
+      <w:r>
+        <w:tab/>
+      </w:r>
+      <w:r>
+        <w:tab/>
+        <w:t xml:space="preserve">&lt;a </w:t>
+      </w:r>
+      <w:proofErr w:type="spellStart"/>
+      <w:r>
+        <w:t>routerLink</w:t>
+      </w:r>
+      <w:proofErr w:type="spellEnd"/>
+      <w:r>
+        <w:t>="/user/:</w:t>
+      </w:r>
+      <w:proofErr w:type="spellStart"/>
+      <w:r>
+        <w:t>uid</w:t>
+      </w:r>
+      <w:proofErr w:type="spellEnd"/>
+      <w:r>
+        <w:t>/website/:</w:t>
+      </w:r>
+      <w:proofErr w:type="spellStart"/>
+      <w:r>
+        <w:t>wid</w:t>
+      </w:r>
+      <w:proofErr w:type="spellEnd"/>
+      <w:r>
+        <w:t xml:space="preserve">/page" class="text-primary </w:t>
+      </w:r>
+      <w:proofErr w:type="spellStart"/>
+      <w:r>
+        <w:t>sw</w:t>
+      </w:r>
+      <w:proofErr w:type="spellEnd"/>
+      <w:r>
+        <w:t>-no-underline"&gt;Address Book App&lt;/a&gt;</w:t>
+      </w:r>
+    </w:p>
+    <w:p/>
+    <w:p>
+      <w:r>
+        <w:tab/>
+      </w:r>
+      <w:r>
+        <w:tab/>
+        <w:t>to</w:t>
+      </w:r>
+    </w:p>
+    <w:p>
+      <w:r>
+        <w:tab/>
+      </w:r>
+      <w:r>
+        <w:tab/>
+      </w:r>
+    </w:p>
+    <w:p>
+      <w:r>
+        <w:tab/>
+      </w:r>
+      <w:r>
+        <w:tab/>
+        <w:t xml:space="preserve">&lt;a class="text-primary </w:t>
+      </w:r>
+      <w:proofErr w:type="spellStart"/>
+      <w:r>
+        <w:t>sw</w:t>
+      </w:r>
+      <w:proofErr w:type="spellEnd"/>
+      <w:r>
+        <w:t>-no-underline" routerLink="/user/{{uid}}/website/{{website.id}}/page"&gt;{{website.name}}&lt;/a&gt;</w:t>
+      </w:r>
+    </w:p>
+    <w:p/>
+    <w:p>
+      <w:r>
+        <w:t>We took this from what we did in the website-list html.</w:t>
+      </w:r>
+    </w:p>
+    <w:p/>
+    <w:p>
+      <w:r>
+        <w:t>Now, we look at the form on the right side of the page. In the &lt;form&gt; tag, we add id="</w:t>
+      </w:r>
+      <w:proofErr w:type="spellStart"/>
+      <w:r>
+        <w:t>websiteForm</w:t>
+      </w:r>
+      <w:proofErr w:type="spellEnd"/>
+      <w:r>
+        <w:t>", to link it with the form="</w:t>
+      </w:r>
+      <w:proofErr w:type="spellStart"/>
+      <w:r>
+        <w:t>websiteForm</w:t>
+      </w:r>
+      <w:proofErr w:type="spellEnd"/>
+      <w:r>
+        <w:t>" that we put into the check mark &lt;button&gt; that we just edited a little while ago. id="</w:t>
+      </w:r>
+      <w:proofErr w:type="spellStart"/>
+      <w:r>
+        <w:t>websiteForm</w:t>
+      </w:r>
+      <w:proofErr w:type="spellEnd"/>
+      <w:r>
+        <w:t>" identifies the form to be submitted, and form="</w:t>
+      </w:r>
+      <w:proofErr w:type="spellStart"/>
+      <w:r>
+        <w:t>websiteForm</w:t>
+      </w:r>
+      <w:proofErr w:type="spellEnd"/>
+      <w:r>
+        <w:t xml:space="preserve"> tells the button which form it will be working for by using.</w:t>
+      </w:r>
+    </w:p>
+    <w:p/>
+    <w:p>
+      <w:r>
+        <w:lastRenderedPageBreak/>
+        <w:t>To the &lt;form&gt; tag, we also add (</w:t>
+      </w:r>
+      <w:proofErr w:type="spellStart"/>
+      <w:r>
+        <w:t>ngSubmit</w:t>
+      </w:r>
+      <w:proofErr w:type="spellEnd"/>
+      <w:r>
+        <w:t>)="create()" and #f="</w:t>
+      </w:r>
+      <w:proofErr w:type="spellStart"/>
+      <w:r>
+        <w:t>ngForm</w:t>
+      </w:r>
+      <w:proofErr w:type="spellEnd"/>
+      <w:r>
+        <w:t>"</w:t>
+      </w:r>
+    </w:p>
+    <w:p/>
+    <w:p>
+      <w:r>
+        <w:t>(</w:t>
+      </w:r>
+      <w:proofErr w:type="spellStart"/>
+      <w:r>
+        <w:t>ngSubmit</w:t>
+      </w:r>
+      <w:proofErr w:type="spellEnd"/>
+      <w:r>
+        <w:t xml:space="preserve">)="create()" will link the form on the html page to the create() function in the component </w:t>
+      </w:r>
+      <w:proofErr w:type="spellStart"/>
+      <w:r>
+        <w:t>ts</w:t>
+      </w:r>
+      <w:proofErr w:type="spellEnd"/>
+      <w:r>
+        <w:t xml:space="preserve"> doc. #f="</w:t>
+      </w:r>
+      <w:proofErr w:type="spellStart"/>
+      <w:r>
+        <w:t>ngForm</w:t>
+      </w:r>
+      <w:proofErr w:type="spellEnd"/>
+      <w:r>
+        <w:t xml:space="preserve">" will link the form to the </w:t>
+      </w:r>
+      <w:proofErr w:type="spellStart"/>
+      <w:r>
+        <w:t>ViewChild</w:t>
+      </w:r>
+      <w:proofErr w:type="spellEnd"/>
+      <w:r>
+        <w:t xml:space="preserve"> function in the component </w:t>
+      </w:r>
+      <w:proofErr w:type="spellStart"/>
+      <w:r>
+        <w:t>ts</w:t>
+      </w:r>
+      <w:proofErr w:type="spellEnd"/>
+      <w:r>
+        <w:t xml:space="preserve"> doc, where it says @</w:t>
+      </w:r>
+      <w:proofErr w:type="spellStart"/>
+      <w:r>
+        <w:t>ViewChild</w:t>
+      </w:r>
+      <w:proofErr w:type="spellEnd"/>
+      <w:r>
+        <w:t xml:space="preserve">('f') </w:t>
+      </w:r>
+      <w:proofErr w:type="spellStart"/>
+      <w:r>
+        <w:t>websiteForm</w:t>
+      </w:r>
+      <w:proofErr w:type="spellEnd"/>
+      <w:r>
+        <w:t xml:space="preserve">: </w:t>
+      </w:r>
+      <w:proofErr w:type="spellStart"/>
+      <w:r>
+        <w:t>NgForm</w:t>
+      </w:r>
+      <w:proofErr w:type="spellEnd"/>
+      <w:r>
+        <w:t>.</w:t>
+      </w:r>
+    </w:p>
+    <w:p/>
+    <w:p>
+      <w:r>
+        <w:t xml:space="preserve">Now, we want to update the inputs with their </w:t>
+      </w:r>
+      <w:proofErr w:type="spellStart"/>
+      <w:r>
+        <w:t>ngModel</w:t>
+      </w:r>
+      <w:proofErr w:type="spellEnd"/>
+      <w:r>
+        <w:t>.</w:t>
+      </w:r>
+    </w:p>
+    <w:p/>
+    <w:p>
+      <w:r>
+        <w:t xml:space="preserve">required </w:t>
+      </w:r>
+      <w:proofErr w:type="spellStart"/>
+      <w:r>
+        <w:t>ngModel</w:t>
+      </w:r>
+      <w:proofErr w:type="spellEnd"/>
+      <w:r>
+        <w:t xml:space="preserve"> #name="</w:t>
+      </w:r>
+      <w:proofErr w:type="spellStart"/>
+      <w:r>
+        <w:t>ngModel</w:t>
+      </w:r>
+      <w:proofErr w:type="spellEnd"/>
+      <w:r>
+        <w:t>"</w:t>
+      </w:r>
+    </w:p>
+    <w:p/>
+    <w:p>
+      <w:r>
+        <w:t xml:space="preserve">and </w:t>
+      </w:r>
+    </w:p>
+    <w:p/>
+    <w:p>
+      <w:proofErr w:type="spellStart"/>
+      <w:r>
+        <w:t>ngModel</w:t>
+      </w:r>
+      <w:proofErr w:type="spellEnd"/>
+      <w:r>
+        <w:t xml:space="preserve"> #description="</w:t>
+      </w:r>
+      <w:proofErr w:type="spellStart"/>
+      <w:r>
+        <w:t>ngModel</w:t>
+      </w:r>
+      <w:proofErr w:type="spellEnd"/>
+      <w:r>
+        <w:t>"</w:t>
+      </w:r>
+    </w:p>
+    <w:p/>
+    <w:p>
+      <w:r>
+        <w:t>Notice that we didn't make the description required, because all we really need the user to enter is the name. The description will be optional.</w:t>
+      </w:r>
+    </w:p>
+    <w:p/>
+    <w:p>
+      <w:r>
+        <w:t>Update the Cancel button from</w:t>
+      </w:r>
+    </w:p>
+    <w:p/>
+    <w:p>
+      <w:r>
+        <w:t xml:space="preserve">&lt;a </w:t>
+      </w:r>
+      <w:proofErr w:type="spellStart"/>
+      <w:r>
+        <w:t>routerLink</w:t>
+      </w:r>
+      <w:proofErr w:type="spellEnd"/>
+      <w:r>
+        <w:t>="/user/:</w:t>
+      </w:r>
+      <w:proofErr w:type="spellStart"/>
+      <w:r>
+        <w:t>uid</w:t>
+      </w:r>
+      <w:proofErr w:type="spellEnd"/>
+      <w:r>
+        <w:t>/website" class="</w:t>
+      </w:r>
+      <w:proofErr w:type="spellStart"/>
+      <w:r>
+        <w:t>btn</w:t>
+      </w:r>
+      <w:proofErr w:type="spellEnd"/>
+      <w:r>
+        <w:t xml:space="preserve"> </w:t>
+      </w:r>
+      <w:proofErr w:type="spellStart"/>
+      <w:r>
+        <w:t>btn</w:t>
+      </w:r>
+      <w:proofErr w:type="spellEnd"/>
+      <w:r>
+        <w:t>-success float-right"&gt;Submit&lt;/a&gt;</w:t>
+      </w:r>
+    </w:p>
+    <w:p/>
+    <w:p>
+      <w:r>
+        <w:t>to</w:t>
+      </w:r>
+    </w:p>
+    <w:p/>
+    <w:p>
+      <w:r>
+        <w:t xml:space="preserve">&lt;button </w:t>
+      </w:r>
+      <w:proofErr w:type="spellStart"/>
+      <w:r>
+        <w:t>routerLink</w:t>
+      </w:r>
+      <w:proofErr w:type="spellEnd"/>
+      <w:r>
+        <w:t>="/user/:</w:t>
+      </w:r>
+      <w:proofErr w:type="spellStart"/>
+      <w:r>
+        <w:t>uid</w:t>
+      </w:r>
+      <w:proofErr w:type="spellEnd"/>
+      <w:r>
+        <w:t>/website" class="</w:t>
+      </w:r>
+      <w:proofErr w:type="spellStart"/>
+      <w:r>
+        <w:t>btn</w:t>
+      </w:r>
+      <w:proofErr w:type="spellEnd"/>
+      <w:r>
+        <w:t xml:space="preserve"> </w:t>
+      </w:r>
+      <w:proofErr w:type="spellStart"/>
+      <w:r>
+        <w:t>btn</w:t>
+      </w:r>
+      <w:proofErr w:type="spellEnd"/>
+      <w:r>
+        <w:t>-success float-right" [disable]="</w:t>
+      </w:r>
+      <w:proofErr w:type="spellStart"/>
+      <w:r>
+        <w:t>f.invalid</w:t>
+      </w:r>
+      <w:proofErr w:type="spellEnd"/>
+      <w:r>
+        <w:t>"&gt;Submit&lt;/button&gt;</w:t>
+      </w:r>
+    </w:p>
+    <w:p/>
+    <w:p>
+      <w:r>
+        <w:t>It disables it if the form isn't filled in.</w:t>
+      </w:r>
+    </w:p>
+    <w:p/>
+    <w:p>
+      <w:r>
+        <w:t>Note, because this button is inside of the form, we don't have to tell it which form it's assigned to submit.</w:t>
+      </w:r>
+    </w:p>
+    <w:p/>
+    <w:p>
+      <w:r>
+        <w:t xml:space="preserve">Now, we link the form in the html to the component </w:t>
+      </w:r>
+      <w:proofErr w:type="spellStart"/>
+      <w:r>
+        <w:t>ts</w:t>
+      </w:r>
+      <w:proofErr w:type="spellEnd"/>
+      <w:r>
+        <w:t xml:space="preserve"> doc.</w:t>
+      </w:r>
+    </w:p>
+    <w:p/>
+    <w:p>
+      <w:r>
+        <w:t xml:space="preserve">We import forms: import { </w:t>
+      </w:r>
+      <w:proofErr w:type="spellStart"/>
+      <w:r>
+        <w:t>NgForm</w:t>
+      </w:r>
+      <w:proofErr w:type="spellEnd"/>
+      <w:r>
+        <w:t xml:space="preserve"> } from '@angular/forms'.</w:t>
+      </w:r>
+    </w:p>
+    <w:p/>
+    <w:p>
+      <w:r>
+        <w:t xml:space="preserve">Then we add the </w:t>
+      </w:r>
+      <w:proofErr w:type="spellStart"/>
+      <w:r>
+        <w:t>ViewChild</w:t>
+      </w:r>
+      <w:proofErr w:type="spellEnd"/>
+      <w:r>
+        <w:t xml:space="preserve">: import { ... </w:t>
+      </w:r>
+      <w:proofErr w:type="spellStart"/>
+      <w:r>
+        <w:t>ViewChild</w:t>
+      </w:r>
+      <w:proofErr w:type="spellEnd"/>
+      <w:r>
+        <w:t xml:space="preserve"> } from '@angular/core', which makes the @</w:t>
+      </w:r>
+      <w:proofErr w:type="spellStart"/>
+      <w:r>
+        <w:t>ViewChild</w:t>
+      </w:r>
+      <w:proofErr w:type="spellEnd"/>
+      <w:r>
+        <w:t xml:space="preserve"> possible to run.</w:t>
+      </w:r>
+    </w:p>
+    <w:p/>
+    <w:p>
+      <w:r>
+        <w:t>Then, we add @</w:t>
+      </w:r>
+      <w:proofErr w:type="spellStart"/>
+      <w:r>
+        <w:t>ViewChild</w:t>
+      </w:r>
+      <w:proofErr w:type="spellEnd"/>
+      <w:r>
+        <w:t xml:space="preserve">('f') </w:t>
+      </w:r>
+      <w:proofErr w:type="spellStart"/>
+      <w:r>
+        <w:t>websiteForm</w:t>
+      </w:r>
+      <w:proofErr w:type="spellEnd"/>
+      <w:r>
+        <w:t xml:space="preserve">: </w:t>
+      </w:r>
+      <w:proofErr w:type="spellStart"/>
+      <w:r>
+        <w:t>NgForm</w:t>
+      </w:r>
+      <w:proofErr w:type="spellEnd"/>
+      <w:r>
+        <w:t>;</w:t>
+      </w:r>
+    </w:p>
+    <w:p/>
+    <w:p>
+      <w:r>
+        <w:t>Now, let's add an alert so that it will fire if the Name field is left empty.</w:t>
+      </w:r>
+    </w:p>
+    <w:p/>
+    <w:p>
+      <w:r>
+        <w:tab/>
+        <w:t>&lt;div class="alert alert-warning" *</w:t>
+      </w:r>
+      <w:proofErr w:type="spellStart"/>
+      <w:r>
+        <w:t>ngIf</w:t>
+      </w:r>
+      <w:proofErr w:type="spellEnd"/>
+      <w:r>
+        <w:t>="</w:t>
+      </w:r>
+      <w:proofErr w:type="spellStart"/>
+      <w:r>
+        <w:t>name.invalid</w:t>
+      </w:r>
+      <w:proofErr w:type="spellEnd"/>
+      <w:r>
+        <w:t xml:space="preserve"> &amp; </w:t>
+      </w:r>
+      <w:proofErr w:type="spellStart"/>
+      <w:r>
+        <w:t>name.touched</w:t>
+      </w:r>
+      <w:proofErr w:type="spellEnd"/>
+      <w:r>
+        <w:t>"&gt;Name cannot be empty.&lt;/div&gt;</w:t>
+      </w:r>
+    </w:p>
+    <w:p/>
+    <w:p>
+      <w:r>
+        <w:tab/>
+        <w:t>Question: What's the difference between &lt;span&gt; and &lt;div&gt; in this case? We used &lt;span&gt; initially, but it looked/behaved differently.</w:t>
+      </w:r>
+    </w:p>
+    <w:p/>
+    <w:p>
+      <w:r>
+        <w:tab/>
+        <w:t>This means that this alert will be invisible until the field is touched AND left blank, at which point a yellow warning field will be triggered.</w:t>
+      </w:r>
+    </w:p>
+    <w:p/>
+    <w:p>
+      <w:r>
+        <w:t>So, now we have to link the service to the New Website form to be able to actually create a new website (and add it to our website array) when we use it.</w:t>
+      </w:r>
+    </w:p>
+    <w:p/>
+    <w:p>
+      <w:r>
+        <w:t xml:space="preserve">First, we set up a way to retrieve the data. To do this, we set up/connect the data variables in the component </w:t>
+      </w:r>
+      <w:proofErr w:type="spellStart"/>
+      <w:r>
+        <w:t>ts</w:t>
+      </w:r>
+      <w:proofErr w:type="spellEnd"/>
+      <w:r>
+        <w:t xml:space="preserve"> doc, some of which were </w:t>
+      </w:r>
+      <w:proofErr w:type="spellStart"/>
+      <w:r>
+        <w:t>referened</w:t>
+      </w:r>
+      <w:proofErr w:type="spellEnd"/>
+      <w:r>
+        <w:t xml:space="preserve"> in the html doc.</w:t>
+      </w:r>
+    </w:p>
+    <w:p/>
+    <w:p>
+      <w:r>
+        <w:t>name: string;</w:t>
+      </w:r>
+    </w:p>
+    <w:p>
+      <w:r>
+        <w:t>description: string;</w:t>
+      </w:r>
+    </w:p>
+    <w:p/>
+    <w:p>
+      <w:r>
+        <w:lastRenderedPageBreak/>
+        <w:t xml:space="preserve">Hint/Note: The #name has to match the variable in the component </w:t>
+      </w:r>
+      <w:proofErr w:type="spellStart"/>
+      <w:r>
+        <w:t>ts</w:t>
+      </w:r>
+      <w:proofErr w:type="spellEnd"/>
+      <w:r>
+        <w:t xml:space="preserve"> doc. So it needs name="name" and #name="</w:t>
+      </w:r>
+      <w:proofErr w:type="spellStart"/>
+      <w:r>
+        <w:t>ngModel</w:t>
+      </w:r>
+      <w:proofErr w:type="spellEnd"/>
+      <w:r>
+        <w:t xml:space="preserve">" in the html form and has to also be called name: string; in the component </w:t>
+      </w:r>
+      <w:proofErr w:type="spellStart"/>
+      <w:r>
+        <w:t>ts</w:t>
+      </w:r>
+      <w:proofErr w:type="spellEnd"/>
+      <w:r>
+        <w:t xml:space="preserve"> doc.</w:t>
+      </w:r>
+    </w:p>
+    <w:p/>
+    <w:p>
+      <w:r>
+        <w:t xml:space="preserve">Now, we establish the create() function. In Website Service, there's a </w:t>
+      </w:r>
+      <w:proofErr w:type="spellStart"/>
+      <w:r>
+        <w:t>createWebsite</w:t>
+      </w:r>
+      <w:proofErr w:type="spellEnd"/>
+      <w:r>
+        <w:t xml:space="preserve"> function that we can use. This function takes the </w:t>
+      </w:r>
+      <w:proofErr w:type="spellStart"/>
+      <w:r>
+        <w:t>userId</w:t>
+      </w:r>
+      <w:proofErr w:type="spellEnd"/>
+      <w:r>
+        <w:t xml:space="preserve"> and website, and will create a website with the </w:t>
+      </w:r>
+      <w:proofErr w:type="spellStart"/>
+      <w:r>
+        <w:t>userId</w:t>
+      </w:r>
+      <w:proofErr w:type="spellEnd"/>
+      <w:r>
+        <w:t>=</w:t>
+      </w:r>
+      <w:proofErr w:type="spellStart"/>
+      <w:r>
+        <w:t>developerId</w:t>
+      </w:r>
+      <w:proofErr w:type="spellEnd"/>
+      <w:r>
+        <w:t>.</w:t>
+      </w:r>
+    </w:p>
+    <w:p/>
+    <w:p>
+      <w:r>
+        <w:t>When the user hits submit, the information retrieved is the name and the description, represented as such:</w:t>
+      </w:r>
+    </w:p>
+    <w:p/>
+    <w:p>
+      <w:r>
+        <w:tab/>
+        <w:t>this.name = this.websiteForm.value.name;</w:t>
+      </w:r>
+    </w:p>
+    <w:p>
+      <w:r>
+        <w:t xml:space="preserve">    </w:t>
+      </w:r>
+      <w:proofErr w:type="spellStart"/>
+      <w:r>
+        <w:t>this.description</w:t>
+      </w:r>
+      <w:proofErr w:type="spellEnd"/>
+      <w:r>
+        <w:t xml:space="preserve"> = </w:t>
+      </w:r>
+      <w:proofErr w:type="spellStart"/>
+      <w:r>
+        <w:t>this.websiteForm.value.description</w:t>
+      </w:r>
+      <w:proofErr w:type="spellEnd"/>
+      <w:r>
+        <w:t>;</w:t>
+      </w:r>
+    </w:p>
+    <w:p/>
+    <w:p>
+      <w:r>
+        <w:t xml:space="preserve">We also create a </w:t>
+      </w:r>
+      <w:proofErr w:type="spellStart"/>
+      <w:r>
+        <w:t>const</w:t>
+      </w:r>
+      <w:proofErr w:type="spellEnd"/>
+      <w:r>
+        <w:t xml:space="preserve"> variable to represent the </w:t>
+      </w:r>
+      <w:proofErr w:type="spellStart"/>
+      <w:r>
+        <w:t>newWebsite</w:t>
+      </w:r>
+      <w:proofErr w:type="spellEnd"/>
+      <w:r>
+        <w:t xml:space="preserve"> that will be created.</w:t>
+      </w:r>
+    </w:p>
+    <w:p/>
+    <w:p>
+      <w:r>
+        <w:tab/>
+      </w:r>
+      <w:proofErr w:type="spellStart"/>
+      <w:r>
+        <w:t>const</w:t>
+      </w:r>
+      <w:proofErr w:type="spellEnd"/>
+      <w:r>
+        <w:t xml:space="preserve"> </w:t>
+      </w:r>
+      <w:proofErr w:type="spellStart"/>
+      <w:r>
+        <w:t>newWebsite</w:t>
+      </w:r>
+      <w:proofErr w:type="spellEnd"/>
+      <w:r>
+        <w:t>: Website = {</w:t>
+      </w:r>
+    </w:p>
+    <w:p>
+      <w:r>
+        <w:tab/>
+        <w:t xml:space="preserve">      _id: "",</w:t>
+      </w:r>
+    </w:p>
+    <w:p>
+      <w:r>
+        <w:tab/>
+        <w:t xml:space="preserve">      name: this.name,</w:t>
+      </w:r>
+    </w:p>
+    <w:p>
+      <w:r>
+        <w:tab/>
+        <w:t xml:space="preserve">      </w:t>
+      </w:r>
+      <w:proofErr w:type="spellStart"/>
+      <w:r>
+        <w:t>developerId</w:t>
+      </w:r>
+      <w:proofErr w:type="spellEnd"/>
+      <w:r>
+        <w:t>: "",</w:t>
+      </w:r>
+    </w:p>
+    <w:p>
+      <w:r>
+        <w:tab/>
+        <w:t xml:space="preserve">      description: </w:t>
+      </w:r>
+      <w:proofErr w:type="spellStart"/>
+      <w:r>
+        <w:t>this.description</w:t>
+      </w:r>
+      <w:proofErr w:type="spellEnd"/>
+      <w:r>
+        <w:t>,</w:t>
+      </w:r>
+    </w:p>
+    <w:p>
+      <w:r>
+        <w:tab/>
+        <w:t xml:space="preserve">    };</w:t>
+      </w:r>
+    </w:p>
+    <w:p/>
+    <w:p>
+      <w:r>
+        <w:tab/>
+        <w:t xml:space="preserve">Looking at the Websites array in Website Service, we need 4 pieces of data: _id, name, </w:t>
+      </w:r>
+      <w:proofErr w:type="spellStart"/>
+      <w:r>
+        <w:t>developerId</w:t>
+      </w:r>
+      <w:proofErr w:type="spellEnd"/>
+      <w:r>
+        <w:t xml:space="preserve"> and description.</w:t>
+      </w:r>
+    </w:p>
+    <w:p/>
+    <w:p>
+      <w:r>
+        <w:tab/>
+        <w:t xml:space="preserve">The _id: and </w:t>
+      </w:r>
+      <w:proofErr w:type="spellStart"/>
+      <w:r>
+        <w:t>developerId</w:t>
+      </w:r>
+      <w:proofErr w:type="spellEnd"/>
+      <w:r>
+        <w:t xml:space="preserve"> can be empty (""), because a random number will be generated for it, according to the create() function via the lines:</w:t>
+      </w:r>
+    </w:p>
+    <w:p/>
+    <w:p>
+      <w:r>
+        <w:tab/>
+      </w:r>
+      <w:r>
+        <w:tab/>
+      </w:r>
+      <w:proofErr w:type="spellStart"/>
+      <w:r>
+        <w:t>website._id</w:t>
+      </w:r>
+      <w:proofErr w:type="spellEnd"/>
+      <w:r>
+        <w:t xml:space="preserve"> = </w:t>
+      </w:r>
+      <w:proofErr w:type="spellStart"/>
+      <w:r>
+        <w:t>Math.floor</w:t>
+      </w:r>
+      <w:proofErr w:type="spellEnd"/>
+      <w:r>
+        <w:t>(</w:t>
+      </w:r>
+      <w:proofErr w:type="spellStart"/>
+      <w:r>
+        <w:t>Math.random</w:t>
+      </w:r>
+      <w:proofErr w:type="spellEnd"/>
+      <w:r>
+        <w:t>() * 10000).</w:t>
+      </w:r>
+      <w:proofErr w:type="spellStart"/>
+      <w:r>
+        <w:t>toString</w:t>
+      </w:r>
+      <w:proofErr w:type="spellEnd"/>
+      <w:r>
+        <w:t>();</w:t>
+      </w:r>
+    </w:p>
+    <w:p/>
+    <w:p>
+      <w:r>
+        <w:tab/>
+      </w:r>
+      <w:r>
+        <w:tab/>
+        <w:t>and</w:t>
+      </w:r>
+    </w:p>
+    <w:p/>
+    <w:p>
+      <w:r>
+        <w:tab/>
+      </w:r>
+      <w:r>
+        <w:tab/>
+      </w:r>
+      <w:proofErr w:type="spellStart"/>
+      <w:r>
+        <w:t>website.developerId</w:t>
+      </w:r>
+      <w:proofErr w:type="spellEnd"/>
+      <w:r>
+        <w:t xml:space="preserve"> = </w:t>
+      </w:r>
+      <w:proofErr w:type="spellStart"/>
+      <w:r>
+        <w:t>userId</w:t>
+      </w:r>
+      <w:proofErr w:type="spellEnd"/>
+      <w:r>
+        <w:t>;</w:t>
+      </w:r>
+    </w:p>
+    <w:p/>
+    <w:p>
+      <w:r>
+        <w:tab/>
+        <w:t xml:space="preserve">The name and description will come from the name entered into (this) </w:t>
+      </w:r>
+      <w:proofErr w:type="spellStart"/>
+      <w:r>
+        <w:t>websiteForm</w:t>
+      </w:r>
+      <w:proofErr w:type="spellEnd"/>
+      <w:r>
+        <w:t>.</w:t>
+      </w:r>
+    </w:p>
+    <w:p/>
+    <w:p>
+      <w:r>
+        <w:tab/>
+        <w:t xml:space="preserve">Then, we incorporate the </w:t>
+      </w:r>
+      <w:proofErr w:type="spellStart"/>
+      <w:r>
+        <w:t>createWebsite</w:t>
+      </w:r>
+      <w:proofErr w:type="spellEnd"/>
+      <w:r>
+        <w:t xml:space="preserve"> function:</w:t>
+      </w:r>
+    </w:p>
+    <w:p/>
+    <w:p>
+      <w:r>
+        <w:tab/>
+      </w:r>
+      <w:proofErr w:type="spellStart"/>
+      <w:r>
+        <w:t>this.websiteService.createWebsite</w:t>
+      </w:r>
+      <w:proofErr w:type="spellEnd"/>
+      <w:r>
+        <w:t>(</w:t>
+      </w:r>
+      <w:proofErr w:type="spellStart"/>
+      <w:r>
+        <w:t>this.uid</w:t>
+      </w:r>
+      <w:proofErr w:type="spellEnd"/>
+      <w:r>
+        <w:t xml:space="preserve">, </w:t>
+      </w:r>
+      <w:proofErr w:type="spellStart"/>
+      <w:r>
+        <w:t>newWebsite</w:t>
+      </w:r>
+      <w:proofErr w:type="spellEnd"/>
+      <w:r>
+        <w:t>);</w:t>
+      </w:r>
+    </w:p>
+    <w:p/>
+    <w:p>
+      <w:r>
+        <w:tab/>
+        <w:t xml:space="preserve">A website will be created using the </w:t>
+      </w:r>
+      <w:proofErr w:type="spellStart"/>
+      <w:r>
+        <w:t>uid</w:t>
+      </w:r>
+      <w:proofErr w:type="spellEnd"/>
+      <w:r>
+        <w:t xml:space="preserve"> (showing in the </w:t>
+      </w:r>
+      <w:proofErr w:type="spellStart"/>
+      <w:r>
+        <w:t>url</w:t>
+      </w:r>
+      <w:proofErr w:type="spellEnd"/>
+      <w:r>
+        <w:t xml:space="preserve">) and the details entered into </w:t>
+      </w:r>
+      <w:proofErr w:type="spellStart"/>
+      <w:r>
+        <w:t>newWebsite</w:t>
+      </w:r>
+      <w:proofErr w:type="spellEnd"/>
+      <w:r>
+        <w:t>.</w:t>
+      </w:r>
+    </w:p>
+    <w:p/>
+    <w:p>
+      <w:r>
+        <w:tab/>
+        <w:t>After the user creates a website, they should be rerouted back to their website list page.</w:t>
+      </w:r>
+    </w:p>
+    <w:p/>
+    <w:p>
+      <w:r>
+        <w:tab/>
+        <w:t xml:space="preserve">Remember, </w:t>
+      </w:r>
+      <w:proofErr w:type="spellStart"/>
+      <w:r>
+        <w:t>ActivatedRoute</w:t>
+      </w:r>
+      <w:proofErr w:type="spellEnd"/>
+      <w:r>
+        <w:t xml:space="preserve"> only allows us to parse and find the </w:t>
+      </w:r>
+      <w:proofErr w:type="spellStart"/>
+      <w:r>
+        <w:t>url</w:t>
+      </w:r>
+      <w:proofErr w:type="spellEnd"/>
+      <w:r>
+        <w:t xml:space="preserve">, it doesn't allow us to navigate to another page. The Router is the item that allows us to navigate to another page. So, we have to add Router to the </w:t>
+      </w:r>
+      <w:proofErr w:type="spellStart"/>
+      <w:r>
+        <w:t>ActivatedRoute</w:t>
+      </w:r>
+      <w:proofErr w:type="spellEnd"/>
+      <w:r>
+        <w:t xml:space="preserve"> import.</w:t>
+      </w:r>
+    </w:p>
+    <w:p/>
+    <w:p>
+      <w:r>
+        <w:tab/>
+        <w:t xml:space="preserve">import { </w:t>
+      </w:r>
+      <w:proofErr w:type="spellStart"/>
+      <w:r>
+        <w:t>ActivatedRoute</w:t>
+      </w:r>
+      <w:proofErr w:type="spellEnd"/>
+      <w:r>
+        <w:t>, Router } from '@angular/router'</w:t>
+      </w:r>
+    </w:p>
+    <w:p/>
+    <w:p>
+      <w:r>
+        <w:tab/>
+        <w:t>Then, we create the code that will actually reroute to the website list page:</w:t>
+      </w:r>
+    </w:p>
+    <w:p/>
+    <w:p>
+      <w:r>
+        <w:tab/>
+      </w:r>
+      <w:proofErr w:type="spellStart"/>
+      <w:r>
+        <w:t>this.router.navigate</w:t>
+      </w:r>
+      <w:proofErr w:type="spellEnd"/>
+      <w:r>
+        <w:t xml:space="preserve">(['user', </w:t>
+      </w:r>
+      <w:proofErr w:type="spellStart"/>
+      <w:r>
+        <w:t>this.uid</w:t>
+      </w:r>
+      <w:proofErr w:type="spellEnd"/>
+      <w:r>
+        <w:t>, 'website']);</w:t>
+      </w:r>
+    </w:p>
+    <w:p/>
+    <w:p>
+      <w:r>
+        <w:tab/>
+        <w:t xml:space="preserve">We look at that </w:t>
+      </w:r>
+      <w:proofErr w:type="spellStart"/>
+      <w:r>
+        <w:t>app.rouing.ts</w:t>
+      </w:r>
+      <w:proofErr w:type="spellEnd"/>
+      <w:r>
+        <w:t xml:space="preserve"> doc and find the </w:t>
+      </w:r>
+      <w:proofErr w:type="spellStart"/>
+      <w:r>
+        <w:t>WebsiteListComponent</w:t>
+      </w:r>
+      <w:proofErr w:type="spellEnd"/>
+      <w:r>
+        <w:t xml:space="preserve"> file path, which is</w:t>
+      </w:r>
+    </w:p>
+    <w:p/>
+    <w:p>
+      <w:r>
+        <w:tab/>
+      </w:r>
+      <w:r>
+        <w:tab/>
+        <w:t>'user/:</w:t>
+      </w:r>
+      <w:proofErr w:type="spellStart"/>
+      <w:r>
+        <w:t>userId</w:t>
+      </w:r>
+      <w:proofErr w:type="spellEnd"/>
+      <w:r>
+        <w:t>/website'.</w:t>
+      </w:r>
+    </w:p>
+    <w:p>
+      <w:r>
+        <w:tab/>
+      </w:r>
+    </w:p>
+    <w:p>
+      <w:r>
+        <w:tab/>
+        <w:t xml:space="preserve">We add it into </w:t>
+      </w:r>
+      <w:proofErr w:type="spellStart"/>
+      <w:r>
+        <w:t>this.router.navigate</w:t>
+      </w:r>
+      <w:proofErr w:type="spellEnd"/>
+      <w:r>
+        <w:t>([]) to become</w:t>
+      </w:r>
+    </w:p>
+    <w:p/>
+    <w:p>
+      <w:r>
+        <w:lastRenderedPageBreak/>
+        <w:tab/>
+      </w:r>
+      <w:r>
+        <w:tab/>
+      </w:r>
+      <w:proofErr w:type="spellStart"/>
+      <w:r>
+        <w:t>this.router.navigate</w:t>
+      </w:r>
+      <w:proofErr w:type="spellEnd"/>
+      <w:r>
+        <w:t xml:space="preserve">(['user', </w:t>
+      </w:r>
+      <w:proofErr w:type="spellStart"/>
+      <w:r>
+        <w:t>this.uid</w:t>
+      </w:r>
+      <w:proofErr w:type="spellEnd"/>
+      <w:r>
+        <w:t>, 'website']);</w:t>
+      </w:r>
+    </w:p>
+    <w:p/>
+    <w:p>
+      <w:r>
+        <w:tab/>
+      </w:r>
+      <w:r>
+        <w:tab/>
+        <w:t>We essentially separated the file path into items.</w:t>
+      </w:r>
+    </w:p>
+    <w:p/>
+    <w:p>
+      <w:r>
+        <w:tab/>
+      </w:r>
+      <w:r>
+        <w:tab/>
+        <w:t>user = 'user'</w:t>
+      </w:r>
+    </w:p>
+    <w:p>
+      <w:r>
+        <w:tab/>
+      </w:r>
+      <w:r>
+        <w:tab/>
+        <w:t>:</w:t>
+      </w:r>
+      <w:proofErr w:type="spellStart"/>
+      <w:r>
+        <w:t>userId</w:t>
+      </w:r>
+      <w:proofErr w:type="spellEnd"/>
+      <w:r>
+        <w:t xml:space="preserve"> = </w:t>
+      </w:r>
+      <w:proofErr w:type="spellStart"/>
+      <w:r>
+        <w:t>this.uid</w:t>
+      </w:r>
+      <w:proofErr w:type="spellEnd"/>
+    </w:p>
+    <w:p>
+      <w:r>
+        <w:tab/>
+      </w:r>
+      <w:r>
+        <w:tab/>
+        <w:t>website = 'website'</w:t>
+      </w:r>
+    </w:p>
+    <w:p/>
+    <w:p>
+      <w:r>
+        <w:tab/>
+      </w:r>
+      <w:r>
+        <w:tab/>
+        <w:t xml:space="preserve">This is how the page address it will show up in the </w:t>
+      </w:r>
+      <w:proofErr w:type="spellStart"/>
+      <w:r>
+        <w:t>url</w:t>
+      </w:r>
+      <w:proofErr w:type="spellEnd"/>
+      <w:r>
+        <w:t xml:space="preserve"> once the website is clicked on.</w:t>
+      </w:r>
+    </w:p>
+    <w:p/>
+    <w:p>
+      <w:r>
+        <w:tab/>
+      </w:r>
+    </w:p>
+    <w:p>
+      <w:r>
+        <w:br w:type="page"/>
+      </w:r>
+    </w:p>
+    <w:p>
+      <w:pPr>
+        <w:rPr>
+          <w:b/>
+        </w:rPr>
+      </w:pPr>
+      <w:r>
+        <w:rPr>
+          <w:b/>
+        </w:rPr>
+        <w:lastRenderedPageBreak/>
+        <w:t>Profile</w:t>
+      </w:r>
+    </w:p>
+    <w:p>
+      <w:bookmarkStart w:id="0" w:name="_GoBack"/>
+      <w:r>
+        <w:t>&lt;!-- We want to be able to view and update the user's profile information once they log in or register.</w:t>
+      </w:r>
+    </w:p>
+    <w:p/>
+    <w:p>
+      <w:r>
+        <w:t>We start by adding (</w:t>
+      </w:r>
+      <w:proofErr w:type="spellStart"/>
+      <w:r>
+        <w:t>ngSubmit</w:t>
+      </w:r>
+      <w:proofErr w:type="spellEnd"/>
+      <w:r>
+        <w:t>)="update()" to &lt;form&gt;.</w:t>
+      </w:r>
+    </w:p>
+    <w:p/>
+    <w:p>
+      <w:proofErr w:type="spellStart"/>
+      <w:r>
+        <w:t>ngSubmit</w:t>
+      </w:r>
+      <w:proofErr w:type="spellEnd"/>
+      <w:r>
+        <w:t xml:space="preserve"> - links the function from the </w:t>
+      </w:r>
+      <w:proofErr w:type="spellStart"/>
+      <w:r>
+        <w:t>compotent</w:t>
+      </w:r>
+      <w:proofErr w:type="spellEnd"/>
+      <w:r>
+        <w:t xml:space="preserve"> </w:t>
+      </w:r>
+      <w:proofErr w:type="spellStart"/>
+      <w:r>
+        <w:t>ts</w:t>
+      </w:r>
+      <w:proofErr w:type="spellEnd"/>
+      <w:r>
+        <w:t xml:space="preserve"> that allows us to submit the form. In this case, it's update(), since that will be the primary function while the user visits their profile page.</w:t>
+      </w:r>
+    </w:p>
+    <w:p/>
+    <w:p>
+      <w:r>
+        <w:t>(</w:t>
+      </w:r>
+      <w:proofErr w:type="spellStart"/>
+      <w:r>
+        <w:t>ngSubmit</w:t>
+      </w:r>
+      <w:proofErr w:type="spellEnd"/>
+      <w:r>
+        <w:t xml:space="preserve">)="update()" will connect to the update() function defined in the component </w:t>
+      </w:r>
+      <w:proofErr w:type="spellStart"/>
+      <w:r>
+        <w:t>ts</w:t>
+      </w:r>
+      <w:proofErr w:type="spellEnd"/>
+      <w:r>
+        <w:t>.</w:t>
+      </w:r>
+    </w:p>
+    <w:p/>
+    <w:p>
+      <w:r>
+        <w:t xml:space="preserve">Now, remember the check mark? That is also an event that will submit/update the profile information when we click it, so we have to make that functional as well. We do this by changing it from &lt;a&gt; into a &lt;button&gt; and adding type="submit". Because we've added this type, we delete the </w:t>
+      </w:r>
+      <w:proofErr w:type="spellStart"/>
+      <w:r>
+        <w:t>href</w:t>
+      </w:r>
+      <w:proofErr w:type="spellEnd"/>
+      <w:r>
+        <w:t>, because we are now telling it to submit information, rather than to re-route to somewhere.</w:t>
+      </w:r>
+    </w:p>
+    <w:p/>
+    <w:p>
+      <w:r>
+        <w:t xml:space="preserve">Changing it from &lt;a&gt; to &lt;button&gt; changes how it looks to a box button rather than the free-floating check mark that it was before. To update it, we create styling for it to remove the grey styling of the button. We have created the class </w:t>
+      </w:r>
+      <w:proofErr w:type="spellStart"/>
+      <w:r>
+        <w:t>sw</w:t>
+      </w:r>
+      <w:proofErr w:type="spellEnd"/>
+      <w:r>
+        <w:t>-button-to-a, which we update in style.css as</w:t>
+      </w:r>
+    </w:p>
+    <w:p/>
+    <w:p>
+      <w:r>
+        <w:t>.</w:t>
+      </w:r>
+      <w:proofErr w:type="spellStart"/>
+      <w:r>
+        <w:t>sw</w:t>
+      </w:r>
+      <w:proofErr w:type="spellEnd"/>
+      <w:r>
+        <w:t>-button-to-a{</w:t>
+      </w:r>
+    </w:p>
+    <w:p>
+      <w:r>
+        <w:t>background-color: transparent;</w:t>
+      </w:r>
+    </w:p>
+    <w:p/>
+    <w:p/>
+    <w:p>
+      <w:r>
+        <w:t xml:space="preserve">The button is now "clear" and therefore showing the </w:t>
+      </w:r>
+      <w:proofErr w:type="spellStart"/>
+      <w:r>
+        <w:t>navbar</w:t>
+      </w:r>
+      <w:proofErr w:type="spellEnd"/>
+      <w:r>
+        <w:t xml:space="preserve"> color of blue, but there's still a button border around it. To get rid of it, we add </w:t>
+      </w:r>
+      <w:proofErr w:type="spellStart"/>
+      <w:r>
+        <w:t>btn</w:t>
+      </w:r>
+      <w:proofErr w:type="spellEnd"/>
+      <w:r>
+        <w:t xml:space="preserve"> (a Bootstrap class) to the &lt;button&gt;.</w:t>
+      </w:r>
+    </w:p>
+    <w:p/>
+    <w:p>
+      <w:r>
+        <w:t xml:space="preserve">&lt;button class=" </w:t>
+      </w:r>
+      <w:proofErr w:type="spellStart"/>
+      <w:r>
+        <w:t>btn</w:t>
+      </w:r>
+      <w:proofErr w:type="spellEnd"/>
+      <w:r>
+        <w:t xml:space="preserve"> </w:t>
+      </w:r>
+      <w:proofErr w:type="spellStart"/>
+      <w:r>
+        <w:t>sw</w:t>
+      </w:r>
+      <w:proofErr w:type="spellEnd"/>
+      <w:r>
+        <w:t xml:space="preserve">-font-white </w:t>
+      </w:r>
+      <w:proofErr w:type="spellStart"/>
+      <w:r>
+        <w:t>sw</w:t>
+      </w:r>
+      <w:proofErr w:type="spellEnd"/>
+      <w:r>
+        <w:t>-button-to-a" type="submit" form="</w:t>
+      </w:r>
+      <w:proofErr w:type="spellStart"/>
+      <w:r>
+        <w:t>profileForm</w:t>
+      </w:r>
+      <w:proofErr w:type="spellEnd"/>
+      <w:r>
+        <w:t>" [disabled]="</w:t>
+      </w:r>
+      <w:proofErr w:type="spellStart"/>
+      <w:r>
+        <w:t>f.invalid</w:t>
+      </w:r>
+      <w:proofErr w:type="spellEnd"/>
+      <w:r>
+        <w:t>"&gt;&lt;</w:t>
+      </w:r>
+      <w:proofErr w:type="spellStart"/>
+      <w:r>
+        <w:t>i</w:t>
+      </w:r>
+      <w:proofErr w:type="spellEnd"/>
+      <w:r>
+        <w:t xml:space="preserve"> class="</w:t>
+      </w:r>
+      <w:proofErr w:type="spellStart"/>
+      <w:r>
+        <w:t>fas</w:t>
+      </w:r>
+      <w:proofErr w:type="spellEnd"/>
+      <w:r>
+        <w:t xml:space="preserve"> fa-check"&gt;&lt;/</w:t>
+      </w:r>
+      <w:proofErr w:type="spellStart"/>
+      <w:r>
+        <w:t>i</w:t>
+      </w:r>
+      <w:proofErr w:type="spellEnd"/>
+      <w:r>
+        <w:t>&gt;&lt;/button&gt;</w:t>
+      </w:r>
+    </w:p>
+    <w:p/>
+    <w:p>
+      <w:r>
+        <w:t>Notice that the code for this check mark is outside of the form that updates the profile information, so this button doesn't yet know what it's submitting once it's pushed. Therefore, we need to bind that button with the form that does submit the profile info. To do this, we then add form="</w:t>
+      </w:r>
+      <w:proofErr w:type="spellStart"/>
+      <w:r>
+        <w:t>profileForm</w:t>
+      </w:r>
+      <w:proofErr w:type="spellEnd"/>
+      <w:r>
+        <w:t>" to &lt;button&gt; and to &lt;form&gt;.</w:t>
+      </w:r>
+    </w:p>
+    <w:p/>
+    <w:p>
+      <w:r>
+        <w:t>Question: Why form="</w:t>
+      </w:r>
+      <w:proofErr w:type="spellStart"/>
+      <w:r>
+        <w:t>profileForm</w:t>
+      </w:r>
+      <w:proofErr w:type="spellEnd"/>
+      <w:r>
+        <w:t xml:space="preserve">"? Where is this equation housed? Why not use </w:t>
+      </w:r>
+      <w:proofErr w:type="spellStart"/>
+      <w:r>
+        <w:t>ngSubmit</w:t>
+      </w:r>
+      <w:proofErr w:type="spellEnd"/>
+      <w:r>
+        <w:t xml:space="preserve"> again in the check mark button?</w:t>
+      </w:r>
+    </w:p>
+    <w:p/>
+    <w:p>
+      <w:r>
+        <w:t>We now make it so that if the form is invalid, the submit button is disabled, by adding [disabled]="</w:t>
+      </w:r>
+      <w:proofErr w:type="spellStart"/>
+      <w:r>
+        <w:t>f.invalid</w:t>
+      </w:r>
+      <w:proofErr w:type="spellEnd"/>
+      <w:r>
+        <w:t>".</w:t>
+      </w:r>
+    </w:p>
+    <w:p/>
+    <w:p>
+      <w:r>
+        <w:t xml:space="preserve">Now, we add the </w:t>
+      </w:r>
+      <w:proofErr w:type="spellStart"/>
+      <w:r>
+        <w:t>ngModel</w:t>
+      </w:r>
+      <w:proofErr w:type="spellEnd"/>
+      <w:r>
+        <w:t xml:space="preserve"> to the form.</w:t>
+      </w:r>
+    </w:p>
+    <w:p/>
+    <w:p>
+      <w:proofErr w:type="spellStart"/>
+      <w:r>
+        <w:t>ngModel</w:t>
+      </w:r>
+      <w:proofErr w:type="spellEnd"/>
+      <w:r>
+        <w:t xml:space="preserve"> - binds all of the fields of the form together under </w:t>
+      </w:r>
+      <w:proofErr w:type="spellStart"/>
+      <w:r>
+        <w:t>ngForm</w:t>
+      </w:r>
+      <w:proofErr w:type="spellEnd"/>
+    </w:p>
+    <w:p/>
+    <w:p>
+      <w:r>
+        <w:t>We add #f="</w:t>
+      </w:r>
+      <w:proofErr w:type="spellStart"/>
+      <w:r>
+        <w:t>ngForm</w:t>
+      </w:r>
+      <w:proofErr w:type="spellEnd"/>
+      <w:r>
+        <w:t xml:space="preserve">" to link it to the functionality in the profile component </w:t>
+      </w:r>
+      <w:proofErr w:type="spellStart"/>
+      <w:r>
+        <w:t>ts</w:t>
+      </w:r>
+      <w:proofErr w:type="spellEnd"/>
+      <w:r>
+        <w:t>.</w:t>
+      </w:r>
+    </w:p>
+    <w:p/>
+    <w:p>
+      <w:proofErr w:type="spellStart"/>
+      <w:r>
+        <w:t>ngForm</w:t>
+      </w:r>
+      <w:proofErr w:type="spellEnd"/>
+      <w:r>
+        <w:t xml:space="preserve"> - gives the form a name</w:t>
+      </w:r>
+    </w:p>
+    <w:p/>
+    <w:p/>
+    <w:p>
+      <w:r>
+        <w:t>In the &lt;label&gt; for each respective field, we add:</w:t>
+      </w:r>
+    </w:p>
+    <w:p/>
+    <w:p>
+      <w:r>
+        <w:t>for="username"</w:t>
+      </w:r>
+    </w:p>
+    <w:p>
+      <w:r>
+        <w:t>for="email"</w:t>
+      </w:r>
+    </w:p>
+    <w:p>
+      <w:r>
+        <w:t>for="</w:t>
+      </w:r>
+      <w:proofErr w:type="spellStart"/>
+      <w:r>
+        <w:t>firstName</w:t>
+      </w:r>
+      <w:proofErr w:type="spellEnd"/>
+      <w:r>
+        <w:t>"</w:t>
+      </w:r>
+    </w:p>
+    <w:p>
+      <w:r>
+        <w:t>for="</w:t>
+      </w:r>
+      <w:proofErr w:type="spellStart"/>
+      <w:r>
+        <w:t>lastName</w:t>
+      </w:r>
+      <w:proofErr w:type="spellEnd"/>
+      <w:r>
+        <w:t>"</w:t>
+      </w:r>
+    </w:p>
+    <w:p/>
+    <w:p>
+      <w:r>
+        <w:t>The for= attribute specifies which form element a label is bound to. (See w3schools)</w:t>
+      </w:r>
+    </w:p>
+    <w:p/>
+    <w:p>
+      <w:r>
+        <w:t>In the &lt;input&gt; tags, we add:</w:t>
+      </w:r>
+    </w:p>
+    <w:p/>
+    <w:p>
+      <w:r>
+        <w:t xml:space="preserve">required </w:t>
+      </w:r>
+      <w:proofErr w:type="spellStart"/>
+      <w:r>
+        <w:t>ngModel</w:t>
+      </w:r>
+      <w:proofErr w:type="spellEnd"/>
+      <w:r>
+        <w:t xml:space="preserve"> #username="</w:t>
+      </w:r>
+      <w:proofErr w:type="spellStart"/>
+      <w:r>
+        <w:t>ngModel</w:t>
+      </w:r>
+      <w:proofErr w:type="spellEnd"/>
+      <w:r>
+        <w:t>"</w:t>
+      </w:r>
+    </w:p>
+    <w:p>
+      <w:proofErr w:type="spellStart"/>
+      <w:r>
+        <w:t>ngModel</w:t>
+      </w:r>
+      <w:proofErr w:type="spellEnd"/>
+      <w:r>
+        <w:t xml:space="preserve"> #email="</w:t>
+      </w:r>
+      <w:proofErr w:type="spellStart"/>
+      <w:r>
+        <w:t>ngModel</w:t>
+      </w:r>
+      <w:proofErr w:type="spellEnd"/>
+      <w:r>
+        <w:t>"</w:t>
+      </w:r>
+    </w:p>
+    <w:p>
+      <w:proofErr w:type="spellStart"/>
+      <w:r>
+        <w:lastRenderedPageBreak/>
+        <w:t>ngModel</w:t>
+      </w:r>
+      <w:proofErr w:type="spellEnd"/>
+      <w:r>
+        <w:t xml:space="preserve"> #</w:t>
+      </w:r>
+      <w:proofErr w:type="spellStart"/>
+      <w:r>
+        <w:t>firstName</w:t>
+      </w:r>
+      <w:proofErr w:type="spellEnd"/>
+      <w:r>
+        <w:t>="</w:t>
+      </w:r>
+      <w:proofErr w:type="spellStart"/>
+      <w:r>
+        <w:t>ngModel</w:t>
+      </w:r>
+      <w:proofErr w:type="spellEnd"/>
+      <w:r>
+        <w:t>"</w:t>
+      </w:r>
+    </w:p>
+    <w:p>
+      <w:proofErr w:type="spellStart"/>
+      <w:r>
+        <w:t>ngModel</w:t>
+      </w:r>
+      <w:proofErr w:type="spellEnd"/>
+      <w:r>
+        <w:t xml:space="preserve"> #</w:t>
+      </w:r>
+      <w:proofErr w:type="spellStart"/>
+      <w:r>
+        <w:t>lastName</w:t>
+      </w:r>
+      <w:proofErr w:type="spellEnd"/>
+      <w:r>
+        <w:t>="</w:t>
+      </w:r>
+      <w:proofErr w:type="spellStart"/>
+      <w:r>
+        <w:t>ngModel</w:t>
+      </w:r>
+      <w:proofErr w:type="spellEnd"/>
+      <w:r>
+        <w:t>"</w:t>
+      </w:r>
+    </w:p>
+    <w:p/>
+    <w:p>
+      <w:r>
+        <w:t>For this form, we're making it so that the email and names aren't required, so we're leaving the required attribute off.</w:t>
+      </w:r>
+    </w:p>
+    <w:p/>
+    <w:p>
+      <w:r>
+        <w:t xml:space="preserve">Now, we go to the component </w:t>
+      </w:r>
+      <w:proofErr w:type="spellStart"/>
+      <w:r>
+        <w:t>ts</w:t>
+      </w:r>
+      <w:proofErr w:type="spellEnd"/>
+      <w:r>
+        <w:t xml:space="preserve"> doc to add our functions.</w:t>
+      </w:r>
+    </w:p>
+    <w:p/>
+    <w:p/>
+    <w:p>
+      <w:proofErr w:type="spellStart"/>
+      <w:r>
+        <w:t>ngOnInit</w:t>
+      </w:r>
+      <w:proofErr w:type="spellEnd"/>
+      <w:r>
+        <w:t>() is a function that will automatically run when the page is loaded. So, within this function, we will indicate what we want to happen automatically, once the page is loaded.</w:t>
+      </w:r>
+    </w:p>
+    <w:p/>
+    <w:p>
+      <w:r>
+        <w:t>The first thing we want to display is the user data in their proper fields in the profile.</w:t>
+      </w:r>
+    </w:p>
+    <w:p/>
+    <w:p>
+      <w:r>
+        <w:t>Remember that we have made it so that the user ID is captured and displayed once a user either logs in or registers. We can use this same user ID to retrieve and display profile information.</w:t>
+      </w:r>
+    </w:p>
+    <w:p/>
+    <w:p>
+      <w:r>
+        <w:t xml:space="preserve">We start by importing a class called </w:t>
+      </w:r>
+      <w:proofErr w:type="spellStart"/>
+      <w:r>
+        <w:t>ActivatedRoute</w:t>
+      </w:r>
+      <w:proofErr w:type="spellEnd"/>
+      <w:r>
+        <w:t xml:space="preserve">, which gives us the ability to retrieve our current </w:t>
+      </w:r>
+      <w:proofErr w:type="spellStart"/>
+      <w:r>
+        <w:t>url</w:t>
+      </w:r>
+      <w:proofErr w:type="spellEnd"/>
+      <w:r>
+        <w:t xml:space="preserve"> from @angular/router.</w:t>
+      </w:r>
+    </w:p>
+    <w:p/>
+    <w:p>
+      <w:r>
+        <w:t>import {</w:t>
+      </w:r>
+      <w:proofErr w:type="spellStart"/>
+      <w:r>
+        <w:t>ActivatedRoute</w:t>
+      </w:r>
+      <w:proofErr w:type="spellEnd"/>
+      <w:r>
+        <w:t>} from '@angular/router'</w:t>
+      </w:r>
+    </w:p>
+    <w:p/>
+    <w:p>
+      <w:r>
+        <w:t xml:space="preserve">We then create an instance for </w:t>
+      </w:r>
+      <w:proofErr w:type="spellStart"/>
+      <w:r>
+        <w:t>ActivatedRoute</w:t>
+      </w:r>
+      <w:proofErr w:type="spellEnd"/>
+      <w:r>
+        <w:t xml:space="preserve"> in the constructor with a type of </w:t>
+      </w:r>
+      <w:proofErr w:type="spellStart"/>
+      <w:r>
+        <w:t>ActivatedRoute</w:t>
+      </w:r>
+      <w:proofErr w:type="spellEnd"/>
+      <w:r>
+        <w:t>.</w:t>
+      </w:r>
+    </w:p>
+    <w:p/>
+    <w:p>
+      <w:r>
+        <w:t xml:space="preserve">constructor(private </w:t>
+      </w:r>
+      <w:proofErr w:type="spellStart"/>
+      <w:r>
+        <w:t>activatedRoute</w:t>
+      </w:r>
+      <w:proofErr w:type="spellEnd"/>
+      <w:r>
+        <w:t xml:space="preserve">: </w:t>
+      </w:r>
+      <w:proofErr w:type="spellStart"/>
+      <w:r>
+        <w:t>ActivatedRoute</w:t>
+      </w:r>
+      <w:proofErr w:type="spellEnd"/>
+      <w:r>
+        <w:t>)</w:t>
+      </w:r>
+    </w:p>
+    <w:p/>
+    <w:p>
+      <w:r>
+        <w:t xml:space="preserve">In the </w:t>
+      </w:r>
+      <w:proofErr w:type="spellStart"/>
+      <w:r>
+        <w:t>ngOnInit</w:t>
+      </w:r>
+      <w:proofErr w:type="spellEnd"/>
+      <w:r>
+        <w:t xml:space="preserve">(), we create </w:t>
+      </w:r>
+    </w:p>
+    <w:p/>
+    <w:p>
+      <w:proofErr w:type="spellStart"/>
+      <w:r>
+        <w:t>var</w:t>
+      </w:r>
+      <w:proofErr w:type="spellEnd"/>
+      <w:r>
+        <w:t xml:space="preserve"> profile = this;</w:t>
+      </w:r>
+    </w:p>
+    <w:p>
+      <w:r>
+        <w:tab/>
+      </w:r>
+      <w:proofErr w:type="spellStart"/>
+      <w:r>
+        <w:t>this.activatedRoute.params.subscribe</w:t>
+      </w:r>
+      <w:proofErr w:type="spellEnd"/>
+      <w:r>
+        <w:t>(</w:t>
+      </w:r>
+    </w:p>
+    <w:p>
+      <w:r>
+        <w:lastRenderedPageBreak/>
+        <w:t>function info(</w:t>
+      </w:r>
+      <w:proofErr w:type="spellStart"/>
+      <w:r>
+        <w:t>params</w:t>
+      </w:r>
+      <w:proofErr w:type="spellEnd"/>
+      <w:r>
+        <w:t>){</w:t>
+      </w:r>
+    </w:p>
+    <w:p>
+      <w:r>
+        <w:tab/>
+      </w:r>
+      <w:proofErr w:type="spellStart"/>
+      <w:r>
+        <w:t>profile.uid</w:t>
+      </w:r>
+      <w:proofErr w:type="spellEnd"/>
+      <w:r>
+        <w:t xml:space="preserve"> = </w:t>
+      </w:r>
+      <w:proofErr w:type="spellStart"/>
+      <w:r>
+        <w:t>params</w:t>
+      </w:r>
+      <w:proofErr w:type="spellEnd"/>
+      <w:r>
+        <w:t>['</w:t>
+      </w:r>
+      <w:proofErr w:type="spellStart"/>
+      <w:r>
+        <w:t>uid</w:t>
+      </w:r>
+      <w:proofErr w:type="spellEnd"/>
+      <w:r>
+        <w:t>']</w:t>
+      </w:r>
+    </w:p>
+    <w:p>
+      <w:r>
+        <w:t>}</w:t>
+      </w:r>
+    </w:p>
+    <w:p>
+      <w:r>
+        <w:t>)</w:t>
+      </w:r>
+    </w:p>
+    <w:p/>
+    <w:p>
+      <w:r>
+        <w:t xml:space="preserve">We created </w:t>
+      </w:r>
+      <w:proofErr w:type="spellStart"/>
+      <w:r>
+        <w:t>var</w:t>
+      </w:r>
+      <w:proofErr w:type="spellEnd"/>
+      <w:r>
+        <w:t xml:space="preserve"> profile = this, because if we used "this" within the info function, it would be so deeply nested, that it would not refer to the same "this" as before, and we would get an error.</w:t>
+      </w:r>
+    </w:p>
+    <w:p/>
+    <w:p>
+      <w:proofErr w:type="spellStart"/>
+      <w:r>
+        <w:t>params</w:t>
+      </w:r>
+      <w:proofErr w:type="spellEnd"/>
+      <w:r>
+        <w:t xml:space="preserve"> allows us to collect all of the parameters held inside the </w:t>
+      </w:r>
+      <w:proofErr w:type="spellStart"/>
+      <w:r>
+        <w:t>activatedRoute</w:t>
+      </w:r>
+      <w:proofErr w:type="spellEnd"/>
+      <w:r>
+        <w:t>.</w:t>
+      </w:r>
+    </w:p>
+    <w:p/>
+    <w:p>
+      <w:r>
+        <w:t xml:space="preserve">subscribe is a function </w:t>
+      </w:r>
+      <w:proofErr w:type="spellStart"/>
+      <w:r>
+        <w:t>tha</w:t>
+      </w:r>
+      <w:proofErr w:type="spellEnd"/>
+      <w:r>
+        <w:t xml:space="preserve"> will wait while the page is loading, and runs another function that will be ready by the time the page finishes loading.</w:t>
+      </w:r>
+    </w:p>
+    <w:p/>
+    <w:p>
+      <w:proofErr w:type="spellStart"/>
+      <w:r>
+        <w:t>profile.uid</w:t>
+      </w:r>
+      <w:proofErr w:type="spellEnd"/>
+      <w:r>
+        <w:t xml:space="preserve"> = </w:t>
+      </w:r>
+      <w:proofErr w:type="spellStart"/>
+      <w:r>
+        <w:t>params</w:t>
+      </w:r>
+      <w:proofErr w:type="spellEnd"/>
+      <w:r>
+        <w:t>['</w:t>
+      </w:r>
+      <w:proofErr w:type="spellStart"/>
+      <w:r>
+        <w:t>uid</w:t>
+      </w:r>
+      <w:proofErr w:type="spellEnd"/>
+      <w:r>
+        <w:t xml:space="preserve">'] represents the user ID in our </w:t>
+      </w:r>
+      <w:proofErr w:type="spellStart"/>
+      <w:r>
+        <w:t>url</w:t>
+      </w:r>
+      <w:proofErr w:type="spellEnd"/>
+      <w:r>
+        <w:t xml:space="preserve">, so essentially, this function is first requiring that we identify and acknowledge the user ID in the </w:t>
+      </w:r>
+      <w:proofErr w:type="spellStart"/>
+      <w:r>
+        <w:t>url</w:t>
+      </w:r>
+      <w:proofErr w:type="spellEnd"/>
+      <w:r>
+        <w:t>, which is found in the parameters (</w:t>
+      </w:r>
+      <w:proofErr w:type="spellStart"/>
+      <w:r>
+        <w:t>params</w:t>
+      </w:r>
+      <w:proofErr w:type="spellEnd"/>
+      <w:r>
+        <w:t xml:space="preserve">) of the </w:t>
+      </w:r>
+      <w:proofErr w:type="spellStart"/>
+      <w:r>
+        <w:t>activatedRoute</w:t>
+      </w:r>
+      <w:proofErr w:type="spellEnd"/>
+      <w:r>
+        <w:t>.</w:t>
+      </w:r>
+    </w:p>
+    <w:p/>
+    <w:p>
+      <w:r>
+        <w:t xml:space="preserve">Now, we take that user ID that we found and grab the user data from </w:t>
+      </w:r>
+      <w:proofErr w:type="spellStart"/>
+      <w:r>
+        <w:t>userService</w:t>
+      </w:r>
+      <w:proofErr w:type="spellEnd"/>
+      <w:r>
+        <w:t>, according to the user ID (</w:t>
+      </w:r>
+      <w:proofErr w:type="spellStart"/>
+      <w:r>
+        <w:t>uid</w:t>
+      </w:r>
+      <w:proofErr w:type="spellEnd"/>
+      <w:r>
+        <w:t>) that we just found.</w:t>
+      </w:r>
+    </w:p>
+    <w:p/>
+    <w:p>
+      <w:r>
+        <w:t>That's essentially what this means:</w:t>
+      </w:r>
+    </w:p>
+    <w:p>
+      <w:proofErr w:type="spellStart"/>
+      <w:r>
+        <w:t>profile.user</w:t>
+      </w:r>
+      <w:proofErr w:type="spellEnd"/>
+      <w:r>
+        <w:t xml:space="preserve"> = </w:t>
+      </w:r>
+      <w:proofErr w:type="spellStart"/>
+      <w:r>
+        <w:t>profile.userService.findUserById</w:t>
+      </w:r>
+      <w:proofErr w:type="spellEnd"/>
+      <w:r>
+        <w:t>(</w:t>
+      </w:r>
+      <w:proofErr w:type="spellStart"/>
+      <w:r>
+        <w:t>profile.uid</w:t>
+      </w:r>
+      <w:proofErr w:type="spellEnd"/>
+      <w:r>
+        <w:t>);</w:t>
+      </w:r>
+    </w:p>
+    <w:p/>
+    <w:p>
+      <w:r>
+        <w:t xml:space="preserve">But first, we have to add user services by importing </w:t>
+      </w:r>
+      <w:proofErr w:type="spellStart"/>
+      <w:r>
+        <w:t>UserService</w:t>
+      </w:r>
+      <w:proofErr w:type="spellEnd"/>
+      <w:r>
+        <w:t xml:space="preserve"> to the component </w:t>
+      </w:r>
+      <w:proofErr w:type="spellStart"/>
+      <w:r>
+        <w:t>ts</w:t>
+      </w:r>
+      <w:proofErr w:type="spellEnd"/>
+      <w:r>
+        <w:t xml:space="preserve"> doc.</w:t>
+      </w:r>
+    </w:p>
+    <w:p/>
+    <w:p>
+      <w:r>
+        <w:t>import {</w:t>
+      </w:r>
+      <w:proofErr w:type="spellStart"/>
+      <w:r>
+        <w:t>UserService</w:t>
+      </w:r>
+      <w:proofErr w:type="spellEnd"/>
+      <w:r>
+        <w:t>} from '../../../services/</w:t>
+      </w:r>
+      <w:proofErr w:type="spellStart"/>
+      <w:r>
+        <w:t>user.service.client</w:t>
+      </w:r>
+      <w:proofErr w:type="spellEnd"/>
+      <w:r>
+        <w:t>'</w:t>
+      </w:r>
+    </w:p>
+    <w:p>
+      <w:r>
+        <w:t>import {User} from '../../../models/</w:t>
+      </w:r>
+      <w:proofErr w:type="spellStart"/>
+      <w:r>
+        <w:t>user.model.client</w:t>
+      </w:r>
+      <w:proofErr w:type="spellEnd"/>
+      <w:r>
+        <w:t>'</w:t>
+      </w:r>
+    </w:p>
+    <w:p/>
+    <w:p>
+      <w:r>
+        <w:t xml:space="preserve">We also add </w:t>
+      </w:r>
+      <w:proofErr w:type="spellStart"/>
+      <w:r>
+        <w:t>userService</w:t>
+      </w:r>
+      <w:proofErr w:type="spellEnd"/>
+      <w:r>
+        <w:t xml:space="preserve"> to the constructor:</w:t>
+      </w:r>
+    </w:p>
+    <w:p/>
+    <w:p>
+      <w:r>
+        <w:lastRenderedPageBreak/>
+        <w:t xml:space="preserve">constructor(private </w:t>
+      </w:r>
+      <w:proofErr w:type="spellStart"/>
+      <w:r>
+        <w:t>activatedRoute</w:t>
+      </w:r>
+      <w:proofErr w:type="spellEnd"/>
+      <w:r>
+        <w:t xml:space="preserve">: </w:t>
+      </w:r>
+      <w:proofErr w:type="spellStart"/>
+      <w:r>
+        <w:t>ActivatedRoute</w:t>
+      </w:r>
+      <w:proofErr w:type="spellEnd"/>
+      <w:r>
+        <w:t xml:space="preserve">, private </w:t>
+      </w:r>
+      <w:proofErr w:type="spellStart"/>
+      <w:r>
+        <w:t>userService</w:t>
+      </w:r>
+      <w:proofErr w:type="spellEnd"/>
+      <w:r>
+        <w:t xml:space="preserve">: </w:t>
+      </w:r>
+      <w:proofErr w:type="spellStart"/>
+      <w:r>
+        <w:t>UserService</w:t>
+      </w:r>
+      <w:proofErr w:type="spellEnd"/>
+      <w:r>
+        <w:t>)</w:t>
+      </w:r>
+    </w:p>
+    <w:p/>
+    <w:p/>
+    <w:p>
+      <w:r>
+        <w:t xml:space="preserve">We then add the part that grabs the user data from </w:t>
+      </w:r>
+      <w:proofErr w:type="spellStart"/>
+      <w:r>
+        <w:t>userServices</w:t>
+      </w:r>
+      <w:proofErr w:type="spellEnd"/>
+      <w:r>
+        <w:t>.</w:t>
+      </w:r>
+    </w:p>
+    <w:p/>
+    <w:p>
+      <w:proofErr w:type="spellStart"/>
+      <w:r>
+        <w:t>this.activatedRoute.params.subscribe</w:t>
+      </w:r>
+      <w:proofErr w:type="spellEnd"/>
+      <w:r>
+        <w:t>(</w:t>
+      </w:r>
+    </w:p>
+    <w:p>
+      <w:r>
+        <w:t>function info(</w:t>
+      </w:r>
+      <w:proofErr w:type="spellStart"/>
+      <w:r>
+        <w:t>params</w:t>
+      </w:r>
+      <w:proofErr w:type="spellEnd"/>
+      <w:r>
+        <w:t>){</w:t>
+      </w:r>
+    </w:p>
+    <w:p>
+      <w:proofErr w:type="spellStart"/>
+      <w:r>
+        <w:t>profile.uid</w:t>
+      </w:r>
+      <w:proofErr w:type="spellEnd"/>
+      <w:r>
+        <w:t xml:space="preserve"> = </w:t>
+      </w:r>
+      <w:proofErr w:type="spellStart"/>
+      <w:r>
+        <w:t>params</w:t>
+      </w:r>
+      <w:proofErr w:type="spellEnd"/>
+      <w:r>
+        <w:t>['</w:t>
+      </w:r>
+      <w:proofErr w:type="spellStart"/>
+      <w:r>
+        <w:t>uid</w:t>
+      </w:r>
+      <w:proofErr w:type="spellEnd"/>
+      <w:r>
+        <w:t>']</w:t>
+      </w:r>
+    </w:p>
+    <w:p>
+      <w:proofErr w:type="spellStart"/>
+      <w:r>
+        <w:t>profile.user</w:t>
+      </w:r>
+      <w:proofErr w:type="spellEnd"/>
+      <w:r>
+        <w:t xml:space="preserve"> = </w:t>
+      </w:r>
+      <w:proofErr w:type="spellStart"/>
+      <w:r>
+        <w:t>profile.userService.findUserById</w:t>
+      </w:r>
+      <w:proofErr w:type="spellEnd"/>
+      <w:r>
+        <w:t>(</w:t>
+      </w:r>
+      <w:proofErr w:type="spellStart"/>
+      <w:r>
+        <w:t>profile.uid</w:t>
+      </w:r>
+      <w:proofErr w:type="spellEnd"/>
+      <w:r>
+        <w:t>);</w:t>
+      </w:r>
+    </w:p>
+    <w:p>
+      <w:r>
+        <w:tab/>
+      </w:r>
+    </w:p>
+    <w:p>
+      <w:r>
+        <w:t>}</w:t>
+      </w:r>
+    </w:p>
+    <w:p>
+      <w:r>
+        <w:t>)</w:t>
+      </w:r>
+    </w:p>
+    <w:p/>
+    <w:p>
+      <w:r>
+        <w:t>Now, we define the variables for the profile fields that will store the information entered.</w:t>
+      </w:r>
+    </w:p>
+    <w:p/>
+    <w:p>
+      <w:proofErr w:type="spellStart"/>
+      <w:r>
+        <w:t>uid</w:t>
+      </w:r>
+      <w:proofErr w:type="spellEnd"/>
+      <w:r>
+        <w:t>: string;</w:t>
+      </w:r>
+    </w:p>
+    <w:p>
+      <w:r>
+        <w:t>user: User;</w:t>
+      </w:r>
+    </w:p>
+    <w:p>
+      <w:r>
+        <w:t>username: string;</w:t>
+      </w:r>
+    </w:p>
+    <w:p>
+      <w:r>
+        <w:t>email: string;</w:t>
+      </w:r>
+    </w:p>
+    <w:p>
+      <w:proofErr w:type="spellStart"/>
+      <w:r>
+        <w:t>firstName</w:t>
+      </w:r>
+      <w:proofErr w:type="spellEnd"/>
+      <w:r>
+        <w:t>: string;</w:t>
+      </w:r>
+    </w:p>
+    <w:p>
+      <w:proofErr w:type="spellStart"/>
+      <w:r>
+        <w:t>lastName</w:t>
+      </w:r>
+      <w:proofErr w:type="spellEnd"/>
+      <w:r>
+        <w:t>: string;</w:t>
+      </w:r>
+    </w:p>
+    <w:p/>
+    <w:p/>
+    <w:p>
+      <w:r>
+        <w:t>We will then add them to the info function.</w:t>
+      </w:r>
+    </w:p>
+    <w:p/>
+    <w:p>
+      <w:proofErr w:type="spellStart"/>
+      <w:r>
+        <w:t>ngOnInit</w:t>
+      </w:r>
+      <w:proofErr w:type="spellEnd"/>
+      <w:r>
+        <w:t>() {</w:t>
+      </w:r>
+    </w:p>
+    <w:p>
+      <w:r>
+        <w:tab/>
+      </w:r>
+      <w:proofErr w:type="spellStart"/>
+      <w:r>
+        <w:t>var</w:t>
+      </w:r>
+      <w:proofErr w:type="spellEnd"/>
+      <w:r>
+        <w:t xml:space="preserve"> profile = this;</w:t>
+      </w:r>
+    </w:p>
+    <w:p>
+      <w:r>
+        <w:tab/>
+      </w:r>
+      <w:proofErr w:type="spellStart"/>
+      <w:r>
+        <w:t>this.activatedRoute.params.subscribe</w:t>
+      </w:r>
+      <w:proofErr w:type="spellEnd"/>
+      <w:r>
+        <w:t>(</w:t>
+      </w:r>
+    </w:p>
+    <w:p>
+      <w:r>
+        <w:t>function info(</w:t>
+      </w:r>
+      <w:proofErr w:type="spellStart"/>
+      <w:r>
+        <w:t>params</w:t>
+      </w:r>
+      <w:proofErr w:type="spellEnd"/>
+      <w:r>
+        <w:t>){</w:t>
+      </w:r>
+    </w:p>
+    <w:p>
+      <w:r>
+        <w:lastRenderedPageBreak/>
+        <w:tab/>
+      </w:r>
+      <w:proofErr w:type="spellStart"/>
+      <w:r>
+        <w:t>profile.uid</w:t>
+      </w:r>
+      <w:proofErr w:type="spellEnd"/>
+      <w:r>
+        <w:t xml:space="preserve"> = </w:t>
+      </w:r>
+      <w:proofErr w:type="spellStart"/>
+      <w:r>
+        <w:t>params</w:t>
+      </w:r>
+      <w:proofErr w:type="spellEnd"/>
+      <w:r>
+        <w:t>['</w:t>
+      </w:r>
+      <w:proofErr w:type="spellStart"/>
+      <w:r>
+        <w:t>uid</w:t>
+      </w:r>
+      <w:proofErr w:type="spellEnd"/>
+      <w:r>
+        <w:t>']</w:t>
+      </w:r>
+    </w:p>
+    <w:p>
+      <w:r>
+        <w:tab/>
+      </w:r>
+      <w:proofErr w:type="spellStart"/>
+      <w:r>
+        <w:t>profile.user</w:t>
+      </w:r>
+      <w:proofErr w:type="spellEnd"/>
+      <w:r>
+        <w:t xml:space="preserve"> = </w:t>
+      </w:r>
+      <w:proofErr w:type="spellStart"/>
+      <w:r>
+        <w:t>profile.userService.findUserById</w:t>
+      </w:r>
+      <w:proofErr w:type="spellEnd"/>
+      <w:r>
+        <w:t>(</w:t>
+      </w:r>
+      <w:proofErr w:type="spellStart"/>
+      <w:r>
+        <w:t>profile.uid</w:t>
+      </w:r>
+      <w:proofErr w:type="spellEnd"/>
+      <w:r>
+        <w:t>);</w:t>
+      </w:r>
+    </w:p>
+    <w:p>
+      <w:r>
+        <w:tab/>
+      </w:r>
+      <w:proofErr w:type="spellStart"/>
+      <w:r>
+        <w:t>profile.username</w:t>
+      </w:r>
+      <w:proofErr w:type="spellEnd"/>
+      <w:r>
+        <w:t xml:space="preserve"> = </w:t>
+      </w:r>
+      <w:proofErr w:type="spellStart"/>
+      <w:r>
+        <w:t>profile.user.username</w:t>
+      </w:r>
+      <w:proofErr w:type="spellEnd"/>
+      <w:r>
+        <w:t>;</w:t>
+      </w:r>
+    </w:p>
+    <w:p>
+      <w:r>
+        <w:tab/>
+      </w:r>
+      <w:proofErr w:type="spellStart"/>
+      <w:r>
+        <w:t>profile.email</w:t>
+      </w:r>
+      <w:proofErr w:type="spellEnd"/>
+      <w:r>
+        <w:t xml:space="preserve"> = </w:t>
+      </w:r>
+      <w:proofErr w:type="spellStart"/>
+      <w:r>
+        <w:t>profile.user.email</w:t>
+      </w:r>
+      <w:proofErr w:type="spellEnd"/>
+      <w:r>
+        <w:t>;</w:t>
+      </w:r>
+    </w:p>
+    <w:p>
+      <w:r>
+        <w:tab/>
+      </w:r>
+      <w:proofErr w:type="spellStart"/>
+      <w:r>
+        <w:t>profile.firstName</w:t>
+      </w:r>
+      <w:proofErr w:type="spellEnd"/>
+      <w:r>
+        <w:t xml:space="preserve"> = </w:t>
+      </w:r>
+      <w:proofErr w:type="spellStart"/>
+      <w:r>
+        <w:t>profile.user.firstName</w:t>
+      </w:r>
+      <w:proofErr w:type="spellEnd"/>
+      <w:r>
+        <w:t>;</w:t>
+      </w:r>
+    </w:p>
+    <w:p>
+      <w:r>
+        <w:tab/>
+      </w:r>
+      <w:proofErr w:type="spellStart"/>
+      <w:r>
+        <w:t>profile.lastName</w:t>
+      </w:r>
+      <w:proofErr w:type="spellEnd"/>
+      <w:r>
+        <w:t xml:space="preserve"> = </w:t>
+      </w:r>
+      <w:proofErr w:type="spellStart"/>
+      <w:r>
+        <w:t>profile.user.lastName</w:t>
+      </w:r>
+      <w:proofErr w:type="spellEnd"/>
+      <w:r>
+        <w:t>;</w:t>
+      </w:r>
+    </w:p>
+    <w:p>
+      <w:r>
+        <w:t>});</w:t>
+      </w:r>
+    </w:p>
+    <w:p/>
+    <w:p>
+      <w:r>
+        <w:t>These items represent the values of the profile form fields.</w:t>
+      </w:r>
+    </w:p>
+    <w:p/>
+    <w:p>
+      <w:r>
+        <w:t>-----------------------------</w:t>
+      </w:r>
+    </w:p>
+    <w:p>
+      <w:r>
+        <w:t>Some alternative workarounds for this section:</w:t>
+      </w:r>
+    </w:p>
+    <w:p/>
+    <w:p>
+      <w:proofErr w:type="spellStart"/>
+      <w:r>
+        <w:t>ngOnInit</w:t>
+      </w:r>
+      <w:proofErr w:type="spellEnd"/>
+      <w:r>
+        <w:t>() {</w:t>
+      </w:r>
+    </w:p>
+    <w:p>
+      <w:r>
+        <w:tab/>
+      </w:r>
+      <w:proofErr w:type="spellStart"/>
+      <w:r>
+        <w:t>this.activatedRoute.params.subscribe</w:t>
+      </w:r>
+      <w:proofErr w:type="spellEnd"/>
+      <w:r>
+        <w:t>(</w:t>
+      </w:r>
+    </w:p>
+    <w:p>
+      <w:r>
+        <w:t>function info(</w:t>
+      </w:r>
+      <w:proofErr w:type="spellStart"/>
+      <w:r>
+        <w:t>params</w:t>
+      </w:r>
+      <w:proofErr w:type="spellEnd"/>
+      <w:r>
+        <w:t>){</w:t>
+      </w:r>
+    </w:p>
+    <w:p>
+      <w:r>
+        <w:tab/>
+      </w:r>
+      <w:proofErr w:type="spellStart"/>
+      <w:r>
+        <w:t>this.uid</w:t>
+      </w:r>
+      <w:proofErr w:type="spellEnd"/>
+      <w:r>
+        <w:t xml:space="preserve"> = </w:t>
+      </w:r>
+      <w:proofErr w:type="spellStart"/>
+      <w:r>
+        <w:t>params</w:t>
+      </w:r>
+      <w:proofErr w:type="spellEnd"/>
+      <w:r>
+        <w:t>['</w:t>
+      </w:r>
+      <w:proofErr w:type="spellStart"/>
+      <w:r>
+        <w:t>uid</w:t>
+      </w:r>
+      <w:proofErr w:type="spellEnd"/>
+      <w:r>
+        <w:t>']</w:t>
+      </w:r>
+    </w:p>
+    <w:p>
+      <w:r>
+        <w:tab/>
+      </w:r>
+      <w:proofErr w:type="spellStart"/>
+      <w:r>
+        <w:t>this.user</w:t>
+      </w:r>
+      <w:proofErr w:type="spellEnd"/>
+      <w:r>
+        <w:t xml:space="preserve"> = </w:t>
+      </w:r>
+      <w:proofErr w:type="spellStart"/>
+      <w:r>
+        <w:t>this.userService.findUserById</w:t>
+      </w:r>
+      <w:proofErr w:type="spellEnd"/>
+      <w:r>
+        <w:t>(</w:t>
+      </w:r>
+      <w:proofErr w:type="spellStart"/>
+      <w:r>
+        <w:t>this.uid</w:t>
+      </w:r>
+      <w:proofErr w:type="spellEnd"/>
+      <w:r>
+        <w:t>);</w:t>
+      </w:r>
+    </w:p>
+    <w:p>
+      <w:r>
+        <w:tab/>
+      </w:r>
+      <w:proofErr w:type="spellStart"/>
+      <w:r>
+        <w:t>this.username</w:t>
+      </w:r>
+      <w:proofErr w:type="spellEnd"/>
+      <w:r>
+        <w:t xml:space="preserve"> = </w:t>
+      </w:r>
+      <w:proofErr w:type="spellStart"/>
+      <w:r>
+        <w:t>this.user.username</w:t>
+      </w:r>
+      <w:proofErr w:type="spellEnd"/>
+      <w:r>
+        <w:t>;</w:t>
+      </w:r>
+    </w:p>
+    <w:p>
+      <w:r>
+        <w:tab/>
+      </w:r>
+      <w:proofErr w:type="spellStart"/>
+      <w:r>
+        <w:t>this.email</w:t>
+      </w:r>
+      <w:proofErr w:type="spellEnd"/>
+      <w:r>
+        <w:t xml:space="preserve"> = </w:t>
+      </w:r>
+      <w:proofErr w:type="spellStart"/>
+      <w:r>
+        <w:t>this.user.email</w:t>
+      </w:r>
+      <w:proofErr w:type="spellEnd"/>
+      <w:r>
+        <w:t>;</w:t>
+      </w:r>
+    </w:p>
+    <w:p>
+      <w:r>
+        <w:tab/>
+      </w:r>
+      <w:proofErr w:type="spellStart"/>
+      <w:r>
+        <w:t>this.firstName</w:t>
+      </w:r>
+      <w:proofErr w:type="spellEnd"/>
+      <w:r>
+        <w:t xml:space="preserve"> = </w:t>
+      </w:r>
+      <w:proofErr w:type="spellStart"/>
+      <w:r>
+        <w:t>this.user.firstName</w:t>
+      </w:r>
+      <w:proofErr w:type="spellEnd"/>
+      <w:r>
+        <w:t>;</w:t>
+      </w:r>
+    </w:p>
+    <w:p>
+      <w:r>
+        <w:tab/>
+      </w:r>
+      <w:proofErr w:type="spellStart"/>
+      <w:r>
+        <w:t>this.lastName</w:t>
+      </w:r>
+      <w:proofErr w:type="spellEnd"/>
+      <w:r>
+        <w:t xml:space="preserve"> = </w:t>
+      </w:r>
+      <w:proofErr w:type="spellStart"/>
+      <w:r>
+        <w:t>this.user.lastName</w:t>
+      </w:r>
+      <w:proofErr w:type="spellEnd"/>
+      <w:r>
+        <w:t>;</w:t>
+      </w:r>
+    </w:p>
+    <w:p>
+      <w:r>
+        <w:t>}.bind(this));</w:t>
+      </w:r>
+    </w:p>
+    <w:p>
+      <w:r>
+        <w:t>}</w:t>
+      </w:r>
+    </w:p>
+    <w:p/>
+    <w:p>
+      <w:r>
+        <w:t>This binds "this" with the same "this" referred to in the class.</w:t>
+      </w:r>
+    </w:p>
+    <w:p/>
+    <w:p>
+      <w:r>
+        <w:t>Or...</w:t>
+      </w:r>
+    </w:p>
+    <w:p/>
+    <w:p>
+      <w:proofErr w:type="spellStart"/>
+      <w:r>
+        <w:lastRenderedPageBreak/>
+        <w:t>ngOnInit</w:t>
+      </w:r>
+      <w:proofErr w:type="spellEnd"/>
+      <w:r>
+        <w:t>() {</w:t>
+      </w:r>
+    </w:p>
+    <w:p>
+      <w:r>
+        <w:tab/>
+      </w:r>
+      <w:proofErr w:type="spellStart"/>
+      <w:r>
+        <w:t>this.activatedRoute.params.subscribe</w:t>
+      </w:r>
+      <w:proofErr w:type="spellEnd"/>
+      <w:r>
+        <w:t>(</w:t>
+      </w:r>
+    </w:p>
+    <w:p>
+      <w:r>
+        <w:tab/>
+      </w:r>
+      <w:r>
+        <w:tab/>
+      </w:r>
+      <w:proofErr w:type="spellStart"/>
+      <w:r>
+        <w:t>params</w:t>
+      </w:r>
+      <w:proofErr w:type="spellEnd"/>
+      <w:r>
+        <w:t xml:space="preserve"> =&gt; {</w:t>
+      </w:r>
+    </w:p>
+    <w:p>
+      <w:r>
+        <w:tab/>
+      </w:r>
+      <w:proofErr w:type="spellStart"/>
+      <w:r>
+        <w:t>this.uid</w:t>
+      </w:r>
+      <w:proofErr w:type="spellEnd"/>
+      <w:r>
+        <w:t xml:space="preserve"> = </w:t>
+      </w:r>
+      <w:proofErr w:type="spellStart"/>
+      <w:r>
+        <w:t>params</w:t>
+      </w:r>
+      <w:proofErr w:type="spellEnd"/>
+      <w:r>
+        <w:t>['</w:t>
+      </w:r>
+      <w:proofErr w:type="spellStart"/>
+      <w:r>
+        <w:t>uid</w:t>
+      </w:r>
+      <w:proofErr w:type="spellEnd"/>
+      <w:r>
+        <w:t>']</w:t>
+      </w:r>
+    </w:p>
+    <w:p>
+      <w:r>
+        <w:tab/>
+      </w:r>
+      <w:proofErr w:type="spellStart"/>
+      <w:r>
+        <w:t>this.user</w:t>
+      </w:r>
+      <w:proofErr w:type="spellEnd"/>
+      <w:r>
+        <w:t xml:space="preserve"> = </w:t>
+      </w:r>
+      <w:proofErr w:type="spellStart"/>
+      <w:r>
+        <w:t>this.userService.findUserById</w:t>
+      </w:r>
+      <w:proofErr w:type="spellEnd"/>
+      <w:r>
+        <w:t>(</w:t>
+      </w:r>
+      <w:proofErr w:type="spellStart"/>
+      <w:r>
+        <w:t>this.uid</w:t>
+      </w:r>
+      <w:proofErr w:type="spellEnd"/>
+      <w:r>
+        <w:t>);</w:t>
+      </w:r>
+    </w:p>
+    <w:p>
+      <w:r>
+        <w:tab/>
+      </w:r>
+      <w:proofErr w:type="spellStart"/>
+      <w:r>
+        <w:t>this.username</w:t>
+      </w:r>
+      <w:proofErr w:type="spellEnd"/>
+      <w:r>
+        <w:t xml:space="preserve"> = </w:t>
+      </w:r>
+      <w:proofErr w:type="spellStart"/>
+      <w:r>
+        <w:t>this.user.username</w:t>
+      </w:r>
+      <w:proofErr w:type="spellEnd"/>
+      <w:r>
+        <w:t>;</w:t>
+      </w:r>
+    </w:p>
+    <w:p>
+      <w:r>
+        <w:tab/>
+      </w:r>
+      <w:proofErr w:type="spellStart"/>
+      <w:r>
+        <w:t>this.email</w:t>
+      </w:r>
+      <w:proofErr w:type="spellEnd"/>
+      <w:r>
+        <w:t xml:space="preserve"> = </w:t>
+      </w:r>
+      <w:proofErr w:type="spellStart"/>
+      <w:r>
+        <w:t>this.user.email</w:t>
+      </w:r>
+      <w:proofErr w:type="spellEnd"/>
+      <w:r>
+        <w:t>;</w:t>
+      </w:r>
+    </w:p>
+    <w:p>
+      <w:r>
+        <w:tab/>
+      </w:r>
+      <w:proofErr w:type="spellStart"/>
+      <w:r>
+        <w:t>this.firstName</w:t>
+      </w:r>
+      <w:proofErr w:type="spellEnd"/>
+      <w:r>
+        <w:t xml:space="preserve"> = </w:t>
+      </w:r>
+      <w:proofErr w:type="spellStart"/>
+      <w:r>
+        <w:t>this.user.firstName</w:t>
+      </w:r>
+      <w:proofErr w:type="spellEnd"/>
+      <w:r>
+        <w:t>;</w:t>
+      </w:r>
+    </w:p>
+    <w:p>
+      <w:r>
+        <w:tab/>
+      </w:r>
+      <w:proofErr w:type="spellStart"/>
+      <w:r>
+        <w:t>this.lastName</w:t>
+      </w:r>
+      <w:proofErr w:type="spellEnd"/>
+      <w:r>
+        <w:t xml:space="preserve"> = </w:t>
+      </w:r>
+      <w:proofErr w:type="spellStart"/>
+      <w:r>
+        <w:t>this.user.lastName</w:t>
+      </w:r>
+      <w:proofErr w:type="spellEnd"/>
+      <w:r>
+        <w:t>;</w:t>
+      </w:r>
+    </w:p>
+    <w:p>
+      <w:r>
+        <w:t>});</w:t>
+      </w:r>
+    </w:p>
+    <w:p/>
+    <w:p>
+      <w:r>
+        <w:t>This is an arrow function. It won't replace the this value.</w:t>
+      </w:r>
+    </w:p>
+    <w:p/>
+    <w:p>
+      <w:r>
+        <w:t xml:space="preserve">This function takes the parameters and </w:t>
+      </w:r>
+    </w:p>
+    <w:p>
+      <w:r>
+        <w:t>-----------------------------</w:t>
+      </w:r>
+    </w:p>
+    <w:p/>
+    <w:p>
+      <w:r>
+        <w:t xml:space="preserve">We now officially bind these items we created in the component </w:t>
+      </w:r>
+      <w:proofErr w:type="spellStart"/>
+      <w:r>
+        <w:t>ts</w:t>
+      </w:r>
+      <w:proofErr w:type="spellEnd"/>
+      <w:r>
+        <w:t xml:space="preserve"> with their values in the fields represented in the html. So, we then revisit the attributes that we created earlier:</w:t>
+      </w:r>
+    </w:p>
+    <w:p/>
+    <w:p>
+      <w:r>
+        <w:t xml:space="preserve">required </w:t>
+      </w:r>
+      <w:proofErr w:type="spellStart"/>
+      <w:r>
+        <w:t>ngModel</w:t>
+      </w:r>
+      <w:proofErr w:type="spellEnd"/>
+      <w:r>
+        <w:t xml:space="preserve"> #username="</w:t>
+      </w:r>
+      <w:proofErr w:type="spellStart"/>
+      <w:r>
+        <w:t>ngModel</w:t>
+      </w:r>
+      <w:proofErr w:type="spellEnd"/>
+      <w:r>
+        <w:t>"</w:t>
+      </w:r>
+    </w:p>
+    <w:p>
+      <w:proofErr w:type="spellStart"/>
+      <w:r>
+        <w:t>ngModel</w:t>
+      </w:r>
+      <w:proofErr w:type="spellEnd"/>
+      <w:r>
+        <w:t xml:space="preserve"> #email="</w:t>
+      </w:r>
+      <w:proofErr w:type="spellStart"/>
+      <w:r>
+        <w:t>ngModel</w:t>
+      </w:r>
+      <w:proofErr w:type="spellEnd"/>
+      <w:r>
+        <w:t>"</w:t>
+      </w:r>
+    </w:p>
+    <w:p>
+      <w:proofErr w:type="spellStart"/>
+      <w:r>
+        <w:t>ngModel</w:t>
+      </w:r>
+      <w:proofErr w:type="spellEnd"/>
+      <w:r>
+        <w:t xml:space="preserve"> #</w:t>
+      </w:r>
+      <w:proofErr w:type="spellStart"/>
+      <w:r>
+        <w:t>firstName</w:t>
+      </w:r>
+      <w:proofErr w:type="spellEnd"/>
+      <w:r>
+        <w:t>="</w:t>
+      </w:r>
+      <w:proofErr w:type="spellStart"/>
+      <w:r>
+        <w:t>ngModel</w:t>
+      </w:r>
+      <w:proofErr w:type="spellEnd"/>
+      <w:r>
+        <w:t>"</w:t>
+      </w:r>
+    </w:p>
+    <w:p>
+      <w:proofErr w:type="spellStart"/>
+      <w:r>
+        <w:t>ngModel</w:t>
+      </w:r>
+      <w:proofErr w:type="spellEnd"/>
+      <w:r>
+        <w:t xml:space="preserve"> #</w:t>
+      </w:r>
+      <w:proofErr w:type="spellStart"/>
+      <w:r>
+        <w:t>lastName</w:t>
+      </w:r>
+      <w:proofErr w:type="spellEnd"/>
+      <w:r>
+        <w:t>="</w:t>
+      </w:r>
+      <w:proofErr w:type="spellStart"/>
+      <w:r>
+        <w:t>ngModel</w:t>
+      </w:r>
+      <w:proofErr w:type="spellEnd"/>
+      <w:r>
+        <w:t>"</w:t>
+      </w:r>
+    </w:p>
+    <w:p/>
+    <w:p>
+      <w:r>
+        <w:t xml:space="preserve">We update the </w:t>
+      </w:r>
+      <w:proofErr w:type="spellStart"/>
+      <w:r>
+        <w:t>ngModel</w:t>
+      </w:r>
+      <w:proofErr w:type="spellEnd"/>
+      <w:r>
+        <w:t xml:space="preserve"> to give them values:</w:t>
+      </w:r>
+    </w:p>
+    <w:p/>
+    <w:p>
+      <w:r>
+        <w:t xml:space="preserve">required </w:t>
+      </w:r>
+      <w:proofErr w:type="spellStart"/>
+      <w:r>
+        <w:t>ngModel</w:t>
+      </w:r>
+      <w:proofErr w:type="spellEnd"/>
+      <w:r>
+        <w:t>="{{</w:t>
+      </w:r>
+      <w:proofErr w:type="spellStart"/>
+      <w:r>
+        <w:t>user.username</w:t>
+      </w:r>
+      <w:proofErr w:type="spellEnd"/>
+      <w:r>
+        <w:t>}}" #username="</w:t>
+      </w:r>
+      <w:proofErr w:type="spellStart"/>
+      <w:r>
+        <w:t>ngModel</w:t>
+      </w:r>
+      <w:proofErr w:type="spellEnd"/>
+      <w:r>
+        <w:t>"</w:t>
+      </w:r>
+    </w:p>
+    <w:p>
+      <w:proofErr w:type="spellStart"/>
+      <w:r>
+        <w:t>ngModel</w:t>
+      </w:r>
+      <w:proofErr w:type="spellEnd"/>
+      <w:r>
+        <w:t>="{{</w:t>
+      </w:r>
+      <w:proofErr w:type="spellStart"/>
+      <w:r>
+        <w:t>user.email</w:t>
+      </w:r>
+      <w:proofErr w:type="spellEnd"/>
+      <w:r>
+        <w:t>}}" #email="</w:t>
+      </w:r>
+      <w:proofErr w:type="spellStart"/>
+      <w:r>
+        <w:t>ngModel</w:t>
+      </w:r>
+      <w:proofErr w:type="spellEnd"/>
+      <w:r>
+        <w:t>"</w:t>
+      </w:r>
+    </w:p>
+    <w:p>
+      <w:proofErr w:type="spellStart"/>
+      <w:r>
+        <w:t>ngModel</w:t>
+      </w:r>
+      <w:proofErr w:type="spellEnd"/>
+      <w:r>
+        <w:t>="{{</w:t>
+      </w:r>
+      <w:proofErr w:type="spellStart"/>
+      <w:r>
+        <w:t>user.firstName</w:t>
+      </w:r>
+      <w:proofErr w:type="spellEnd"/>
+      <w:r>
+        <w:t>}}" #</w:t>
+      </w:r>
+      <w:proofErr w:type="spellStart"/>
+      <w:r>
+        <w:t>firstName</w:t>
+      </w:r>
+      <w:proofErr w:type="spellEnd"/>
+      <w:r>
+        <w:t>="</w:t>
+      </w:r>
+      <w:proofErr w:type="spellStart"/>
+      <w:r>
+        <w:t>ngModel</w:t>
+      </w:r>
+      <w:proofErr w:type="spellEnd"/>
+      <w:r>
+        <w:t>"</w:t>
+      </w:r>
+    </w:p>
+    <w:p>
+      <w:proofErr w:type="spellStart"/>
+      <w:r>
+        <w:lastRenderedPageBreak/>
+        <w:t>ngModel</w:t>
+      </w:r>
+      <w:proofErr w:type="spellEnd"/>
+      <w:r>
+        <w:t>="{{</w:t>
+      </w:r>
+      <w:proofErr w:type="spellStart"/>
+      <w:r>
+        <w:t>user.lastName</w:t>
+      </w:r>
+      <w:proofErr w:type="spellEnd"/>
+      <w:r>
+        <w:t>}}" #</w:t>
+      </w:r>
+      <w:proofErr w:type="spellStart"/>
+      <w:r>
+        <w:t>lastName</w:t>
+      </w:r>
+      <w:proofErr w:type="spellEnd"/>
+      <w:r>
+        <w:t>="</w:t>
+      </w:r>
+      <w:proofErr w:type="spellStart"/>
+      <w:r>
+        <w:t>ngModel</w:t>
+      </w:r>
+      <w:proofErr w:type="spellEnd"/>
+      <w:r>
+        <w:t>"</w:t>
+      </w:r>
+    </w:p>
+    <w:p/>
+    <w:p>
+      <w:r>
+        <w:t xml:space="preserve">We use user. so that the values will be pulled from </w:t>
+      </w:r>
+      <w:proofErr w:type="spellStart"/>
+      <w:r>
+        <w:t>userServices</w:t>
+      </w:r>
+      <w:proofErr w:type="spellEnd"/>
+      <w:r>
+        <w:t>.</w:t>
+      </w:r>
+    </w:p>
+    <w:p/>
+    <w:p>
+      <w:r>
+        <w:t>We now create the function for updating user information.</w:t>
+      </w:r>
+    </w:p>
+    <w:p/>
+    <w:p>
+      <w:r>
+        <w:t>update(){</w:t>
+      </w:r>
+    </w:p>
+    <w:p>
+      <w:r>
+        <w:tab/>
+      </w:r>
+      <w:proofErr w:type="spellStart"/>
+      <w:r>
+        <w:t>this.username</w:t>
+      </w:r>
+      <w:proofErr w:type="spellEnd"/>
+      <w:r>
+        <w:t xml:space="preserve"> = </w:t>
+      </w:r>
+      <w:proofErr w:type="spellStart"/>
+      <w:r>
+        <w:t>this.profileForm.value.username</w:t>
+      </w:r>
+      <w:proofErr w:type="spellEnd"/>
+      <w:r>
+        <w:t>;</w:t>
+      </w:r>
+    </w:p>
+    <w:p>
+      <w:r>
+        <w:tab/>
+      </w:r>
+      <w:proofErr w:type="spellStart"/>
+      <w:r>
+        <w:t>this.email</w:t>
+      </w:r>
+      <w:proofErr w:type="spellEnd"/>
+      <w:r>
+        <w:t xml:space="preserve"> = </w:t>
+      </w:r>
+      <w:proofErr w:type="spellStart"/>
+      <w:r>
+        <w:t>this.profileForm.value.email</w:t>
+      </w:r>
+      <w:proofErr w:type="spellEnd"/>
+      <w:r>
+        <w:t>;</w:t>
+      </w:r>
+    </w:p>
+    <w:p>
+      <w:r>
+        <w:tab/>
+      </w:r>
+      <w:proofErr w:type="spellStart"/>
+      <w:r>
+        <w:t>this.firstName</w:t>
+      </w:r>
+      <w:proofErr w:type="spellEnd"/>
+      <w:r>
+        <w:t xml:space="preserve"> = </w:t>
+      </w:r>
+      <w:proofErr w:type="spellStart"/>
+      <w:r>
+        <w:t>this.profileForm.value.firstName</w:t>
+      </w:r>
+      <w:proofErr w:type="spellEnd"/>
+      <w:r>
+        <w:t>;</w:t>
+      </w:r>
+    </w:p>
+    <w:p>
+      <w:r>
+        <w:tab/>
+      </w:r>
+      <w:proofErr w:type="spellStart"/>
+      <w:r>
+        <w:t>this.lastName</w:t>
+      </w:r>
+      <w:proofErr w:type="spellEnd"/>
+      <w:r>
+        <w:t xml:space="preserve"> = </w:t>
+      </w:r>
+      <w:proofErr w:type="spellStart"/>
+      <w:r>
+        <w:t>this.profileForm.value.lastName</w:t>
+      </w:r>
+      <w:proofErr w:type="spellEnd"/>
+      <w:r>
+        <w:t>;</w:t>
+      </w:r>
+    </w:p>
+    <w:p>
+      <w:r>
+        <w:t>}</w:t>
+      </w:r>
+    </w:p>
+    <w:p/>
+    <w:p>
+      <w:r>
+        <w:t>We must now make sure that we check to see if the username already exists in the system.</w:t>
+      </w:r>
+    </w:p>
+    <w:p>
+      <w:r>
+        <w:t>-----------------------------------</w:t>
+      </w:r>
+    </w:p>
+    <w:p>
+      <w:r>
+        <w:t xml:space="preserve">Note: Get help with 4.2, starting @11:12. It doesn't make sense to me. What does </w:t>
+      </w:r>
+      <w:proofErr w:type="spellStart"/>
+      <w:r>
+        <w:t>aUser</w:t>
+      </w:r>
+      <w:proofErr w:type="spellEnd"/>
+      <w:r>
+        <w:t xml:space="preserve">, </w:t>
+      </w:r>
+      <w:proofErr w:type="spellStart"/>
+      <w:r>
+        <w:t>oldUsername</w:t>
+      </w:r>
+      <w:proofErr w:type="spellEnd"/>
+      <w:r>
+        <w:t xml:space="preserve"> and </w:t>
+      </w:r>
+      <w:proofErr w:type="spellStart"/>
+      <w:r>
+        <w:t>this.username</w:t>
+      </w:r>
+      <w:proofErr w:type="spellEnd"/>
+      <w:r>
+        <w:t xml:space="preserve"> mean?!</w:t>
+      </w:r>
+    </w:p>
+    <w:p/>
+    <w:p>
+      <w:r>
+        <w:t>// If we can find a user with this username, then it means that this user already exists, and cannot be used to register or update the account; or if the username has not been changed.</w:t>
+      </w:r>
+    </w:p>
+    <w:p/>
+    <w:p>
+      <w:proofErr w:type="spellStart"/>
+      <w:r>
+        <w:t>aUser</w:t>
+      </w:r>
+      <w:proofErr w:type="spellEnd"/>
+      <w:r>
+        <w:t xml:space="preserve"> will be the variable for the new user in this equation.</w:t>
+      </w:r>
+    </w:p>
+    <w:p/>
+    <w:p>
+      <w:proofErr w:type="spellStart"/>
+      <w:r>
+        <w:t>const</w:t>
+      </w:r>
+      <w:proofErr w:type="spellEnd"/>
+      <w:r>
+        <w:t xml:space="preserve"> </w:t>
+      </w:r>
+      <w:proofErr w:type="spellStart"/>
+      <w:r>
+        <w:t>aUser</w:t>
+      </w:r>
+      <w:proofErr w:type="spellEnd"/>
+      <w:r>
+        <w:t xml:space="preserve">: User = </w:t>
+      </w:r>
+      <w:proofErr w:type="spellStart"/>
+      <w:r>
+        <w:t>this.userService.findUserByUsername</w:t>
+      </w:r>
+      <w:proofErr w:type="spellEnd"/>
+      <w:r>
+        <w:t>(</w:t>
+      </w:r>
+      <w:proofErr w:type="spellStart"/>
+      <w:r>
+        <w:t>this.username</w:t>
+      </w:r>
+      <w:proofErr w:type="spellEnd"/>
+      <w:r>
+        <w:t>);</w:t>
+      </w:r>
+    </w:p>
+    <w:p/>
+    <w:p>
+      <w:r>
+        <w:t xml:space="preserve">This line looks into </w:t>
+      </w:r>
+      <w:proofErr w:type="spellStart"/>
+      <w:r>
+        <w:t>userService</w:t>
+      </w:r>
+      <w:proofErr w:type="spellEnd"/>
+      <w:r>
+        <w:t xml:space="preserve">, calls upon the function </w:t>
+      </w:r>
+      <w:proofErr w:type="spellStart"/>
+      <w:r>
+        <w:t>findUserByUsername</w:t>
+      </w:r>
+      <w:proofErr w:type="spellEnd"/>
+      <w:r>
+        <w:t>, according to the username entered into the form (</w:t>
+      </w:r>
+      <w:proofErr w:type="spellStart"/>
+      <w:r>
+        <w:t>this.username</w:t>
+      </w:r>
+      <w:proofErr w:type="spellEnd"/>
+      <w:r>
+        <w:t>).</w:t>
+      </w:r>
+    </w:p>
+    <w:p/>
+    <w:p>
+      <w:r>
+        <w:t>We then define what happens with this username (</w:t>
+      </w:r>
+      <w:proofErr w:type="spellStart"/>
+      <w:r>
+        <w:t>aUser</w:t>
+      </w:r>
+      <w:proofErr w:type="spellEnd"/>
+      <w:r>
+        <w:t>) if it is or is not found to exist in the user array, using the following if statement:</w:t>
+      </w:r>
+    </w:p>
+    <w:p/>
+    <w:p>
+      <w:r>
+        <w:t>if(</w:t>
+      </w:r>
+      <w:proofErr w:type="spellStart"/>
+      <w:r>
+        <w:t>aUser</w:t>
+      </w:r>
+      <w:proofErr w:type="spellEnd"/>
+      <w:r>
+        <w:t xml:space="preserve"> &amp;&amp; </w:t>
+      </w:r>
+      <w:proofErr w:type="spellStart"/>
+      <w:r>
+        <w:t>this.oldUsername</w:t>
+      </w:r>
+      <w:proofErr w:type="spellEnd"/>
+      <w:r>
+        <w:t xml:space="preserve"> != </w:t>
+      </w:r>
+      <w:proofErr w:type="spellStart"/>
+      <w:r>
+        <w:t>this.username</w:t>
+      </w:r>
+      <w:proofErr w:type="spellEnd"/>
+      <w:r>
+        <w:t>){</w:t>
+      </w:r>
+    </w:p>
+    <w:p>
+      <w:r>
+        <w:tab/>
+      </w:r>
+      <w:r>
+        <w:tab/>
+      </w:r>
+      <w:proofErr w:type="spellStart"/>
+      <w:r>
+        <w:t>this.usernameTaken</w:t>
+      </w:r>
+      <w:proofErr w:type="spellEnd"/>
+      <w:r>
+        <w:t xml:space="preserve"> = true;</w:t>
+      </w:r>
+    </w:p>
+    <w:p>
+      <w:r>
+        <w:tab/>
+      </w:r>
+      <w:r>
+        <w:tab/>
+      </w:r>
+      <w:proofErr w:type="spellStart"/>
+      <w:r>
+        <w:t>this.submitSuccess</w:t>
+      </w:r>
+      <w:proofErr w:type="spellEnd"/>
+      <w:r>
+        <w:t xml:space="preserve"> = false;</w:t>
+      </w:r>
+    </w:p>
+    <w:p/>
+    <w:p>
+      <w:proofErr w:type="spellStart"/>
+      <w:r>
+        <w:t>oldUsername</w:t>
+      </w:r>
+      <w:proofErr w:type="spellEnd"/>
+      <w:r>
+        <w:t xml:space="preserve">: string; and username: string; are the same thing, but we have to make a distinction when they appear together at times when we're checking and updating information. </w:t>
+      </w:r>
+      <w:proofErr w:type="spellStart"/>
+      <w:r>
+        <w:t>oldUsername</w:t>
+      </w:r>
+      <w:proofErr w:type="spellEnd"/>
+      <w:r>
+        <w:t xml:space="preserve"> will appear in the if statement that checks for system matches if and only if information has been changed in the field.</w:t>
+      </w:r>
+    </w:p>
+    <w:p/>
+    <w:p>
+      <w:proofErr w:type="spellStart"/>
+      <w:r>
+        <w:t>aUser</w:t>
+      </w:r>
+      <w:proofErr w:type="spellEnd"/>
+      <w:r>
+        <w:t xml:space="preserve"> represents the user information as it exists once a profile page is loaded, and is sourced from </w:t>
+      </w:r>
+      <w:proofErr w:type="spellStart"/>
+      <w:r>
+        <w:t>userService</w:t>
+      </w:r>
+      <w:proofErr w:type="spellEnd"/>
+      <w:r>
+        <w:t>.</w:t>
+      </w:r>
+    </w:p>
+    <w:p/>
+    <w:p>
+      <w:r>
+        <w:t>-----------------------------------</w:t>
+      </w:r>
+    </w:p>
+    <w:p/>
+    <w:p>
+      <w:r>
+        <w:t>Then, we create the alerts to express that the username is already taken or that the changes are submitted successfully.</w:t>
+      </w:r>
+    </w:p>
+    <w:p/>
+    <w:p>
+      <w:r>
+        <w:t xml:space="preserve">In the component </w:t>
+      </w:r>
+      <w:proofErr w:type="spellStart"/>
+      <w:r>
+        <w:t>ts</w:t>
+      </w:r>
+      <w:proofErr w:type="spellEnd"/>
+      <w:r>
+        <w:t xml:space="preserve"> doc, we create two variables:</w:t>
+      </w:r>
+    </w:p>
+    <w:p/>
+    <w:p>
+      <w:proofErr w:type="spellStart"/>
+      <w:r>
+        <w:t>usernameTaken</w:t>
+      </w:r>
+      <w:proofErr w:type="spellEnd"/>
+      <w:r>
+        <w:t xml:space="preserve">: </w:t>
+      </w:r>
+      <w:proofErr w:type="spellStart"/>
+      <w:r>
+        <w:t>boolean</w:t>
+      </w:r>
+      <w:proofErr w:type="spellEnd"/>
+      <w:r>
+        <w:t>;</w:t>
+      </w:r>
+    </w:p>
+    <w:p>
+      <w:proofErr w:type="spellStart"/>
+      <w:r>
+        <w:t>submitSuccess</w:t>
+      </w:r>
+      <w:proofErr w:type="spellEnd"/>
+      <w:r>
+        <w:t xml:space="preserve">: </w:t>
+      </w:r>
+      <w:proofErr w:type="spellStart"/>
+      <w:r>
+        <w:t>boolean</w:t>
+      </w:r>
+      <w:proofErr w:type="spellEnd"/>
+      <w:r>
+        <w:t>;</w:t>
+      </w:r>
+    </w:p>
+    <w:p/>
+    <w:p>
+      <w:r>
+        <w:t>In the html, we add two &lt;div&gt; above the &lt;form&gt;:</w:t>
+      </w:r>
+    </w:p>
+    <w:p/>
+    <w:p>
+      <w:r>
+        <w:t>&lt;div *</w:t>
+      </w:r>
+      <w:proofErr w:type="spellStart"/>
+      <w:r>
+        <w:t>ngIf</w:t>
+      </w:r>
+      <w:proofErr w:type="spellEnd"/>
+      <w:r>
+        <w:t>="</w:t>
+      </w:r>
+      <w:proofErr w:type="spellStart"/>
+      <w:r>
+        <w:t>usernameTaken</w:t>
+      </w:r>
+      <w:proofErr w:type="spellEnd"/>
+      <w:r>
+        <w:t>" class="alert alert-danger"&gt;Username taken, please try another one.&lt;/div&gt;</w:t>
+      </w:r>
+    </w:p>
+    <w:p/>
+    <w:p>
+      <w:r>
+        <w:t>&lt;div *</w:t>
+      </w:r>
+      <w:proofErr w:type="spellStart"/>
+      <w:r>
+        <w:t>ngIf</w:t>
+      </w:r>
+      <w:proofErr w:type="spellEnd"/>
+      <w:r>
+        <w:t>="</w:t>
+      </w:r>
+      <w:proofErr w:type="spellStart"/>
+      <w:r>
+        <w:t>submitSuccess</w:t>
+      </w:r>
+      <w:proofErr w:type="spellEnd"/>
+      <w:r>
+        <w:t>" class="alert alert-success"&gt;Updated successfully!&lt;/div&gt;</w:t>
+      </w:r>
+    </w:p>
+    <w:p/>
+    <w:p>
+      <w:r>
+        <w:t>When *</w:t>
+      </w:r>
+      <w:proofErr w:type="spellStart"/>
+      <w:r>
+        <w:t>ngIf</w:t>
+      </w:r>
+      <w:proofErr w:type="spellEnd"/>
+      <w:r>
+        <w:t xml:space="preserve"> is true for the situation represented in the component </w:t>
+      </w:r>
+      <w:proofErr w:type="spellStart"/>
+      <w:r>
+        <w:t>ts</w:t>
+      </w:r>
+      <w:proofErr w:type="spellEnd"/>
+      <w:r>
+        <w:t xml:space="preserve"> doc, then these alerts will run. *</w:t>
+      </w:r>
+      <w:proofErr w:type="spellStart"/>
+      <w:r>
+        <w:t>ngIf</w:t>
+      </w:r>
+      <w:proofErr w:type="spellEnd"/>
+      <w:r>
+        <w:t xml:space="preserve"> is the element that makes this happen. It's hidden until the respective </w:t>
+      </w:r>
+      <w:proofErr w:type="spellStart"/>
+      <w:r>
+        <w:t>boolean</w:t>
+      </w:r>
+      <w:proofErr w:type="spellEnd"/>
+      <w:r>
+        <w:t xml:space="preserve"> is true. So, if </w:t>
+      </w:r>
+      <w:proofErr w:type="spellStart"/>
+      <w:r>
+        <w:lastRenderedPageBreak/>
+        <w:t>this.usernameTaken</w:t>
+      </w:r>
+      <w:proofErr w:type="spellEnd"/>
+      <w:r>
+        <w:t xml:space="preserve"> = true then the </w:t>
+      </w:r>
+      <w:proofErr w:type="spellStart"/>
+      <w:r>
+        <w:t>usernameTaken</w:t>
+      </w:r>
+      <w:proofErr w:type="spellEnd"/>
+      <w:r>
+        <w:t xml:space="preserve"> *</w:t>
+      </w:r>
+      <w:proofErr w:type="spellStart"/>
+      <w:r>
+        <w:t>ngIf</w:t>
+      </w:r>
+      <w:proofErr w:type="spellEnd"/>
+      <w:r>
+        <w:t xml:space="preserve"> alert will appear. Same for *</w:t>
+      </w:r>
+      <w:proofErr w:type="spellStart"/>
+      <w:r>
+        <w:t>ngIf</w:t>
+      </w:r>
+      <w:proofErr w:type="spellEnd"/>
+      <w:r>
+        <w:t>="</w:t>
+      </w:r>
+      <w:proofErr w:type="spellStart"/>
+      <w:r>
+        <w:t>submitSuccess</w:t>
+      </w:r>
+      <w:proofErr w:type="spellEnd"/>
+      <w:r>
+        <w:t>"</w:t>
+      </w:r>
+    </w:p>
+    <w:p/>
+    <w:p>
+      <w:r>
+        <w:t>Once the username, etc. are verified, we have to officially add the updated data to our array. This is the info that will be captured:</w:t>
+      </w:r>
+    </w:p>
+    <w:p/>
+    <w:p>
+      <w:r>
+        <w:t>else {</w:t>
+      </w:r>
+    </w:p>
+    <w:p>
+      <w:r>
+        <w:tab/>
+      </w:r>
+      <w:r>
+        <w:tab/>
+      </w:r>
+      <w:proofErr w:type="spellStart"/>
+      <w:r>
+        <w:t>const</w:t>
+      </w:r>
+      <w:proofErr w:type="spellEnd"/>
+      <w:r>
+        <w:t xml:space="preserve"> </w:t>
+      </w:r>
+      <w:proofErr w:type="spellStart"/>
+      <w:r>
+        <w:t>updatedUser</w:t>
+      </w:r>
+      <w:proofErr w:type="spellEnd"/>
+      <w:r>
+        <w:t>: User = {</w:t>
+      </w:r>
+    </w:p>
+    <w:p>
+      <w:r>
+        <w:tab/>
+      </w:r>
+      <w:r>
+        <w:tab/>
+      </w:r>
+      <w:r>
+        <w:tab/>
+        <w:t xml:space="preserve">_id: </w:t>
+      </w:r>
+      <w:proofErr w:type="spellStart"/>
+      <w:r>
+        <w:t>this.user._id</w:t>
+      </w:r>
+      <w:proofErr w:type="spellEnd"/>
+      <w:r>
+        <w:t>,</w:t>
+      </w:r>
+    </w:p>
+    <w:p>
+      <w:r>
+        <w:tab/>
+      </w:r>
+      <w:r>
+        <w:tab/>
+      </w:r>
+      <w:r>
+        <w:tab/>
+        <w:t xml:space="preserve">username: </w:t>
+      </w:r>
+      <w:proofErr w:type="spellStart"/>
+      <w:r>
+        <w:t>this.username</w:t>
+      </w:r>
+      <w:proofErr w:type="spellEnd"/>
+      <w:r>
+        <w:t>,</w:t>
+      </w:r>
+    </w:p>
+    <w:p>
+      <w:r>
+        <w:tab/>
+      </w:r>
+      <w:r>
+        <w:tab/>
+      </w:r>
+      <w:r>
+        <w:tab/>
+        <w:t xml:space="preserve">password: </w:t>
+      </w:r>
+      <w:proofErr w:type="spellStart"/>
+      <w:r>
+        <w:t>this.user.password</w:t>
+      </w:r>
+      <w:proofErr w:type="spellEnd"/>
+      <w:r>
+        <w:t>,</w:t>
+      </w:r>
+    </w:p>
+    <w:p>
+      <w:r>
+        <w:tab/>
+      </w:r>
+      <w:r>
+        <w:tab/>
+      </w:r>
+      <w:r>
+        <w:tab/>
+      </w:r>
+      <w:proofErr w:type="spellStart"/>
+      <w:r>
+        <w:t>firstName</w:t>
+      </w:r>
+      <w:proofErr w:type="spellEnd"/>
+      <w:r>
+        <w:t xml:space="preserve">: </w:t>
+      </w:r>
+      <w:proofErr w:type="spellStart"/>
+      <w:r>
+        <w:t>this.firstName</w:t>
+      </w:r>
+      <w:proofErr w:type="spellEnd"/>
+      <w:r>
+        <w:t>,</w:t>
+      </w:r>
+    </w:p>
+    <w:p>
+      <w:r>
+        <w:tab/>
+      </w:r>
+      <w:r>
+        <w:tab/>
+      </w:r>
+      <w:r>
+        <w:tab/>
+      </w:r>
+      <w:proofErr w:type="spellStart"/>
+      <w:r>
+        <w:t>lastName</w:t>
+      </w:r>
+      <w:proofErr w:type="spellEnd"/>
+      <w:r>
+        <w:t xml:space="preserve">: </w:t>
+      </w:r>
+      <w:proofErr w:type="spellStart"/>
+      <w:r>
+        <w:t>this.lastName</w:t>
+      </w:r>
+      <w:proofErr w:type="spellEnd"/>
+      <w:r>
+        <w:t>,</w:t>
+      </w:r>
+    </w:p>
+    <w:p>
+      <w:r>
+        <w:tab/>
+      </w:r>
+      <w:r>
+        <w:tab/>
+      </w:r>
+      <w:r>
+        <w:tab/>
+        <w:t xml:space="preserve">email: </w:t>
+      </w:r>
+      <w:proofErr w:type="spellStart"/>
+      <w:r>
+        <w:t>this.email</w:t>
+      </w:r>
+      <w:proofErr w:type="spellEnd"/>
+    </w:p>
+    <w:p/>
+    <w:p>
+      <w:r>
+        <w:t>Note: At some point, add a change password feature here.</w:t>
+      </w:r>
+    </w:p>
+    <w:p/>
+    <w:p>
+      <w:r>
+        <w:t xml:space="preserve">We then call the </w:t>
+      </w:r>
+      <w:proofErr w:type="spellStart"/>
+      <w:r>
+        <w:t>updateUser</w:t>
+      </w:r>
+      <w:proofErr w:type="spellEnd"/>
+      <w:r>
+        <w:t xml:space="preserve">() function and instruct it to update the user according to the current </w:t>
+      </w:r>
+      <w:proofErr w:type="spellStart"/>
+      <w:r>
+        <w:t>uid</w:t>
+      </w:r>
+      <w:proofErr w:type="spellEnd"/>
+      <w:r>
+        <w:t xml:space="preserve"> and the information provided in </w:t>
+      </w:r>
+      <w:proofErr w:type="spellStart"/>
+      <w:r>
+        <w:t>updatedUser</w:t>
+      </w:r>
+      <w:proofErr w:type="spellEnd"/>
+      <w:r>
+        <w:t>: User.</w:t>
+      </w:r>
+    </w:p>
+    <w:p/>
+    <w:p>
+      <w:proofErr w:type="spellStart"/>
+      <w:r>
+        <w:t>this.userService.updateUser</w:t>
+      </w:r>
+      <w:proofErr w:type="spellEnd"/>
+      <w:r>
+        <w:t>(</w:t>
+      </w:r>
+      <w:proofErr w:type="spellStart"/>
+      <w:r>
+        <w:t>this.uid</w:t>
+      </w:r>
+      <w:proofErr w:type="spellEnd"/>
+      <w:r>
+        <w:t xml:space="preserve">, </w:t>
+      </w:r>
+      <w:proofErr w:type="spellStart"/>
+      <w:r>
+        <w:t>updatedUser</w:t>
+      </w:r>
+      <w:proofErr w:type="spellEnd"/>
+      <w:r>
+        <w:t>);</w:t>
+      </w:r>
+    </w:p>
+    <w:p>
+      <w:proofErr w:type="spellStart"/>
+      <w:r>
+        <w:t>this.usernameTaken</w:t>
+      </w:r>
+      <w:proofErr w:type="spellEnd"/>
+      <w:r>
+        <w:t xml:space="preserve"> = false;</w:t>
+      </w:r>
+    </w:p>
+    <w:p>
+      <w:proofErr w:type="spellStart"/>
+      <w:r>
+        <w:t>this.submitSuccess</w:t>
+      </w:r>
+      <w:proofErr w:type="spellEnd"/>
+      <w:r>
+        <w:t xml:space="preserve"> = true;</w:t>
+      </w:r>
+    </w:p>
+    <w:p/>
+    <w:p>
+      <w:r>
+        <w:t xml:space="preserve">Question: Why do we need </w:t>
+      </w:r>
+      <w:proofErr w:type="spellStart"/>
+      <w:r>
+        <w:t>usernameTake</w:t>
+      </w:r>
+      <w:proofErr w:type="spellEnd"/>
+      <w:r>
+        <w:t xml:space="preserve"> and </w:t>
+      </w:r>
+      <w:proofErr w:type="spellStart"/>
+      <w:r>
+        <w:t>submitSuccess</w:t>
+      </w:r>
+      <w:proofErr w:type="spellEnd"/>
+      <w:r>
+        <w:t xml:space="preserve"> here again?</w:t>
+      </w:r>
+    </w:p>
+    <w:p/>
+    <w:p>
+      <w:r>
+        <w:t>--&gt;</w:t>
+      </w:r>
+      <w:bookmarkEnd w:id="0"/>
+    </w:p>
     <w:sectPr>
       <w:pgSz w:w="12240" w:h="15840"/>
       <w:pgMar w:top="1440" w:right="1440" w:bottom="1440" w:left="1440" w:header="720" w:footer="720" w:gutter="0"/>

</xml_diff>

<commit_message>
"Sunday June 10 Updates"
</commit_message>
<xml_diff>
--- a/General/To Do.docx
+++ b/General/To Do.docx
@@ -847,15 +847,27 @@
           <w:szCs w:val="22"/>
         </w:rPr>
       </w:pPr>
-      <w:r>
-        <w:rPr>
-          <w:rStyle w:val="normaltextrun"/>
-          <w:rFonts w:ascii="Calibri" w:hAnsi="Calibri" w:cs="Segoe UI"/>
-          <w:bCs/>
-          <w:sz w:val="22"/>
-          <w:szCs w:val="22"/>
-        </w:rPr>
-        <w:t xml:space="preserve">Prerence </w:t>
+      <w:proofErr w:type="spellStart"/>
+      <w:r>
+        <w:rPr>
+          <w:rStyle w:val="normaltextrun"/>
+          <w:rFonts w:ascii="Calibri" w:hAnsi="Calibri" w:cs="Segoe UI"/>
+          <w:bCs/>
+          <w:sz w:val="22"/>
+          <w:szCs w:val="22"/>
+        </w:rPr>
+        <w:t>Prerence</w:t>
+      </w:r>
+      <w:proofErr w:type="spellEnd"/>
+      <w:r>
+        <w:rPr>
+          <w:rStyle w:val="normaltextrun"/>
+          <w:rFonts w:ascii="Calibri" w:hAnsi="Calibri" w:cs="Segoe UI"/>
+          <w:bCs/>
+          <w:sz w:val="22"/>
+          <w:szCs w:val="22"/>
+        </w:rPr>
+        <w:t xml:space="preserve"> </w:t>
       </w:r>
       <w:r>
         <w:rPr>
@@ -2672,7 +2684,27 @@
           <w:sz w:val="22"/>
           <w:szCs w:val="22"/>
         </w:rPr>
-        <w:t>Organize Git Hub – DONE</w:t>
+        <w:t xml:space="preserve">Organize </w:t>
+      </w:r>
+      <w:proofErr w:type="spellStart"/>
+      <w:r>
+        <w:rPr>
+          <w:rStyle w:val="eop"/>
+          <w:rFonts w:ascii="Calibri" w:hAnsi="Calibri" w:cs="Segoe UI"/>
+          <w:sz w:val="22"/>
+          <w:szCs w:val="22"/>
+        </w:rPr>
+        <w:t>Git</w:t>
+      </w:r>
+      <w:proofErr w:type="spellEnd"/>
+      <w:r>
+        <w:rPr>
+          <w:rStyle w:val="eop"/>
+          <w:rFonts w:ascii="Calibri" w:hAnsi="Calibri" w:cs="Segoe UI"/>
+          <w:sz w:val="22"/>
+          <w:szCs w:val="22"/>
+        </w:rPr>
+        <w:t xml:space="preserve"> Hub – DONE</w:t>
       </w:r>
     </w:p>
     <w:p>
@@ -2890,19 +2922,50 @@
         <w:t xml:space="preserve"> – </w:t>
       </w:r>
       <w:r>
-        <w:t xml:space="preserve">Does the position of the alerts in the HTML matter? Check to make sure it works. In the ts, is it </w:t>
-      </w:r>
-      <w:r>
-        <w:t>this.router.navigate(['user', user._id]);</w:t>
+        <w:t xml:space="preserve">Does the position of the alerts in the HTML matter? Check to make sure it works. In the </w:t>
+      </w:r>
+      <w:proofErr w:type="spellStart"/>
+      <w:r>
+        <w:t>ts</w:t>
+      </w:r>
+      <w:proofErr w:type="spellEnd"/>
+      <w:r>
+        <w:t xml:space="preserve">, is it </w:t>
+      </w:r>
+      <w:proofErr w:type="spellStart"/>
+      <w:proofErr w:type="gramStart"/>
+      <w:r>
+        <w:t>this.router.navigate</w:t>
+      </w:r>
+      <w:proofErr w:type="spellEnd"/>
+      <w:r>
+        <w:t>(</w:t>
+      </w:r>
+      <w:proofErr w:type="gramEnd"/>
+      <w:r>
+        <w:t xml:space="preserve">['user', </w:t>
+      </w:r>
+      <w:proofErr w:type="spellStart"/>
+      <w:r>
+        <w:t>user._id</w:t>
+      </w:r>
+      <w:proofErr w:type="spellEnd"/>
+      <w:r>
+        <w:t>]);</w:t>
       </w:r>
       <w:r>
         <w:t xml:space="preserve"> or </w:t>
       </w:r>
+      <w:proofErr w:type="spellStart"/>
       <w:r>
         <w:t>this</w:t>
       </w:r>
       <w:r>
-        <w:t xml:space="preserve">.router.navigate(['user', </w:t>
+        <w:t>.router.navigate</w:t>
+      </w:r>
+      <w:proofErr w:type="spellEnd"/>
+      <w:r>
+        <w:t xml:space="preserve">(['user', </w:t>
       </w:r>
       <w:r>
         <w:t>id]);</w:t>
@@ -2956,7 +3019,23 @@
         <w:t xml:space="preserve"> – Should I use </w:t>
       </w:r>
       <w:r>
-        <w:t>&lt;a class="navbar-brand"&gt; or &lt;a class="navbar-brand float-left"&gt;?</w:t>
+        <w:t>&lt;a class="</w:t>
+      </w:r>
+      <w:proofErr w:type="spellStart"/>
+      <w:r>
+        <w:t>navbar</w:t>
+      </w:r>
+      <w:proofErr w:type="spellEnd"/>
+      <w:r>
+        <w:t>-brand"&gt; or &lt;a class="</w:t>
+      </w:r>
+      <w:proofErr w:type="spellStart"/>
+      <w:r>
+        <w:t>navbar</w:t>
+      </w:r>
+      <w:proofErr w:type="spellEnd"/>
+      <w:r>
+        <w:t>-brand float-left"&gt;?</w:t>
       </w:r>
       <w:r>
         <w:t xml:space="preserve"> Add &lt;div class="container-fluid"&gt; to the Website List.</w:t>
@@ -2976,7 +3055,15 @@
         <w:t>Website New</w:t>
       </w:r>
       <w:r>
-        <w:t xml:space="preserve"> – d-sm-block or d-md block</w:t>
+        <w:t xml:space="preserve"> – d-</w:t>
+      </w:r>
+      <w:proofErr w:type="spellStart"/>
+      <w:r>
+        <w:t>sm</w:t>
+      </w:r>
+      <w:proofErr w:type="spellEnd"/>
+      <w:r>
+        <w:t>-block or d-md block</w:t>
       </w:r>
       <w:r>
         <w:t xml:space="preserve">, </w:t>
@@ -3014,11 +3101,21 @@
         <w:t xml:space="preserve"> – </w:t>
       </w:r>
       <w:r>
-        <w:t xml:space="preserve">d-sm-block or d-md block? </w:t>
-      </w:r>
+        <w:t>d-</w:t>
+      </w:r>
+      <w:proofErr w:type="spellStart"/>
+      <w:r>
+        <w:t>sm</w:t>
+      </w:r>
+      <w:proofErr w:type="spellEnd"/>
+      <w:r>
+        <w:t xml:space="preserve">-block or d-md block? </w:t>
+      </w:r>
+      <w:proofErr w:type="gramStart"/>
       <w:r>
         <w:t>col-sm-8</w:t>
       </w:r>
+      <w:proofErr w:type="gramEnd"/>
       <w:r>
         <w:t xml:space="preserve"> or col-md</w:t>
       </w:r>
@@ -3026,8 +3123,13 @@
         <w:t>-8</w:t>
       </w:r>
       <w:r>
-        <w:t xml:space="preserve"> in Right Nav</w:t>
-      </w:r>
+        <w:t xml:space="preserve"> in Right </w:t>
+      </w:r>
+      <w:proofErr w:type="spellStart"/>
+      <w:r>
+        <w:t>Nav</w:t>
+      </w:r>
+      <w:proofErr w:type="spellEnd"/>
       <w:r>
         <w:t xml:space="preserve"> and Right Fields</w:t>
       </w:r>
@@ -3037,8 +3139,15 @@
       <w:r>
         <w:t xml:space="preserve"> </w:t>
       </w:r>
-      <w:r>
-        <w:t>fas fa-chevron-left</w:t>
+      <w:proofErr w:type="spellStart"/>
+      <w:proofErr w:type="gramStart"/>
+      <w:r>
+        <w:t>fas</w:t>
+      </w:r>
+      <w:proofErr w:type="spellEnd"/>
+      <w:proofErr w:type="gramEnd"/>
+      <w:r>
+        <w:t xml:space="preserve"> fa-chevron-left</w:t>
       </w:r>
       <w:r>
         <w:t xml:space="preserve"> is in there twice, should that be there?</w:t>
@@ -3046,8 +3155,21 @@
       <w:r>
         <w:t xml:space="preserve"> Container or container-fluid in left list cogs? </w:t>
       </w:r>
-      <w:r>
-        <w:t>col-sm-4 d-none d-sm-block</w:t>
+      <w:proofErr w:type="gramStart"/>
+      <w:r>
+        <w:t>col-sm-4</w:t>
+      </w:r>
+      <w:proofErr w:type="gramEnd"/>
+      <w:r>
+        <w:t xml:space="preserve"> d-none d-</w:t>
+      </w:r>
+      <w:proofErr w:type="spellStart"/>
+      <w:r>
+        <w:t>sm</w:t>
+      </w:r>
+      <w:proofErr w:type="spellEnd"/>
+      <w:r>
+        <w:t>-block</w:t>
       </w:r>
       <w:r>
         <w:t xml:space="preserve"> or col-md-4 d-none d-md</w:t>
@@ -3101,10 +3223,34 @@
         <w:t xml:space="preserve"> – </w:t>
       </w:r>
       <w:r>
-        <w:t>class="sw-left-padding sw-no-underline"</w:t>
-      </w:r>
-      <w:r>
-        <w:t xml:space="preserve"> or “navbar-brand float-left”?</w:t>
+        <w:t>class="</w:t>
+      </w:r>
+      <w:proofErr w:type="spellStart"/>
+      <w:r>
+        <w:t>sw</w:t>
+      </w:r>
+      <w:proofErr w:type="spellEnd"/>
+      <w:r>
+        <w:t xml:space="preserve">-left-padding </w:t>
+      </w:r>
+      <w:proofErr w:type="spellStart"/>
+      <w:r>
+        <w:t>sw</w:t>
+      </w:r>
+      <w:proofErr w:type="spellEnd"/>
+      <w:r>
+        <w:t>-no-underline"</w:t>
+      </w:r>
+      <w:r>
+        <w:t xml:space="preserve"> or “</w:t>
+      </w:r>
+      <w:proofErr w:type="spellStart"/>
+      <w:r>
+        <w:t>navbar</w:t>
+      </w:r>
+      <w:proofErr w:type="spellEnd"/>
+      <w:r>
+        <w:t>-brand float-left”?</w:t>
       </w:r>
     </w:p>
     <w:p>
@@ -3234,12 +3380,21 @@
       </w:r>
     </w:p>
     <w:p>
+      <w:proofErr w:type="spellStart"/>
       <w:r>
         <w:rPr>
           <w:b/>
           <w:i/>
         </w:rPr>
-        <w:t>Widgtet YouTube</w:t>
+        <w:t>Widgtet</w:t>
+      </w:r>
+      <w:proofErr w:type="spellEnd"/>
+      <w:r>
+        <w:rPr>
+          <w:b/>
+          <w:i/>
+        </w:rPr>
+        <w:t xml:space="preserve"> YouTube</w:t>
       </w:r>
       <w:r>
         <w:t xml:space="preserve"> –</w:t>
@@ -3281,7 +3436,23 @@
         <w:t xml:space="preserve"> – </w:t>
       </w:r>
       <w:r>
-        <w:t>&lt;ul class="list-group list-group-flush"&gt; or &lt;ul class="list-group"&gt;</w:t>
+        <w:t>&lt;</w:t>
+      </w:r>
+      <w:proofErr w:type="spellStart"/>
+      <w:r>
+        <w:t>ul</w:t>
+      </w:r>
+      <w:proofErr w:type="spellEnd"/>
+      <w:r>
+        <w:t xml:space="preserve"> class="list-group list-group-flush"&gt; or &lt;</w:t>
+      </w:r>
+      <w:proofErr w:type="spellStart"/>
+      <w:r>
+        <w:t>ul</w:t>
+      </w:r>
+      <w:proofErr w:type="spellEnd"/>
+      <w:r>
+        <w:t xml:space="preserve"> class="list-group"&gt;</w:t>
       </w:r>
     </w:p>
     <w:p>
@@ -3310,10 +3481,23 @@
         <w:rPr>
           <w:b/>
         </w:rPr>
-        <w:t>Server.js and Heroku</w:t>
-      </w:r>
-      <w:r>
-        <w:t xml:space="preserve">  - Watch 5.1</w:t>
+        <w:t xml:space="preserve">Server.js and </w:t>
+      </w:r>
+      <w:proofErr w:type="spellStart"/>
+      <w:proofErr w:type="gramStart"/>
+      <w:r>
+        <w:rPr>
+          <w:b/>
+        </w:rPr>
+        <w:t>Heroku</w:t>
+      </w:r>
+      <w:proofErr w:type="spellEnd"/>
+      <w:r>
+        <w:t xml:space="preserve">  -</w:t>
+      </w:r>
+      <w:proofErr w:type="gramEnd"/>
+      <w:r>
+        <w:t xml:space="preserve"> Watch 5.1</w:t>
       </w:r>
     </w:p>
     <w:p>
@@ -3327,31 +3511,91 @@
         <w:rPr>
           <w:b/>
         </w:rPr>
-        <w:t>, App.module.ts, User.server</w:t>
-      </w:r>
-      <w:r>
-        <w:rPr>
-          <w:b/>
-        </w:rPr>
-        <w:t>.client.ts, Login.component.ts</w:t>
-      </w:r>
-      <w:r>
-        <w:rPr>
-          <w:b/>
-        </w:rPr>
-        <w:t>, Environment.prod.ts, Environment.ts</w:t>
-      </w:r>
+        <w:t xml:space="preserve">, </w:t>
+      </w:r>
+      <w:proofErr w:type="spellStart"/>
+      <w:r>
+        <w:rPr>
+          <w:b/>
+        </w:rPr>
+        <w:t>App.module.ts</w:t>
+      </w:r>
+      <w:proofErr w:type="spellEnd"/>
+      <w:r>
+        <w:rPr>
+          <w:b/>
+        </w:rPr>
+        <w:t xml:space="preserve">, </w:t>
+      </w:r>
+      <w:proofErr w:type="spellStart"/>
+      <w:r>
+        <w:rPr>
+          <w:b/>
+        </w:rPr>
+        <w:t>User.server</w:t>
+      </w:r>
+      <w:r>
+        <w:rPr>
+          <w:b/>
+        </w:rPr>
+        <w:t>.client.ts</w:t>
+      </w:r>
+      <w:proofErr w:type="spellEnd"/>
+      <w:r>
+        <w:rPr>
+          <w:b/>
+        </w:rPr>
+        <w:t xml:space="preserve">, </w:t>
+      </w:r>
+      <w:proofErr w:type="spellStart"/>
+      <w:r>
+        <w:rPr>
+          <w:b/>
+        </w:rPr>
+        <w:t>Login.component.ts</w:t>
+      </w:r>
+      <w:proofErr w:type="spellEnd"/>
+      <w:r>
+        <w:rPr>
+          <w:b/>
+        </w:rPr>
+        <w:t xml:space="preserve">, </w:t>
+      </w:r>
+      <w:proofErr w:type="spellStart"/>
+      <w:r>
+        <w:rPr>
+          <w:b/>
+        </w:rPr>
+        <w:t>Environment.prod.ts</w:t>
+      </w:r>
+      <w:proofErr w:type="spellEnd"/>
+      <w:r>
+        <w:rPr>
+          <w:b/>
+        </w:rPr>
+        <w:t xml:space="preserve">, </w:t>
+      </w:r>
+      <w:proofErr w:type="spellStart"/>
+      <w:r>
+        <w:rPr>
+          <w:b/>
+        </w:rPr>
+        <w:t>Environment.ts</w:t>
+      </w:r>
+      <w:proofErr w:type="spellEnd"/>
       <w:r>
         <w:t xml:space="preserve"> – Watch 5.2</w:t>
       </w:r>
     </w:p>
     <w:p>
+      <w:proofErr w:type="spellStart"/>
       <w:r>
         <w:rPr>
           <w:b/>
         </w:rPr>
         <w:t>User.server.client.ts</w:t>
       </w:r>
+      <w:proofErr w:type="spellEnd"/>
       <w:r>
         <w:rPr>
           <w:b/>
@@ -3369,11 +3613,33 @@
         </w:rPr>
         <w:t xml:space="preserve">User.service.server.js, </w:t>
       </w:r>
-      <w:r>
-        <w:rPr>
-          <w:b/>
-        </w:rPr>
-        <w:t xml:space="preserve">Register.components.ts, </w:t>
+      <w:proofErr w:type="spellStart"/>
+      <w:r>
+        <w:rPr>
+          <w:b/>
+        </w:rPr>
+        <w:t>Profile.component.ts</w:t>
+      </w:r>
+      <w:proofErr w:type="spellEnd"/>
+      <w:r>
+        <w:rPr>
+          <w:b/>
+        </w:rPr>
+        <w:t xml:space="preserve">, </w:t>
+      </w:r>
+      <w:proofErr w:type="spellStart"/>
+      <w:r>
+        <w:rPr>
+          <w:b/>
+        </w:rPr>
+        <w:t>Register.components.ts</w:t>
+      </w:r>
+      <w:proofErr w:type="spellEnd"/>
+      <w:r>
+        <w:rPr>
+          <w:b/>
+        </w:rPr>
+        <w:t xml:space="preserve">, </w:t>
       </w:r>
       <w:r>
         <w:rPr>
@@ -3386,1585 +3652,192 @@
       </w:r>
       <w:r>
         <w:t xml:space="preserve"> (left of at 25:32)</w:t>
+      </w:r>
+    </w:p>
+    <w:p>
+      <w:proofErr w:type="spellStart"/>
+      <w:r>
+        <w:rPr>
+          <w:b/>
+        </w:rPr>
+        <w:t>Website.service.client.ts</w:t>
+      </w:r>
+      <w:proofErr w:type="spellEnd"/>
+      <w:r>
+        <w:rPr>
+          <w:b/>
+        </w:rPr>
+        <w:t>, website-</w:t>
+      </w:r>
+      <w:proofErr w:type="spellStart"/>
+      <w:r>
+        <w:rPr>
+          <w:b/>
+        </w:rPr>
+        <w:t>list.component.ts</w:t>
+      </w:r>
+      <w:proofErr w:type="spellEnd"/>
+      <w:r>
+        <w:rPr>
+          <w:b/>
+        </w:rPr>
+        <w:t>, Website-</w:t>
+      </w:r>
+      <w:proofErr w:type="spellStart"/>
+      <w:r>
+        <w:rPr>
+          <w:b/>
+        </w:rPr>
+        <w:t>new.component.ts</w:t>
+      </w:r>
+      <w:proofErr w:type="spellEnd"/>
+      <w:r>
+        <w:rPr>
+          <w:b/>
+        </w:rPr>
+        <w:t>, Website-</w:t>
+      </w:r>
+      <w:proofErr w:type="spellStart"/>
+      <w:r>
+        <w:rPr>
+          <w:b/>
+        </w:rPr>
+        <w:t>edit.component.ts</w:t>
+      </w:r>
+      <w:proofErr w:type="spellEnd"/>
+      <w:r>
+        <w:t xml:space="preserve"> – Watch 5.5</w:t>
+      </w:r>
+    </w:p>
+    <w:p/>
+    <w:p>
+      <w:pPr>
+        <w:rPr>
+          <w:u w:val="single"/>
+        </w:rPr>
+      </w:pPr>
+      <w:r>
+        <w:rPr>
+          <w:b/>
+          <w:u w:val="single"/>
+        </w:rPr>
+        <w:t>Questions/Issues:</w:t>
+      </w:r>
+    </w:p>
+    <w:p>
+      <w:r>
+        <w:t xml:space="preserve">In </w:t>
+      </w:r>
+      <w:proofErr w:type="spellStart"/>
+      <w:r>
+        <w:t>app.module.ts</w:t>
+      </w:r>
+      <w:proofErr w:type="spellEnd"/>
+      <w:r>
+        <w:t xml:space="preserve">, </w:t>
+      </w:r>
+      <w:r>
+        <w:t xml:space="preserve">import </w:t>
+      </w:r>
+      <w:proofErr w:type="gramStart"/>
+      <w:r>
+        <w:t xml:space="preserve">{ </w:t>
+      </w:r>
+      <w:proofErr w:type="spellStart"/>
+      <w:r>
+        <w:t>BrowserModule</w:t>
+      </w:r>
+      <w:proofErr w:type="spellEnd"/>
+      <w:proofErr w:type="gramEnd"/>
+      <w:r>
+        <w:t xml:space="preserve"> } fr</w:t>
+      </w:r>
+      <w:r>
+        <w:t xml:space="preserve">om '@angular/platform-browser' and </w:t>
+      </w:r>
+      <w:r>
+        <w:t xml:space="preserve">import { </w:t>
+      </w:r>
+      <w:proofErr w:type="spellStart"/>
+      <w:r>
+        <w:t>HttpModule</w:t>
+      </w:r>
+      <w:proofErr w:type="spellEnd"/>
+      <w:r>
+        <w:t xml:space="preserve"> } from '@angular/http';</w:t>
+      </w:r>
+      <w:r>
+        <w:t xml:space="preserve"> have errors.</w:t>
+      </w:r>
+    </w:p>
+    <w:p>
+      <w:r>
+        <w:t xml:space="preserve">In </w:t>
+      </w:r>
+      <w:proofErr w:type="spellStart"/>
+      <w:r>
+        <w:t>user.service.client.ts</w:t>
+      </w:r>
+      <w:proofErr w:type="spellEnd"/>
+      <w:r>
+        <w:t xml:space="preserve">, </w:t>
+      </w:r>
+      <w:r>
+        <w:t>impor</w:t>
+      </w:r>
+      <w:r>
+        <w:t xml:space="preserve">t </w:t>
+      </w:r>
+      <w:proofErr w:type="gramStart"/>
+      <w:r>
+        <w:t>{ map</w:t>
+      </w:r>
+      <w:proofErr w:type="gramEnd"/>
+      <w:r>
+        <w:t xml:space="preserve"> } from '</w:t>
+      </w:r>
+      <w:proofErr w:type="spellStart"/>
+      <w:r>
+        <w:t>rxjs</w:t>
+      </w:r>
+      <w:proofErr w:type="spellEnd"/>
+      <w:r>
+        <w:t xml:space="preserve">/operators' and </w:t>
+      </w:r>
+      <w:r>
+        <w:t>import {Http,</w:t>
+      </w:r>
+      <w:r>
+        <w:t xml:space="preserve"> Response} from '@angular/http' have errors.</w:t>
       </w:r>
       <w:bookmarkStart w:id="0" w:name="_GoBack"/>
       <w:bookmarkEnd w:id="0"/>
     </w:p>
     <w:p>
-      <w:r>
-        <w:br w:type="page"/>
-      </w:r>
-    </w:p>
-    <w:p>
-      <w:pPr>
-        <w:rPr>
-          <w:b/>
-          <w:u w:val="single"/>
-        </w:rPr>
-      </w:pPr>
-      <w:r>
-        <w:rPr>
-          <w:b/>
-          <w:u w:val="single"/>
-        </w:rPr>
-        <w:lastRenderedPageBreak/>
-        <w:t>Website New</w:t>
-      </w:r>
-    </w:p>
-    <w:p>
-      <w:r>
-        <w:t>&lt;!-- Website-new allows users to create new websites. It's currenly showing the default websites list and other default route paths. We have to make this dynamic the way we did website-list.</w:t>
-      </w:r>
-    </w:p>
-    <w:p/>
-    <w:p>
-      <w:r>
-        <w:t>We will need the same variables, imports, components and ngOnInit function from the website-list component ts for the website-new component ts, so we can copy and paste them in their respective places.</w:t>
-      </w:r>
-    </w:p>
-    <w:p/>
-    <w:p>
-      <w:r>
-        <w:t>Then, we go to the html, delete all &lt;li&gt; items, except for the first one, which we will be editing.</w:t>
-      </w:r>
-    </w:p>
-    <w:p/>
-    <w:p>
-      <w:r>
-        <w:t>Change the "fas-fa-check" &lt;a&gt; tag to a &lt;button&gt; with class="sw-font-white float-right sw-button-to-a", type="submit", form="websiteForm" and [disabled]="f.invalid".</w:t>
-      </w:r>
-    </w:p>
-    <w:p/>
-    <w:p>
-      <w:r>
-        <w:t>Then we update the list of websites by adding *ngFor = "let website of websites" to &lt;li&gt;, which lets the component ts doc know what we're using this list for. It will be a list of websites.</w:t>
-      </w:r>
-    </w:p>
-    <w:p/>
-    <w:p>
-      <w:r>
-        <w:t>Then we change:</w:t>
-      </w:r>
-    </w:p>
-    <w:p>
-      <w:r>
-        <w:tab/>
-      </w:r>
-      <w:r>
-        <w:tab/>
-        <w:t>&lt;a routerLink="/user/:uid/website/:wid/page" class="text-primary sw-no-underline"&gt;Address Book App&lt;/a&gt;</w:t>
-      </w:r>
-    </w:p>
-    <w:p/>
-    <w:p>
-      <w:r>
-        <w:tab/>
-      </w:r>
-      <w:r>
-        <w:tab/>
-        <w:t>to</w:t>
-      </w:r>
-    </w:p>
-    <w:p>
-      <w:r>
-        <w:tab/>
-      </w:r>
-      <w:r>
-        <w:tab/>
-      </w:r>
-    </w:p>
-    <w:p>
-      <w:r>
-        <w:tab/>
-      </w:r>
-      <w:r>
-        <w:tab/>
-        <w:t>&lt;a class="text-primary sw-no-underline" routerLink="/user/{{uid}}/website/{{website.id}}/page"&gt;{{website.name}}&lt;/a&gt;</w:t>
-      </w:r>
-    </w:p>
-    <w:p/>
-    <w:p>
-      <w:r>
-        <w:t>We took this from what we did in the website-list html.</w:t>
-      </w:r>
-    </w:p>
-    <w:p/>
-    <w:p>
-      <w:r>
-        <w:t>Now, we look at the form on the right side of the page. In the &lt;form&gt; tag, we add id="websiteForm", to link it with the form="websiteForm" that we put into the check mark &lt;button&gt; that we just edited a little while ago. id="websiteForm" identifies the form to be submitted, and form="websiteForm tells the button which form it will be working for by using.</w:t>
-      </w:r>
-    </w:p>
-    <w:p/>
-    <w:p>
-      <w:r>
-        <w:lastRenderedPageBreak/>
-        <w:t>To the &lt;form&gt; tag, we also add (ngSubmit)="create()" and #f="ngForm"</w:t>
-      </w:r>
-    </w:p>
-    <w:p/>
-    <w:p>
-      <w:r>
-        <w:t>(ngSubmit)="create()" will link the form on the html page to the create() function in the component ts doc. #f="ngForm" will link the form to the ViewChild function in the component ts doc, where it says @ViewChild('f') websiteForm: NgForm.</w:t>
-      </w:r>
-    </w:p>
-    <w:p/>
-    <w:p>
-      <w:r>
-        <w:t>Now, we want to update the inputs with their ngModel.</w:t>
-      </w:r>
-    </w:p>
-    <w:p/>
-    <w:p>
-      <w:r>
-        <w:t>required ngModel #name="ngModel"</w:t>
-      </w:r>
-    </w:p>
-    <w:p/>
-    <w:p>
-      <w:r>
-        <w:t xml:space="preserve">and </w:t>
-      </w:r>
-    </w:p>
-    <w:p/>
-    <w:p>
-      <w:r>
-        <w:t>ngModel #description="ngModel"</w:t>
-      </w:r>
-    </w:p>
-    <w:p/>
-    <w:p>
-      <w:r>
-        <w:t>Notice that we didn't make the description required, because all we really need the user to enter is the name. The description will be optional.</w:t>
-      </w:r>
-    </w:p>
-    <w:p/>
-    <w:p>
-      <w:r>
-        <w:t>Update the Cancel button from</w:t>
-      </w:r>
-    </w:p>
-    <w:p/>
-    <w:p>
-      <w:r>
-        <w:t>&lt;a routerLink="/user/:uid/website" class="btn btn-success float-right"&gt;Submit&lt;/a&gt;</w:t>
-      </w:r>
-    </w:p>
-    <w:p/>
-    <w:p>
-      <w:r>
-        <w:t>to</w:t>
-      </w:r>
-    </w:p>
-    <w:p/>
-    <w:p>
-      <w:r>
-        <w:t>&lt;button routerLink="/user/:uid/website" class="btn btn-success float-right" [disable]="f.invalid"&gt;Submit&lt;/button&gt;</w:t>
-      </w:r>
-    </w:p>
-    <w:p/>
-    <w:p>
-      <w:r>
-        <w:t>It disables it if the form isn't filled in.</w:t>
-      </w:r>
-    </w:p>
-    <w:p/>
-    <w:p>
-      <w:r>
-        <w:t>Note, because this button is inside of the form, we don't have to tell it which form it's assigned to submit.</w:t>
-      </w:r>
-    </w:p>
-    <w:p/>
-    <w:p>
-      <w:r>
-        <w:t>Now, we link the form in the html to the component ts doc.</w:t>
-      </w:r>
-    </w:p>
-    <w:p/>
-    <w:p>
-      <w:r>
-        <w:t>We import forms: import { NgForm } from '@angular/forms'.</w:t>
-      </w:r>
-    </w:p>
-    <w:p/>
-    <w:p>
-      <w:r>
-        <w:t>Then we add the ViewChild: import { ... ViewChild } from '@angular/core', which makes the @ViewChild possible to run.</w:t>
-      </w:r>
-    </w:p>
-    <w:p/>
-    <w:p>
-      <w:r>
-        <w:t>Then, we add @ViewChild('f') websiteForm: NgForm;</w:t>
-      </w:r>
-    </w:p>
-    <w:p/>
-    <w:p>
-      <w:r>
-        <w:t>Now, let's add an alert so that it will fire if the Name field is left empty.</w:t>
-      </w:r>
-    </w:p>
-    <w:p/>
-    <w:p>
-      <w:r>
-        <w:tab/>
-        <w:t>&lt;div class="alert alert-warning" *ngIf="name.invalid &amp; name.touched"&gt;Name cannot be empty.&lt;/div&gt;</w:t>
-      </w:r>
-    </w:p>
-    <w:p/>
-    <w:p>
-      <w:r>
-        <w:tab/>
-        <w:t>Question: What's the difference between &lt;span&gt; and &lt;div&gt; in this case? We used &lt;span&gt; initially, but it looked/behaved differently.</w:t>
-      </w:r>
-    </w:p>
-    <w:p/>
-    <w:p>
-      <w:r>
-        <w:tab/>
-        <w:t>This means that this alert will be invisible until the field is touched AND left blank, at which point a yellow warning field will be triggered.</w:t>
-      </w:r>
-    </w:p>
-    <w:p/>
-    <w:p>
-      <w:r>
-        <w:t>So, now we have to link the service to the New Website form to be able to actually create a new website (and add it to our website array) when we use it.</w:t>
-      </w:r>
-    </w:p>
-    <w:p/>
-    <w:p>
-      <w:r>
-        <w:t>First, we set up a way to retrieve the data. To do this, we set up/connect the data variables in the component ts doc, some of which were referened in the html doc.</w:t>
-      </w:r>
-    </w:p>
-    <w:p/>
-    <w:p>
-      <w:r>
-        <w:t>name: string;</w:t>
-      </w:r>
-    </w:p>
-    <w:p>
-      <w:r>
-        <w:t>description: string;</w:t>
-      </w:r>
-    </w:p>
-    <w:p/>
-    <w:p>
-      <w:r>
-        <w:lastRenderedPageBreak/>
-        <w:t>Hint/Note: The #name has to match the variable in the component ts doc. So it needs name="name" and #name="ngModel" in the html form and has to also be called name: string; in the component ts doc.</w:t>
-      </w:r>
-    </w:p>
-    <w:p/>
-    <w:p>
-      <w:r>
-        <w:t>Now, we establish the create() function. In Website Service, there's a createWebsite function that we can use. This function takes the userId and website, and will create a website with the userId=developerId.</w:t>
-      </w:r>
-    </w:p>
-    <w:p/>
-    <w:p>
-      <w:r>
-        <w:t>When the user hits submit, the information retrieved is the name and the description, represented as such:</w:t>
-      </w:r>
-    </w:p>
-    <w:p/>
-    <w:p>
-      <w:r>
-        <w:tab/>
-        <w:t>this.name = this.websiteForm.value.name;</w:t>
-      </w:r>
-    </w:p>
-    <w:p>
-      <w:r>
-        <w:t xml:space="preserve">    this.description = this.websiteForm.value.description;</w:t>
-      </w:r>
-    </w:p>
-    <w:p/>
-    <w:p>
-      <w:r>
-        <w:t>We also create a const variable to represent the newWebsite that will be created.</w:t>
-      </w:r>
-    </w:p>
-    <w:p/>
-    <w:p>
-      <w:r>
-        <w:tab/>
-        <w:t>const newWebsite: Website = {</w:t>
-      </w:r>
-    </w:p>
-    <w:p>
-      <w:r>
-        <w:tab/>
-        <w:t xml:space="preserve">      _id: "",</w:t>
-      </w:r>
-    </w:p>
-    <w:p>
-      <w:r>
-        <w:tab/>
-        <w:t xml:space="preserve">      name: this.name,</w:t>
-      </w:r>
-    </w:p>
-    <w:p>
-      <w:r>
-        <w:tab/>
-        <w:t xml:space="preserve">      developerId: "",</w:t>
-      </w:r>
-    </w:p>
-    <w:p>
-      <w:r>
-        <w:tab/>
-        <w:t xml:space="preserve">      description: this.description,</w:t>
-      </w:r>
-    </w:p>
-    <w:p>
-      <w:r>
-        <w:tab/>
-        <w:t xml:space="preserve">    };</w:t>
-      </w:r>
-    </w:p>
-    <w:p/>
-    <w:p>
-      <w:r>
-        <w:tab/>
-        <w:t>Looking at the Websites array in Website Service, we need 4 pieces of data: _id, name, developerId and description.</w:t>
-      </w:r>
-    </w:p>
-    <w:p/>
-    <w:p>
-      <w:r>
-        <w:tab/>
-        <w:t>The _id: and developerId can be empty (""), because a random number will be generated for it, according to the create() function via the lines:</w:t>
-      </w:r>
-    </w:p>
-    <w:p/>
-    <w:p>
-      <w:r>
-        <w:tab/>
-      </w:r>
-      <w:r>
-        <w:tab/>
-        <w:t>website._id = Math.floor(Math.random() * 10000).toString();</w:t>
-      </w:r>
-    </w:p>
-    <w:p/>
-    <w:p>
-      <w:r>
-        <w:tab/>
-      </w:r>
-      <w:r>
-        <w:tab/>
-        <w:t>and</w:t>
-      </w:r>
-    </w:p>
-    <w:p/>
-    <w:p>
-      <w:r>
-        <w:tab/>
-      </w:r>
-      <w:r>
-        <w:tab/>
-        <w:t>website.developerId = userId;</w:t>
-      </w:r>
-    </w:p>
-    <w:p/>
-    <w:p>
-      <w:r>
-        <w:tab/>
-        <w:t>The name and description will come from the name entered into (this) websiteForm.</w:t>
-      </w:r>
-    </w:p>
-    <w:p/>
-    <w:p>
-      <w:r>
-        <w:tab/>
-        <w:t>Then, we incorporate the createWebsite function:</w:t>
-      </w:r>
-    </w:p>
-    <w:p/>
-    <w:p>
-      <w:r>
-        <w:tab/>
-        <w:t>this.websiteService.createWebsite(this.uid, newWebsite);</w:t>
-      </w:r>
-    </w:p>
-    <w:p/>
-    <w:p>
-      <w:r>
-        <w:tab/>
-        <w:t>A website will be created using the uid (showing in the url) and the details entered into newWebsite.</w:t>
-      </w:r>
-    </w:p>
-    <w:p/>
-    <w:p>
-      <w:r>
-        <w:tab/>
-        <w:t>After the user creates a website, they should be rerouted back to their website list page.</w:t>
-      </w:r>
-    </w:p>
-    <w:p/>
-    <w:p>
-      <w:r>
-        <w:tab/>
-        <w:t>Remember, ActivatedRoute only allows us to parse and find the url, it doesn't allow us to navigate to another page. The Router is the item that allows us to navigate to another page. So, we have to add Router to the ActivatedRoute import.</w:t>
-      </w:r>
-    </w:p>
-    <w:p/>
-    <w:p>
-      <w:r>
-        <w:tab/>
-        <w:t>import { ActivatedRoute, Router } from '@angular/router'</w:t>
-      </w:r>
-    </w:p>
-    <w:p/>
-    <w:p>
-      <w:r>
-        <w:tab/>
-        <w:t>Then, we create the code that will actually reroute to the website list page:</w:t>
-      </w:r>
-    </w:p>
-    <w:p/>
-    <w:p>
-      <w:r>
-        <w:tab/>
-        <w:t>this.router.navigate(['user', this.uid, 'website']);</w:t>
-      </w:r>
-    </w:p>
-    <w:p/>
-    <w:p>
-      <w:r>
-        <w:tab/>
-        <w:t>We look at that app.rouing.ts doc and find the WebsiteListComponent file path, which is</w:t>
-      </w:r>
-    </w:p>
-    <w:p/>
-    <w:p>
-      <w:r>
-        <w:tab/>
-      </w:r>
-      <w:r>
-        <w:tab/>
-        <w:t>'user/:userId/website'.</w:t>
-      </w:r>
-    </w:p>
-    <w:p>
-      <w:r>
-        <w:tab/>
-      </w:r>
-    </w:p>
-    <w:p>
-      <w:r>
-        <w:tab/>
-        <w:t>We add it into this.router.navigate([]) to become</w:t>
-      </w:r>
-    </w:p>
-    <w:p/>
-    <w:p>
-      <w:r>
-        <w:lastRenderedPageBreak/>
-        <w:tab/>
-      </w:r>
-      <w:r>
-        <w:tab/>
-        <w:t>this.router.navigate(['user', this.uid, 'website']);</w:t>
-      </w:r>
-    </w:p>
-    <w:p/>
-    <w:p>
-      <w:r>
-        <w:tab/>
-      </w:r>
-      <w:r>
-        <w:tab/>
-        <w:t>We essentially separated the file path into items.</w:t>
-      </w:r>
-    </w:p>
-    <w:p/>
-    <w:p>
-      <w:r>
-        <w:tab/>
-      </w:r>
-      <w:r>
-        <w:tab/>
-        <w:t>user = 'user'</w:t>
-      </w:r>
-    </w:p>
-    <w:p>
-      <w:r>
-        <w:tab/>
-      </w:r>
-      <w:r>
-        <w:tab/>
-        <w:t>:userId = this.uid</w:t>
-      </w:r>
-    </w:p>
-    <w:p>
-      <w:r>
-        <w:tab/>
-      </w:r>
-      <w:r>
-        <w:tab/>
-        <w:t>website = 'website'</w:t>
-      </w:r>
-    </w:p>
-    <w:p/>
-    <w:p>
-      <w:r>
-        <w:tab/>
-      </w:r>
-      <w:r>
-        <w:tab/>
-        <w:t>This is how the page address it will show up in the url once the website is clicked on.</w:t>
-      </w:r>
-    </w:p>
-    <w:p/>
-    <w:p>
-      <w:r>
-        <w:tab/>
-      </w:r>
-    </w:p>
-    <w:p>
-      <w:r>
-        <w:br w:type="page"/>
-      </w:r>
-    </w:p>
-    <w:p>
-      <w:pPr>
-        <w:rPr>
-          <w:b/>
-        </w:rPr>
-      </w:pPr>
-      <w:r>
-        <w:rPr>
-          <w:b/>
-        </w:rPr>
-        <w:lastRenderedPageBreak/>
-        <w:t>Profile</w:t>
-      </w:r>
-    </w:p>
-    <w:p>
-      <w:r>
-        <w:t>&lt;!-- We want to be able to view and update the user's profile information once they log in or register.</w:t>
-      </w:r>
-    </w:p>
-    <w:p/>
-    <w:p>
-      <w:r>
-        <w:t>We start by adding (ngSubmit)="update()" to &lt;form&gt;.</w:t>
-      </w:r>
-    </w:p>
-    <w:p/>
-    <w:p>
-      <w:r>
-        <w:t>ngSubmit - links the function from the compotent ts that allows us to submit the form. In this case, it's update(), since that will be the primary function while the user visits their profile page.</w:t>
-      </w:r>
-    </w:p>
-    <w:p/>
-    <w:p>
-      <w:r>
-        <w:t>(ngSubmit)="update()" will connect to the update() function defined in the component ts.</w:t>
-      </w:r>
-    </w:p>
-    <w:p/>
-    <w:p>
-      <w:r>
-        <w:t>Now, remember the check mark? That is also an event that will submit/update the profile information when we click it, so we have to make that functional as well. We do this by changing it from &lt;a&gt; into a &lt;button&gt; and adding type="submit". Because we've added this type, we delete the href, because we are now telling it to submit information, rather than to re-route to somewhere.</w:t>
-      </w:r>
-    </w:p>
-    <w:p/>
-    <w:p>
-      <w:r>
-        <w:t>Changing it from &lt;a&gt; to &lt;button&gt; changes how it looks to a box button rather than the free-floating check mark that it was before. To update it, we create styling for it to remove the grey styling of the button. We have created the class sw-button-to-a, which we update in style.css as</w:t>
-      </w:r>
-    </w:p>
-    <w:p/>
-    <w:p>
-      <w:r>
-        <w:t>.sw-button-to-a{</w:t>
-      </w:r>
-    </w:p>
-    <w:p>
-      <w:r>
-        <w:t>background-color: transparent;</w:t>
-      </w:r>
-    </w:p>
-    <w:p/>
-    <w:p/>
-    <w:p>
-      <w:r>
-        <w:t>The button is now "clear" and therefore showing the navbar color of blue, but there's still a button border around it. To get rid of it, we add btn (a Bootstrap class) to the &lt;button&gt;.</w:t>
-      </w:r>
-    </w:p>
-    <w:p/>
-    <w:p>
-      <w:r>
-        <w:t>&lt;button class=" btn sw-font-white sw-button-to-a" type="submit" form="profileForm" [disabled]="f.invalid"&gt;&lt;i class="fas fa-check"&gt;&lt;/i&gt;&lt;/button&gt;</w:t>
-      </w:r>
-    </w:p>
-    <w:p/>
-    <w:p>
-      <w:r>
-        <w:t>Notice that the code for this check mark is outside of the form that updates the profile information, so this button doesn't yet know what it's submitting once it's pushed. Therefore, we need to bind that button with the form that does submit the profile info. To do this, we then add form="profileForm" to &lt;button&gt; and to &lt;form&gt;.</w:t>
-      </w:r>
-    </w:p>
-    <w:p/>
-    <w:p>
-      <w:r>
-        <w:t>Question: Why form="profileForm"? Where is this equation housed? Why not use ngSubmit again in the check mark button?</w:t>
-      </w:r>
-    </w:p>
-    <w:p/>
-    <w:p>
-      <w:r>
-        <w:t>We now make it so that if the form is invalid, the submit button is disabled, by adding [disabled]="f.invalid".</w:t>
-      </w:r>
-    </w:p>
-    <w:p/>
-    <w:p>
-      <w:r>
-        <w:t>Now, we add the ngModel to the form.</w:t>
-      </w:r>
-    </w:p>
-    <w:p/>
-    <w:p>
-      <w:r>
-        <w:t>ngModel - binds all of the fields of the form together under ngForm</w:t>
-      </w:r>
-    </w:p>
-    <w:p/>
-    <w:p>
-      <w:r>
-        <w:t>We add #f="ngForm" to link it to the functionality in the profile component ts.</w:t>
-      </w:r>
-    </w:p>
-    <w:p/>
-    <w:p>
-      <w:r>
-        <w:t>ngForm - gives the form a name</w:t>
-      </w:r>
-    </w:p>
-    <w:p/>
-    <w:p/>
-    <w:p>
-      <w:r>
-        <w:t>In the &lt;label&gt; for each respective field, we add:</w:t>
-      </w:r>
-    </w:p>
-    <w:p/>
-    <w:p>
-      <w:r>
-        <w:t>for="username"</w:t>
-      </w:r>
-    </w:p>
-    <w:p>
-      <w:r>
-        <w:t>for="email"</w:t>
-      </w:r>
-    </w:p>
-    <w:p>
-      <w:r>
-        <w:t>for="firstName"</w:t>
-      </w:r>
-    </w:p>
-    <w:p>
-      <w:r>
-        <w:t>for="lastName"</w:t>
-      </w:r>
-    </w:p>
-    <w:p/>
-    <w:p>
-      <w:r>
-        <w:t>The for= attribute specifies which form element a label is bound to. (See w3schools)</w:t>
-      </w:r>
-    </w:p>
-    <w:p/>
-    <w:p>
-      <w:r>
-        <w:t>In the &lt;input&gt; tags, we add:</w:t>
-      </w:r>
-    </w:p>
-    <w:p/>
-    <w:p>
-      <w:r>
-        <w:t>required ngModel #username="ngModel"</w:t>
-      </w:r>
-    </w:p>
-    <w:p>
-      <w:r>
-        <w:t>ngModel #email="ngModel"</w:t>
-      </w:r>
-    </w:p>
-    <w:p>
-      <w:r>
-        <w:lastRenderedPageBreak/>
-        <w:t>ngModel #firstName="ngModel"</w:t>
-      </w:r>
-    </w:p>
-    <w:p>
-      <w:r>
-        <w:t>ngModel #lastName="ngModel"</w:t>
-      </w:r>
-    </w:p>
-    <w:p/>
-    <w:p>
-      <w:r>
-        <w:t>For this form, we're making it so that the email and names aren't required, so we're leaving the required attribute off.</w:t>
-      </w:r>
-    </w:p>
-    <w:p/>
-    <w:p>
-      <w:r>
-        <w:t>Now, we go to the component ts doc to add our functions.</w:t>
-      </w:r>
-    </w:p>
-    <w:p/>
-    <w:p/>
-    <w:p>
-      <w:r>
-        <w:t>ngOnInit() is a function that will automatically run when the page is loaded. So, within this function, we will indicate what we want to happen automatically, once the page is loaded.</w:t>
-      </w:r>
-    </w:p>
-    <w:p/>
-    <w:p>
-      <w:r>
-        <w:t>The first thing we want to display is the user data in their proper fields in the profile.</w:t>
-      </w:r>
-    </w:p>
-    <w:p/>
-    <w:p>
-      <w:r>
-        <w:t>Remember that we have made it so that the user ID is captured and displayed once a user either logs in or registers. We can use this same user ID to retrieve and display profile information.</w:t>
-      </w:r>
-    </w:p>
-    <w:p/>
-    <w:p>
-      <w:r>
-        <w:t>We start by importing a class called ActivatedRoute, which gives us the ability to retrieve our current url from @angular/router.</w:t>
-      </w:r>
-    </w:p>
-    <w:p/>
-    <w:p>
-      <w:r>
-        <w:t>import {ActivatedRoute} from '@angular/router'</w:t>
-      </w:r>
-    </w:p>
-    <w:p/>
-    <w:p>
-      <w:r>
-        <w:t>We then create an instance for ActivatedRoute in the constructor with a type of ActivatedRoute.</w:t>
-      </w:r>
-    </w:p>
-    <w:p/>
-    <w:p>
-      <w:r>
-        <w:t>constructor(private activatedRoute: ActivatedRoute)</w:t>
-      </w:r>
-    </w:p>
-    <w:p/>
-    <w:p>
-      <w:r>
-        <w:t xml:space="preserve">In the ngOnInit(), we create </w:t>
-      </w:r>
-    </w:p>
-    <w:p/>
-    <w:p>
-      <w:r>
-        <w:t>var profile = this;</w:t>
-      </w:r>
-    </w:p>
-    <w:p>
-      <w:r>
-        <w:tab/>
-        <w:t>this.activatedRoute.params.subscribe(</w:t>
-      </w:r>
-    </w:p>
-    <w:p>
-      <w:r>
-        <w:lastRenderedPageBreak/>
-        <w:t>function info(params){</w:t>
-      </w:r>
-    </w:p>
-    <w:p>
-      <w:r>
-        <w:tab/>
-        <w:t>profile.uid = params['uid']</w:t>
-      </w:r>
-    </w:p>
-    <w:p>
-      <w:r>
-        <w:t>}</w:t>
-      </w:r>
-    </w:p>
-    <w:p>
-      <w:r>
-        <w:t>)</w:t>
-      </w:r>
-    </w:p>
-    <w:p/>
-    <w:p>
-      <w:r>
-        <w:t>We created var profile = this, because if we used "this" within the info function, it would be so deeply nested, that it would not refer to the same "this" as before, and we would get an error.</w:t>
-      </w:r>
-    </w:p>
-    <w:p/>
-    <w:p>
-      <w:r>
-        <w:t>params allows us to collect all of the parameters held inside the activatedRoute.</w:t>
-      </w:r>
-    </w:p>
-    <w:p/>
-    <w:p>
-      <w:r>
-        <w:t>subscribe is a function tha will wait while the page is loading, and runs another function that will be ready by the time the page finishes loading.</w:t>
-      </w:r>
-    </w:p>
-    <w:p/>
-    <w:p>
-      <w:r>
-        <w:t>profile.uid = params['uid'] represents the user ID in our url, so essentially, this function is first requiring that we identify and acknowledge the user ID in the url, which is found in the parameters (params) of the activatedRoute.</w:t>
-      </w:r>
-    </w:p>
-    <w:p/>
-    <w:p>
-      <w:r>
-        <w:t>Now, we take that user ID that we found and grab the user data from userService, according to the user ID (uid) that we just found.</w:t>
-      </w:r>
-    </w:p>
-    <w:p/>
-    <w:p>
-      <w:r>
-        <w:t>That's essentially what this means:</w:t>
-      </w:r>
-    </w:p>
-    <w:p>
-      <w:r>
-        <w:t>profile.user = profile.userService.findUserById(profile.uid);</w:t>
-      </w:r>
-    </w:p>
-    <w:p/>
-    <w:p>
-      <w:r>
-        <w:t>But first, we have to add user services by importing UserService to the component ts doc.</w:t>
-      </w:r>
-    </w:p>
-    <w:p/>
-    <w:p>
-      <w:r>
-        <w:t>import {UserService} from '../../../services/user.service.client'</w:t>
-      </w:r>
-    </w:p>
-    <w:p>
-      <w:r>
-        <w:t>import {User} from '../../../models/user.model.client'</w:t>
-      </w:r>
-    </w:p>
-    <w:p/>
-    <w:p>
-      <w:r>
-        <w:t>We also add userService to the constructor:</w:t>
-      </w:r>
-    </w:p>
-    <w:p/>
-    <w:p>
-      <w:r>
-        <w:lastRenderedPageBreak/>
-        <w:t>constructor(private activatedRoute: ActivatedRoute, private userService: UserService)</w:t>
-      </w:r>
-    </w:p>
-    <w:p/>
-    <w:p/>
-    <w:p>
-      <w:r>
-        <w:t>We then add the part that grabs the user data from userServices.</w:t>
-      </w:r>
-    </w:p>
-    <w:p/>
-    <w:p>
-      <w:r>
-        <w:t>this.activatedRoute.params.subscribe(</w:t>
-      </w:r>
-    </w:p>
-    <w:p>
-      <w:r>
-        <w:t>function info(params){</w:t>
-      </w:r>
-    </w:p>
-    <w:p>
-      <w:r>
-        <w:t>profile.uid = params['uid']</w:t>
-      </w:r>
-    </w:p>
-    <w:p>
-      <w:r>
-        <w:t>profile.user = profile.userService.findUserById(profile.uid);</w:t>
-      </w:r>
-    </w:p>
-    <w:p>
-      <w:r>
-        <w:tab/>
-      </w:r>
-    </w:p>
-    <w:p>
-      <w:r>
-        <w:t>}</w:t>
-      </w:r>
-    </w:p>
-    <w:p>
-      <w:r>
-        <w:t>)</w:t>
-      </w:r>
-    </w:p>
-    <w:p/>
-    <w:p>
-      <w:r>
-        <w:t>Now, we define the variables for the profile fields that will store the information entered.</w:t>
-      </w:r>
-    </w:p>
-    <w:p/>
-    <w:p>
-      <w:r>
-        <w:t>uid: string;</w:t>
-      </w:r>
-    </w:p>
-    <w:p>
-      <w:r>
-        <w:t>user: User;</w:t>
-      </w:r>
-    </w:p>
-    <w:p>
-      <w:r>
-        <w:t>username: string;</w:t>
-      </w:r>
-    </w:p>
-    <w:p>
-      <w:r>
-        <w:t>email: string;</w:t>
-      </w:r>
-    </w:p>
-    <w:p>
-      <w:r>
-        <w:t>firstName: string;</w:t>
-      </w:r>
-    </w:p>
-    <w:p>
-      <w:r>
-        <w:t>lastName: string;</w:t>
-      </w:r>
-    </w:p>
-    <w:p/>
-    <w:p/>
-    <w:p>
-      <w:r>
-        <w:t>We will then add them to the info function.</w:t>
-      </w:r>
-    </w:p>
-    <w:p/>
-    <w:p>
-      <w:r>
-        <w:t>ngOnInit() {</w:t>
-      </w:r>
-    </w:p>
-    <w:p>
-      <w:r>
-        <w:tab/>
-        <w:t>var profile = this;</w:t>
-      </w:r>
-    </w:p>
-    <w:p>
-      <w:r>
-        <w:tab/>
-        <w:t>this.activatedRoute.params.subscribe(</w:t>
-      </w:r>
-    </w:p>
-    <w:p>
-      <w:r>
-        <w:t>function info(params){</w:t>
-      </w:r>
-    </w:p>
-    <w:p>
-      <w:r>
-        <w:lastRenderedPageBreak/>
-        <w:tab/>
-        <w:t>profile.uid = params['uid']</w:t>
-      </w:r>
-    </w:p>
-    <w:p>
-      <w:r>
-        <w:tab/>
-        <w:t>profile.user = profile.userService.findUserById(profile.uid);</w:t>
-      </w:r>
-    </w:p>
-    <w:p>
-      <w:r>
-        <w:tab/>
-        <w:t>profile.username = profile.user.username;</w:t>
-      </w:r>
-    </w:p>
-    <w:p>
-      <w:r>
-        <w:tab/>
-        <w:t>profile.email = profile.user.email;</w:t>
-      </w:r>
-    </w:p>
-    <w:p>
-      <w:r>
-        <w:tab/>
-        <w:t>profile.firstName = profile.user.firstName;</w:t>
-      </w:r>
-    </w:p>
-    <w:p>
-      <w:r>
-        <w:tab/>
-        <w:t>profile.lastName = profile.user.lastName;</w:t>
-      </w:r>
-    </w:p>
-    <w:p>
-      <w:r>
-        <w:t>});</w:t>
-      </w:r>
-    </w:p>
-    <w:p/>
-    <w:p>
-      <w:r>
-        <w:t>These items represent the values of the profile form fields.</w:t>
-      </w:r>
-    </w:p>
-    <w:p/>
-    <w:p>
-      <w:r>
-        <w:t>-----------------------------</w:t>
-      </w:r>
-    </w:p>
-    <w:p>
-      <w:r>
-        <w:t>Some alternative workarounds for this section:</w:t>
-      </w:r>
-    </w:p>
-    <w:p/>
-    <w:p>
-      <w:r>
-        <w:t>ngOnInit() {</w:t>
-      </w:r>
-    </w:p>
-    <w:p>
-      <w:r>
-        <w:tab/>
-        <w:t>this.activatedRoute.params.subscribe(</w:t>
-      </w:r>
-    </w:p>
-    <w:p>
-      <w:r>
-        <w:t>function info(params){</w:t>
-      </w:r>
-    </w:p>
-    <w:p>
-      <w:r>
-        <w:tab/>
-        <w:t>this.uid = params['uid']</w:t>
-      </w:r>
-    </w:p>
-    <w:p>
-      <w:r>
-        <w:tab/>
-        <w:t>this.user = this.userService.findUserById(this.uid);</w:t>
-      </w:r>
-    </w:p>
-    <w:p>
-      <w:r>
-        <w:tab/>
-        <w:t>this.username = this.user.username;</w:t>
-      </w:r>
-    </w:p>
-    <w:p>
-      <w:r>
-        <w:tab/>
-        <w:t>this.email = this.user.email;</w:t>
-      </w:r>
-    </w:p>
-    <w:p>
-      <w:r>
-        <w:tab/>
-        <w:t>this.firstName = this.user.firstName;</w:t>
-      </w:r>
-    </w:p>
-    <w:p>
-      <w:r>
-        <w:tab/>
-        <w:t>this.lastName = this.user.lastName;</w:t>
-      </w:r>
-    </w:p>
-    <w:p>
-      <w:r>
-        <w:t>}.bind(this));</w:t>
-      </w:r>
-    </w:p>
-    <w:p>
-      <w:r>
-        <w:t>}</w:t>
-      </w:r>
-    </w:p>
-    <w:p/>
-    <w:p>
-      <w:r>
-        <w:t>This binds "this" with the same "this" referred to in the class.</w:t>
-      </w:r>
-    </w:p>
-    <w:p/>
-    <w:p>
-      <w:r>
-        <w:t>Or...</w:t>
-      </w:r>
-    </w:p>
-    <w:p/>
-    <w:p>
-      <w:r>
-        <w:lastRenderedPageBreak/>
-        <w:t>ngOnInit() {</w:t>
-      </w:r>
-    </w:p>
-    <w:p>
-      <w:r>
-        <w:tab/>
-        <w:t>this.activatedRoute.params.subscribe(</w:t>
-      </w:r>
-    </w:p>
-    <w:p>
-      <w:r>
-        <w:tab/>
-      </w:r>
-      <w:r>
-        <w:tab/>
-        <w:t>params =&gt; {</w:t>
-      </w:r>
-    </w:p>
-    <w:p>
-      <w:r>
-        <w:tab/>
-        <w:t>this.uid = params['uid']</w:t>
-      </w:r>
-    </w:p>
-    <w:p>
-      <w:r>
-        <w:tab/>
-        <w:t>this.user = this.userService.findUserById(this.uid);</w:t>
-      </w:r>
-    </w:p>
-    <w:p>
-      <w:r>
-        <w:tab/>
-        <w:t>this.username = this.user.username;</w:t>
-      </w:r>
-    </w:p>
-    <w:p>
-      <w:r>
-        <w:tab/>
-        <w:t>this.email = this.user.email;</w:t>
-      </w:r>
-    </w:p>
-    <w:p>
-      <w:r>
-        <w:tab/>
-        <w:t>this.firstName = this.user.firstName;</w:t>
-      </w:r>
-    </w:p>
-    <w:p>
-      <w:r>
-        <w:tab/>
-        <w:t>this.lastName = this.user.lastName;</w:t>
-      </w:r>
-    </w:p>
-    <w:p>
-      <w:r>
-        <w:t>});</w:t>
-      </w:r>
-    </w:p>
-    <w:p/>
-    <w:p>
-      <w:r>
-        <w:t>This is an arrow function. It won't replace the this value.</w:t>
-      </w:r>
-    </w:p>
-    <w:p/>
-    <w:p>
-      <w:r>
-        <w:t xml:space="preserve">This function takes the parameters and </w:t>
-      </w:r>
-    </w:p>
-    <w:p>
-      <w:r>
-        <w:t>-----------------------------</w:t>
-      </w:r>
-    </w:p>
-    <w:p/>
-    <w:p>
-      <w:r>
-        <w:t>We now officially bind these items we created in the component ts with their values in the fields represented in the html. So, we then revisit the attributes that we created earlier:</w:t>
-      </w:r>
-    </w:p>
-    <w:p/>
-    <w:p>
-      <w:r>
-        <w:t>required ngModel #username="ngModel"</w:t>
-      </w:r>
-    </w:p>
-    <w:p>
-      <w:r>
-        <w:t>ngModel #email="ngModel"</w:t>
-      </w:r>
-    </w:p>
-    <w:p>
-      <w:r>
-        <w:t>ngModel #firstName="ngModel"</w:t>
-      </w:r>
-    </w:p>
-    <w:p>
-      <w:r>
-        <w:t>ngModel #lastName="ngModel"</w:t>
-      </w:r>
-    </w:p>
-    <w:p/>
-    <w:p>
-      <w:r>
-        <w:t>We update the ngModel to give them values:</w:t>
-      </w:r>
-    </w:p>
-    <w:p/>
-    <w:p>
-      <w:r>
-        <w:t>required ngModel="{{user.username}}" #username="ngModel"</w:t>
-      </w:r>
-    </w:p>
-    <w:p>
-      <w:r>
-        <w:t>ngModel="{{user.email}}" #email="ngModel"</w:t>
-      </w:r>
-    </w:p>
-    <w:p>
-      <w:r>
-        <w:t>ngModel="{{user.firstName}}" #firstName="ngModel"</w:t>
-      </w:r>
-    </w:p>
-    <w:p>
-      <w:r>
-        <w:lastRenderedPageBreak/>
-        <w:t>ngModel="{{user.lastName}}" #lastName="ngModel"</w:t>
-      </w:r>
-    </w:p>
-    <w:p/>
-    <w:p>
-      <w:r>
-        <w:t>We use user. so that the values will be pulled from userServices.</w:t>
-      </w:r>
-    </w:p>
-    <w:p/>
-    <w:p>
-      <w:r>
-        <w:t>We now create the function for updating user information.</w:t>
-      </w:r>
-    </w:p>
-    <w:p/>
-    <w:p>
-      <w:r>
-        <w:t>update(){</w:t>
-      </w:r>
-    </w:p>
-    <w:p>
-      <w:r>
-        <w:tab/>
-        <w:t>this.username = this.profileForm.value.username;</w:t>
-      </w:r>
-    </w:p>
-    <w:p>
-      <w:r>
-        <w:tab/>
-        <w:t>this.email = this.profileForm.value.email;</w:t>
-      </w:r>
-    </w:p>
-    <w:p>
-      <w:r>
-        <w:tab/>
-        <w:t>this.firstName = this.profileForm.value.firstName;</w:t>
-      </w:r>
-    </w:p>
-    <w:p>
-      <w:r>
-        <w:tab/>
-        <w:t>this.lastName = this.profileForm.value.lastName;</w:t>
-      </w:r>
-    </w:p>
-    <w:p>
-      <w:r>
-        <w:t>}</w:t>
-      </w:r>
-    </w:p>
-    <w:p/>
-    <w:p>
-      <w:r>
-        <w:t>We must now make sure that we check to see if the username already exists in the system.</w:t>
-      </w:r>
-    </w:p>
-    <w:p>
-      <w:r>
-        <w:t>-----------------------------------</w:t>
-      </w:r>
-    </w:p>
-    <w:p>
-      <w:r>
-        <w:t>Note: Get help with 4.2, starting @11:12. It doesn't make sense to me. What does aUser, oldUsername and this.username mean?!</w:t>
-      </w:r>
-    </w:p>
-    <w:p/>
-    <w:p>
-      <w:r>
-        <w:t>// If we can find a user with this username, then it means that this user already exists, and cannot be used to register or update the account; or if the username has not been changed.</w:t>
-      </w:r>
-    </w:p>
-    <w:p/>
-    <w:p>
-      <w:r>
-        <w:t>aUser will be the variable for the new user in this equation.</w:t>
-      </w:r>
-    </w:p>
-    <w:p/>
-    <w:p>
-      <w:r>
-        <w:t>const aUser: User = this.userService.findUserByUsername(this.username);</w:t>
-      </w:r>
-    </w:p>
-    <w:p/>
-    <w:p>
-      <w:r>
-        <w:t>This line looks into userService, calls upon the function findUserByUsername, according to the username entered into the form (this.username).</w:t>
-      </w:r>
-    </w:p>
-    <w:p/>
-    <w:p>
-      <w:r>
-        <w:t>We then define what happens with this username (aUser) if it is or is not found to exist in the user array, using the following if statement:</w:t>
-      </w:r>
-    </w:p>
-    <w:p/>
-    <w:p>
-      <w:r>
-        <w:t>if(aUser &amp;&amp; this.oldUsername != this.username){</w:t>
-      </w:r>
-    </w:p>
-    <w:p>
-      <w:r>
-        <w:tab/>
-      </w:r>
-      <w:r>
-        <w:tab/>
-        <w:t>this.usernameTaken = true;</w:t>
-      </w:r>
-    </w:p>
-    <w:p>
-      <w:r>
-        <w:tab/>
-      </w:r>
-      <w:r>
-        <w:tab/>
-        <w:t>this.submitSuccess = false;</w:t>
-      </w:r>
-    </w:p>
-    <w:p/>
-    <w:p>
-      <w:r>
-        <w:t>oldUsername: string; and username: string; are the same thing, but we have to make a distinction when they appear together at times when we're checking and updating information. oldUsername will appear in the if statement that checks for system matches if and only if information has been changed in the field.</w:t>
-      </w:r>
-    </w:p>
-    <w:p/>
-    <w:p>
-      <w:r>
-        <w:t>aUser represents the user information as it exists once a profile page is loaded, and is sourced from userService.</w:t>
-      </w:r>
-    </w:p>
-    <w:p/>
-    <w:p>
-      <w:r>
-        <w:t>-----------------------------------</w:t>
-      </w:r>
-    </w:p>
-    <w:p/>
-    <w:p>
-      <w:r>
-        <w:t>Then, we create the alerts to express that the username is already taken or that the changes are submitted successfully.</w:t>
-      </w:r>
-    </w:p>
-    <w:p/>
-    <w:p>
-      <w:r>
-        <w:t>In the component ts doc, we create two variables:</w:t>
-      </w:r>
-    </w:p>
-    <w:p/>
-    <w:p>
-      <w:r>
-        <w:t>usernameTaken: boolean;</w:t>
-      </w:r>
-    </w:p>
-    <w:p>
-      <w:r>
-        <w:t>submitSuccess: boolean;</w:t>
-      </w:r>
-    </w:p>
-    <w:p/>
-    <w:p>
-      <w:r>
-        <w:t>In the html, we add two &lt;div&gt; above the &lt;form&gt;:</w:t>
-      </w:r>
-    </w:p>
-    <w:p/>
-    <w:p>
-      <w:r>
-        <w:t>&lt;div *ngIf="usernameTaken" class="alert alert-danger"&gt;Username taken, please try another one.&lt;/div&gt;</w:t>
-      </w:r>
-    </w:p>
-    <w:p/>
-    <w:p>
-      <w:r>
-        <w:t>&lt;div *ngIf="submitSuccess" class="alert alert-success"&gt;Updated successfully!&lt;/div&gt;</w:t>
-      </w:r>
-    </w:p>
-    <w:p/>
-    <w:p>
-      <w:r>
-        <w:t xml:space="preserve">When *ngIf is true for the situation represented in the component ts doc, then these alerts will run. *ngIf is the element that makes this happen. It's hidden until the respective boolean is true. So, if </w:t>
-      </w:r>
-      <w:r>
-        <w:lastRenderedPageBreak/>
-        <w:t>this.usernameTaken = true then the usernameTaken *ngIf alert will appear. Same for *ngIf="submitSuccess"</w:t>
-      </w:r>
-    </w:p>
-    <w:p/>
-    <w:p>
-      <w:r>
-        <w:t>Once the username, etc. are verified, we have to officially add the updated data to our array. This is the info that will be captured:</w:t>
-      </w:r>
-    </w:p>
-    <w:p/>
-    <w:p>
-      <w:r>
-        <w:t>else {</w:t>
-      </w:r>
-    </w:p>
-    <w:p>
-      <w:r>
-        <w:tab/>
-      </w:r>
-      <w:r>
-        <w:tab/>
-        <w:t>const updatedUser: User = {</w:t>
-      </w:r>
-    </w:p>
-    <w:p>
-      <w:r>
-        <w:tab/>
-      </w:r>
-      <w:r>
-        <w:tab/>
-      </w:r>
-      <w:r>
-        <w:tab/>
-        <w:t>_id: this.user._id,</w:t>
-      </w:r>
-    </w:p>
-    <w:p>
-      <w:r>
-        <w:tab/>
-      </w:r>
-      <w:r>
-        <w:tab/>
-      </w:r>
-      <w:r>
-        <w:tab/>
-        <w:t>username: this.username,</w:t>
-      </w:r>
-    </w:p>
-    <w:p>
-      <w:r>
-        <w:tab/>
-      </w:r>
-      <w:r>
-        <w:tab/>
-      </w:r>
-      <w:r>
-        <w:tab/>
-        <w:t>password: this.user.password,</w:t>
-      </w:r>
-    </w:p>
-    <w:p>
-      <w:r>
-        <w:tab/>
-      </w:r>
-      <w:r>
-        <w:tab/>
-      </w:r>
-      <w:r>
-        <w:tab/>
-        <w:t>firstName: this.firstName,</w:t>
-      </w:r>
-    </w:p>
-    <w:p>
-      <w:r>
-        <w:tab/>
-      </w:r>
-      <w:r>
-        <w:tab/>
-      </w:r>
-      <w:r>
-        <w:tab/>
-        <w:t>lastName: this.lastName,</w:t>
-      </w:r>
-    </w:p>
-    <w:p>
-      <w:r>
-        <w:tab/>
-      </w:r>
-      <w:r>
-        <w:tab/>
-      </w:r>
-      <w:r>
-        <w:tab/>
-        <w:t>email: this.email</w:t>
-      </w:r>
-    </w:p>
-    <w:p/>
-    <w:p>
-      <w:r>
-        <w:t>Note: At some point, add a change password feature here.</w:t>
-      </w:r>
-    </w:p>
-    <w:p/>
-    <w:p>
-      <w:r>
-        <w:t>We then call the updateUser() function and instruct it to update the user according to the current uid and the information provided in updatedUser: User.</w:t>
-      </w:r>
-    </w:p>
-    <w:p/>
-    <w:p>
-      <w:r>
-        <w:t>this.userService.updateUser(this.uid, updatedUser);</w:t>
-      </w:r>
-    </w:p>
-    <w:p>
-      <w:r>
-        <w:t>this.usernameTaken = false;</w:t>
-      </w:r>
-    </w:p>
-    <w:p>
-      <w:r>
-        <w:t>this.submitSuccess = true;</w:t>
-      </w:r>
-    </w:p>
-    <w:p/>
-    <w:p>
-      <w:r>
-        <w:t>Question: Why do we need usernameTake and submitSuccess here again?</w:t>
-      </w:r>
-    </w:p>
-    <w:p/>
-    <w:p>
-      <w:r>
-        <w:t>--&gt;</w:t>
+      <w:pPr>
+        <w:rPr>
+          <w:strike/>
+        </w:rPr>
+      </w:pPr>
+      <w:r>
+        <w:rPr>
+          <w:strike/>
+        </w:rPr>
+        <w:t>In Page-</w:t>
+      </w:r>
+      <w:proofErr w:type="spellStart"/>
+      <w:r>
+        <w:rPr>
+          <w:strike/>
+        </w:rPr>
+        <w:t>edit.component.ts</w:t>
+      </w:r>
+      <w:proofErr w:type="spellEnd"/>
+      <w:r>
+        <w:rPr>
+          <w:strike/>
+        </w:rPr>
+        <w:t xml:space="preserve"> there’s an issue with the page: Page {} variable. It’s commented out for right now.</w:t>
       </w:r>
     </w:p>
     <w:sectPr>

</xml_diff>